<commit_message>
Added and formatted response rate by role table
</commit_message>
<xml_diff>
--- a/aux_report_template_duff_2022.docx
+++ b/aux_report_template_duff_2022.docx
@@ -107,7 +107,7 @@
         <w:t xml:space="preserve"> </w:t>
       </w:r>
       <w:r>
-        <w:t xml:space="preserve">25,</w:t>
+        <w:t xml:space="preserve">28,</w:t>
       </w:r>
       <w:r>
         <w:t xml:space="preserve"> </w:t>
@@ -315,43 +315,20 @@
         <w:pStyle w:val="FirstParagraph"/>
       </w:pPr>
       <w:r>
-        <w:t xml:space="preserve">Overall, your network’s response rate was [r rr_22]. This is [r if(rr_22&gt;rr21){</w:t>
-      </w:r>
-      <w:r>
-        <w:t xml:space="preserve">“</w:t>
-      </w:r>
-      <w:r>
-        <w:t xml:space="preserve">an improvement over</w:t>
-      </w:r>
-      <w:r>
-        <w:t xml:space="preserve">”</w:t>
-      </w:r>
-      <w:r>
-        <w:t xml:space="preserve">}] [r if(rr22=rr21{</w:t>
-      </w:r>
-      <w:r>
-        <w:t xml:space="preserve">“</w:t>
-      </w:r>
-      <w:r>
-        <w:t xml:space="preserve">consistent with</w:t>
-      </w:r>
-      <w:r>
-        <w:t xml:space="preserve">”</w:t>
-      </w:r>
-      <w:r>
-        <w:t xml:space="preserve">}] [r if(rr22&lt;rr21{</w:t>
-      </w:r>
-      <w:r>
-        <w:t xml:space="preserve">“</w:t>
-      </w:r>
-      <w:r>
-        <w:t xml:space="preserve">below</w:t>
-      </w:r>
-      <w:r>
-        <w:t xml:space="preserve">”</w:t>
-      </w:r>
-      <w:r>
-        <w:t xml:space="preserve">}] last year’s response rate, which was [r rr_21]. [If response rate under 50%] Given your network response rate was under 50%, we urge you to interpret these results with caution as they represent only a portion of your network’s membership. Please reach out to the Network Health team for tips on how to increase response rates moving forward.</w:t>
+        <w:t xml:space="preserve">Overall, your network’s response rate was</w:t>
+      </w:r>
+      <w:r>
+        <w:t xml:space="preserve"> </w:t>
+      </w:r>
+      <w:r>
+        <w:rPr>
+          <w:bCs/>
+          <w:b/>
+        </w:rPr>
+        <w:t xml:space="preserve">72%</w:t>
+      </w:r>
+      <w:r>
+        <w:t xml:space="preserve">. This is an improvement over last year’s response rate, which was 65%.</w:t>
       </w:r>
     </w:p>
     <w:p>
@@ -375,6 +352,451 @@
         <w:t xml:space="preserve">:</w:t>
       </w:r>
     </w:p>
+    <w:p>
+      <w:pPr>
+        <w:pStyle w:val="TableCaption"/>
+      </w:pPr>
+      <w:r>
+        <w:rPr>
+          <w:rFonts/>
+          <w:b w:val="true"/>
+        </w:rPr>
+        <w:t xml:space="preserve">Table </w:t>
+      </w:r>
+      <w:r xmlns:w="http://schemas.openxmlformats.org/wordprocessingml/2006/main" xmlns:wp="http://schemas.openxmlformats.org/drawingml/2006/wordprocessingDrawing" xmlns:r="http://schemas.openxmlformats.org/officeDocument/2006/relationships" xmlns:w14="http://schemas.microsoft.com/office/word/2010/wordml">
+        <w:rPr>
+          <w:rFonts/>
+          <w:b w:val="true"/>
+        </w:rPr>
+        <w:fldChar w:fldCharType="begin" w:dirty="true"/>
+      </w:r>
+      <w:r xmlns:w="http://schemas.openxmlformats.org/wordprocessingml/2006/main" xmlns:wp="http://schemas.openxmlformats.org/drawingml/2006/wordprocessingDrawing" xmlns:r="http://schemas.openxmlformats.org/officeDocument/2006/relationships" xmlns:w14="http://schemas.microsoft.com/office/word/2010/wordml">
+        <w:rPr>
+          <w:rFonts/>
+          <w:b w:val="true"/>
+        </w:rPr>
+        <w:instrText xml:space="preserve" w:dirty="true">SEQ tab \* Arabic</w:instrText>
+      </w:r>
+      <w:r xmlns:w="http://schemas.openxmlformats.org/wordprocessingml/2006/main" xmlns:wp="http://schemas.openxmlformats.org/drawingml/2006/wordprocessingDrawing" xmlns:r="http://schemas.openxmlformats.org/officeDocument/2006/relationships" xmlns:w14="http://schemas.microsoft.com/office/word/2010/wordml">
+        <w:rPr>
+          <w:rFonts/>
+          <w:b w:val="true"/>
+        </w:rPr>
+        <w:fldChar w:fldCharType="end" w:dirty="true"/>
+      </w:r>
+      <w:r>
+        <w:t xml:space="preserve">: </w:t>
+      </w:r>
+      <w:r>
+        <w:t xml:space="preserve">Responses by Role Group</w:t>
+      </w:r>
+    </w:p>
+    <w:tbl xmlns:w="http://schemas.openxmlformats.org/wordprocessingml/2006/main" xmlns:r="http://schemas.openxmlformats.org/officeDocument/2006/relationships" xmlns:w14="http://schemas.microsoft.com/office/word/2010/wordml" xmlns:wp="http://schemas.openxmlformats.org/drawingml/2006/wordprocessingDrawing" xmlns:a="http://schemas.openxmlformats.org/drawingml/2006/main" xmlns:pic="http://schemas.openxmlformats.org/drawingml/2006/picture">
+      <w:tblPr>
+        <w:tblLayout w:type="fixed"/>
+        <w:jc w:val="center"/>
+        <w:tblLook w:firstRow="1" w:lastRow="0" w:firstColumn="0" w:lastColumn="0" w:noHBand="0" w:noVBand="1"/>
+      </w:tblPr>
+      <w:tblGrid>
+        <w:gridCol w:w="4680"/>
+        <w:gridCol w:w="4680"/>
+      </w:tblGrid>
+      <w:tr>
+        <w:trPr>
+          <w:cantSplit/>
+          <w:trHeight w:val="360" w:hRule="auto"/>
+          <w:tblHeader/>
+        </w:trPr>
+        <w:tc>
+          <w:tcPr>
+            <w:tcBorders>
+              <w:bottom w:val="single" w:sz="16" w:space="0" w:color="666666"/>
+              <w:top w:val="single" w:sz="16" w:space="0" w:color="666666"/>
+            </w:tcBorders>
+            <w:shd w:val="clear" w:color="auto" w:fill="FFFFFF"/>
+            <w:tcMar>
+              <w:top w:w="0" w:type="dxa"/>
+              <w:bottom w:w="0" w:type="dxa"/>
+              <w:left w:w="0" w:type="dxa"/>
+              <w:right w:w="0" w:type="dxa"/>
+            </w:tcMar>
+            <w:vAlign w:val="center"/>
+          </w:tcPr>
+          <w:p>
+            <w:pPr>
+              <w:jc w:val="left"/>
+              <w:spacing w:after="100" w:before="100" w:line="240"/>
+              <w:ind w:firstLine="0" w:left="100" w:right="100"/>
+            </w:pPr>
+            <w:r xmlns:w="http://schemas.openxmlformats.org/wordprocessingml/2006/main" xmlns:wp="http://schemas.openxmlformats.org/drawingml/2006/wordprocessingDrawing" xmlns:r="http://schemas.openxmlformats.org/officeDocument/2006/relationships" xmlns:w14="http://schemas.microsoft.com/office/word/2010/wordml">
+              <w:rPr>
+                <w:rFonts w:ascii="Helvetica" w:hAnsi="Helvetica" w:eastAsia="Helvetica" w:cs="Helvetica"/>
+                <w:sz w:val="22"/>
+                <w:szCs w:val="22"/>
+                <w:color w:val="000000"/>
+              </w:rPr>
+              <w:t xml:space="preserve">Network role</w:t>
+            </w:r>
+          </w:p>
+        </w:tc>
+        <w:tc>
+          <w:tcPr>
+            <w:tcBorders>
+              <w:bottom w:val="single" w:sz="16" w:space="0" w:color="666666"/>
+              <w:top w:val="single" w:sz="16" w:space="0" w:color="666666"/>
+            </w:tcBorders>
+            <w:shd w:val="clear" w:color="auto" w:fill="FFFFFF"/>
+            <w:tcMar>
+              <w:top w:w="0" w:type="dxa"/>
+              <w:bottom w:w="0" w:type="dxa"/>
+              <w:left w:w="0" w:type="dxa"/>
+              <w:right w:w="0" w:type="dxa"/>
+            </w:tcMar>
+            <w:vAlign w:val="center"/>
+          </w:tcPr>
+          <w:p>
+            <w:pPr>
+              <w:jc w:val="left"/>
+              <w:spacing w:after="100" w:before="100" w:line="240"/>
+              <w:ind w:firstLine="0" w:left="100" w:right="100"/>
+            </w:pPr>
+            <w:r xmlns:w="http://schemas.openxmlformats.org/wordprocessingml/2006/main" xmlns:wp="http://schemas.openxmlformats.org/drawingml/2006/wordprocessingDrawing" xmlns:r="http://schemas.openxmlformats.org/officeDocument/2006/relationships" xmlns:w14="http://schemas.microsoft.com/office/word/2010/wordml">
+              <w:rPr>
+                <w:rFonts w:ascii="Helvetica" w:hAnsi="Helvetica" w:eastAsia="Helvetica" w:cs="Helvetica"/>
+                <w:sz w:val="22"/>
+                <w:szCs w:val="22"/>
+                <w:color w:val="000000"/>
+              </w:rPr>
+              <w:t xml:space="preserve">Number of respondents</w:t>
+            </w:r>
+          </w:p>
+        </w:tc>
+      </w:tr>
+      <w:tr>
+        <w:trPr>
+          <w:cantSplit/>
+          <w:trHeight w:val="360" w:hRule="auto"/>
+        </w:trPr>
+        <w:tc>
+          <w:tcPr>
+            <w:tcBorders/>
+            <w:shd w:val="clear" w:color="auto" w:fill="FFFFFF"/>
+            <w:tcMar>
+              <w:top w:w="0" w:type="dxa"/>
+              <w:bottom w:w="0" w:type="dxa"/>
+              <w:left w:w="0" w:type="dxa"/>
+              <w:right w:w="0" w:type="dxa"/>
+            </w:tcMar>
+            <w:vAlign w:val="center"/>
+          </w:tcPr>
+          <w:p>
+            <w:pPr>
+              <w:jc w:val="left"/>
+              <w:spacing w:after="100" w:before="100" w:line="240"/>
+              <w:ind w:firstLine="0" w:left="100" w:right="100"/>
+            </w:pPr>
+            <w:r xmlns:w="http://schemas.openxmlformats.org/wordprocessingml/2006/main" xmlns:wp="http://schemas.openxmlformats.org/drawingml/2006/wordprocessingDrawing" xmlns:r="http://schemas.openxmlformats.org/officeDocument/2006/relationships" xmlns:w14="http://schemas.microsoft.com/office/word/2010/wordml">
+              <w:rPr>
+                <w:rFonts w:ascii="Helvetica" w:hAnsi="Helvetica" w:eastAsia="Helvetica" w:cs="Helvetica"/>
+                <w:sz w:val="22"/>
+                <w:szCs w:val="22"/>
+                <w:color w:val="000000"/>
+              </w:rPr>
+              <w:t xml:space="preserve">Hub leaders</w:t>
+            </w:r>
+          </w:p>
+        </w:tc>
+        <w:tc>
+          <w:tcPr>
+            <w:tcBorders/>
+            <w:shd w:val="clear" w:color="auto" w:fill="FFFFFF"/>
+            <w:tcMar>
+              <w:top w:w="0" w:type="dxa"/>
+              <w:bottom w:w="0" w:type="dxa"/>
+              <w:left w:w="0" w:type="dxa"/>
+              <w:right w:w="0" w:type="dxa"/>
+            </w:tcMar>
+            <w:vAlign w:val="center"/>
+          </w:tcPr>
+          <w:p>
+            <w:pPr>
+              <w:jc w:val="left"/>
+              <w:spacing w:after="100" w:before="100" w:line="240"/>
+              <w:ind w:firstLine="0" w:left="100" w:right="100"/>
+            </w:pPr>
+            <w:r xmlns:w="http://schemas.openxmlformats.org/wordprocessingml/2006/main" xmlns:wp="http://schemas.openxmlformats.org/drawingml/2006/wordprocessingDrawing" xmlns:r="http://schemas.openxmlformats.org/officeDocument/2006/relationships" xmlns:w14="http://schemas.microsoft.com/office/word/2010/wordml">
+              <w:rPr>
+                <w:rFonts w:ascii="Helvetica" w:hAnsi="Helvetica" w:eastAsia="Helvetica" w:cs="Helvetica"/>
+                <w:sz w:val="22"/>
+                <w:szCs w:val="22"/>
+                <w:color w:val="000000"/>
+              </w:rPr>
+              <w:t xml:space="preserve">7</w:t>
+            </w:r>
+          </w:p>
+        </w:tc>
+      </w:tr>
+      <w:tr>
+        <w:trPr>
+          <w:cantSplit/>
+          <w:trHeight w:val="360" w:hRule="auto"/>
+        </w:trPr>
+        <w:tc>
+          <w:tcPr>
+            <w:tcBorders/>
+            <w:shd w:val="clear" w:color="auto" w:fill="FFFFFF"/>
+            <w:tcMar>
+              <w:top w:w="0" w:type="dxa"/>
+              <w:bottom w:w="0" w:type="dxa"/>
+              <w:left w:w="0" w:type="dxa"/>
+              <w:right w:w="0" w:type="dxa"/>
+            </w:tcMar>
+            <w:vAlign w:val="center"/>
+          </w:tcPr>
+          <w:p>
+            <w:pPr>
+              <w:jc w:val="left"/>
+              <w:spacing w:after="100" w:before="100" w:line="240"/>
+              <w:ind w:firstLine="0" w:left="100" w:right="100"/>
+            </w:pPr>
+            <w:r xmlns:w="http://schemas.openxmlformats.org/wordprocessingml/2006/main" xmlns:wp="http://schemas.openxmlformats.org/drawingml/2006/wordprocessingDrawing" xmlns:r="http://schemas.openxmlformats.org/officeDocument/2006/relationships" xmlns:w14="http://schemas.microsoft.com/office/word/2010/wordml">
+              <w:rPr>
+                <w:rFonts w:ascii="Helvetica" w:hAnsi="Helvetica" w:eastAsia="Helvetica" w:cs="Helvetica"/>
+                <w:sz w:val="22"/>
+                <w:szCs w:val="22"/>
+                <w:color w:val="000000"/>
+              </w:rPr>
+              <w:t xml:space="preserve">Other school and district leaders</w:t>
+            </w:r>
+          </w:p>
+        </w:tc>
+        <w:tc>
+          <w:tcPr>
+            <w:tcBorders/>
+            <w:shd w:val="clear" w:color="auto" w:fill="FFFFFF"/>
+            <w:tcMar>
+              <w:top w:w="0" w:type="dxa"/>
+              <w:bottom w:w="0" w:type="dxa"/>
+              <w:left w:w="0" w:type="dxa"/>
+              <w:right w:w="0" w:type="dxa"/>
+            </w:tcMar>
+            <w:vAlign w:val="center"/>
+          </w:tcPr>
+          <w:p>
+            <w:pPr>
+              <w:jc w:val="left"/>
+              <w:spacing w:after="100" w:before="100" w:line="240"/>
+              <w:ind w:firstLine="0" w:left="100" w:right="100"/>
+            </w:pPr>
+            <w:r xmlns:w="http://schemas.openxmlformats.org/wordprocessingml/2006/main" xmlns:wp="http://schemas.openxmlformats.org/drawingml/2006/wordprocessingDrawing" xmlns:r="http://schemas.openxmlformats.org/officeDocument/2006/relationships" xmlns:w14="http://schemas.microsoft.com/office/word/2010/wordml">
+              <w:rPr>
+                <w:rFonts w:ascii="Helvetica" w:hAnsi="Helvetica" w:eastAsia="Helvetica" w:cs="Helvetica"/>
+                <w:sz w:val="22"/>
+                <w:szCs w:val="22"/>
+                <w:color w:val="000000"/>
+              </w:rPr>
+              <w:t xml:space="preserve">0</w:t>
+            </w:r>
+          </w:p>
+        </w:tc>
+      </w:tr>
+      <w:tr>
+        <w:trPr>
+          <w:cantSplit/>
+          <w:trHeight w:val="360" w:hRule="auto"/>
+        </w:trPr>
+        <w:tc>
+          <w:tcPr>
+            <w:tcBorders/>
+            <w:shd w:val="clear" w:color="auto" w:fill="FFFFFF"/>
+            <w:tcMar>
+              <w:top w:w="0" w:type="dxa"/>
+              <w:bottom w:w="0" w:type="dxa"/>
+              <w:left w:w="0" w:type="dxa"/>
+              <w:right w:w="0" w:type="dxa"/>
+            </w:tcMar>
+            <w:vAlign w:val="center"/>
+          </w:tcPr>
+          <w:p>
+            <w:pPr>
+              <w:jc w:val="left"/>
+              <w:spacing w:after="100" w:before="100" w:line="240"/>
+              <w:ind w:firstLine="0" w:left="100" w:right="100"/>
+            </w:pPr>
+            <w:r xmlns:w="http://schemas.openxmlformats.org/wordprocessingml/2006/main" xmlns:wp="http://schemas.openxmlformats.org/drawingml/2006/wordprocessingDrawing" xmlns:r="http://schemas.openxmlformats.org/officeDocument/2006/relationships" xmlns:w14="http://schemas.microsoft.com/office/word/2010/wordml">
+              <w:rPr>
+                <w:rFonts w:ascii="Helvetica" w:hAnsi="Helvetica" w:eastAsia="Helvetica" w:cs="Helvetica"/>
+                <w:sz w:val="22"/>
+                <w:szCs w:val="22"/>
+                <w:color w:val="000000"/>
+              </w:rPr>
+              <w:t xml:space="preserve">Team leads</w:t>
+            </w:r>
+          </w:p>
+        </w:tc>
+        <w:tc>
+          <w:tcPr>
+            <w:tcBorders/>
+            <w:shd w:val="clear" w:color="auto" w:fill="FFFFFF"/>
+            <w:tcMar>
+              <w:top w:w="0" w:type="dxa"/>
+              <w:bottom w:w="0" w:type="dxa"/>
+              <w:left w:w="0" w:type="dxa"/>
+              <w:right w:w="0" w:type="dxa"/>
+            </w:tcMar>
+            <w:vAlign w:val="center"/>
+          </w:tcPr>
+          <w:p>
+            <w:pPr>
+              <w:jc w:val="left"/>
+              <w:spacing w:after="100" w:before="100" w:line="240"/>
+              <w:ind w:firstLine="0" w:left="100" w:right="100"/>
+            </w:pPr>
+            <w:r xmlns:w="http://schemas.openxmlformats.org/wordprocessingml/2006/main" xmlns:wp="http://schemas.openxmlformats.org/drawingml/2006/wordprocessingDrawing" xmlns:r="http://schemas.openxmlformats.org/officeDocument/2006/relationships" xmlns:w14="http://schemas.microsoft.com/office/word/2010/wordml">
+              <w:rPr>
+                <w:rFonts w:ascii="Helvetica" w:hAnsi="Helvetica" w:eastAsia="Helvetica" w:cs="Helvetica"/>
+                <w:sz w:val="22"/>
+                <w:szCs w:val="22"/>
+                <w:color w:val="000000"/>
+              </w:rPr>
+              <w:t xml:space="preserve">0</w:t>
+            </w:r>
+          </w:p>
+        </w:tc>
+      </w:tr>
+      <w:tr>
+        <w:trPr>
+          <w:cantSplit/>
+          <w:trHeight w:val="360" w:hRule="auto"/>
+        </w:trPr>
+        <w:tc>
+          <w:tcPr>
+            <w:tcBorders/>
+            <w:shd w:val="clear" w:color="auto" w:fill="FFFFFF"/>
+            <w:tcMar>
+              <w:top w:w="0" w:type="dxa"/>
+              <w:bottom w:w="0" w:type="dxa"/>
+              <w:left w:w="0" w:type="dxa"/>
+              <w:right w:w="0" w:type="dxa"/>
+            </w:tcMar>
+            <w:vAlign w:val="center"/>
+          </w:tcPr>
+          <w:p>
+            <w:pPr>
+              <w:jc w:val="left"/>
+              <w:spacing w:after="100" w:before="100" w:line="240"/>
+              <w:ind w:firstLine="0" w:left="100" w:right="100"/>
+            </w:pPr>
+            <w:r xmlns:w="http://schemas.openxmlformats.org/wordprocessingml/2006/main" xmlns:wp="http://schemas.openxmlformats.org/drawingml/2006/wordprocessingDrawing" xmlns:r="http://schemas.openxmlformats.org/officeDocument/2006/relationships" xmlns:w14="http://schemas.microsoft.com/office/word/2010/wordml">
+              <w:rPr>
+                <w:rFonts w:ascii="Helvetica" w:hAnsi="Helvetica" w:eastAsia="Helvetica" w:cs="Helvetica"/>
+                <w:sz w:val="22"/>
+                <w:szCs w:val="22"/>
+                <w:color w:val="000000"/>
+              </w:rPr>
+              <w:t xml:space="preserve">Team members</w:t>
+            </w:r>
+          </w:p>
+        </w:tc>
+        <w:tc>
+          <w:tcPr>
+            <w:tcBorders/>
+            <w:shd w:val="clear" w:color="auto" w:fill="FFFFFF"/>
+            <w:tcMar>
+              <w:top w:w="0" w:type="dxa"/>
+              <w:bottom w:w="0" w:type="dxa"/>
+              <w:left w:w="0" w:type="dxa"/>
+              <w:right w:w="0" w:type="dxa"/>
+            </w:tcMar>
+            <w:vAlign w:val="center"/>
+          </w:tcPr>
+          <w:p>
+            <w:pPr>
+              <w:jc w:val="left"/>
+              <w:spacing w:after="100" w:before="100" w:line="240"/>
+              <w:ind w:firstLine="0" w:left="100" w:right="100"/>
+            </w:pPr>
+            <w:r xmlns:w="http://schemas.openxmlformats.org/wordprocessingml/2006/main" xmlns:wp="http://schemas.openxmlformats.org/drawingml/2006/wordprocessingDrawing" xmlns:r="http://schemas.openxmlformats.org/officeDocument/2006/relationships" xmlns:w14="http://schemas.microsoft.com/office/word/2010/wordml">
+              <w:rPr>
+                <w:rFonts w:ascii="Helvetica" w:hAnsi="Helvetica" w:eastAsia="Helvetica" w:cs="Helvetica"/>
+                <w:sz w:val="22"/>
+                <w:szCs w:val="22"/>
+                <w:color w:val="000000"/>
+              </w:rPr>
+              <w:t xml:space="preserve">52</w:t>
+            </w:r>
+          </w:p>
+        </w:tc>
+      </w:tr>
+      <w:tr>
+        <w:trPr>
+          <w:cantSplit/>
+          <w:trHeight w:val="360" w:hRule="auto"/>
+        </w:trPr>
+        <w:tc>
+          <w:tcPr>
+            <w:tcBorders>
+              <w:bottom w:val="single" w:sz="16" w:space="0" w:color="666666"/>
+            </w:tcBorders>
+            <w:shd w:val="clear" w:color="auto" w:fill="FFFFFF"/>
+            <w:tcMar>
+              <w:top w:w="0" w:type="dxa"/>
+              <w:bottom w:w="0" w:type="dxa"/>
+              <w:left w:w="0" w:type="dxa"/>
+              <w:right w:w="0" w:type="dxa"/>
+            </w:tcMar>
+            <w:vAlign w:val="center"/>
+          </w:tcPr>
+          <w:p>
+            <w:pPr>
+              <w:jc w:val="left"/>
+              <w:spacing w:after="100" w:before="100" w:line="240"/>
+              <w:ind w:firstLine="0" w:left="100" w:right="100"/>
+            </w:pPr>
+            <w:r xmlns:w="http://schemas.openxmlformats.org/wordprocessingml/2006/main" xmlns:wp="http://schemas.openxmlformats.org/drawingml/2006/wordprocessingDrawing" xmlns:r="http://schemas.openxmlformats.org/officeDocument/2006/relationships" xmlns:w14="http://schemas.microsoft.com/office/word/2010/wordml">
+              <w:rPr>
+                <w:rFonts w:ascii="Helvetica" w:hAnsi="Helvetica" w:eastAsia="Helvetica" w:cs="Helvetica"/>
+                <w:sz w:val="22"/>
+                <w:szCs w:val="22"/>
+                <w:color w:val="000000"/>
+              </w:rPr>
+              <w:t xml:space="preserve">All</w:t>
+            </w:r>
+          </w:p>
+        </w:tc>
+        <w:tc>
+          <w:tcPr>
+            <w:tcBorders>
+              <w:bottom w:val="single" w:sz="16" w:space="0" w:color="666666"/>
+            </w:tcBorders>
+            <w:shd w:val="clear" w:color="auto" w:fill="FFFFFF"/>
+            <w:tcMar>
+              <w:top w:w="0" w:type="dxa"/>
+              <w:bottom w:w="0" w:type="dxa"/>
+              <w:left w:w="0" w:type="dxa"/>
+              <w:right w:w="0" w:type="dxa"/>
+            </w:tcMar>
+            <w:vAlign w:val="center"/>
+          </w:tcPr>
+          <w:p>
+            <w:pPr>
+              <w:jc w:val="left"/>
+              <w:spacing w:after="100" w:before="100" w:line="240"/>
+              <w:ind w:firstLine="0" w:left="100" w:right="100"/>
+            </w:pPr>
+            <w:r xmlns:w="http://schemas.openxmlformats.org/wordprocessingml/2006/main" xmlns:wp="http://schemas.openxmlformats.org/drawingml/2006/wordprocessingDrawing" xmlns:r="http://schemas.openxmlformats.org/officeDocument/2006/relationships" xmlns:w14="http://schemas.microsoft.com/office/word/2010/wordml">
+              <w:rPr>
+                <w:rFonts w:ascii="Helvetica" w:hAnsi="Helvetica" w:eastAsia="Helvetica" w:cs="Helvetica"/>
+                <w:sz w:val="22"/>
+                <w:szCs w:val="22"/>
+                <w:color w:val="000000"/>
+              </w:rPr>
+              <w:t xml:space="preserve">59</w:t>
+            </w:r>
+          </w:p>
+        </w:tc>
+      </w:tr>
+    </w:tbl>
     <w:p>
       <w:pPr>
         <w:pStyle w:val="BodyText"/>

</xml_diff>

<commit_message>
Revised race/ethnicity table to include group names and percentages.
</commit_message>
<xml_diff>
--- a/aux_report_template_duff_2022.docx
+++ b/aux_report_template_duff_2022.docx
@@ -802,6 +802,41 @@
         <w:pStyle w:val="BodyText"/>
       </w:pPr>
       <w:r>
+        <w:t xml:space="preserve">Note that both the percentages for your overall network response rate and the response rates per role group in Table 1 were calculated using your network roster data from the RAND foundation.</w:t>
+      </w:r>
+    </w:p>
+    <w:p>
+      <w:pPr>
+        <w:pStyle w:val="BodyText"/>
+      </w:pPr>
+      <w:r>
+        <w:t xml:space="preserve">Table 2 describes the</w:t>
+      </w:r>
+      <w:r>
+        <w:t xml:space="preserve"> </w:t>
+      </w:r>
+      <w:r>
+        <w:rPr>
+          <w:bCs/>
+          <w:b/>
+        </w:rPr>
+        <w:t xml:space="preserve">distribution of respondents by school</w:t>
+      </w:r>
+      <w:r>
+        <w:t xml:space="preserve">:</w:t>
+      </w:r>
+      <w:r>
+        <w:br/>
+      </w:r>
+      <w:r>
+        <w:t xml:space="preserve">[INSERT TABLE WITH RESPONDENTS BY SCHOOL HERE–POSSIBLE TO INCLUDE RESPONSE RATE % HERE?]</w:t>
+      </w:r>
+    </w:p>
+    <w:p>
+      <w:pPr>
+        <w:pStyle w:val="BodyText"/>
+      </w:pPr>
+      <w:r>
         <w:t xml:space="preserve">Figures 1 and 2 show</w:t>
       </w:r>
       <w:r>
@@ -815,7 +850,7 @@
         <w:t xml:space="preserve">how your respondents varied by race/ethnicity and gender</w:t>
       </w:r>
       <w:r>
-        <w:t xml:space="preserve">, respectively. Given your knowledge of your network’s overall membership, consider whether any particular groups seem under-represented in your respondents this year. How might you increase responses from this group in future surveys to ensure all perspectives are fully reflected in your network’s data?"</w:t>
+        <w:t xml:space="preserve">, respectively. Given your knowledge of your network’s overall membership, consider whether any particular groups seem under-represented in your respondents this year. How might you increase responses from this group in future surveys to ensure all perspectives are fully reflected in your network’s data?</w:t>
       </w:r>
     </w:p>
     <w:p>

</xml_diff>

<commit_message>
Added state priorities section with parameter.
</commit_message>
<xml_diff>
--- a/aux_report_template_duff_2022.docx
+++ b/aux_report_template_duff_2022.docx
@@ -910,7 +910,7 @@
         </w:rPr>
         <w:t xml:space="preserve">Figure </w:t>
       </w:r>
-      <w:bookmarkStart w:id="516234ba-3eeb-454a-8b84-e55190c051f4" w:name="rrRace"/>
+      <w:bookmarkStart w:id="e7bd487b-953f-4e01-8356-beca69f35403" w:name="rrRace"/>
       <w:r xmlns:w="http://schemas.openxmlformats.org/wordprocessingml/2006/main" xmlns:wp="http://schemas.openxmlformats.org/drawingml/2006/wordprocessingDrawing" xmlns:r="http://schemas.openxmlformats.org/officeDocument/2006/relationships" xmlns:w14="http://schemas.microsoft.com/office/word/2010/wordml">
         <w:rPr>
           <w:rFonts/>
@@ -932,7 +932,7 @@
         </w:rPr>
         <w:fldChar w:fldCharType="end" w:dirty="true"/>
       </w:r>
-      <w:bookmarkEnd w:id="516234ba-3eeb-454a-8b84-e55190c051f4"/>
+      <w:bookmarkEnd w:id="e7bd487b-953f-4e01-8356-beca69f35403"/>
       <w:r>
         <w:t xml:space="preserve">: </w:t>
       </w:r>
@@ -998,7 +998,7 @@
         </w:rPr>
         <w:t xml:space="preserve">Figure </w:t>
       </w:r>
-      <w:bookmarkStart w:id="5079df34-0960-4311-a546-088141fdde50" w:name="rrGender"/>
+      <w:bookmarkStart w:id="54f7118e-d245-4f49-9b80-db4a01b85681" w:name="rrGender"/>
       <w:r xmlns:w="http://schemas.openxmlformats.org/wordprocessingml/2006/main" xmlns:wp="http://schemas.openxmlformats.org/drawingml/2006/wordprocessingDrawing" xmlns:r="http://schemas.openxmlformats.org/officeDocument/2006/relationships" xmlns:w14="http://schemas.microsoft.com/office/word/2010/wordml">
         <w:rPr>
           <w:rFonts/>
@@ -1020,7 +1020,7 @@
         </w:rPr>
         <w:fldChar w:fldCharType="end" w:dirty="true"/>
       </w:r>
-      <w:bookmarkEnd w:id="5079df34-0960-4311-a546-088141fdde50"/>
+      <w:bookmarkEnd w:id="54f7118e-d245-4f49-9b80-db4a01b85681"/>
       <w:r>
         <w:t xml:space="preserve">: </w:t>
       </w:r>
@@ -1476,6 +1476,11 @@
       </w:pPr>
       <w:r>
         <w:t xml:space="preserve">While we anticipate a learning curve in mastering inquiry routines, if these responses are lower than you would expect, consider any additional steps the network hub can take to support members around challenging aspects of the work. Note also those aspects of inquiry routines members said were not applicable to their practice. Are these practices you would expect members to be familiar with?</w:t>
+      </w:r>
+    </w:p>
+    <w:p>
+      <w:r>
+        <w:br w:type="page"/>
       </w:r>
     </w:p>
     <w:p>

</xml_diff>

<commit_message>
Added filler for remaining graphs.
</commit_message>
<xml_diff>
--- a/aux_report_template_duff_2022.docx
+++ b/aux_report_template_duff_2022.docx
@@ -910,7 +910,7 @@
         </w:rPr>
         <w:t xml:space="preserve">Figure </w:t>
       </w:r>
-      <w:bookmarkStart w:id="e7bd487b-953f-4e01-8356-beca69f35403" w:name="rrRace"/>
+      <w:bookmarkStart w:id="5eeeccde-b715-4eee-97ef-45ad1237adcc" w:name="rrRace"/>
       <w:r xmlns:w="http://schemas.openxmlformats.org/wordprocessingml/2006/main" xmlns:wp="http://schemas.openxmlformats.org/drawingml/2006/wordprocessingDrawing" xmlns:r="http://schemas.openxmlformats.org/officeDocument/2006/relationships" xmlns:w14="http://schemas.microsoft.com/office/word/2010/wordml">
         <w:rPr>
           <w:rFonts/>
@@ -932,7 +932,7 @@
         </w:rPr>
         <w:fldChar w:fldCharType="end" w:dirty="true"/>
       </w:r>
-      <w:bookmarkEnd w:id="e7bd487b-953f-4e01-8356-beca69f35403"/>
+      <w:bookmarkEnd w:id="5eeeccde-b715-4eee-97ef-45ad1237adcc"/>
       <w:r>
         <w:t xml:space="preserve">: </w:t>
       </w:r>
@@ -998,7 +998,7 @@
         </w:rPr>
         <w:t xml:space="preserve">Figure </w:t>
       </w:r>
-      <w:bookmarkStart w:id="54f7118e-d245-4f49-9b80-db4a01b85681" w:name="rrGender"/>
+      <w:bookmarkStart w:id="089c9686-3fa2-4d84-b2a3-be9949ab57c2" w:name="rrGender"/>
       <w:r xmlns:w="http://schemas.openxmlformats.org/wordprocessingml/2006/main" xmlns:wp="http://schemas.openxmlformats.org/drawingml/2006/wordprocessingDrawing" xmlns:r="http://schemas.openxmlformats.org/officeDocument/2006/relationships" xmlns:w14="http://schemas.microsoft.com/office/word/2010/wordml">
         <w:rPr>
           <w:rFonts/>
@@ -1020,7 +1020,7 @@
         </w:rPr>
         <w:fldChar w:fldCharType="end" w:dirty="true"/>
       </w:r>
-      <w:bookmarkEnd w:id="54f7118e-d245-4f49-9b80-db4a01b85681"/>
+      <w:bookmarkEnd w:id="089c9686-3fa2-4d84-b2a3-be9949ab57c2"/>
       <w:r>
         <w:t xml:space="preserve">: </w:t>
       </w:r>
@@ -1137,6 +1137,22 @@
         <w:pStyle w:val="BodyText"/>
       </w:pPr>
       <w:r>
+        <w:t xml:space="preserve">[INSERT NL_BACKGROUND_1 BAR GRAPH HERE (FIGURE #)]</w:t>
+      </w:r>
+    </w:p>
+    <w:p>
+      <w:pPr>
+        <w:pStyle w:val="BodyText"/>
+      </w:pPr>
+      <w:r>
+        <w:t xml:space="preserve">[INSERT NL_BACKGROUND_2 BAR GRAPH HERE (FIGURE #)]</w:t>
+      </w:r>
+    </w:p>
+    <w:p>
+      <w:pPr>
+        <w:pStyle w:val="BodyText"/>
+      </w:pPr>
+      <w:r>
         <w:t xml:space="preserve">Figure # displays</w:t>
       </w:r>
       <w:r>
@@ -1158,6 +1174,14 @@
         <w:pStyle w:val="BodyText"/>
       </w:pPr>
       <w:r>
+        <w:t xml:space="preserve">[INSERT NL_BACKGROUND_3_n HERE (FIGURE #)]</w:t>
+      </w:r>
+    </w:p>
+    <w:p>
+      <w:pPr>
+        <w:pStyle w:val="BodyText"/>
+      </w:pPr>
+      <w:r>
         <w:t xml:space="preserve">Finally, Figure # displays</w:t>
       </w:r>
       <w:r>
@@ -1179,6 +1203,14 @@
         <w:pStyle w:val="BodyText"/>
       </w:pPr>
       <w:r>
+        <w:t xml:space="preserve">[INSERT NL_NETOPS_GROUPCOM_n HERE (FIGURE #)]</w:t>
+      </w:r>
+    </w:p>
+    <w:p>
+      <w:pPr>
+        <w:pStyle w:val="BodyText"/>
+      </w:pPr>
+      <w:r>
         <w:t xml:space="preserve">Together, these data show how well your members know and understand the function of leaders in your network. If your results are lower than you would expect on these measures, consider whether you can do anything to bolster connections with and support from network leaders.</w:t>
       </w:r>
     </w:p>
@@ -1228,6 +1260,94 @@
     </w:p>
     <w:p>
       <w:pPr>
+        <w:pStyle w:val="ImageCaption"/>
+      </w:pPr>
+      <w:r>
+        <w:rPr>
+          <w:rFonts/>
+          <w:b w:val="true"/>
+        </w:rPr>
+        <w:t xml:space="preserve">Figure </w:t>
+      </w:r>
+      <w:bookmarkStart w:id="a524c57e-6e39-47e7-82b3-1cc9274c1f6f" w:name="time"/>
+      <w:r xmlns:w="http://schemas.openxmlformats.org/wordprocessingml/2006/main" xmlns:wp="http://schemas.openxmlformats.org/drawingml/2006/wordprocessingDrawing" xmlns:r="http://schemas.openxmlformats.org/officeDocument/2006/relationships" xmlns:w14="http://schemas.microsoft.com/office/word/2010/wordml">
+        <w:rPr>
+          <w:rFonts/>
+          <w:b w:val="true"/>
+        </w:rPr>
+        <w:fldChar w:fldCharType="begin" w:dirty="true"/>
+      </w:r>
+      <w:r xmlns:w="http://schemas.openxmlformats.org/wordprocessingml/2006/main" xmlns:wp="http://schemas.openxmlformats.org/drawingml/2006/wordprocessingDrawing" xmlns:r="http://schemas.openxmlformats.org/officeDocument/2006/relationships" xmlns:w14="http://schemas.microsoft.com/office/word/2010/wordml">
+        <w:rPr>
+          <w:rFonts/>
+          <w:b w:val="true"/>
+        </w:rPr>
+        <w:instrText xml:space="preserve" w:dirty="true">SEQ fig \* Arabic</w:instrText>
+      </w:r>
+      <w:r xmlns:w="http://schemas.openxmlformats.org/wordprocessingml/2006/main" xmlns:wp="http://schemas.openxmlformats.org/drawingml/2006/wordprocessingDrawing" xmlns:r="http://schemas.openxmlformats.org/officeDocument/2006/relationships" xmlns:w14="http://schemas.microsoft.com/office/word/2010/wordml">
+        <w:rPr>
+          <w:rFonts/>
+          <w:b w:val="true"/>
+        </w:rPr>
+        <w:fldChar w:fldCharType="end" w:dirty="true"/>
+      </w:r>
+      <w:bookmarkEnd w:id="a524c57e-6e39-47e7-82b3-1cc9274c1f6f"/>
+      <w:r>
+        <w:t xml:space="preserve">: </w:t>
+      </w:r>
+      <w:r>
+        <w:t xml:space="preserve">Estimated weekly network participation</w:t>
+      </w:r>
+    </w:p>
+    <w:p>
+      <w:pPr>
+        <w:jc w:val="left"/>
+        <w:pStyle w:val="Normal"/>
+      </w:pPr>
+      <w:r>
+        <w:rPr/>
+        <w:drawing xmlns:r="http://schemas.openxmlformats.org/officeDocument/2006/relationships">
+          <wp:inline distT="0" distB="0" distL="0" distR="0">
+            <wp:extent cx="5486400" cy="3200400"/>
+            <wp:docPr id="9" name="" descr=""/>
+            <wp:cNvGraphicFramePr>
+              <a:graphicFrameLocks xmlns:a="http://schemas.openxmlformats.org/drawingml/2006/main" noChangeAspect="1"/>
+            </wp:cNvGraphicFramePr>
+            <a:graphic xmlns:a="http://schemas.openxmlformats.org/drawingml/2006/main">
+              <a:graphicData uri="http://schemas.openxmlformats.org/drawingml/2006/picture">
+                <pic:pic xmlns:pic="http://schemas.openxmlformats.org/drawingml/2006/picture">
+                  <pic:nvPicPr>
+                    <pic:cNvPr id="10" name=""/>
+                    <pic:cNvPicPr>
+                      <a:picLocks noChangeAspect="1" noChangeArrowheads="1"/>
+                    </pic:cNvPicPr>
+                  </pic:nvPicPr>
+                  <pic:blipFill>
+                    <a:blip r:embed="rId25"/>
+                    <a:srcRect/>
+                    <a:stretch>
+                      <a:fillRect/>
+                    </a:stretch>
+                  </pic:blipFill>
+                  <pic:spPr bwMode="auto">
+                    <a:xfrm>
+                      <a:off x="0" y="0"/>
+                      <a:ext cx="76200" cy="44450"/>
+                    </a:xfrm>
+                    <a:prstGeom prst="rect">
+                      <a:avLst/>
+                    </a:prstGeom>
+                    <a:noFill/>
+                  </pic:spPr>
+                </pic:pic>
+              </a:graphicData>
+            </a:graphic>
+          </wp:inline>
+        </w:drawing>
+      </w:r>
+    </w:p>
+    <w:p>
+      <w:pPr>
         <w:pStyle w:val="BodyText"/>
       </w:pPr>
       <w:r>
@@ -1252,6 +1372,14 @@
         <w:pStyle w:val="BodyText"/>
       </w:pPr>
       <w:r>
+        <w:t xml:space="preserve">[INSERT SO_PART_EXPEC BAR GRAPH HERE (FIGURE #)]</w:t>
+      </w:r>
+    </w:p>
+    <w:p>
+      <w:pPr>
+        <w:pStyle w:val="BodyText"/>
+      </w:pPr>
+      <w:r>
         <w:t xml:space="preserve">Together, these questions give you an idea of whether members are spending a reasonable amount of time on network-related activities, and whether the hub or other network stakeholders might consider ways to manage participants’ expectations around network participation.</w:t>
       </w:r>
     </w:p>
@@ -1281,6 +1409,14 @@
         <w:pStyle w:val="BodyText"/>
       </w:pPr>
       <w:r>
+        <w:t xml:space="preserve">[INSERT SO_PART_UTIL_n HERE (FIGURE #)]</w:t>
+      </w:r>
+    </w:p>
+    <w:p>
+      <w:pPr>
+        <w:pStyle w:val="BodyText"/>
+      </w:pPr>
+      <w:r>
         <w:t xml:space="preserve">Overall, network members’ satisfaction with network engagement is captured by their assessment of whether they would recommend this network to a colleague. Figure # displays the</w:t>
       </w:r>
       <w:r>
@@ -1295,6 +1431,14 @@
       </w:r>
       <w:r>
         <w:t xml:space="preserve">.</w:t>
+      </w:r>
+    </w:p>
+    <w:p>
+      <w:pPr>
+        <w:pStyle w:val="BodyText"/>
+      </w:pPr>
+      <w:r>
+        <w:t xml:space="preserve">[INSERT RECOMMEND_1 GRAPH HERE]</w:t>
       </w:r>
     </w:p>
     <w:p>

</xml_diff>

<commit_message>
Added so_time_t viz with conditional text.
</commit_message>
<xml_diff>
--- a/aux_report_template_duff_2022.docx
+++ b/aux_report_template_duff_2022.docx
@@ -107,7 +107,7 @@
         <w:t xml:space="preserve"> </w:t>
       </w:r>
       <w:r>
-        <w:t xml:space="preserve">03,</w:t>
+        <w:t xml:space="preserve">08,</w:t>
       </w:r>
       <w:r>
         <w:t xml:space="preserve"> </w:t>
@@ -910,7 +910,7 @@
         </w:rPr>
         <w:t xml:space="preserve">Figure </w:t>
       </w:r>
-      <w:bookmarkStart w:id="5eeeccde-b715-4eee-97ef-45ad1237adcc" w:name="rrRace"/>
+      <w:bookmarkStart w:id="c17f8662-29b2-40bd-a0fe-fb6369966dbb" w:name="rrRace"/>
       <w:r xmlns:w="http://schemas.openxmlformats.org/wordprocessingml/2006/main" xmlns:wp="http://schemas.openxmlformats.org/drawingml/2006/wordprocessingDrawing" xmlns:r="http://schemas.openxmlformats.org/officeDocument/2006/relationships" xmlns:w14="http://schemas.microsoft.com/office/word/2010/wordml">
         <w:rPr>
           <w:rFonts/>
@@ -932,7 +932,7 @@
         </w:rPr>
         <w:fldChar w:fldCharType="end" w:dirty="true"/>
       </w:r>
-      <w:bookmarkEnd w:id="5eeeccde-b715-4eee-97ef-45ad1237adcc"/>
+      <w:bookmarkEnd w:id="c17f8662-29b2-40bd-a0fe-fb6369966dbb"/>
       <w:r>
         <w:t xml:space="preserve">: </w:t>
       </w:r>
@@ -998,7 +998,7 @@
         </w:rPr>
         <w:t xml:space="preserve">Figure </w:t>
       </w:r>
-      <w:bookmarkStart w:id="089c9686-3fa2-4d84-b2a3-be9949ab57c2" w:name="rrGender"/>
+      <w:bookmarkStart w:id="bd3bea38-5263-4489-855f-fea17e6531d3" w:name="rrGender"/>
       <w:r xmlns:w="http://schemas.openxmlformats.org/wordprocessingml/2006/main" xmlns:wp="http://schemas.openxmlformats.org/drawingml/2006/wordprocessingDrawing" xmlns:r="http://schemas.openxmlformats.org/officeDocument/2006/relationships" xmlns:w14="http://schemas.microsoft.com/office/word/2010/wordml">
         <w:rPr>
           <w:rFonts/>
@@ -1020,7 +1020,7 @@
         </w:rPr>
         <w:fldChar w:fldCharType="end" w:dirty="true"/>
       </w:r>
-      <w:bookmarkEnd w:id="089c9686-3fa2-4d84-b2a3-be9949ab57c2"/>
+      <w:bookmarkEnd w:id="bd3bea38-5263-4489-855f-fea17e6531d3"/>
       <w:r>
         <w:t xml:space="preserve">: </w:t>
       </w:r>
@@ -1242,7 +1242,30 @@
         <w:pStyle w:val="BodyText"/>
       </w:pPr>
       <w:r>
-        <w:t xml:space="preserve">Figure # displays</w:t>
+        <w:t xml:space="preserve">Figure</w:t>
+      </w:r>
+      <w:r>
+        <w:t xml:space="preserve"> </w:t>
+      </w:r>
+      <w:hyperlink w:anchor="time">
+        <w:r xmlns:w="http://schemas.openxmlformats.org/wordprocessingml/2006/main" xmlns:wp="http://schemas.openxmlformats.org/drawingml/2006/wordprocessingDrawing" xmlns:r="http://schemas.openxmlformats.org/officeDocument/2006/relationships" xmlns:w14="http://schemas.microsoft.com/office/word/2010/wordml">
+          <w:rPr/>
+          <w:fldChar w:fldCharType="begin" w:dirty="true"/>
+        </w:r>
+        <w:r xmlns:w="http://schemas.openxmlformats.org/wordprocessingml/2006/main" xmlns:wp="http://schemas.openxmlformats.org/drawingml/2006/wordprocessingDrawing" xmlns:r="http://schemas.openxmlformats.org/officeDocument/2006/relationships" xmlns:w14="http://schemas.microsoft.com/office/word/2010/wordml">
+          <w:rPr/>
+          <w:instrText xml:space="preserve" w:dirty="true"> REF time \h</w:instrText>
+        </w:r>
+        <w:r xmlns:w="http://schemas.openxmlformats.org/wordprocessingml/2006/main" xmlns:wp="http://schemas.openxmlformats.org/drawingml/2006/wordprocessingDrawing" xmlns:r="http://schemas.openxmlformats.org/officeDocument/2006/relationships" xmlns:w14="http://schemas.microsoft.com/office/word/2010/wordml">
+          <w:rPr/>
+          <w:fldChar w:fldCharType="end" w:dirty="true"/>
+        </w:r>
+      </w:hyperlink>
+      <w:r>
+        <w:t xml:space="preserve"> </w:t>
+      </w:r>
+      <w:r>
+        <w:t xml:space="preserve">displays</w:t>
       </w:r>
       <w:r>
         <w:t xml:space="preserve"> </w:t>
@@ -1269,7 +1292,7 @@
         </w:rPr>
         <w:t xml:space="preserve">Figure </w:t>
       </w:r>
-      <w:bookmarkStart w:id="a524c57e-6e39-47e7-82b3-1cc9274c1f6f" w:name="time"/>
+      <w:bookmarkStart w:id="47784433-6f8a-488d-a451-2186057aa477" w:name="time"/>
       <w:r xmlns:w="http://schemas.openxmlformats.org/wordprocessingml/2006/main" xmlns:wp="http://schemas.openxmlformats.org/drawingml/2006/wordprocessingDrawing" xmlns:r="http://schemas.openxmlformats.org/officeDocument/2006/relationships" xmlns:w14="http://schemas.microsoft.com/office/word/2010/wordml">
         <w:rPr>
           <w:rFonts/>
@@ -1291,7 +1314,7 @@
         </w:rPr>
         <w:fldChar w:fldCharType="end" w:dirty="true"/>
       </w:r>
-      <w:bookmarkEnd w:id="a524c57e-6e39-47e7-82b3-1cc9274c1f6f"/>
+      <w:bookmarkEnd w:id="47784433-6f8a-488d-a451-2186057aa477"/>
       <w:r>
         <w:t xml:space="preserve">: </w:t>
       </w:r>

</xml_diff>

<commit_message>
Added time expectations plot
</commit_message>
<xml_diff>
--- a/aux_report_template_duff_2022.docx
+++ b/aux_report_template_duff_2022.docx
@@ -107,7 +107,7 @@
         <w:t xml:space="preserve"> </w:t>
       </w:r>
       <w:r>
-        <w:t xml:space="preserve">08,</w:t>
+        <w:t xml:space="preserve">09,</w:t>
       </w:r>
       <w:r>
         <w:t xml:space="preserve"> </w:t>
@@ -910,7 +910,7 @@
         </w:rPr>
         <w:t xml:space="preserve">Figure </w:t>
       </w:r>
-      <w:bookmarkStart w:id="c17f8662-29b2-40bd-a0fe-fb6369966dbb" w:name="rrRace"/>
+      <w:bookmarkStart w:id="94c7bc7d-8597-417c-b30d-831966a5fbf1" w:name="rrRace"/>
       <w:r xmlns:w="http://schemas.openxmlformats.org/wordprocessingml/2006/main" xmlns:wp="http://schemas.openxmlformats.org/drawingml/2006/wordprocessingDrawing" xmlns:r="http://schemas.openxmlformats.org/officeDocument/2006/relationships" xmlns:w14="http://schemas.microsoft.com/office/word/2010/wordml">
         <w:rPr>
           <w:rFonts/>
@@ -932,7 +932,7 @@
         </w:rPr>
         <w:fldChar w:fldCharType="end" w:dirty="true"/>
       </w:r>
-      <w:bookmarkEnd w:id="c17f8662-29b2-40bd-a0fe-fb6369966dbb"/>
+      <w:bookmarkEnd w:id="94c7bc7d-8597-417c-b30d-831966a5fbf1"/>
       <w:r>
         <w:t xml:space="preserve">: </w:t>
       </w:r>
@@ -998,7 +998,7 @@
         </w:rPr>
         <w:t xml:space="preserve">Figure </w:t>
       </w:r>
-      <w:bookmarkStart w:id="bd3bea38-5263-4489-855f-fea17e6531d3" w:name="rrGender"/>
+      <w:bookmarkStart w:id="60545989-51cb-452d-b1eb-cfc1b4954858" w:name="rrGender"/>
       <w:r xmlns:w="http://schemas.openxmlformats.org/wordprocessingml/2006/main" xmlns:wp="http://schemas.openxmlformats.org/drawingml/2006/wordprocessingDrawing" xmlns:r="http://schemas.openxmlformats.org/officeDocument/2006/relationships" xmlns:w14="http://schemas.microsoft.com/office/word/2010/wordml">
         <w:rPr>
           <w:rFonts/>
@@ -1020,7 +1020,7 @@
         </w:rPr>
         <w:fldChar w:fldCharType="end" w:dirty="true"/>
       </w:r>
-      <w:bookmarkEnd w:id="bd3bea38-5263-4489-855f-fea17e6531d3"/>
+      <w:bookmarkEnd w:id="60545989-51cb-452d-b1eb-cfc1b4954858"/>
       <w:r>
         <w:t xml:space="preserve">: </w:t>
       </w:r>
@@ -1292,7 +1292,7 @@
         </w:rPr>
         <w:t xml:space="preserve">Figure </w:t>
       </w:r>
-      <w:bookmarkStart w:id="47784433-6f8a-488d-a451-2186057aa477" w:name="time"/>
+      <w:bookmarkStart w:id="0e4144de-a9b4-4ec3-9f7e-af65aca9a73c" w:name="time"/>
       <w:r xmlns:w="http://schemas.openxmlformats.org/wordprocessingml/2006/main" xmlns:wp="http://schemas.openxmlformats.org/drawingml/2006/wordprocessingDrawing" xmlns:r="http://schemas.openxmlformats.org/officeDocument/2006/relationships" xmlns:w14="http://schemas.microsoft.com/office/word/2010/wordml">
         <w:rPr>
           <w:rFonts/>
@@ -1314,7 +1314,7 @@
         </w:rPr>
         <w:fldChar w:fldCharType="end" w:dirty="true"/>
       </w:r>
-      <w:bookmarkEnd w:id="47784433-6f8a-488d-a451-2186057aa477"/>
+      <w:bookmarkEnd w:id="0e4144de-a9b4-4ec3-9f7e-af65aca9a73c"/>
       <w:r>
         <w:t xml:space="preserve">: </w:t>
       </w:r>
@@ -1374,7 +1374,30 @@
         <w:pStyle w:val="BodyText"/>
       </w:pPr>
       <w:r>
-        <w:t xml:space="preserve">Figure # displays</w:t>
+        <w:t xml:space="preserve">Figure</w:t>
+      </w:r>
+      <w:r>
+        <w:t xml:space="preserve"> </w:t>
+      </w:r>
+      <w:hyperlink w:anchor="expect">
+        <w:r xmlns:w="http://schemas.openxmlformats.org/wordprocessingml/2006/main" xmlns:wp="http://schemas.openxmlformats.org/drawingml/2006/wordprocessingDrawing" xmlns:r="http://schemas.openxmlformats.org/officeDocument/2006/relationships" xmlns:w14="http://schemas.microsoft.com/office/word/2010/wordml">
+          <w:rPr/>
+          <w:fldChar w:fldCharType="begin" w:dirty="true"/>
+        </w:r>
+        <w:r xmlns:w="http://schemas.openxmlformats.org/wordprocessingml/2006/main" xmlns:wp="http://schemas.openxmlformats.org/drawingml/2006/wordprocessingDrawing" xmlns:r="http://schemas.openxmlformats.org/officeDocument/2006/relationships" xmlns:w14="http://schemas.microsoft.com/office/word/2010/wordml">
+          <w:rPr/>
+          <w:instrText xml:space="preserve" w:dirty="true"> REF expect \h</w:instrText>
+        </w:r>
+        <w:r xmlns:w="http://schemas.openxmlformats.org/wordprocessingml/2006/main" xmlns:wp="http://schemas.openxmlformats.org/drawingml/2006/wordprocessingDrawing" xmlns:r="http://schemas.openxmlformats.org/officeDocument/2006/relationships" xmlns:w14="http://schemas.microsoft.com/office/word/2010/wordml">
+          <w:rPr/>
+          <w:fldChar w:fldCharType="end" w:dirty="true"/>
+        </w:r>
+      </w:hyperlink>
+      <w:r>
+        <w:t xml:space="preserve"> </w:t>
+      </w:r>
+      <w:r>
+        <w:t xml:space="preserve">displays</w:t>
       </w:r>
       <w:r>
         <w:t xml:space="preserve"> </w:t>
@@ -1384,7 +1407,7 @@
           <w:bCs/>
           <w:b/>
         </w:rPr>
-        <w:t xml:space="preserve">the extent to which network members feel the amount of time they spend on network activities aligns with their expectations</w:t>
+        <w:t xml:space="preserve">how much time network members estimate they spend participating in the network weekly</w:t>
       </w:r>
       <w:r>
         <w:t xml:space="preserve">.</w:t>
@@ -1392,10 +1415,90 @@
     </w:p>
     <w:p>
       <w:pPr>
-        <w:pStyle w:val="BodyText"/>
-      </w:pPr>
-      <w:r>
-        <w:t xml:space="preserve">[INSERT SO_PART_EXPEC BAR GRAPH HERE (FIGURE #)]</w:t>
+        <w:pStyle w:val="ImageCaption"/>
+      </w:pPr>
+      <w:r>
+        <w:rPr>
+          <w:rFonts/>
+          <w:b w:val="true"/>
+        </w:rPr>
+        <w:t xml:space="preserve">Figure </w:t>
+      </w:r>
+      <w:bookmarkStart w:id="22e2e27e-45e7-4ec4-ab20-de0dc6f600d8" w:name="expect"/>
+      <w:r xmlns:w="http://schemas.openxmlformats.org/wordprocessingml/2006/main" xmlns:wp="http://schemas.openxmlformats.org/drawingml/2006/wordprocessingDrawing" xmlns:r="http://schemas.openxmlformats.org/officeDocument/2006/relationships" xmlns:w14="http://schemas.microsoft.com/office/word/2010/wordml">
+        <w:rPr>
+          <w:rFonts/>
+          <w:b w:val="true"/>
+        </w:rPr>
+        <w:fldChar w:fldCharType="begin" w:dirty="true"/>
+      </w:r>
+      <w:r xmlns:w="http://schemas.openxmlformats.org/wordprocessingml/2006/main" xmlns:wp="http://schemas.openxmlformats.org/drawingml/2006/wordprocessingDrawing" xmlns:r="http://schemas.openxmlformats.org/officeDocument/2006/relationships" xmlns:w14="http://schemas.microsoft.com/office/word/2010/wordml">
+        <w:rPr>
+          <w:rFonts/>
+          <w:b w:val="true"/>
+        </w:rPr>
+        <w:instrText xml:space="preserve" w:dirty="true">SEQ fig \* Arabic</w:instrText>
+      </w:r>
+      <w:r xmlns:w="http://schemas.openxmlformats.org/wordprocessingml/2006/main" xmlns:wp="http://schemas.openxmlformats.org/drawingml/2006/wordprocessingDrawing" xmlns:r="http://schemas.openxmlformats.org/officeDocument/2006/relationships" xmlns:w14="http://schemas.microsoft.com/office/word/2010/wordml">
+        <w:rPr>
+          <w:rFonts/>
+          <w:b w:val="true"/>
+        </w:rPr>
+        <w:fldChar w:fldCharType="end" w:dirty="true"/>
+      </w:r>
+      <w:bookmarkEnd w:id="22e2e27e-45e7-4ec4-ab20-de0dc6f600d8"/>
+      <w:r>
+        <w:t xml:space="preserve">: </w:t>
+      </w:r>
+      <w:r>
+        <w:t xml:space="preserve">Expected participation in network activities</w:t>
+      </w:r>
+    </w:p>
+    <w:p>
+      <w:pPr>
+        <w:jc w:val="left"/>
+        <w:pStyle w:val="Normal"/>
+      </w:pPr>
+      <w:r>
+        <w:rPr/>
+        <w:drawing xmlns:r="http://schemas.openxmlformats.org/officeDocument/2006/relationships">
+          <wp:inline distT="0" distB="0" distL="0" distR="0">
+            <wp:extent cx="5486400" cy="3200400"/>
+            <wp:docPr id="11" name="" descr=""/>
+            <wp:cNvGraphicFramePr>
+              <a:graphicFrameLocks xmlns:a="http://schemas.openxmlformats.org/drawingml/2006/main" noChangeAspect="1"/>
+            </wp:cNvGraphicFramePr>
+            <a:graphic xmlns:a="http://schemas.openxmlformats.org/drawingml/2006/main">
+              <a:graphicData uri="http://schemas.openxmlformats.org/drawingml/2006/picture">
+                <pic:pic xmlns:pic="http://schemas.openxmlformats.org/drawingml/2006/picture">
+                  <pic:nvPicPr>
+                    <pic:cNvPr id="12" name=""/>
+                    <pic:cNvPicPr>
+                      <a:picLocks noChangeAspect="1" noChangeArrowheads="1"/>
+                    </pic:cNvPicPr>
+                  </pic:nvPicPr>
+                  <pic:blipFill>
+                    <a:blip r:embed="rId26"/>
+                    <a:srcRect/>
+                    <a:stretch>
+                      <a:fillRect/>
+                    </a:stretch>
+                  </pic:blipFill>
+                  <pic:spPr bwMode="auto">
+                    <a:xfrm>
+                      <a:off x="0" y="0"/>
+                      <a:ext cx="76200" cy="44450"/>
+                    </a:xfrm>
+                    <a:prstGeom prst="rect">
+                      <a:avLst/>
+                    </a:prstGeom>
+                    <a:noFill/>
+                  </pic:spPr>
+                </pic:pic>
+              </a:graphicData>
+            </a:graphic>
+          </wp:inline>
+        </w:drawing>
       </w:r>
     </w:p>
     <w:p>

</xml_diff>

<commit_message>
Updating report with new network with more data
</commit_message>
<xml_diff>
--- a/aux_report_template_duff_2022.docx
+++ b/aux_report_template_duff_2022.docx
@@ -57,25 +57,19 @@
         <w:pStyle w:val="Author"/>
       </w:pPr>
       <w:r>
-        <w:t xml:space="preserve">Baltimore</w:t>
-      </w:r>
-      <w:r>
-        <w:t xml:space="preserve"> </w:t>
-      </w:r>
-      <w:r>
-        <w:t xml:space="preserve">City</w:t>
-      </w:r>
-      <w:r>
-        <w:t xml:space="preserve"> </w:t>
-      </w:r>
-      <w:r>
-        <w:t xml:space="preserve">Public</w:t>
-      </w:r>
-      <w:r>
-        <w:t xml:space="preserve"> </w:t>
-      </w:r>
-      <w:r>
-        <w:t xml:space="preserve">Schools</w:t>
+        <w:t xml:space="preserve">New</w:t>
+      </w:r>
+      <w:r>
+        <w:t xml:space="preserve"> </w:t>
+      </w:r>
+      <w:r>
+        <w:t xml:space="preserve">Visions</w:t>
+      </w:r>
+      <w:r>
+        <w:t xml:space="preserve"> </w:t>
+      </w:r>
+      <w:r>
+        <w:t xml:space="preserve">INSI</w:t>
       </w:r>
     </w:p>
     <w:p>
@@ -114,6 +108,190 @@
       </w:r>
       <w:r>
         <w:t xml:space="preserve">2022</w:t>
+      </w:r>
+    </w:p>
+    <w:p>
+      <w:pPr>
+        <w:pStyle w:val="SourceCode"/>
+      </w:pPr>
+      <w:r>
+        <w:rPr>
+          <w:rStyle w:val="NormalTok"/>
+        </w:rPr>
+        <w:t xml:space="preserve">specific_network_data_2021</w:t>
+      </w:r>
+      <w:r>
+        <w:rPr>
+          <w:rStyle w:val="SpecialCharTok"/>
+        </w:rPr>
+        <w:t xml:space="preserve">$</w:t>
+      </w:r>
+      <w:r>
+        <w:rPr>
+          <w:rStyle w:val="NormalTok"/>
+        </w:rPr>
+        <w:t xml:space="preserve">so_part_util_012021</w:t>
+      </w:r>
+      <w:r>
+        <w:rPr>
+          <w:rStyle w:val="OtherTok"/>
+        </w:rPr>
+        <w:t xml:space="preserve">&lt;-</w:t>
+      </w:r>
+      <w:r>
+        <w:rPr>
+          <w:rStyle w:val="FunctionTok"/>
+        </w:rPr>
+        <w:t xml:space="preserve">ordered</w:t>
+      </w:r>
+      <w:r>
+        <w:rPr>
+          <w:rStyle w:val="NormalTok"/>
+        </w:rPr>
+        <w:t xml:space="preserve">(specific_network_data_2021</w:t>
+      </w:r>
+      <w:r>
+        <w:rPr>
+          <w:rStyle w:val="SpecialCharTok"/>
+        </w:rPr>
+        <w:t xml:space="preserve">$</w:t>
+      </w:r>
+      <w:r>
+        <w:rPr>
+          <w:rStyle w:val="NormalTok"/>
+        </w:rPr>
+        <w:t xml:space="preserve">so_part_util_012021, </w:t>
+      </w:r>
+      <w:r>
+        <w:rPr>
+          <w:rStyle w:val="AttributeTok"/>
+        </w:rPr>
+        <w:t xml:space="preserve">levels=</w:t>
+      </w:r>
+      <w:r>
+        <w:rPr>
+          <w:rStyle w:val="FunctionTok"/>
+        </w:rPr>
+        <w:t xml:space="preserve">c</w:t>
+      </w:r>
+      <w:r>
+        <w:rPr>
+          <w:rStyle w:val="NormalTok"/>
+        </w:rPr>
+        <w:t xml:space="preserve">(</w:t>
+      </w:r>
+      <w:r>
+        <w:rPr>
+          <w:rStyle w:val="StringTok"/>
+        </w:rPr>
+        <w:t xml:space="preserve">"Not at all useful"</w:t>
+      </w:r>
+      <w:r>
+        <w:rPr>
+          <w:rStyle w:val="NormalTok"/>
+        </w:rPr>
+        <w:t xml:space="preserve">, </w:t>
+      </w:r>
+      <w:r>
+        <w:rPr>
+          <w:rStyle w:val="StringTok"/>
+        </w:rPr>
+        <w:t xml:space="preserve">"A little bit useful"</w:t>
+      </w:r>
+      <w:r>
+        <w:rPr>
+          <w:rStyle w:val="NormalTok"/>
+        </w:rPr>
+        <w:t xml:space="preserve">, </w:t>
+      </w:r>
+      <w:r>
+        <w:rPr>
+          <w:rStyle w:val="StringTok"/>
+        </w:rPr>
+        <w:t xml:space="preserve">"Moderately useful"</w:t>
+      </w:r>
+      <w:r>
+        <w:rPr>
+          <w:rStyle w:val="NormalTok"/>
+        </w:rPr>
+        <w:t xml:space="preserve">, </w:t>
+      </w:r>
+      <w:r>
+        <w:rPr>
+          <w:rStyle w:val="StringTok"/>
+        </w:rPr>
+        <w:t xml:space="preserve">"Useful"</w:t>
+      </w:r>
+      <w:r>
+        <w:rPr>
+          <w:rStyle w:val="NormalTok"/>
+        </w:rPr>
+        <w:t xml:space="preserve">, </w:t>
+      </w:r>
+      <w:r>
+        <w:rPr>
+          <w:rStyle w:val="StringTok"/>
+        </w:rPr>
+        <w:t xml:space="preserve">"Very useful"</w:t>
+      </w:r>
+      <w:r>
+        <w:rPr>
+          <w:rStyle w:val="NormalTok"/>
+        </w:rPr>
+        <w:t xml:space="preserve">, </w:t>
+      </w:r>
+      <w:r>
+        <w:rPr>
+          <w:rStyle w:val="StringTok"/>
+        </w:rPr>
+        <w:t xml:space="preserve">"N/A or I haven't done this activity/nin the network this school year"</w:t>
+      </w:r>
+      <w:r>
+        <w:rPr>
+          <w:rStyle w:val="NormalTok"/>
+        </w:rPr>
+        <w:t xml:space="preserve">))</w:t>
+      </w:r>
+      <w:r>
+        <w:br/>
+      </w:r>
+      <w:r>
+        <w:rPr>
+          <w:rStyle w:val="NormalTok"/>
+        </w:rPr>
+        <w:t xml:space="preserve">specific_network_data_2021</w:t>
+      </w:r>
+      <w:r>
+        <w:rPr>
+          <w:rStyle w:val="SpecialCharTok"/>
+        </w:rPr>
+        <w:t xml:space="preserve">$</w:t>
+      </w:r>
+      <w:r>
+        <w:rPr>
+          <w:rStyle w:val="NormalTok"/>
+        </w:rPr>
+        <w:t xml:space="preserve">so_part_util_012021</w:t>
+      </w:r>
+    </w:p>
+    <w:p>
+      <w:pPr>
+        <w:pStyle w:val="SourceCode"/>
+      </w:pPr>
+      <w:r>
+        <w:rPr>
+          <w:rStyle w:val="VerbatimChar"/>
+        </w:rPr>
+        <w:t xml:space="preserve">## ordered(0)</w:t>
+      </w:r>
+      <w:r>
+        <w:br/>
+      </w:r>
+      <w:r>
+        <w:rPr>
+          <w:rStyle w:val="VerbatimChar"/>
+        </w:rPr>
+        <w:t xml:space="preserve">## 6 Levels: Not at all useful &lt; A little bit useful &lt; ... &lt; N/A or I haven't done this activity/nin the network this school year</w:t>
       </w:r>
     </w:p>
     <w:p>
@@ -325,10 +503,10 @@
           <w:bCs/>
           <w:b/>
         </w:rPr>
-        <w:t xml:space="preserve">72%</w:t>
-      </w:r>
-      <w:r>
-        <w:t xml:space="preserve">. This is an improvement over last year’s response rate, which was 65%.</w:t>
+        <w:t xml:space="preserve">0%</w:t>
+      </w:r>
+      <w:r>
+        <w:t xml:space="preserve">. This is below last year’s response rate, which was 65%. Given your network response rate was under 50%, we urge you to interpret these results with caution as they represent only a portion of your network’s membership. Please reach out to Partners for Network Improvement (PNI) for tips on how to increase response rates moving forward.</w:t>
       </w:r>
     </w:p>
     <w:p>
@@ -531,7 +709,7 @@
                 <w:szCs w:val="22"/>
                 <w:color w:val="000000"/>
               </w:rPr>
-              <w:t xml:space="preserve">7</w:t>
+              <w:t xml:space="preserve">0</w:t>
             </w:r>
           </w:p>
         </w:tc>
@@ -723,7 +901,7 @@
                 <w:szCs w:val="22"/>
                 <w:color w:val="000000"/>
               </w:rPr>
-              <w:t xml:space="preserve">52</w:t>
+              <w:t xml:space="preserve">0</w:t>
             </w:r>
           </w:p>
         </w:tc>
@@ -791,7 +969,7 @@
                 <w:szCs w:val="22"/>
                 <w:color w:val="000000"/>
               </w:rPr>
-              <w:t xml:space="preserve">59</w:t>
+              <w:t xml:space="preserve">1</w:t>
             </w:r>
           </w:p>
         </w:tc>
@@ -910,7 +1088,7 @@
         </w:rPr>
         <w:t xml:space="preserve">Figure </w:t>
       </w:r>
-      <w:bookmarkStart w:id="94c7bc7d-8597-417c-b30d-831966a5fbf1" w:name="rrRace"/>
+      <w:bookmarkStart w:id="a41a0fef-495c-4a72-bdd3-2677d361f9f0" w:name="rrRace"/>
       <w:r xmlns:w="http://schemas.openxmlformats.org/wordprocessingml/2006/main" xmlns:wp="http://schemas.openxmlformats.org/drawingml/2006/wordprocessingDrawing" xmlns:r="http://schemas.openxmlformats.org/officeDocument/2006/relationships" xmlns:w14="http://schemas.microsoft.com/office/word/2010/wordml">
         <w:rPr>
           <w:rFonts/>
@@ -932,7 +1110,7 @@
         </w:rPr>
         <w:fldChar w:fldCharType="end" w:dirty="true"/>
       </w:r>
-      <w:bookmarkEnd w:id="94c7bc7d-8597-417c-b30d-831966a5fbf1"/>
+      <w:bookmarkEnd w:id="a41a0fef-495c-4a72-bdd3-2677d361f9f0"/>
       <w:r>
         <w:t xml:space="preserve">: </w:t>
       </w:r>
@@ -998,7 +1176,7 @@
         </w:rPr>
         <w:t xml:space="preserve">Figure </w:t>
       </w:r>
-      <w:bookmarkStart w:id="60545989-51cb-452d-b1eb-cfc1b4954858" w:name="rrGender"/>
+      <w:bookmarkStart w:id="922ede83-5c15-4539-a189-3709b5b6d5a1" w:name="rrGender"/>
       <w:r xmlns:w="http://schemas.openxmlformats.org/wordprocessingml/2006/main" xmlns:wp="http://schemas.openxmlformats.org/drawingml/2006/wordprocessingDrawing" xmlns:r="http://schemas.openxmlformats.org/officeDocument/2006/relationships" xmlns:w14="http://schemas.microsoft.com/office/word/2010/wordml">
         <w:rPr>
           <w:rFonts/>
@@ -1020,7 +1198,7 @@
         </w:rPr>
         <w:fldChar w:fldCharType="end" w:dirty="true"/>
       </w:r>
-      <w:bookmarkEnd w:id="60545989-51cb-452d-b1eb-cfc1b4954858"/>
+      <w:bookmarkEnd w:id="922ede83-5c15-4539-a189-3709b5b6d5a1"/>
       <w:r>
         <w:t xml:space="preserve">: </w:t>
       </w:r>
@@ -1292,7 +1470,7 @@
         </w:rPr>
         <w:t xml:space="preserve">Figure </w:t>
       </w:r>
-      <w:bookmarkStart w:id="0e4144de-a9b4-4ec3-9f7e-af65aca9a73c" w:name="time"/>
+      <w:bookmarkStart w:id="2b9e84c9-a066-4d8e-8995-b650a26d102d" w:name="time"/>
       <w:r xmlns:w="http://schemas.openxmlformats.org/wordprocessingml/2006/main" xmlns:wp="http://schemas.openxmlformats.org/drawingml/2006/wordprocessingDrawing" xmlns:r="http://schemas.openxmlformats.org/officeDocument/2006/relationships" xmlns:w14="http://schemas.microsoft.com/office/word/2010/wordml">
         <w:rPr>
           <w:rFonts/>
@@ -1314,7 +1492,7 @@
         </w:rPr>
         <w:fldChar w:fldCharType="end" w:dirty="true"/>
       </w:r>
-      <w:bookmarkEnd w:id="0e4144de-a9b4-4ec3-9f7e-af65aca9a73c"/>
+      <w:bookmarkEnd w:id="2b9e84c9-a066-4d8e-8995-b650a26d102d"/>
       <w:r>
         <w:t xml:space="preserve">: </w:t>
       </w:r>
@@ -1411,94 +1589,6 @@
       </w:r>
       <w:r>
         <w:t xml:space="preserve">.</w:t>
-      </w:r>
-    </w:p>
-    <w:p>
-      <w:pPr>
-        <w:pStyle w:val="ImageCaption"/>
-      </w:pPr>
-      <w:r>
-        <w:rPr>
-          <w:rFonts/>
-          <w:b w:val="true"/>
-        </w:rPr>
-        <w:t xml:space="preserve">Figure </w:t>
-      </w:r>
-      <w:bookmarkStart w:id="22e2e27e-45e7-4ec4-ab20-de0dc6f600d8" w:name="expect"/>
-      <w:r xmlns:w="http://schemas.openxmlformats.org/wordprocessingml/2006/main" xmlns:wp="http://schemas.openxmlformats.org/drawingml/2006/wordprocessingDrawing" xmlns:r="http://schemas.openxmlformats.org/officeDocument/2006/relationships" xmlns:w14="http://schemas.microsoft.com/office/word/2010/wordml">
-        <w:rPr>
-          <w:rFonts/>
-          <w:b w:val="true"/>
-        </w:rPr>
-        <w:fldChar w:fldCharType="begin" w:dirty="true"/>
-      </w:r>
-      <w:r xmlns:w="http://schemas.openxmlformats.org/wordprocessingml/2006/main" xmlns:wp="http://schemas.openxmlformats.org/drawingml/2006/wordprocessingDrawing" xmlns:r="http://schemas.openxmlformats.org/officeDocument/2006/relationships" xmlns:w14="http://schemas.microsoft.com/office/word/2010/wordml">
-        <w:rPr>
-          <w:rFonts/>
-          <w:b w:val="true"/>
-        </w:rPr>
-        <w:instrText xml:space="preserve" w:dirty="true">SEQ fig \* Arabic</w:instrText>
-      </w:r>
-      <w:r xmlns:w="http://schemas.openxmlformats.org/wordprocessingml/2006/main" xmlns:wp="http://schemas.openxmlformats.org/drawingml/2006/wordprocessingDrawing" xmlns:r="http://schemas.openxmlformats.org/officeDocument/2006/relationships" xmlns:w14="http://schemas.microsoft.com/office/word/2010/wordml">
-        <w:rPr>
-          <w:rFonts/>
-          <w:b w:val="true"/>
-        </w:rPr>
-        <w:fldChar w:fldCharType="end" w:dirty="true"/>
-      </w:r>
-      <w:bookmarkEnd w:id="22e2e27e-45e7-4ec4-ab20-de0dc6f600d8"/>
-      <w:r>
-        <w:t xml:space="preserve">: </w:t>
-      </w:r>
-      <w:r>
-        <w:t xml:space="preserve">Expected participation in network activities</w:t>
-      </w:r>
-    </w:p>
-    <w:p>
-      <w:pPr>
-        <w:jc w:val="left"/>
-        <w:pStyle w:val="Normal"/>
-      </w:pPr>
-      <w:r>
-        <w:rPr/>
-        <w:drawing xmlns:r="http://schemas.openxmlformats.org/officeDocument/2006/relationships">
-          <wp:inline distT="0" distB="0" distL="0" distR="0">
-            <wp:extent cx="5486400" cy="3200400"/>
-            <wp:docPr id="11" name="" descr=""/>
-            <wp:cNvGraphicFramePr>
-              <a:graphicFrameLocks xmlns:a="http://schemas.openxmlformats.org/drawingml/2006/main" noChangeAspect="1"/>
-            </wp:cNvGraphicFramePr>
-            <a:graphic xmlns:a="http://schemas.openxmlformats.org/drawingml/2006/main">
-              <a:graphicData uri="http://schemas.openxmlformats.org/drawingml/2006/picture">
-                <pic:pic xmlns:pic="http://schemas.openxmlformats.org/drawingml/2006/picture">
-                  <pic:nvPicPr>
-                    <pic:cNvPr id="12" name=""/>
-                    <pic:cNvPicPr>
-                      <a:picLocks noChangeAspect="1" noChangeArrowheads="1"/>
-                    </pic:cNvPicPr>
-                  </pic:nvPicPr>
-                  <pic:blipFill>
-                    <a:blip r:embed="rId26"/>
-                    <a:srcRect/>
-                    <a:stretch>
-                      <a:fillRect/>
-                    </a:stretch>
-                  </pic:blipFill>
-                  <pic:spPr bwMode="auto">
-                    <a:xfrm>
-                      <a:off x="0" y="0"/>
-                      <a:ext cx="76200" cy="44450"/>
-                    </a:xfrm>
-                    <a:prstGeom prst="rect">
-                      <a:avLst/>
-                    </a:prstGeom>
-                    <a:noFill/>
-                  </pic:spPr>
-                </pic:pic>
-              </a:graphicData>
-            </a:graphic>
-          </wp:inline>
-        </w:drawing>
       </w:r>
     </w:p>
     <w:p>

</xml_diff>

<commit_message>
Updated all figures to exclude missing data and include sample size in figure title.
</commit_message>
<xml_diff>
--- a/aux_report_template_duff_2022.docx
+++ b/aux_report_template_duff_2022.docx
@@ -101,7 +101,7 @@
         <w:t xml:space="preserve"> </w:t>
       </w:r>
       <w:r>
-        <w:t xml:space="preserve">10,</w:t>
+        <w:t xml:space="preserve">11,</w:t>
       </w:r>
       <w:r>
         <w:t xml:space="preserve"> </w:t>
@@ -319,7 +319,7 @@
           <w:bCs/>
           <w:b/>
         </w:rPr>
-        <w:t xml:space="preserve">151%</w:t>
+        <w:t xml:space="preserve">66%</w:t>
       </w:r>
       <w:r>
         <w:t xml:space="preserve">. This is an improvement over last year’s response rate, which was 65%.</w:t>
@@ -904,7 +904,7 @@
         </w:rPr>
         <w:t xml:space="preserve">Figure </w:t>
       </w:r>
-      <w:bookmarkStart w:id="ce15185e-e6fc-499e-b9b7-2494b5015180" w:name="rrRace"/>
+      <w:bookmarkStart w:id="5aea05d1-a2ec-48ec-8b48-74a40d7e8779" w:name="rrRace"/>
       <w:r xmlns:w="http://schemas.openxmlformats.org/wordprocessingml/2006/main" xmlns:wp="http://schemas.openxmlformats.org/drawingml/2006/wordprocessingDrawing" xmlns:r="http://schemas.openxmlformats.org/officeDocument/2006/relationships" xmlns:w14="http://schemas.microsoft.com/office/word/2010/wordml">
         <w:rPr>
           <w:rFonts/>
@@ -926,12 +926,12 @@
         </w:rPr>
         <w:fldChar w:fldCharType="end" w:dirty="true"/>
       </w:r>
-      <w:bookmarkEnd w:id="ce15185e-e6fc-499e-b9b7-2494b5015180"/>
+      <w:bookmarkEnd w:id="5aea05d1-a2ec-48ec-8b48-74a40d7e8779"/>
       <w:r>
         <w:t xml:space="preserve">: </w:t>
       </w:r>
       <w:r>
-        <w:t xml:space="preserve">Survey Respondents by Racial Ethnic Background</w:t>
+        <w:t xml:space="preserve">Survey Respondents by Racial Ethnic Background (n= 110 respondents)</w:t>
       </w:r>
     </w:p>
     <w:p>
@@ -992,7 +992,7 @@
         </w:rPr>
         <w:t xml:space="preserve">Figure </w:t>
       </w:r>
-      <w:bookmarkStart w:id="7895fd4e-44cf-4861-adfb-f65fea7b8869" w:name="rrGender"/>
+      <w:bookmarkStart w:id="65317830-71b0-4efc-81b6-2f4972dd943b" w:name="rrGender"/>
       <w:r xmlns:w="http://schemas.openxmlformats.org/wordprocessingml/2006/main" xmlns:wp="http://schemas.openxmlformats.org/drawingml/2006/wordprocessingDrawing" xmlns:r="http://schemas.openxmlformats.org/officeDocument/2006/relationships" xmlns:w14="http://schemas.microsoft.com/office/word/2010/wordml">
         <w:rPr>
           <w:rFonts/>
@@ -1014,12 +1014,12 @@
         </w:rPr>
         <w:fldChar w:fldCharType="end" w:dirty="true"/>
       </w:r>
-      <w:bookmarkEnd w:id="7895fd4e-44cf-4861-adfb-f65fea7b8869"/>
+      <w:bookmarkEnd w:id="65317830-71b0-4efc-81b6-2f4972dd943b"/>
       <w:r>
         <w:t xml:space="preserve">: </w:t>
       </w:r>
       <w:r>
-        <w:t xml:space="preserve">Survey Respondents by Gender</w:t>
+        <w:t xml:space="preserve">Survey Respondents by Gender n=( 112 respondents)</w:t>
       </w:r>
     </w:p>
     <w:p>
@@ -1286,7 +1286,7 @@
         </w:rPr>
         <w:t xml:space="preserve">Figure </w:t>
       </w:r>
-      <w:bookmarkStart w:id="01f4e65a-515a-44d2-9833-12ea4333e014" w:name="time"/>
+      <w:bookmarkStart w:id="dca143ae-15e4-477f-b6f6-203f17b41635" w:name="time"/>
       <w:r xmlns:w="http://schemas.openxmlformats.org/wordprocessingml/2006/main" xmlns:wp="http://schemas.openxmlformats.org/drawingml/2006/wordprocessingDrawing" xmlns:r="http://schemas.openxmlformats.org/officeDocument/2006/relationships" xmlns:w14="http://schemas.microsoft.com/office/word/2010/wordml">
         <w:rPr>
           <w:rFonts/>
@@ -1308,12 +1308,12 @@
         </w:rPr>
         <w:fldChar w:fldCharType="end" w:dirty="true"/>
       </w:r>
-      <w:bookmarkEnd w:id="01f4e65a-515a-44d2-9833-12ea4333e014"/>
+      <w:bookmarkEnd w:id="dca143ae-15e4-477f-b6f6-203f17b41635"/>
       <w:r>
         <w:t xml:space="preserve">: </w:t>
       </w:r>
       <w:r>
-        <w:t xml:space="preserve">Estimated weekly network participation</w:t>
+        <w:t xml:space="preserve">Estimated Weekly Network Participation (n= 117 respondents)</w:t>
       </w:r>
     </w:p>
     <w:p>
@@ -1418,7 +1418,7 @@
         </w:rPr>
         <w:t xml:space="preserve">Figure </w:t>
       </w:r>
-      <w:bookmarkStart w:id="6105df8e-8f4a-42d5-896b-d275db75a18f" w:name="expect"/>
+      <w:bookmarkStart w:id="608827e9-22e4-4039-9b4c-5d05b71b31bb" w:name="expect"/>
       <w:r xmlns:w="http://schemas.openxmlformats.org/wordprocessingml/2006/main" xmlns:wp="http://schemas.openxmlformats.org/drawingml/2006/wordprocessingDrawing" xmlns:r="http://schemas.openxmlformats.org/officeDocument/2006/relationships" xmlns:w14="http://schemas.microsoft.com/office/word/2010/wordml">
         <w:rPr>
           <w:rFonts/>
@@ -1440,12 +1440,12 @@
         </w:rPr>
         <w:fldChar w:fldCharType="end" w:dirty="true"/>
       </w:r>
-      <w:bookmarkEnd w:id="6105df8e-8f4a-42d5-896b-d275db75a18f"/>
+      <w:bookmarkEnd w:id="608827e9-22e4-4039-9b4c-5d05b71b31bb"/>
       <w:r>
         <w:t xml:space="preserve">: </w:t>
       </w:r>
       <w:r>
-        <w:t xml:space="preserve">Expected participation in network activities</w:t>
+        <w:t xml:space="preserve">Expected Participation in Network Activities (n= 124 respondents)</w:t>
       </w:r>
     </w:p>
     <w:p>
@@ -1558,7 +1558,7 @@
         </w:rPr>
         <w:t xml:space="preserve">Figure </w:t>
       </w:r>
-      <w:bookmarkStart w:id="32802ad6-f863-4297-a394-f97e4fac12ce" w:name="useful"/>
+      <w:bookmarkStart w:id="3301a0dc-7ed5-4969-a7cf-a405ed3540c6" w:name="useful"/>
       <w:r xmlns:w="http://schemas.openxmlformats.org/wordprocessingml/2006/main" xmlns:wp="http://schemas.openxmlformats.org/drawingml/2006/wordprocessingDrawing" xmlns:r="http://schemas.openxmlformats.org/officeDocument/2006/relationships" xmlns:w14="http://schemas.microsoft.com/office/word/2010/wordml">
         <w:rPr>
           <w:rFonts/>
@@ -1580,12 +1580,12 @@
         </w:rPr>
         <w:fldChar w:fldCharType="end" w:dirty="true"/>
       </w:r>
-      <w:bookmarkEnd w:id="32802ad6-f863-4297-a394-f97e4fac12ce"/>
+      <w:bookmarkEnd w:id="3301a0dc-7ed5-4969-a7cf-a405ed3540c6"/>
       <w:r>
         <w:t xml:space="preserve">: </w:t>
       </w:r>
       <w:r>
-        <w:t xml:space="preserve">Usefulness of various network activities</w:t>
+        <w:t xml:space="preserve">Usefulness of Various Network Activities (n= 117 respondents)</w:t>
       </w:r>
     </w:p>
     <w:p>
@@ -1858,11 +1858,6 @@
       </w:pPr>
       <w:r>
         <w:t xml:space="preserve">While we anticipate a learning curve in mastering inquiry routines, if these responses are lower than you would expect, consider any additional steps the network hub can take to support members around challenging aspects of the work. Note also those aspects of inquiry routines members said were not applicable to their practice. Are these practices you would expect members to be familiar with?</w:t>
-      </w:r>
-    </w:p>
-    <w:p>
-      <w:r>
-        <w:br w:type="page"/>
       </w:r>
     </w:p>
     <w:p>

</xml_diff>

<commit_message>
Added inquiry cycle participation graph
</commit_message>
<xml_diff>
--- a/aux_report_template_duff_2022.docx
+++ b/aux_report_template_duff_2022.docx
@@ -904,7 +904,7 @@
         </w:rPr>
         <w:t xml:space="preserve">Figure </w:t>
       </w:r>
-      <w:bookmarkStart w:id="5aea05d1-a2ec-48ec-8b48-74a40d7e8779" w:name="rrRace"/>
+      <w:bookmarkStart w:id="c66a3a14-8226-4513-ae43-8e4790c5a5c4" w:name="rrRace"/>
       <w:r xmlns:w="http://schemas.openxmlformats.org/wordprocessingml/2006/main" xmlns:wp="http://schemas.openxmlformats.org/drawingml/2006/wordprocessingDrawing" xmlns:r="http://schemas.openxmlformats.org/officeDocument/2006/relationships" xmlns:w14="http://schemas.microsoft.com/office/word/2010/wordml">
         <w:rPr>
           <w:rFonts/>
@@ -926,7 +926,7 @@
         </w:rPr>
         <w:fldChar w:fldCharType="end" w:dirty="true"/>
       </w:r>
-      <w:bookmarkEnd w:id="5aea05d1-a2ec-48ec-8b48-74a40d7e8779"/>
+      <w:bookmarkEnd w:id="c66a3a14-8226-4513-ae43-8e4790c5a5c4"/>
       <w:r>
         <w:t xml:space="preserve">: </w:t>
       </w:r>
@@ -992,7 +992,7 @@
         </w:rPr>
         <w:t xml:space="preserve">Figure </w:t>
       </w:r>
-      <w:bookmarkStart w:id="65317830-71b0-4efc-81b6-2f4972dd943b" w:name="rrGender"/>
+      <w:bookmarkStart w:id="e7f419e0-1a3a-4268-8eef-4d94ba706e42" w:name="rrGender"/>
       <w:r xmlns:w="http://schemas.openxmlformats.org/wordprocessingml/2006/main" xmlns:wp="http://schemas.openxmlformats.org/drawingml/2006/wordprocessingDrawing" xmlns:r="http://schemas.openxmlformats.org/officeDocument/2006/relationships" xmlns:w14="http://schemas.microsoft.com/office/word/2010/wordml">
         <w:rPr>
           <w:rFonts/>
@@ -1014,12 +1014,12 @@
         </w:rPr>
         <w:fldChar w:fldCharType="end" w:dirty="true"/>
       </w:r>
-      <w:bookmarkEnd w:id="65317830-71b0-4efc-81b6-2f4972dd943b"/>
+      <w:bookmarkEnd w:id="e7f419e0-1a3a-4268-8eef-4d94ba706e42"/>
       <w:r>
         <w:t xml:space="preserve">: </w:t>
       </w:r>
       <w:r>
-        <w:t xml:space="preserve">Survey Respondents by Gender n=( 112 respondents)</w:t>
+        <w:t xml:space="preserve">Survey Respondents by Gender (n= 112 respondents)</w:t>
       </w:r>
     </w:p>
     <w:p>
@@ -1286,7 +1286,7 @@
         </w:rPr>
         <w:t xml:space="preserve">Figure </w:t>
       </w:r>
-      <w:bookmarkStart w:id="dca143ae-15e4-477f-b6f6-203f17b41635" w:name="time"/>
+      <w:bookmarkStart w:id="7f44a4c9-2257-4f10-9198-0fe6a268a94b" w:name="time"/>
       <w:r xmlns:w="http://schemas.openxmlformats.org/wordprocessingml/2006/main" xmlns:wp="http://schemas.openxmlformats.org/drawingml/2006/wordprocessingDrawing" xmlns:r="http://schemas.openxmlformats.org/officeDocument/2006/relationships" xmlns:w14="http://schemas.microsoft.com/office/word/2010/wordml">
         <w:rPr>
           <w:rFonts/>
@@ -1308,7 +1308,7 @@
         </w:rPr>
         <w:fldChar w:fldCharType="end" w:dirty="true"/>
       </w:r>
-      <w:bookmarkEnd w:id="dca143ae-15e4-477f-b6f6-203f17b41635"/>
+      <w:bookmarkEnd w:id="7f44a4c9-2257-4f10-9198-0fe6a268a94b"/>
       <w:r>
         <w:t xml:space="preserve">: </w:t>
       </w:r>
@@ -1418,7 +1418,7 @@
         </w:rPr>
         <w:t xml:space="preserve">Figure </w:t>
       </w:r>
-      <w:bookmarkStart w:id="608827e9-22e4-4039-9b4c-5d05b71b31bb" w:name="expect"/>
+      <w:bookmarkStart w:id="ac08086b-5b1b-4804-b2d4-a18467ccb4bc" w:name="expect"/>
       <w:r xmlns:w="http://schemas.openxmlformats.org/wordprocessingml/2006/main" xmlns:wp="http://schemas.openxmlformats.org/drawingml/2006/wordprocessingDrawing" xmlns:r="http://schemas.openxmlformats.org/officeDocument/2006/relationships" xmlns:w14="http://schemas.microsoft.com/office/word/2010/wordml">
         <w:rPr>
           <w:rFonts/>
@@ -1440,7 +1440,7 @@
         </w:rPr>
         <w:fldChar w:fldCharType="end" w:dirty="true"/>
       </w:r>
-      <w:bookmarkEnd w:id="608827e9-22e4-4039-9b4c-5d05b71b31bb"/>
+      <w:bookmarkEnd w:id="ac08086b-5b1b-4804-b2d4-a18467ccb4bc"/>
       <w:r>
         <w:t xml:space="preserve">: </w:t>
       </w:r>
@@ -1558,7 +1558,7 @@
         </w:rPr>
         <w:t xml:space="preserve">Figure </w:t>
       </w:r>
-      <w:bookmarkStart w:id="3301a0dc-7ed5-4969-a7cf-a405ed3540c6" w:name="useful"/>
+      <w:bookmarkStart w:id="d78a40f8-11ed-4635-a021-de93f9dd0b07" w:name="useful"/>
       <w:r xmlns:w="http://schemas.openxmlformats.org/wordprocessingml/2006/main" xmlns:wp="http://schemas.openxmlformats.org/drawingml/2006/wordprocessingDrawing" xmlns:r="http://schemas.openxmlformats.org/officeDocument/2006/relationships" xmlns:w14="http://schemas.microsoft.com/office/word/2010/wordml">
         <w:rPr>
           <w:rFonts/>
@@ -1580,7 +1580,7 @@
         </w:rPr>
         <w:fldChar w:fldCharType="end" w:dirty="true"/>
       </w:r>
-      <w:bookmarkEnd w:id="3301a0dc-7ed5-4969-a7cf-a405ed3540c6"/>
+      <w:bookmarkEnd w:id="d78a40f8-11ed-4635-a021-de93f9dd0b07"/>
       <w:r>
         <w:t xml:space="preserve">: </w:t>
       </w:r>
@@ -1826,6 +1826,94 @@
       </w:r>
       <w:r>
         <w:t xml:space="preserve">.</w:t>
+      </w:r>
+    </w:p>
+    <w:p>
+      <w:pPr>
+        <w:pStyle w:val="ImageCaption"/>
+      </w:pPr>
+      <w:r>
+        <w:rPr>
+          <w:rFonts/>
+          <w:b w:val="true"/>
+        </w:rPr>
+        <w:t xml:space="preserve">Figure </w:t>
+      </w:r>
+      <w:bookmarkStart w:id="17e93c09-05c4-4788-b3b2-01d1823daa44" w:name="inqcycleyn"/>
+      <w:r xmlns:w="http://schemas.openxmlformats.org/wordprocessingml/2006/main" xmlns:wp="http://schemas.openxmlformats.org/drawingml/2006/wordprocessingDrawing" xmlns:r="http://schemas.openxmlformats.org/officeDocument/2006/relationships" xmlns:w14="http://schemas.microsoft.com/office/word/2010/wordml">
+        <w:rPr>
+          <w:rFonts/>
+          <w:b w:val="true"/>
+        </w:rPr>
+        <w:fldChar w:fldCharType="begin" w:dirty="true"/>
+      </w:r>
+      <w:r xmlns:w="http://schemas.openxmlformats.org/wordprocessingml/2006/main" xmlns:wp="http://schemas.openxmlformats.org/drawingml/2006/wordprocessingDrawing" xmlns:r="http://schemas.openxmlformats.org/officeDocument/2006/relationships" xmlns:w14="http://schemas.microsoft.com/office/word/2010/wordml">
+        <w:rPr>
+          <w:rFonts/>
+          <w:b w:val="true"/>
+        </w:rPr>
+        <w:instrText xml:space="preserve" w:dirty="true">SEQ fig \* Arabic</w:instrText>
+      </w:r>
+      <w:r xmlns:w="http://schemas.openxmlformats.org/wordprocessingml/2006/main" xmlns:wp="http://schemas.openxmlformats.org/drawingml/2006/wordprocessingDrawing" xmlns:r="http://schemas.openxmlformats.org/officeDocument/2006/relationships" xmlns:w14="http://schemas.microsoft.com/office/word/2010/wordml">
+        <w:rPr>
+          <w:rFonts/>
+          <w:b w:val="true"/>
+        </w:rPr>
+        <w:fldChar w:fldCharType="end" w:dirty="true"/>
+      </w:r>
+      <w:bookmarkEnd w:id="17e93c09-05c4-4788-b3b2-01d1823daa44"/>
+      <w:r>
+        <w:t xml:space="preserve">: </w:t>
+      </w:r>
+      <w:r>
+        <w:t xml:space="preserve">Engagement in Inquiry Cycles (n= 117 respondents)</w:t>
+      </w:r>
+    </w:p>
+    <w:p>
+      <w:pPr>
+        <w:jc w:val="left"/>
+        <w:pStyle w:val="Normal"/>
+      </w:pPr>
+      <w:r>
+        <w:rPr/>
+        <w:drawing xmlns:r="http://schemas.openxmlformats.org/officeDocument/2006/relationships">
+          <wp:inline distT="0" distB="0" distL="0" distR="0">
+            <wp:extent cx="5943600" cy="2743200"/>
+            <wp:docPr id="15" name="" descr=""/>
+            <wp:cNvGraphicFramePr>
+              <a:graphicFrameLocks xmlns:a="http://schemas.openxmlformats.org/drawingml/2006/main" noChangeAspect="1"/>
+            </wp:cNvGraphicFramePr>
+            <a:graphic xmlns:a="http://schemas.openxmlformats.org/drawingml/2006/main">
+              <a:graphicData uri="http://schemas.openxmlformats.org/drawingml/2006/picture">
+                <pic:pic xmlns:pic="http://schemas.openxmlformats.org/drawingml/2006/picture">
+                  <pic:nvPicPr>
+                    <pic:cNvPr id="16" name=""/>
+                    <pic:cNvPicPr>
+                      <a:picLocks noChangeAspect="1" noChangeArrowheads="1"/>
+                    </pic:cNvPicPr>
+                  </pic:nvPicPr>
+                  <pic:blipFill>
+                    <a:blip r:embed="rId28"/>
+                    <a:srcRect/>
+                    <a:stretch>
+                      <a:fillRect/>
+                    </a:stretch>
+                  </pic:blipFill>
+                  <pic:spPr bwMode="auto">
+                    <a:xfrm>
+                      <a:off x="0" y="0"/>
+                      <a:ext cx="82550" cy="38100"/>
+                    </a:xfrm>
+                    <a:prstGeom prst="rect">
+                      <a:avLst/>
+                    </a:prstGeom>
+                    <a:noFill/>
+                  </pic:spPr>
+                </pic:pic>
+              </a:graphicData>
+            </a:graphic>
+          </wp:inline>
+        </w:drawing>
       </w:r>
     </w:p>
     <w:p>

</xml_diff>

<commit_message>
Added team meeting donut and frequency bar graph.
</commit_message>
<xml_diff>
--- a/aux_report_template_duff_2022.docx
+++ b/aux_report_template_duff_2022.docx
@@ -108,6 +108,297 @@
       </w:r>
       <w:r>
         <w:t xml:space="preserve">2022</w:t>
+      </w:r>
+    </w:p>
+    <w:p>
+      <w:pPr>
+        <w:pStyle w:val="SourceCode"/>
+      </w:pPr>
+      <w:r>
+        <w:rPr>
+          <w:rStyle w:val="NormalTok"/>
+        </w:rPr>
+        <w:t xml:space="preserve">specific_network_data_2021</w:t>
+      </w:r>
+      <w:r>
+        <w:rPr>
+          <w:rStyle w:val="SpecialCharTok"/>
+        </w:rPr>
+        <w:t xml:space="preserve">$</w:t>
+      </w:r>
+      <w:r>
+        <w:rPr>
+          <w:rStyle w:val="NormalTok"/>
+        </w:rPr>
+        <w:t xml:space="preserve">part_team_meetings_1</w:t>
+      </w:r>
+    </w:p>
+    <w:p>
+      <w:pPr>
+        <w:pStyle w:val="SourceCode"/>
+      </w:pPr>
+      <w:r>
+        <w:rPr>
+          <w:rStyle w:val="VerbatimChar"/>
+        </w:rPr>
+        <w:t xml:space="preserve">##   [1]  1  1 NA NA  1  1  1  1  1  1  1 NA  2 NA  1  1  1  1  1  1  1  1  1  1  1</w:t>
+      </w:r>
+      <w:r>
+        <w:br/>
+      </w:r>
+      <w:r>
+        <w:rPr>
+          <w:rStyle w:val="VerbatimChar"/>
+        </w:rPr>
+        <w:t xml:space="preserve">##  [26]  2  1  1  1  1  2  1  1  1  1  1  1  1  1  1 NA  1  1  1  1  1  2  1  1 NA</w:t>
+      </w:r>
+      <w:r>
+        <w:br/>
+      </w:r>
+      <w:r>
+        <w:rPr>
+          <w:rStyle w:val="VerbatimChar"/>
+        </w:rPr>
+        <w:t xml:space="preserve">##  [51]  1  2 NA  1  1  1  1  1  1 NA  1  2  2 NA  1  1  2  1  1  1  2  1  1  1  1</w:t>
+      </w:r>
+      <w:r>
+        <w:br/>
+      </w:r>
+      <w:r>
+        <w:rPr>
+          <w:rStyle w:val="VerbatimChar"/>
+        </w:rPr>
+        <w:t xml:space="preserve">##  [76]  1  2  1  2  1 NA  2  1  1  1  1  1  1  1 NA  1  1  1  1 NA  1  2  1  1 NA</w:t>
+      </w:r>
+      <w:r>
+        <w:br/>
+      </w:r>
+      <w:r>
+        <w:rPr>
+          <w:rStyle w:val="VerbatimChar"/>
+        </w:rPr>
+        <w:t xml:space="preserve">## [101] NA  2  1  1  2  1 NA  1  1  1  1  1  2  1  1  1  2  1  1  1  1  1  1  1</w:t>
+      </w:r>
+    </w:p>
+    <w:p>
+      <w:pPr>
+        <w:pStyle w:val="SourceCode"/>
+      </w:pPr>
+      <w:r>
+        <w:rPr>
+          <w:rStyle w:val="NormalTok"/>
+        </w:rPr>
+        <w:t xml:space="preserve">team_meet</w:t>
+      </w:r>
+      <w:r>
+        <w:rPr>
+          <w:rStyle w:val="OtherTok"/>
+        </w:rPr>
+        <w:t xml:space="preserve">&lt;-</w:t>
+      </w:r>
+      <w:r>
+        <w:rPr>
+          <w:rStyle w:val="NormalTok"/>
+        </w:rPr>
+        <w:t xml:space="preserve">specific_network_data_2021</w:t>
+      </w:r>
+      <w:r>
+        <w:rPr>
+          <w:rStyle w:val="SpecialCharTok"/>
+        </w:rPr>
+        <w:t xml:space="preserve">%&gt;%</w:t>
+      </w:r>
+      <w:r>
+        <w:br/>
+      </w:r>
+      <w:r>
+        <w:rPr>
+          <w:rStyle w:val="NormalTok"/>
+        </w:rPr>
+        <w:t xml:space="preserve">  </w:t>
+      </w:r>
+      <w:r>
+        <w:rPr>
+          <w:rStyle w:val="FunctionTok"/>
+        </w:rPr>
+        <w:t xml:space="preserve">drop_na</w:t>
+      </w:r>
+      <w:r>
+        <w:rPr>
+          <w:rStyle w:val="NormalTok"/>
+        </w:rPr>
+        <w:t xml:space="preserve">(part_team_meetings_1)</w:t>
+      </w:r>
+      <w:r>
+        <w:rPr>
+          <w:rStyle w:val="SpecialCharTok"/>
+        </w:rPr>
+        <w:t xml:space="preserve">%&gt;%</w:t>
+      </w:r>
+      <w:r>
+        <w:br/>
+      </w:r>
+      <w:r>
+        <w:rPr>
+          <w:rStyle w:val="NormalTok"/>
+        </w:rPr>
+        <w:t xml:space="preserve">  </w:t>
+      </w:r>
+      <w:r>
+        <w:rPr>
+          <w:rStyle w:val="FunctionTok"/>
+        </w:rPr>
+        <w:t xml:space="preserve">mutate</w:t>
+      </w:r>
+      <w:r>
+        <w:rPr>
+          <w:rStyle w:val="NormalTok"/>
+        </w:rPr>
+        <w:t xml:space="preserve">(</w:t>
+      </w:r>
+      <w:r>
+        <w:rPr>
+          <w:rStyle w:val="AttributeTok"/>
+        </w:rPr>
+        <w:t xml:space="preserve">Total=</w:t>
+      </w:r>
+      <w:r>
+        <w:rPr>
+          <w:rStyle w:val="FunctionTok"/>
+        </w:rPr>
+        <w:t xml:space="preserve">length</w:t>
+      </w:r>
+      <w:r>
+        <w:rPr>
+          <w:rStyle w:val="NormalTok"/>
+        </w:rPr>
+        <w:t xml:space="preserve">(part_team_meetings_1))</w:t>
+      </w:r>
+      <w:r>
+        <w:rPr>
+          <w:rStyle w:val="SpecialCharTok"/>
+        </w:rPr>
+        <w:t xml:space="preserve">%&gt;%</w:t>
+      </w:r>
+      <w:r>
+        <w:br/>
+      </w:r>
+      <w:r>
+        <w:rPr>
+          <w:rStyle w:val="NormalTok"/>
+        </w:rPr>
+        <w:t xml:space="preserve">  </w:t>
+      </w:r>
+      <w:r>
+        <w:rPr>
+          <w:rStyle w:val="FunctionTok"/>
+        </w:rPr>
+        <w:t xml:space="preserve">mutate</w:t>
+      </w:r>
+      <w:r>
+        <w:rPr>
+          <w:rStyle w:val="NormalTok"/>
+        </w:rPr>
+        <w:t xml:space="preserve">(</w:t>
+      </w:r>
+      <w:r>
+        <w:rPr>
+          <w:rStyle w:val="AttributeTok"/>
+        </w:rPr>
+        <w:t xml:space="preserve">Yes=</w:t>
+      </w:r>
+      <w:r>
+        <w:rPr>
+          <w:rStyle w:val="FunctionTok"/>
+        </w:rPr>
+        <w:t xml:space="preserve">sum</w:t>
+      </w:r>
+      <w:r>
+        <w:rPr>
+          <w:rStyle w:val="NormalTok"/>
+        </w:rPr>
+        <w:t xml:space="preserve">(part_team_meetings_1))</w:t>
+      </w:r>
+      <w:r>
+        <w:rPr>
+          <w:rStyle w:val="SpecialCharTok"/>
+        </w:rPr>
+        <w:t xml:space="preserve">%&gt;%</w:t>
+      </w:r>
+      <w:r>
+        <w:br/>
+      </w:r>
+      <w:r>
+        <w:rPr>
+          <w:rStyle w:val="NormalTok"/>
+        </w:rPr>
+        <w:t xml:space="preserve">  </w:t>
+      </w:r>
+      <w:r>
+        <w:rPr>
+          <w:rStyle w:val="FunctionTok"/>
+        </w:rPr>
+        <w:t xml:space="preserve">mutate</w:t>
+      </w:r>
+      <w:r>
+        <w:rPr>
+          <w:rStyle w:val="NormalTok"/>
+        </w:rPr>
+        <w:t xml:space="preserve">(</w:t>
+      </w:r>
+      <w:r>
+        <w:rPr>
+          <w:rStyle w:val="AttributeTok"/>
+        </w:rPr>
+        <w:t xml:space="preserve">Pct=</w:t>
+      </w:r>
+      <w:r>
+        <w:rPr>
+          <w:rStyle w:val="NormalTok"/>
+        </w:rPr>
+        <w:t xml:space="preserve">(</w:t>
+      </w:r>
+      <w:r>
+        <w:rPr>
+          <w:rStyle w:val="FunctionTok"/>
+        </w:rPr>
+        <w:t xml:space="preserve">percent</w:t>
+      </w:r>
+      <w:r>
+        <w:rPr>
+          <w:rStyle w:val="NormalTok"/>
+        </w:rPr>
+        <w:t xml:space="preserve">(Yes</w:t>
+      </w:r>
+      <w:r>
+        <w:rPr>
+          <w:rStyle w:val="SpecialCharTok"/>
+        </w:rPr>
+        <w:t xml:space="preserve">/</w:t>
+      </w:r>
+      <w:r>
+        <w:rPr>
+          <w:rStyle w:val="NormalTok"/>
+        </w:rPr>
+        <w:t xml:space="preserve">Total, </w:t>
+      </w:r>
+      <w:r>
+        <w:rPr>
+          <w:rStyle w:val="AttributeTok"/>
+        </w:rPr>
+        <w:t xml:space="preserve">accuracy=</w:t>
+      </w:r>
+      <w:r>
+        <w:rPr>
+          <w:rStyle w:val="DecValTok"/>
+        </w:rPr>
+        <w:t xml:space="preserve">1</w:t>
+      </w:r>
+      <w:r>
+        <w:rPr>
+          <w:rStyle w:val="NormalTok"/>
+        </w:rPr>
+        <w:t xml:space="preserve">)))</w:t>
       </w:r>
     </w:p>
     <w:p>
@@ -904,7 +1195,7 @@
         </w:rPr>
         <w:t xml:space="preserve">Figure </w:t>
       </w:r>
-      <w:bookmarkStart w:id="c66a3a14-8226-4513-ae43-8e4790c5a5c4" w:name="rrRace"/>
+      <w:bookmarkStart w:id="fcd3f83b-e455-4b2a-8413-fb0666b65f84" w:name="rrRace"/>
       <w:r xmlns:w="http://schemas.openxmlformats.org/wordprocessingml/2006/main" xmlns:wp="http://schemas.openxmlformats.org/drawingml/2006/wordprocessingDrawing" xmlns:r="http://schemas.openxmlformats.org/officeDocument/2006/relationships" xmlns:w14="http://schemas.microsoft.com/office/word/2010/wordml">
         <w:rPr>
           <w:rFonts/>
@@ -926,7 +1217,7 @@
         </w:rPr>
         <w:fldChar w:fldCharType="end" w:dirty="true"/>
       </w:r>
-      <w:bookmarkEnd w:id="c66a3a14-8226-4513-ae43-8e4790c5a5c4"/>
+      <w:bookmarkEnd w:id="fcd3f83b-e455-4b2a-8413-fb0666b65f84"/>
       <w:r>
         <w:t xml:space="preserve">: </w:t>
       </w:r>
@@ -983,6 +1274,21 @@
     </w:p>
     <w:p>
       <w:pPr>
+        <w:pStyle w:val="BodyText"/>
+      </w:pPr>
+      <w:r>
+        <w:rPr>
+          <w:bCs/>
+          <w:b/>
+        </w:rPr>
+        <w:t xml:space="preserve">Note</w:t>
+      </w:r>
+      <w:r>
+        <w:t xml:space="preserve">: Racial/ethnic categories are ordered from lowest to highest respondent group.</w:t>
+      </w:r>
+    </w:p>
+    <w:p>
+      <w:pPr>
         <w:pStyle w:val="ImageCaption"/>
       </w:pPr>
       <w:r>
@@ -992,7 +1298,7 @@
         </w:rPr>
         <w:t xml:space="preserve">Figure </w:t>
       </w:r>
-      <w:bookmarkStart w:id="e7f419e0-1a3a-4268-8eef-4d94ba706e42" w:name="rrGender"/>
+      <w:bookmarkStart w:id="362305f8-d36d-495a-b2df-27883bbebb82" w:name="rrGender"/>
       <w:r xmlns:w="http://schemas.openxmlformats.org/wordprocessingml/2006/main" xmlns:wp="http://schemas.openxmlformats.org/drawingml/2006/wordprocessingDrawing" xmlns:r="http://schemas.openxmlformats.org/officeDocument/2006/relationships" xmlns:w14="http://schemas.microsoft.com/office/word/2010/wordml">
         <w:rPr>
           <w:rFonts/>
@@ -1014,7 +1320,7 @@
         </w:rPr>
         <w:fldChar w:fldCharType="end" w:dirty="true"/>
       </w:r>
-      <w:bookmarkEnd w:id="e7f419e0-1a3a-4268-8eef-4d94ba706e42"/>
+      <w:bookmarkEnd w:id="362305f8-d36d-495a-b2df-27883bbebb82"/>
       <w:r>
         <w:t xml:space="preserve">: </w:t>
       </w:r>
@@ -1070,6 +1376,21 @@
       </w:r>
     </w:p>
     <w:p>
+      <w:pPr>
+        <w:pStyle w:val="BodyText"/>
+      </w:pPr>
+      <w:r>
+        <w:rPr>
+          <w:bCs/>
+          <w:b/>
+        </w:rPr>
+        <w:t xml:space="preserve">Note</w:t>
+      </w:r>
+      <w:r>
+        <w:t xml:space="preserve">: Gender categories are ordered from lowest to highest respondent group.</w:t>
+      </w:r>
+    </w:p>
+    <w:p>
       <w:r>
         <w:br w:type="page"/>
       </w:r>
@@ -1286,7 +1607,7 @@
         </w:rPr>
         <w:t xml:space="preserve">Figure </w:t>
       </w:r>
-      <w:bookmarkStart w:id="7f44a4c9-2257-4f10-9198-0fe6a268a94b" w:name="time"/>
+      <w:bookmarkStart w:id="8ed884e9-eae0-483f-b5ea-7104f3fb8e70" w:name="time"/>
       <w:r xmlns:w="http://schemas.openxmlformats.org/wordprocessingml/2006/main" xmlns:wp="http://schemas.openxmlformats.org/drawingml/2006/wordprocessingDrawing" xmlns:r="http://schemas.openxmlformats.org/officeDocument/2006/relationships" xmlns:w14="http://schemas.microsoft.com/office/word/2010/wordml">
         <w:rPr>
           <w:rFonts/>
@@ -1308,7 +1629,7 @@
         </w:rPr>
         <w:fldChar w:fldCharType="end" w:dirty="true"/>
       </w:r>
-      <w:bookmarkEnd w:id="7f44a4c9-2257-4f10-9198-0fe6a268a94b"/>
+      <w:bookmarkEnd w:id="8ed884e9-eae0-483f-b5ea-7104f3fb8e70"/>
       <w:r>
         <w:t xml:space="preserve">: </w:t>
       </w:r>
@@ -1418,7 +1739,7 @@
         </w:rPr>
         <w:t xml:space="preserve">Figure </w:t>
       </w:r>
-      <w:bookmarkStart w:id="ac08086b-5b1b-4804-b2d4-a18467ccb4bc" w:name="expect"/>
+      <w:bookmarkStart w:id="61e30e3d-4459-4074-875e-806beeae3de1" w:name="expect"/>
       <w:r xmlns:w="http://schemas.openxmlformats.org/wordprocessingml/2006/main" xmlns:wp="http://schemas.openxmlformats.org/drawingml/2006/wordprocessingDrawing" xmlns:r="http://schemas.openxmlformats.org/officeDocument/2006/relationships" xmlns:w14="http://schemas.microsoft.com/office/word/2010/wordml">
         <w:rPr>
           <w:rFonts/>
@@ -1440,7 +1761,7 @@
         </w:rPr>
         <w:fldChar w:fldCharType="end" w:dirty="true"/>
       </w:r>
-      <w:bookmarkEnd w:id="ac08086b-5b1b-4804-b2d4-a18467ccb4bc"/>
+      <w:bookmarkEnd w:id="61e30e3d-4459-4074-875e-806beeae3de1"/>
       <w:r>
         <w:t xml:space="preserve">: </w:t>
       </w:r>
@@ -1558,7 +1879,7 @@
         </w:rPr>
         <w:t xml:space="preserve">Figure </w:t>
       </w:r>
-      <w:bookmarkStart w:id="d78a40f8-11ed-4635-a021-de93f9dd0b07" w:name="useful"/>
+      <w:bookmarkStart w:id="3afd4deb-dff0-46a8-9160-64ae0663472e" w:name="useful"/>
       <w:r xmlns:w="http://schemas.openxmlformats.org/wordprocessingml/2006/main" xmlns:wp="http://schemas.openxmlformats.org/drawingml/2006/wordprocessingDrawing" xmlns:r="http://schemas.openxmlformats.org/officeDocument/2006/relationships" xmlns:w14="http://schemas.microsoft.com/office/word/2010/wordml">
         <w:rPr>
           <w:rFonts/>
@@ -1580,7 +1901,7 @@
         </w:rPr>
         <w:fldChar w:fldCharType="end" w:dirty="true"/>
       </w:r>
-      <w:bookmarkEnd w:id="d78a40f8-11ed-4635-a021-de93f9dd0b07"/>
+      <w:bookmarkEnd w:id="3afd4deb-dff0-46a8-9160-64ae0663472e"/>
       <w:r>
         <w:t xml:space="preserve">: </w:t>
       </w:r>
@@ -1707,7 +2028,7 @@
         <w:pStyle w:val="BodyText"/>
       </w:pPr>
       <w:r>
-        <w:t xml:space="preserve">Figure # displays the</w:t>
+        <w:t xml:space="preserve">Of all network members (excluding the hub),</w:t>
       </w:r>
       <w:r>
         <w:t xml:space="preserve"> </w:t>
@@ -1717,18 +2038,13 @@
           <w:bCs/>
           <w:b/>
         </w:rPr>
-        <w:t xml:space="preserve">percentage of network members (excluding the hub) who indicated they are part of a local improvement team</w:t>
-      </w:r>
-      <w:r>
-        <w:t xml:space="preserve">.</w:t>
-      </w:r>
-    </w:p>
-    <w:p>
-      <w:pPr>
-        <w:pStyle w:val="BodyText"/>
-      </w:pPr>
-      <w:r>
-        <w:t xml:space="preserve">The following questions pertain to those members who indicated they were part of a local improvement team. Figure # displays</w:t>
+        <w:t xml:space="preserve">126, 126, 126, 126, 126, 126, 126, 126, 126, 126, 126, 126, 126, 126, 126, 126, 126, 126, 126, 126, 126, 126, 126, 126, 126, 126, 126, 126, 126, 126, 126, 126, 126, 126, 126, 126, 126, 126, 126, 126, 126, 126, 126, 126, 126, 126, 126, 126, 126, 126, 126, 126, 126, 126, 126, 126, 126, 126, 126, 126, 126, 126, 126, 126, 126, 126, 126, 126, 126, 126, 126, 126, 126, 126, 126, 126, 126, 126, 126, 126, 126, 126, 126, 126, 126, 126, 126, 126, 126, 126, 126, 126, 126, 126, 126, 126, 126, 126, 126, 126, 126, 126, 126, 126, 126, 126, 126, 126, 126</w:t>
+      </w:r>
+      <w:r>
+        <w:t xml:space="preserve"> </w:t>
+      </w:r>
+      <w:r>
+        <w:t xml:space="preserve">(or</w:t>
       </w:r>
       <w:r>
         <w:t xml:space="preserve"> </w:t>
@@ -1738,10 +2054,18 @@
           <w:bCs/>
           <w:b/>
         </w:rPr>
-        <w:t xml:space="preserve">how often members report participating in local improvement team meetings</w:t>
-      </w:r>
-      <w:r>
-        <w:t xml:space="preserve">, while Figure # displays</w:t>
+        <w:t xml:space="preserve">116%, 116%, 116%, 116%, 116%, 116%, 116%, 116%, 116%, 116%, 116%, 116%, 116%, 116%, 116%, 116%, 116%, 116%, 116%, 116%, 116%, 116%, 116%, 116%, 116%, 116%, 116%, 116%, 116%, 116%, 116%, 116%, 116%, 116%, 116%, 116%, 116%, 116%, 116%, 116%, 116%, 116%, 116%, 116%, 116%, 116%, 116%, 116%, 116%, 116%, 116%, 116%, 116%, 116%, 116%, 116%, 116%, 116%, 116%, 116%, 116%, 116%, 116%, 116%, 116%, 116%, 116%, 116%, 116%, 116%, 116%, 116%, 116%, 116%, 116%, 116%, 116%, 116%, 116%, 116%, 116%, 116%, 116%, 116%, 116%, 116%, 116%, 116%, 116%, 116%, 116%, 116%, 116%, 116%, 116%, 116%, 116%, 116%, 116%, 116%, 116%, 116%, 116%, 116%, 116%, 116%, 116%, 116%, 116%</w:t>
+      </w:r>
+      <w:r>
+        <w:t xml:space="preserve">) indicated they are part of a local improvement team.</w:t>
+      </w:r>
+    </w:p>
+    <w:p>
+      <w:pPr>
+        <w:pStyle w:val="BodyText"/>
+      </w:pPr>
+      <w:r>
+        <w:t xml:space="preserve">The following questions pertain to those members who indicated they were part of a local improvement team. Figure # displays</w:t>
       </w:r>
       <w:r>
         <w:t xml:space="preserve"> </w:t>
@@ -1751,18 +2075,10 @@
           <w:bCs/>
           <w:b/>
         </w:rPr>
-        <w:t xml:space="preserve">how frequently local improvement team meetings occur</w:t>
-      </w:r>
-      <w:r>
-        <w:t xml:space="preserve">.</w:t>
-      </w:r>
-    </w:p>
-    <w:p>
-      <w:pPr>
-        <w:pStyle w:val="BodyText"/>
-      </w:pPr>
-      <w:r>
-        <w:t xml:space="preserve">Additionally, it is important to not only consider frequency and attendance within improvement team meetings, but also the content of those meetings, or what members typically do or discuss when in attendance. Figure # displays members’ perceptions of the</w:t>
+        <w:t xml:space="preserve">how often members report participating in local improvement team meetings</w:t>
+      </w:r>
+      <w:r>
+        <w:t xml:space="preserve">, while Figure # displays</w:t>
       </w:r>
       <w:r>
         <w:t xml:space="preserve"> </w:t>
@@ -1772,10 +2088,10 @@
           <w:bCs/>
           <w:b/>
         </w:rPr>
-        <w:t xml:space="preserve">frequency with which they discuss various topics related to equity during local improvement team meetings</w:t>
-      </w:r>
-      <w:r>
-        <w:t xml:space="preserve">. Given the centrality of diversity, equity, and inclusion to network improvement, consider whether local improvement teams need additional support around how to center equity in team meetings moving forward.</w:t>
+        <w:t xml:space="preserve">how frequently local improvement team meetings occur</w:t>
+      </w:r>
+      <w:r>
+        <w:t xml:space="preserve">.</w:t>
       </w:r>
     </w:p>
     <w:p>
@@ -1783,7 +2099,7 @@
         <w:pStyle w:val="BodyText"/>
       </w:pPr>
       <w:r>
-        <w:t xml:space="preserve">Finally, Figure # displays</w:t>
+        <w:t xml:space="preserve">Additionally, it is important to not only consider frequency and attendance within improvement team meetings, but also the content of those meetings, or what members typically do or discuss when in attendance. Figure # displays members’ perceptions of the</w:t>
       </w:r>
       <w:r>
         <w:t xml:space="preserve"> </w:t>
@@ -1793,10 +2109,10 @@
           <w:bCs/>
           <w:b/>
         </w:rPr>
-        <w:t xml:space="preserve">network members’ perceptions of relational trust within local improvement teams</w:t>
-      </w:r>
-      <w:r>
-        <w:t xml:space="preserve">. Consider whether this is sufficient to engage in productive dialogue and improvement routines.</w:t>
+        <w:t xml:space="preserve">frequency with which they discuss various topics related to equity during local improvement team meetings</w:t>
+      </w:r>
+      <w:r>
+        <w:t xml:space="preserve">. Given the centrality of diversity, equity, and inclusion to network improvement, consider whether local improvement teams need additional support around how to center equity in team meetings moving forward.</w:t>
       </w:r>
     </w:p>
     <w:p>
@@ -1804,15 +2120,7 @@
         <w:pStyle w:val="BodyText"/>
       </w:pPr>
       <w:r>
-        <w:t xml:space="preserve">Inquiry routines are a key aspect of the continuous improvement process; however, they can be difficult to implement and master. These data summarize the degree to which your network members find various aspects of inquiry routines challenging.</w:t>
-      </w:r>
-    </w:p>
-    <w:p>
-      <w:pPr>
-        <w:pStyle w:val="BodyText"/>
-      </w:pPr>
-      <w:r>
-        <w:t xml:space="preserve">Figure # displays</w:t>
+        <w:t xml:space="preserve">Finally, Figure # displays</w:t>
       </w:r>
       <w:r>
         <w:t xml:space="preserve"> </w:t>
@@ -1822,6 +2130,35 @@
           <w:bCs/>
           <w:b/>
         </w:rPr>
+        <w:t xml:space="preserve">network members’ perceptions of relational trust within local improvement teams</w:t>
+      </w:r>
+      <w:r>
+        <w:t xml:space="preserve">. Consider whether this is sufficient to engage in productive dialogue and improvement routines.</w:t>
+      </w:r>
+    </w:p>
+    <w:p>
+      <w:pPr>
+        <w:pStyle w:val="BodyText"/>
+      </w:pPr>
+      <w:r>
+        <w:t xml:space="preserve">Inquiry routines are a key aspect of the continuous improvement process; however, they can be difficult to implement and master. These data summarize the degree to which your network members find various aspects of inquiry routines challenging.</w:t>
+      </w:r>
+    </w:p>
+    <w:p>
+      <w:pPr>
+        <w:pStyle w:val="BodyText"/>
+      </w:pPr>
+      <w:r>
+        <w:t xml:space="preserve">Figure # displays</w:t>
+      </w:r>
+      <w:r>
+        <w:t xml:space="preserve"> </w:t>
+      </w:r>
+      <w:r>
+        <w:rPr>
+          <w:bCs/>
+          <w:b/>
+        </w:rPr>
         <w:t xml:space="preserve">the percentage of team members and team leads who indicated they engaged in inquiry cycle routines this year</w:t>
       </w:r>
       <w:r>
@@ -1839,7 +2176,7 @@
         </w:rPr>
         <w:t xml:space="preserve">Figure </w:t>
       </w:r>
-      <w:bookmarkStart w:id="17e93c09-05c4-4788-b3b2-01d1823daa44" w:name="inqcycleyn"/>
+      <w:bookmarkStart w:id="e6fc8277-ee75-4546-a801-6dee10fdbba0" w:name="inqcycleyn"/>
       <w:r xmlns:w="http://schemas.openxmlformats.org/wordprocessingml/2006/main" xmlns:wp="http://schemas.openxmlformats.org/drawingml/2006/wordprocessingDrawing" xmlns:r="http://schemas.openxmlformats.org/officeDocument/2006/relationships" xmlns:w14="http://schemas.microsoft.com/office/word/2010/wordml">
         <w:rPr>
           <w:rFonts/>
@@ -1861,7 +2198,7 @@
         </w:rPr>
         <w:fldChar w:fldCharType="end" w:dirty="true"/>
       </w:r>
-      <w:bookmarkEnd w:id="17e93c09-05c4-4788-b3b2-01d1823daa44"/>
+      <w:bookmarkEnd w:id="e6fc8277-ee75-4546-a801-6dee10fdbba0"/>
       <w:r>
         <w:t xml:space="preserve">: </w:t>
       </w:r>
@@ -2160,8 +2497,8 @@
       <w:pgSz w:h="15840" w:w="12240" w:orient="portrait"/>
       <w:type w:val="continuous"/>
       <w:cols/>
-      <w:footerReference xmlns:w="http://schemas.openxmlformats.org/wordprocessingml/2006/main" xmlns:r="http://schemas.openxmlformats.org/officeDocument/2006/relationships" w:type="default" r:id="rId9"/>
-      <w:footerReference xmlns:w="http://schemas.openxmlformats.org/wordprocessingml/2006/main" xmlns:r="http://schemas.openxmlformats.org/officeDocument/2006/relationships" w:type="even" r:id="rId10"/>
+      <w:footerReference xmlns:w="http://schemas.openxmlformats.org/wordprocessingml/2006/main" xmlns:r="http://schemas.openxmlformats.org/officeDocument/2006/relationships" r:id="rId9" w:type="default"/>
+      <w:footerReference xmlns:w="http://schemas.openxmlformats.org/wordprocessingml/2006/main" xmlns:r="http://schemas.openxmlformats.org/officeDocument/2006/relationships" r:id="rId10" w:type="even"/>
     </w:sectPr>
   </w:body>
 </w:document>
@@ -2318,8 +2655,8 @@
 </file>
 
 <file path=word/numbering.xml><?xml version="1.0" encoding="utf-8"?>
-<w:numbering xmlns:wpc="http://schemas.microsoft.com/office/word/2010/wordprocessingCanvas" xmlns:cx="http://schemas.microsoft.com/office/drawing/2014/chartex" xmlns:cx1="http://schemas.microsoft.com/office/drawing/2015/9/8/chartex" xmlns:cx2="http://schemas.microsoft.com/office/drawing/2015/10/21/chartex" xmlns:cx3="http://schemas.microsoft.com/office/drawing/2016/5/9/chartex" xmlns:cx4="http://schemas.microsoft.com/office/drawing/2016/5/10/chartex" xmlns:cx5="http://schemas.microsoft.com/office/drawing/2016/5/11/chartex" xmlns:cx6="http://schemas.microsoft.com/office/drawing/2016/5/12/chartex" xmlns:cx7="http://schemas.microsoft.com/office/drawing/2016/5/13/chartex" xmlns:cx8="http://schemas.microsoft.com/office/drawing/2016/5/14/chartex" xmlns:mc="http://schemas.openxmlformats.org/markup-compatibility/2006" xmlns:aink="http://schemas.microsoft.com/office/drawing/2016/ink" xmlns:am3d="http://schemas.microsoft.com/office/drawing/2017/model3d" xmlns:o="urn:schemas-microsoft-com:office:office" xmlns:r="http://schemas.openxmlformats.org/officeDocument/2006/relationships" xmlns:m="http://schemas.openxmlformats.org/officeDocument/2006/math" xmlns:v="urn:schemas-microsoft-com:vml" xmlns:wp14="http://schemas.microsoft.com/office/word/2010/wordprocessingDrawing" xmlns:wp="http://schemas.openxmlformats.org/drawingml/2006/wordprocessingDrawing" xmlns:w10="urn:schemas-microsoft-com:office:word" xmlns:w="http://schemas.openxmlformats.org/wordprocessingml/2006/main" xmlns:w14="http://schemas.microsoft.com/office/word/2010/wordml" xmlns:w15="http://schemas.microsoft.com/office/word/2012/wordml" xmlns:w16cex="http://schemas.microsoft.com/office/word/2018/wordml/cex" xmlns:w16cid="http://schemas.microsoft.com/office/word/2016/wordml/cid" xmlns:w16="http://schemas.microsoft.com/office/word/2018/wordml" xmlns:w16sdtdh="http://schemas.microsoft.com/office/word/2020/wordml/sdtdatahash" xmlns:w16se="http://schemas.microsoft.com/office/word/2015/wordml/symex" xmlns:wpg="http://schemas.microsoft.com/office/word/2010/wordprocessingGroup" xmlns:wpi="http://schemas.microsoft.com/office/word/2010/wordprocessingInk" xmlns:wne="http://schemas.microsoft.com/office/word/2006/wordml" xmlns:wps="http://schemas.microsoft.com/office/word/2010/wordprocessingShape" mc:Ignorable="w14 w15 w16se w16cid w16 w16cex w16sdtdh wp14">
-  <w:abstractNum w:abstractNumId="0" w15:restartNumberingAfterBreak="0">
+<w:numbering xmlns:aink="http://schemas.microsoft.com/office/drawing/2016/ink" xmlns:am3d="http://schemas.microsoft.com/office/drawing/2017/model3d" xmlns:cx="http://schemas.microsoft.com/office/drawing/2014/chartex" xmlns:cx1="http://schemas.microsoft.com/office/drawing/2015/9/8/chartex" xmlns:cx2="http://schemas.microsoft.com/office/drawing/2015/10/21/chartex" xmlns:cx3="http://schemas.microsoft.com/office/drawing/2016/5/9/chartex" xmlns:cx4="http://schemas.microsoft.com/office/drawing/2016/5/10/chartex" xmlns:cx5="http://schemas.microsoft.com/office/drawing/2016/5/11/chartex" xmlns:cx6="http://schemas.microsoft.com/office/drawing/2016/5/12/chartex" xmlns:cx7="http://schemas.microsoft.com/office/drawing/2016/5/13/chartex" xmlns:cx8="http://schemas.microsoft.com/office/drawing/2016/5/14/chartex" xmlns:m="http://schemas.openxmlformats.org/officeDocument/2006/math" xmlns:mc="http://schemas.openxmlformats.org/markup-compatibility/2006" xmlns:o="urn:schemas-microsoft-com:office:office" xmlns:r="http://schemas.openxmlformats.org/officeDocument/2006/relationships" xmlns:v="urn:schemas-microsoft-com:vml" xmlns:w="http://schemas.openxmlformats.org/wordprocessingml/2006/main" xmlns:w10="urn:schemas-microsoft-com:office:word" xmlns:w14="http://schemas.microsoft.com/office/word/2010/wordml" xmlns:w15="http://schemas.microsoft.com/office/word/2012/wordml" xmlns:w16="http://schemas.microsoft.com/office/word/2018/wordml" xmlns:w16cex="http://schemas.microsoft.com/office/word/2018/wordml/cex" xmlns:w16cid="http://schemas.microsoft.com/office/word/2016/wordml/cid" xmlns:w16sdtdh="http://schemas.microsoft.com/office/word/2020/wordml/sdtdatahash" xmlns:w16se="http://schemas.microsoft.com/office/word/2015/wordml/symex" xmlns:wne="http://schemas.microsoft.com/office/word/2006/wordml" xmlns:wp="http://schemas.openxmlformats.org/drawingml/2006/wordprocessingDrawing" xmlns:wp14="http://schemas.microsoft.com/office/word/2010/wordprocessingDrawing" xmlns:wpc="http://schemas.microsoft.com/office/word/2010/wordprocessingCanvas" xmlns:wpg="http://schemas.microsoft.com/office/word/2010/wordprocessingGroup" xmlns:wpi="http://schemas.microsoft.com/office/word/2010/wordprocessingInk" xmlns:wps="http://schemas.microsoft.com/office/word/2010/wordprocessingShape" mc:Ignorable="w14 w15 w16se w16cid w16 w16cex w16sdtdh wp14">
+  <w:abstractNum w15:restartNumberingAfterBreak="0" w:abstractNumId="0">
     <w:nsid w:val="FFFFFF7C"/>
     <w:multiLevelType w:val="singleLevel"/>
     <w:tmpl w:val="20524BAC"/>
@@ -2330,13 +2667,13 @@
       <w:lvlJc w:val="left"/>
       <w:pPr>
         <w:tabs>
-          <w:tab w:val="num" w:pos="1800"/>
+          <w:tab w:pos="1800" w:val="num"/>
         </w:tabs>
-        <w:ind w:left="1800" w:hanging="360"/>
+        <w:ind w:hanging="360" w:left="1800"/>
       </w:pPr>
     </w:lvl>
   </w:abstractNum>
-  <w:abstractNum w:abstractNumId="1" w15:restartNumberingAfterBreak="0">
+  <w:abstractNum w15:restartNumberingAfterBreak="0" w:abstractNumId="1">
     <w:nsid w:val="FFFFFF7D"/>
     <w:multiLevelType w:val="singleLevel"/>
     <w:tmpl w:val="86AE530C"/>
@@ -2347,13 +2684,13 @@
       <w:lvlJc w:val="left"/>
       <w:pPr>
         <w:tabs>
-          <w:tab w:val="num" w:pos="1440"/>
+          <w:tab w:pos="1440" w:val="num"/>
         </w:tabs>
-        <w:ind w:left="1440" w:hanging="360"/>
+        <w:ind w:hanging="360" w:left="1440"/>
       </w:pPr>
     </w:lvl>
   </w:abstractNum>
-  <w:abstractNum w:abstractNumId="2" w15:restartNumberingAfterBreak="0">
+  <w:abstractNum w15:restartNumberingAfterBreak="0" w:abstractNumId="2">
     <w:nsid w:val="FFFFFF7E"/>
     <w:multiLevelType w:val="singleLevel"/>
     <w:tmpl w:val="5BE03D68"/>
@@ -2364,13 +2701,13 @@
       <w:lvlJc w:val="left"/>
       <w:pPr>
         <w:tabs>
-          <w:tab w:val="num" w:pos="1080"/>
+          <w:tab w:pos="1080" w:val="num"/>
         </w:tabs>
-        <w:ind w:left="1080" w:hanging="360"/>
+        <w:ind w:hanging="360" w:left="1080"/>
       </w:pPr>
     </w:lvl>
   </w:abstractNum>
-  <w:abstractNum w:abstractNumId="3" w15:restartNumberingAfterBreak="0">
+  <w:abstractNum w15:restartNumberingAfterBreak="0" w:abstractNumId="3">
     <w:nsid w:val="FFFFFF7F"/>
     <w:multiLevelType w:val="singleLevel"/>
     <w:tmpl w:val="20F6F732"/>
@@ -2381,13 +2718,13 @@
       <w:lvlJc w:val="left"/>
       <w:pPr>
         <w:tabs>
-          <w:tab w:val="num" w:pos="720"/>
+          <w:tab w:pos="720" w:val="num"/>
         </w:tabs>
-        <w:ind w:left="720" w:hanging="360"/>
+        <w:ind w:hanging="360" w:left="720"/>
       </w:pPr>
     </w:lvl>
   </w:abstractNum>
-  <w:abstractNum w:abstractNumId="4" w15:restartNumberingAfterBreak="0">
+  <w:abstractNum w15:restartNumberingAfterBreak="0" w:abstractNumId="4">
     <w:nsid w:val="FFFFFF80"/>
     <w:multiLevelType w:val="singleLevel"/>
     <w:tmpl w:val="70BA2756"/>
@@ -2398,16 +2735,16 @@
       <w:lvlJc w:val="left"/>
       <w:pPr>
         <w:tabs>
-          <w:tab w:val="num" w:pos="1800"/>
+          <w:tab w:pos="1800" w:val="num"/>
         </w:tabs>
-        <w:ind w:left="1800" w:hanging="360"/>
+        <w:ind w:hanging="360" w:left="1800"/>
       </w:pPr>
       <w:rPr>
-        <w:rFonts w:ascii="Symbol" w:hAnsi="Symbol" w:cs="Symbol" w:hint="default"/>
+        <w:rFonts w:ascii="Symbol" w:cs="Symbol" w:hAnsi="Symbol" w:hint="default"/>
       </w:rPr>
     </w:lvl>
   </w:abstractNum>
-  <w:abstractNum w:abstractNumId="5" w15:restartNumberingAfterBreak="0">
+  <w:abstractNum w15:restartNumberingAfterBreak="0" w:abstractNumId="5">
     <w:nsid w:val="FFFFFF81"/>
     <w:multiLevelType w:val="singleLevel"/>
     <w:tmpl w:val="80E663FC"/>
@@ -2418,16 +2755,16 @@
       <w:lvlJc w:val="left"/>
       <w:pPr>
         <w:tabs>
-          <w:tab w:val="num" w:pos="1440"/>
+          <w:tab w:pos="1440" w:val="num"/>
         </w:tabs>
-        <w:ind w:left="1440" w:hanging="360"/>
+        <w:ind w:hanging="360" w:left="1440"/>
       </w:pPr>
       <w:rPr>
         <w:rFonts w:ascii="Symbol" w:hAnsi="Symbol" w:hint="default"/>
       </w:rPr>
     </w:lvl>
   </w:abstractNum>
-  <w:abstractNum w:abstractNumId="6" w15:restartNumberingAfterBreak="0">
+  <w:abstractNum w15:restartNumberingAfterBreak="0" w:abstractNumId="6">
     <w:nsid w:val="FFFFFF82"/>
     <w:multiLevelType w:val="singleLevel"/>
     <w:tmpl w:val="1340BEF0"/>
@@ -2438,16 +2775,16 @@
       <w:lvlJc w:val="left"/>
       <w:pPr>
         <w:tabs>
-          <w:tab w:val="num" w:pos="1080"/>
+          <w:tab w:pos="1080" w:val="num"/>
         </w:tabs>
-        <w:ind w:left="1080" w:hanging="360"/>
+        <w:ind w:hanging="360" w:left="1080"/>
       </w:pPr>
       <w:rPr>
         <w:rFonts w:ascii="Symbol" w:hAnsi="Symbol" w:hint="default"/>
       </w:rPr>
     </w:lvl>
   </w:abstractNum>
-  <w:abstractNum w:abstractNumId="7" w15:restartNumberingAfterBreak="0">
+  <w:abstractNum w15:restartNumberingAfterBreak="0" w:abstractNumId="7">
     <w:nsid w:val="FFFFFF83"/>
     <w:multiLevelType w:val="singleLevel"/>
     <w:tmpl w:val="7B82A492"/>
@@ -2458,16 +2795,16 @@
       <w:lvlJc w:val="left"/>
       <w:pPr>
         <w:tabs>
-          <w:tab w:val="num" w:pos="720"/>
+          <w:tab w:pos="720" w:val="num"/>
         </w:tabs>
-        <w:ind w:left="720" w:hanging="360"/>
+        <w:ind w:hanging="360" w:left="720"/>
       </w:pPr>
       <w:rPr>
         <w:rFonts w:ascii="Symbol" w:hAnsi="Symbol" w:hint="default"/>
       </w:rPr>
     </w:lvl>
   </w:abstractNum>
-  <w:abstractNum w:abstractNumId="8" w15:restartNumberingAfterBreak="0">
+  <w:abstractNum w15:restartNumberingAfterBreak="0" w:abstractNumId="8">
     <w:nsid w:val="FFFFFF88"/>
     <w:multiLevelType w:val="singleLevel"/>
     <w:tmpl w:val="00ECC836"/>
@@ -2478,13 +2815,13 @@
       <w:lvlJc w:val="left"/>
       <w:pPr>
         <w:tabs>
-          <w:tab w:val="num" w:pos="360"/>
+          <w:tab w:pos="360" w:val="num"/>
         </w:tabs>
-        <w:ind w:left="360" w:hanging="360"/>
+        <w:ind w:hanging="360" w:left="360"/>
       </w:pPr>
     </w:lvl>
   </w:abstractNum>
-  <w:abstractNum w:abstractNumId="9" w15:restartNumberingAfterBreak="0">
+  <w:abstractNum w15:restartNumberingAfterBreak="0" w:abstractNumId="9">
     <w:nsid w:val="FFFFFF89"/>
     <w:multiLevelType w:val="singleLevel"/>
     <w:tmpl w:val="E2E86DB2"/>
@@ -2495,16 +2832,16 @@
       <w:lvlJc w:val="left"/>
       <w:pPr>
         <w:tabs>
-          <w:tab w:val="num" w:pos="360"/>
+          <w:tab w:pos="360" w:val="num"/>
         </w:tabs>
-        <w:ind w:left="360" w:hanging="360"/>
+        <w:ind w:hanging="360" w:left="360"/>
       </w:pPr>
       <w:rPr>
         <w:rFonts w:ascii="Symbol" w:hAnsi="Symbol" w:hint="default"/>
       </w:rPr>
     </w:lvl>
   </w:abstractNum>
-  <w:abstractNum w:abstractNumId="10" w15:restartNumberingAfterBreak="0">
+  <w:abstractNum w15:restartNumberingAfterBreak="0" w:abstractNumId="10">
     <w:nsid w:val="2C1AE401"/>
     <w:multiLevelType w:val="multilevel"/>
     <w:tmpl w:val="65EEEF30"/>
@@ -2513,7 +2850,7 @@
       <w:lvlText w:val=" "/>
       <w:lvlJc w:val="left"/>
       <w:pPr>
-        <w:ind w:left="720" w:hanging="480"/>
+        <w:ind w:hanging="480" w:left="720"/>
       </w:pPr>
     </w:lvl>
     <w:lvl w:ilvl="1">
@@ -2521,7 +2858,7 @@
       <w:lvlText w:val=" "/>
       <w:lvlJc w:val="left"/>
       <w:pPr>
-        <w:ind w:left="1440" w:hanging="480"/>
+        <w:ind w:hanging="480" w:left="1440"/>
       </w:pPr>
     </w:lvl>
     <w:lvl w:ilvl="2">
@@ -2529,7 +2866,7 @@
       <w:lvlText w:val=" "/>
       <w:lvlJc w:val="left"/>
       <w:pPr>
-        <w:ind w:left="2160" w:hanging="480"/>
+        <w:ind w:hanging="480" w:left="2160"/>
       </w:pPr>
     </w:lvl>
     <w:lvl w:ilvl="3">
@@ -2537,7 +2874,7 @@
       <w:lvlText w:val=" "/>
       <w:lvlJc w:val="left"/>
       <w:pPr>
-        <w:ind w:left="2880" w:hanging="480"/>
+        <w:ind w:hanging="480" w:left="2880"/>
       </w:pPr>
     </w:lvl>
     <w:lvl w:ilvl="4">
@@ -2545,7 +2882,7 @@
       <w:lvlText w:val=" "/>
       <w:lvlJc w:val="left"/>
       <w:pPr>
-        <w:ind w:left="3600" w:hanging="480"/>
+        <w:ind w:hanging="480" w:left="3600"/>
       </w:pPr>
     </w:lvl>
     <w:lvl w:ilvl="5">
@@ -2553,7 +2890,7 @@
       <w:lvlText w:val=" "/>
       <w:lvlJc w:val="left"/>
       <w:pPr>
-        <w:ind w:left="4320" w:hanging="480"/>
+        <w:ind w:hanging="480" w:left="4320"/>
       </w:pPr>
     </w:lvl>
     <w:lvl w:ilvl="6">
@@ -2561,7 +2898,7 @@
       <w:lvlText w:val=" "/>
       <w:lvlJc w:val="left"/>
       <w:pPr>
-        <w:ind w:left="5040" w:hanging="480"/>
+        <w:ind w:hanging="480" w:left="5040"/>
       </w:pPr>
     </w:lvl>
     <w:lvl w:ilvl="7">
@@ -2569,7 +2906,7 @@
       <w:lvlText w:val=" "/>
       <w:lvlJc w:val="left"/>
       <w:pPr>
-        <w:ind w:left="5760" w:hanging="480"/>
+        <w:ind w:hanging="480" w:left="5760"/>
       </w:pPr>
     </w:lvl>
     <w:lvl w:ilvl="8">
@@ -2577,12 +2914,12 @@
       <w:lvlText w:val=" "/>
       <w:lvlJc w:val="left"/>
       <w:pPr>
-        <w:ind w:left="6480" w:hanging="480"/>
+        <w:ind w:hanging="480" w:left="6480"/>
       </w:pPr>
     </w:lvl>
   </w:abstractNum>
   <w:abstractNum w:abstractNumId="990">
-    <w:nsid w:val="2c1ae401"/>
+    <w:nsid w:val="A990"/>
     <w:multiLevelType w:val="multilevel"/>
     <w:lvl w:ilvl="0">
       <w:numFmt w:val="bullet"/>
@@ -2697,14 +3034,14 @@
 </file>
 
 <file path=word/styles.xml><?xml version="1.0" encoding="utf-8"?>
-<w:styles xmlns:mc="http://schemas.openxmlformats.org/markup-compatibility/2006" xmlns:r="http://schemas.openxmlformats.org/officeDocument/2006/relationships" xmlns:w="http://schemas.openxmlformats.org/wordprocessingml/2006/main" xmlns:w14="http://schemas.microsoft.com/office/word/2010/wordml" xmlns:w15="http://schemas.microsoft.com/office/word/2012/wordml" xmlns:w16cex="http://schemas.microsoft.com/office/word/2018/wordml/cex" xmlns:w16cid="http://schemas.microsoft.com/office/word/2016/wordml/cid" xmlns:w16="http://schemas.microsoft.com/office/word/2018/wordml" xmlns:w16sdtdh="http://schemas.microsoft.com/office/word/2020/wordml/sdtdatahash" xmlns:w16se="http://schemas.microsoft.com/office/word/2015/wordml/symex" mc:Ignorable="w14 w15 w16se w16cid w16 w16cex w16sdtdh">
+<w:styles xmlns:mc="http://schemas.openxmlformats.org/markup-compatibility/2006" xmlns:r="http://schemas.openxmlformats.org/officeDocument/2006/relationships" xmlns:w="http://schemas.openxmlformats.org/wordprocessingml/2006/main" xmlns:w14="http://schemas.microsoft.com/office/word/2010/wordml" xmlns:w15="http://schemas.microsoft.com/office/word/2012/wordml" xmlns:w16="http://schemas.microsoft.com/office/word/2018/wordml" xmlns:w16cex="http://schemas.microsoft.com/office/word/2018/wordml/cex" xmlns:w16cid="http://schemas.microsoft.com/office/word/2016/wordml/cid" xmlns:w16sdtdh="http://schemas.microsoft.com/office/word/2020/wordml/sdtdatahash" xmlns:w16se="http://schemas.microsoft.com/office/word/2015/wordml/symex" mc:Ignorable="w14 w15 w16se w16cid w16 w16cex w16sdtdh">
   <w:docDefaults>
     <w:rPrDefault>
       <w:rPr>
-        <w:rFonts w:asciiTheme="minorHAnsi" w:eastAsiaTheme="minorHAnsi" w:hAnsiTheme="minorHAnsi" w:cstheme="minorBidi"/>
+        <w:rFonts w:asciiTheme="minorHAnsi" w:cstheme="minorBidi" w:eastAsiaTheme="minorHAnsi" w:hAnsiTheme="minorHAnsi"/>
         <w:sz w:val="24"/>
         <w:szCs w:val="24"/>
-        <w:lang w:val="en-US" w:eastAsia="en-US" w:bidi="ar-SA"/>
+        <w:lang w:bidi="ar-SA" w:eastAsia="en-US" w:val="en-US"/>
       </w:rPr>
     </w:rPrDefault>
     <w:pPrDefault>
@@ -2713,7 +3050,7 @@
       </w:pPr>
     </w:pPrDefault>
   </w:docDefaults>
-  <w:latentStyles w:defLockedState="0" w:defUIPriority="0" w:defSemiHidden="0" w:defUnhideWhenUsed="0" w:defQFormat="0" w:count="376">
+  <w:latentStyles w:count="376" w:defLockedState="0" w:defQFormat="0" w:defSemiHidden="0" w:defUIPriority="0" w:defUnhideWhenUsed="0">
     <w:lsdException w:name="heading 5" w:semiHidden="1" w:unhideWhenUsed="1"/>
     <w:lsdException w:name="index 2" w:semiHidden="1" w:unhideWhenUsed="1"/>
     <w:lsdException w:name="index 3" w:semiHidden="1" w:unhideWhenUsed="1"/>
@@ -3051,11 +3388,11 @@
     <w:lsdException w:name="Unresolved Mention" w:semiHidden="1" w:uiPriority="99" w:unhideWhenUsed="1"/>
     <w:lsdException w:name="Smart Link" w:semiHidden="1" w:uiPriority="99" w:unhideWhenUsed="1"/>
   </w:latentStyles>
-  <w:style w:type="paragraph" w:default="1" w:styleId="Normal">
+  <w:style w:default="1" w:styleId="Normal" w:type="paragraph">
     <w:name w:val="Normal"/>
     <w:qFormat/>
   </w:style>
-  <w:style w:type="paragraph" w:styleId="Heading1">
+  <w:style w:styleId="Heading1" w:type="paragraph">
     <w:name w:val="heading 1"/>
     <w:basedOn w:val="Normal"/>
     <w:next w:val="BodyText"/>
@@ -3065,19 +3402,19 @@
     <w:pPr>
       <w:keepNext/>
       <w:keepLines/>
-      <w:spacing w:before="480" w:after="0"/>
+      <w:spacing w:after="0" w:before="480"/>
       <w:outlineLvl w:val="0"/>
     </w:pPr>
     <w:rPr>
-      <w:rFonts w:ascii="Calisto MT" w:eastAsiaTheme="majorEastAsia" w:hAnsi="Calisto MT" w:cstheme="majorBidi"/>
+      <w:rFonts w:ascii="Calisto MT" w:cstheme="majorBidi" w:eastAsiaTheme="majorEastAsia" w:hAnsi="Calisto MT"/>
       <w:b/>
       <w:bCs/>
-      <w:color w:val="000000" w:themeColor="text1"/>
+      <w:color w:themeColor="text1" w:val="000000"/>
       <w:sz w:val="28"/>
       <w:szCs w:val="32"/>
     </w:rPr>
   </w:style>
-  <w:style w:type="paragraph" w:styleId="Heading2">
+  <w:style w:styleId="Heading2" w:type="paragraph">
     <w:name w:val="heading 2"/>
     <w:basedOn w:val="Normal"/>
     <w:next w:val="BodyText"/>
@@ -3088,18 +3425,18 @@
     <w:pPr>
       <w:keepNext/>
       <w:keepLines/>
-      <w:spacing w:before="200" w:after="0"/>
+      <w:spacing w:after="0" w:before="200"/>
       <w:outlineLvl w:val="1"/>
     </w:pPr>
     <w:rPr>
-      <w:rFonts w:ascii="Calisto MT" w:eastAsiaTheme="majorEastAsia" w:hAnsi="Calisto MT" w:cstheme="majorBidi"/>
+      <w:rFonts w:ascii="Calisto MT" w:cstheme="majorBidi" w:eastAsiaTheme="majorEastAsia" w:hAnsi="Calisto MT"/>
       <w:b/>
       <w:bCs/>
-      <w:color w:val="000000" w:themeColor="text1"/>
+      <w:color w:themeColor="text1" w:val="000000"/>
       <w:szCs w:val="28"/>
     </w:rPr>
   </w:style>
-  <w:style w:type="paragraph" w:styleId="Heading3">
+  <w:style w:styleId="Heading3" w:type="paragraph">
     <w:name w:val="heading 3"/>
     <w:basedOn w:val="Normal"/>
     <w:next w:val="BodyText"/>
@@ -3109,17 +3446,17 @@
     <w:pPr>
       <w:keepNext/>
       <w:keepLines/>
-      <w:spacing w:before="200" w:after="0"/>
+      <w:spacing w:after="0" w:before="200"/>
       <w:outlineLvl w:val="2"/>
     </w:pPr>
     <w:rPr>
-      <w:rFonts w:asciiTheme="majorHAnsi" w:eastAsiaTheme="majorEastAsia" w:hAnsiTheme="majorHAnsi" w:cstheme="majorBidi"/>
+      <w:rFonts w:asciiTheme="majorHAnsi" w:cstheme="majorBidi" w:eastAsiaTheme="majorEastAsia" w:hAnsiTheme="majorHAnsi"/>
       <w:b/>
       <w:bCs/>
-      <w:color w:val="4F81BD" w:themeColor="accent1"/>
-    </w:rPr>
-  </w:style>
-  <w:style w:type="paragraph" w:styleId="Heading4">
+      <w:color w:themeColor="accent1" w:val="4F81BD"/>
+    </w:rPr>
+  </w:style>
+  <w:style w:styleId="Heading4" w:type="paragraph">
     <w:name w:val="heading 4"/>
     <w:basedOn w:val="Normal"/>
     <w:next w:val="BodyText"/>
@@ -3129,17 +3466,17 @@
     <w:pPr>
       <w:keepNext/>
       <w:keepLines/>
-      <w:spacing w:before="200" w:after="0"/>
+      <w:spacing w:after="0" w:before="200"/>
       <w:outlineLvl w:val="3"/>
     </w:pPr>
     <w:rPr>
-      <w:rFonts w:asciiTheme="majorHAnsi" w:eastAsiaTheme="majorEastAsia" w:hAnsiTheme="majorHAnsi" w:cstheme="majorBidi"/>
+      <w:rFonts w:asciiTheme="majorHAnsi" w:cstheme="majorBidi" w:eastAsiaTheme="majorEastAsia" w:hAnsiTheme="majorHAnsi"/>
       <w:bCs/>
       <w:i/>
-      <w:color w:val="4F81BD" w:themeColor="accent1"/>
-    </w:rPr>
-  </w:style>
-  <w:style w:type="paragraph" w:styleId="Heading5">
+      <w:color w:themeColor="accent1" w:val="4F81BD"/>
+    </w:rPr>
+  </w:style>
+  <w:style w:styleId="Heading5" w:type="paragraph">
     <w:name w:val="heading 5"/>
     <w:basedOn w:val="Normal"/>
     <w:next w:val="BodyText"/>
@@ -3149,16 +3486,16 @@
     <w:pPr>
       <w:keepNext/>
       <w:keepLines/>
-      <w:spacing w:before="200" w:after="0"/>
+      <w:spacing w:after="0" w:before="200"/>
       <w:outlineLvl w:val="4"/>
     </w:pPr>
     <w:rPr>
-      <w:rFonts w:asciiTheme="majorHAnsi" w:eastAsiaTheme="majorEastAsia" w:hAnsiTheme="majorHAnsi" w:cstheme="majorBidi"/>
+      <w:rFonts w:asciiTheme="majorHAnsi" w:cstheme="majorBidi" w:eastAsiaTheme="majorEastAsia" w:hAnsiTheme="majorHAnsi"/>
       <w:iCs/>
-      <w:color w:val="4F81BD" w:themeColor="accent1"/>
-    </w:rPr>
-  </w:style>
-  <w:style w:type="paragraph" w:styleId="Heading6">
+      <w:color w:themeColor="accent1" w:val="4F81BD"/>
+    </w:rPr>
+  </w:style>
+  <w:style w:styleId="Heading6" w:type="paragraph">
     <w:name w:val="heading 6"/>
     <w:basedOn w:val="Normal"/>
     <w:next w:val="BodyText"/>
@@ -3168,15 +3505,15 @@
     <w:pPr>
       <w:keepNext/>
       <w:keepLines/>
-      <w:spacing w:before="200" w:after="0"/>
+      <w:spacing w:after="0" w:before="200"/>
       <w:outlineLvl w:val="5"/>
     </w:pPr>
     <w:rPr>
-      <w:rFonts w:asciiTheme="majorHAnsi" w:eastAsiaTheme="majorEastAsia" w:hAnsiTheme="majorHAnsi" w:cstheme="majorBidi"/>
-      <w:color w:val="4F81BD" w:themeColor="accent1"/>
-    </w:rPr>
-  </w:style>
-  <w:style w:type="paragraph" w:styleId="Heading7">
+      <w:rFonts w:asciiTheme="majorHAnsi" w:cstheme="majorBidi" w:eastAsiaTheme="majorEastAsia" w:hAnsiTheme="majorHAnsi"/>
+      <w:color w:themeColor="accent1" w:val="4F81BD"/>
+    </w:rPr>
+  </w:style>
+  <w:style w:styleId="Heading7" w:type="paragraph">
     <w:name w:val="heading 7"/>
     <w:basedOn w:val="Normal"/>
     <w:next w:val="BodyText"/>
@@ -3186,15 +3523,15 @@
     <w:pPr>
       <w:keepNext/>
       <w:keepLines/>
-      <w:spacing w:before="200" w:after="0"/>
+      <w:spacing w:after="0" w:before="200"/>
       <w:outlineLvl w:val="6"/>
     </w:pPr>
     <w:rPr>
-      <w:rFonts w:asciiTheme="majorHAnsi" w:eastAsiaTheme="majorEastAsia" w:hAnsiTheme="majorHAnsi" w:cstheme="majorBidi"/>
-      <w:color w:val="4F81BD" w:themeColor="accent1"/>
-    </w:rPr>
-  </w:style>
-  <w:style w:type="paragraph" w:styleId="Heading8">
+      <w:rFonts w:asciiTheme="majorHAnsi" w:cstheme="majorBidi" w:eastAsiaTheme="majorEastAsia" w:hAnsiTheme="majorHAnsi"/>
+      <w:color w:themeColor="accent1" w:val="4F81BD"/>
+    </w:rPr>
+  </w:style>
+  <w:style w:styleId="Heading8" w:type="paragraph">
     <w:name w:val="heading 8"/>
     <w:basedOn w:val="Normal"/>
     <w:next w:val="BodyText"/>
@@ -3204,15 +3541,15 @@
     <w:pPr>
       <w:keepNext/>
       <w:keepLines/>
-      <w:spacing w:before="200" w:after="0"/>
+      <w:spacing w:after="0" w:before="200"/>
       <w:outlineLvl w:val="7"/>
     </w:pPr>
     <w:rPr>
-      <w:rFonts w:asciiTheme="majorHAnsi" w:eastAsiaTheme="majorEastAsia" w:hAnsiTheme="majorHAnsi" w:cstheme="majorBidi"/>
-      <w:color w:val="4F81BD" w:themeColor="accent1"/>
-    </w:rPr>
-  </w:style>
-  <w:style w:type="paragraph" w:styleId="Heading9">
+      <w:rFonts w:asciiTheme="majorHAnsi" w:cstheme="majorBidi" w:eastAsiaTheme="majorEastAsia" w:hAnsiTheme="majorHAnsi"/>
+      <w:color w:themeColor="accent1" w:val="4F81BD"/>
+    </w:rPr>
+  </w:style>
+  <w:style w:styleId="Heading9" w:type="paragraph">
     <w:name w:val="heading 9"/>
     <w:basedOn w:val="Normal"/>
     <w:next w:val="BodyText"/>
@@ -3222,70 +3559,70 @@
     <w:pPr>
       <w:keepNext/>
       <w:keepLines/>
-      <w:spacing w:before="200" w:after="0"/>
+      <w:spacing w:after="0" w:before="200"/>
       <w:outlineLvl w:val="8"/>
     </w:pPr>
     <w:rPr>
-      <w:rFonts w:asciiTheme="majorHAnsi" w:eastAsiaTheme="majorEastAsia" w:hAnsiTheme="majorHAnsi" w:cstheme="majorBidi"/>
-      <w:color w:val="4F81BD" w:themeColor="accent1"/>
-    </w:rPr>
-  </w:style>
-  <w:style w:type="character" w:default="1" w:styleId="DefaultParagraphFont">
+      <w:rFonts w:asciiTheme="majorHAnsi" w:cstheme="majorBidi" w:eastAsiaTheme="majorEastAsia" w:hAnsiTheme="majorHAnsi"/>
+      <w:color w:themeColor="accent1" w:val="4F81BD"/>
+    </w:rPr>
+  </w:style>
+  <w:style w:default="1" w:styleId="DefaultParagraphFont" w:type="character">
     <w:name w:val="Default Paragraph Font"/>
     <w:uiPriority w:val="1"/>
     <w:semiHidden/>
     <w:unhideWhenUsed/>
   </w:style>
-  <w:style w:type="table" w:default="1" w:styleId="TableNormal">
+  <w:style w:default="1" w:styleId="TableNormal" w:type="table">
     <w:name w:val="Normal Table"/>
     <w:uiPriority w:val="99"/>
     <w:semiHidden/>
     <w:unhideWhenUsed/>
     <w:tblPr>
-      <w:tblInd w:w="0" w:type="dxa"/>
+      <w:tblInd w:type="dxa" w:w="0"/>
       <w:tblCellMar>
-        <w:top w:w="0" w:type="dxa"/>
-        <w:left w:w="108" w:type="dxa"/>
-        <w:bottom w:w="0" w:type="dxa"/>
-        <w:right w:w="108" w:type="dxa"/>
+        <w:top w:type="dxa" w:w="0"/>
+        <w:left w:type="dxa" w:w="108"/>
+        <w:bottom w:type="dxa" w:w="0"/>
+        <w:right w:type="dxa" w:w="108"/>
       </w:tblCellMar>
     </w:tblPr>
   </w:style>
-  <w:style w:type="numbering" w:default="1" w:styleId="NoList">
+  <w:style w:default="1" w:styleId="NoList" w:type="numbering">
     <w:name w:val="No List"/>
     <w:uiPriority w:val="99"/>
     <w:semiHidden/>
     <w:unhideWhenUsed/>
   </w:style>
-  <w:style w:type="paragraph" w:styleId="BodyText">
+  <w:style w:styleId="BodyText" w:type="paragraph">
     <w:name w:val="Body Text"/>
     <w:basedOn w:val="Normal"/>
     <w:link w:val="BodyTextChar"/>
     <w:qFormat/>
     <w:rsid w:val="00F34F3D"/>
     <w:pPr>
-      <w:spacing w:before="180" w:after="180"/>
+      <w:spacing w:after="180" w:before="180"/>
     </w:pPr>
     <w:rPr>
       <w:rFonts w:ascii="Times New Roman" w:hAnsi="Times New Roman"/>
     </w:rPr>
   </w:style>
-  <w:style w:type="paragraph" w:customStyle="1" w:styleId="FirstParagraph">
+  <w:style w:customStyle="1" w:styleId="FirstParagraph" w:type="paragraph">
     <w:name w:val="First Paragraph"/>
     <w:basedOn w:val="BodyText"/>
     <w:next w:val="BodyText"/>
     <w:qFormat/>
     <w:rsid w:val="00C63218"/>
   </w:style>
-  <w:style w:type="paragraph" w:customStyle="1" w:styleId="Compact">
+  <w:style w:customStyle="1" w:styleId="Compact" w:type="paragraph">
     <w:name w:val="Compact"/>
     <w:basedOn w:val="BodyText"/>
     <w:qFormat/>
     <w:pPr>
-      <w:spacing w:before="36" w:after="36"/>
+      <w:spacing w:after="36" w:before="36"/>
     </w:pPr>
   </w:style>
-  <w:style w:type="paragraph" w:styleId="Title">
+  <w:style w:styleId="Title" w:type="paragraph">
     <w:name w:val="Title"/>
     <w:basedOn w:val="Normal"/>
     <w:next w:val="BodyText"/>
@@ -3294,19 +3631,19 @@
     <w:pPr>
       <w:keepNext/>
       <w:keepLines/>
-      <w:spacing w:before="480" w:after="240"/>
+      <w:spacing w:after="240" w:before="480"/>
       <w:jc w:val="center"/>
     </w:pPr>
     <w:rPr>
-      <w:rFonts w:ascii="Calisto MT" w:eastAsiaTheme="majorEastAsia" w:hAnsi="Calisto MT" w:cstheme="majorBidi"/>
+      <w:rFonts w:ascii="Calisto MT" w:cstheme="majorBidi" w:eastAsiaTheme="majorEastAsia" w:hAnsi="Calisto MT"/>
       <w:b/>
       <w:bCs/>
-      <w:color w:val="000000" w:themeColor="text1"/>
+      <w:color w:themeColor="text1" w:val="000000"/>
       <w:sz w:val="36"/>
       <w:szCs w:val="36"/>
     </w:rPr>
   </w:style>
-  <w:style w:type="paragraph" w:styleId="Subtitle">
+  <w:style w:styleId="Subtitle" w:type="paragraph">
     <w:name w:val="Subtitle"/>
     <w:basedOn w:val="Title"/>
     <w:next w:val="BodyText"/>
@@ -3319,7 +3656,7 @@
       <w:szCs w:val="30"/>
     </w:rPr>
   </w:style>
-  <w:style w:type="paragraph" w:customStyle="1" w:styleId="Author">
+  <w:style w:customStyle="1" w:styleId="Author" w:type="paragraph">
     <w:name w:val="Author"/>
     <w:next w:val="BodyText"/>
     <w:qFormat/>
@@ -3332,11 +3669,11 @@
     <w:rPr>
       <w:rFonts w:ascii="Calisto MT" w:hAnsi="Calisto MT"/>
       <w:b/>
-      <w:color w:val="000000" w:themeColor="text1"/>
+      <w:color w:themeColor="text1" w:val="000000"/>
       <w:sz w:val="32"/>
     </w:rPr>
   </w:style>
-  <w:style w:type="paragraph" w:styleId="Date">
+  <w:style w:styleId="Date" w:type="paragraph">
     <w:name w:val="Date"/>
     <w:next w:val="BodyText"/>
     <w:qFormat/>
@@ -3351,7 +3688,7 @@
       <w:sz w:val="28"/>
     </w:rPr>
   </w:style>
-  <w:style w:type="paragraph" w:customStyle="1" w:styleId="Abstract">
+  <w:style w:customStyle="1" w:styleId="Abstract" w:type="paragraph">
     <w:name w:val="Abstract"/>
     <w:basedOn w:val="Normal"/>
     <w:next w:val="BodyText"/>
@@ -3359,19 +3696,19 @@
     <w:pPr>
       <w:keepNext/>
       <w:keepLines/>
-      <w:spacing w:before="300" w:after="300"/>
+      <w:spacing w:after="300" w:before="300"/>
     </w:pPr>
     <w:rPr>
       <w:sz w:val="20"/>
       <w:szCs w:val="20"/>
     </w:rPr>
   </w:style>
-  <w:style w:type="paragraph" w:styleId="Bibliography">
+  <w:style w:styleId="Bibliography" w:type="paragraph">
     <w:name w:val="Bibliography"/>
     <w:basedOn w:val="Normal"/>
     <w:qFormat/>
   </w:style>
-  <w:style w:type="paragraph" w:styleId="BlockText">
+  <w:style w:styleId="BlockText" w:type="paragraph">
     <w:name w:val="Block Text"/>
     <w:basedOn w:val="BodyText"/>
     <w:next w:val="BodyText"/>
@@ -3379,29 +3716,29 @@
     <w:unhideWhenUsed/>
     <w:qFormat/>
     <w:pPr>
-      <w:spacing w:before="100" w:after="100"/>
+      <w:spacing w:after="100" w:before="100"/>
       <w:ind w:left="480" w:right="480"/>
     </w:pPr>
   </w:style>
-  <w:style w:type="paragraph" w:styleId="FootnoteText">
+  <w:style w:styleId="FootnoteText" w:type="paragraph">
     <w:name w:val="footnote text"/>
     <w:basedOn w:val="Normal"/>
     <w:uiPriority w:val="9"/>
     <w:unhideWhenUsed/>
     <w:qFormat/>
   </w:style>
-  <w:style w:type="table" w:customStyle="1" w:styleId="Table">
+  <w:style w:customStyle="1" w:styleId="Table" w:type="table">
     <w:name w:val="Table"/>
     <w:semiHidden/>
     <w:unhideWhenUsed/>
     <w:qFormat/>
     <w:tblPr>
-      <w:tblInd w:w="0" w:type="dxa"/>
+      <w:tblInd w:type="dxa" w:w="0"/>
       <w:tblCellMar>
-        <w:top w:w="0" w:type="dxa"/>
-        <w:left w:w="108" w:type="dxa"/>
-        <w:bottom w:w="0" w:type="dxa"/>
-        <w:right w:w="108" w:type="dxa"/>
+        <w:top w:type="dxa" w:w="0"/>
+        <w:left w:type="dxa" w:w="108"/>
+        <w:bottom w:type="dxa" w:w="0"/>
+        <w:right w:type="dxa" w:w="108"/>
       </w:tblCellMar>
     </w:tblPr>
     <w:tblStylePr w:type="firstRow">
@@ -3413,13 +3750,13 @@
       </w:trPr>
       <w:tcPr>
         <w:tcBorders>
-          <w:bottom w:val="single" w:sz="0" w:space="0" w:color="auto"/>
+          <w:bottom w:color="auto" w:space="0" w:sz="0" w:val="single"/>
         </w:tcBorders>
         <w:vAlign w:val="bottom"/>
       </w:tcPr>
     </w:tblStylePr>
   </w:style>
-  <w:style w:type="paragraph" w:customStyle="1" w:styleId="DefinitionTerm">
+  <w:style w:customStyle="1" w:styleId="DefinitionTerm" w:type="paragraph">
     <w:name w:val="Definition Term"/>
     <w:basedOn w:val="Normal"/>
     <w:next w:val="Definition"/>
@@ -3432,11 +3769,11 @@
       <w:b/>
     </w:rPr>
   </w:style>
-  <w:style w:type="paragraph" w:customStyle="1" w:styleId="Definition">
+  <w:style w:customStyle="1" w:styleId="Definition" w:type="paragraph">
     <w:name w:val="Definition"/>
     <w:basedOn w:val="Normal"/>
   </w:style>
-  <w:style w:type="paragraph" w:styleId="Caption">
+  <w:style w:styleId="Caption" w:type="paragraph">
     <w:name w:val="caption"/>
     <w:basedOn w:val="Normal"/>
     <w:link w:val="CaptionChar"/>
@@ -3447,7 +3784,7 @@
       <w:i/>
     </w:rPr>
   </w:style>
-  <w:style w:type="paragraph" w:customStyle="1" w:styleId="TableCaption">
+  <w:style w:customStyle="1" w:styleId="TableCaption" w:type="paragraph">
     <w:name w:val="Table Caption"/>
     <w:basedOn w:val="Caption"/>
     <w:rsid w:val="00AD3E91"/>
@@ -3460,7 +3797,7 @@
       <w:i w:val="0"/>
     </w:rPr>
   </w:style>
-  <w:style w:type="paragraph" w:customStyle="1" w:styleId="ImageCaption">
+  <w:style w:customStyle="1" w:styleId="ImageCaption" w:type="paragraph">
     <w:name w:val="Image Caption"/>
     <w:basedOn w:val="Caption"/>
     <w:rsid w:val="00520A8F"/>
@@ -3473,23 +3810,23 @@
       <w:i w:val="0"/>
     </w:rPr>
   </w:style>
-  <w:style w:type="paragraph" w:customStyle="1" w:styleId="Figure">
+  <w:style w:customStyle="1" w:styleId="Figure" w:type="paragraph">
     <w:name w:val="Figure"/>
     <w:basedOn w:val="Normal"/>
   </w:style>
-  <w:style w:type="paragraph" w:customStyle="1" w:styleId="CaptionedFigure">
+  <w:style w:customStyle="1" w:styleId="CaptionedFigure" w:type="paragraph">
     <w:name w:val="Captioned Figure"/>
     <w:basedOn w:val="Figure"/>
     <w:pPr>
       <w:keepNext/>
     </w:pPr>
   </w:style>
-  <w:style w:type="character" w:customStyle="1" w:styleId="CaptionChar">
+  <w:style w:customStyle="1" w:styleId="CaptionChar" w:type="character">
     <w:name w:val="Caption Char"/>
     <w:basedOn w:val="DefaultParagraphFont"/>
     <w:link w:val="Caption"/>
   </w:style>
-  <w:style w:type="character" w:customStyle="1" w:styleId="VerbatimChar">
+  <w:style w:customStyle="1" w:styleId="VerbatimChar" w:type="character">
     <w:name w:val="Verbatim Char"/>
     <w:basedOn w:val="CaptionChar"/>
     <w:link w:val="SourceCode"/>
@@ -3498,25 +3835,25 @@
       <w:sz w:val="22"/>
     </w:rPr>
   </w:style>
-  <w:style w:type="character" w:customStyle="1" w:styleId="SectionNumber">
+  <w:style w:customStyle="1" w:styleId="SectionNumber" w:type="character">
     <w:name w:val="Section Number"/>
     <w:basedOn w:val="CaptionChar"/>
   </w:style>
-  <w:style w:type="character" w:styleId="FootnoteReference">
+  <w:style w:styleId="FootnoteReference" w:type="character">
     <w:name w:val="footnote reference"/>
     <w:basedOn w:val="CaptionChar"/>
     <w:rPr>
       <w:vertAlign w:val="superscript"/>
     </w:rPr>
   </w:style>
-  <w:style w:type="character" w:styleId="Hyperlink">
+  <w:style w:styleId="Hyperlink" w:type="character">
     <w:name w:val="Hyperlink"/>
     <w:basedOn w:val="CaptionChar"/>
     <w:rPr>
-      <w:color w:val="4F81BD" w:themeColor="accent1"/>
-    </w:rPr>
-  </w:style>
-  <w:style w:type="paragraph" w:styleId="TOCHeading">
+      <w:color w:themeColor="accent1" w:val="4F81BD"/>
+    </w:rPr>
+  </w:style>
+  <w:style w:styleId="TOCHeading" w:type="paragraph">
     <w:name w:val="TOC Heading"/>
     <w:basedOn w:val="Heading1"/>
     <w:next w:val="BodyText"/>
@@ -3530,19 +3867,19 @@
     <w:rPr>
       <w:b w:val="0"/>
       <w:bCs w:val="0"/>
-      <w:color w:val="365F91" w:themeColor="accent1" w:themeShade="BF"/>
-    </w:rPr>
-  </w:style>
-  <w:style w:type="paragraph" w:customStyle="1" w:styleId="SourceCode">
+      <w:color w:themeColor="accent1" w:themeShade="BF" w:val="365F91"/>
+    </w:rPr>
+  </w:style>
+  <w:style w:customStyle="1" w:styleId="SourceCode" w:type="paragraph">
     <w:name w:val="Source Code"/>
     <w:basedOn w:val="Normal"/>
     <w:link w:val="VerbatimChar"/>
     <w:pPr>
-      <w:shd w:val="clear" w:color="auto" w:fill="F8F8F8"/>
+      <w:shd w:color="auto" w:fill="F8F8F8" w:val="clear"/>
       <w:wordWrap w:val="0"/>
     </w:pPr>
   </w:style>
-  <w:style w:type="character" w:customStyle="1" w:styleId="KeywordTok">
+  <w:style w:customStyle="1" w:styleId="KeywordTok" w:type="character">
     <w:name w:val="KeywordTok"/>
     <w:basedOn w:val="VerbatimChar"/>
     <w:rPr>
@@ -3550,119 +3887,119 @@
       <w:b/>
       <w:color w:val="204A87"/>
       <w:sz w:val="22"/>
-      <w:shd w:val="clear" w:color="auto" w:fill="F8F8F8"/>
-    </w:rPr>
-  </w:style>
-  <w:style w:type="character" w:customStyle="1" w:styleId="DataTypeTok">
+      <w:shd w:color="auto" w:fill="F8F8F8" w:val="clear"/>
+    </w:rPr>
+  </w:style>
+  <w:style w:customStyle="1" w:styleId="DataTypeTok" w:type="character">
     <w:name w:val="DataTypeTok"/>
     <w:basedOn w:val="VerbatimChar"/>
     <w:rPr>
       <w:rFonts w:ascii="Consolas" w:hAnsi="Consolas"/>
       <w:color w:val="204A87"/>
       <w:sz w:val="22"/>
-      <w:shd w:val="clear" w:color="auto" w:fill="F8F8F8"/>
-    </w:rPr>
-  </w:style>
-  <w:style w:type="character" w:customStyle="1" w:styleId="DecValTok">
+      <w:shd w:color="auto" w:fill="F8F8F8" w:val="clear"/>
+    </w:rPr>
+  </w:style>
+  <w:style w:customStyle="1" w:styleId="DecValTok" w:type="character">
     <w:name w:val="DecValTok"/>
     <w:basedOn w:val="VerbatimChar"/>
     <w:rPr>
       <w:rFonts w:ascii="Consolas" w:hAnsi="Consolas"/>
       <w:color w:val="0000CF"/>
       <w:sz w:val="22"/>
-      <w:shd w:val="clear" w:color="auto" w:fill="F8F8F8"/>
-    </w:rPr>
-  </w:style>
-  <w:style w:type="character" w:customStyle="1" w:styleId="BaseNTok">
+      <w:shd w:color="auto" w:fill="F8F8F8" w:val="clear"/>
+    </w:rPr>
+  </w:style>
+  <w:style w:customStyle="1" w:styleId="BaseNTok" w:type="character">
     <w:name w:val="BaseNTok"/>
     <w:basedOn w:val="VerbatimChar"/>
     <w:rPr>
       <w:rFonts w:ascii="Consolas" w:hAnsi="Consolas"/>
       <w:color w:val="0000CF"/>
       <w:sz w:val="22"/>
-      <w:shd w:val="clear" w:color="auto" w:fill="F8F8F8"/>
-    </w:rPr>
-  </w:style>
-  <w:style w:type="character" w:customStyle="1" w:styleId="FloatTok">
+      <w:shd w:color="auto" w:fill="F8F8F8" w:val="clear"/>
+    </w:rPr>
+  </w:style>
+  <w:style w:customStyle="1" w:styleId="FloatTok" w:type="character">
     <w:name w:val="FloatTok"/>
     <w:basedOn w:val="VerbatimChar"/>
     <w:rPr>
       <w:rFonts w:ascii="Consolas" w:hAnsi="Consolas"/>
       <w:color w:val="0000CF"/>
       <w:sz w:val="22"/>
-      <w:shd w:val="clear" w:color="auto" w:fill="F8F8F8"/>
-    </w:rPr>
-  </w:style>
-  <w:style w:type="character" w:customStyle="1" w:styleId="ConstantTok">
+      <w:shd w:color="auto" w:fill="F8F8F8" w:val="clear"/>
+    </w:rPr>
+  </w:style>
+  <w:style w:customStyle="1" w:styleId="ConstantTok" w:type="character">
     <w:name w:val="ConstantTok"/>
     <w:basedOn w:val="VerbatimChar"/>
     <w:rPr>
       <w:rFonts w:ascii="Consolas" w:hAnsi="Consolas"/>
       <w:color w:val="000000"/>
       <w:sz w:val="22"/>
-      <w:shd w:val="clear" w:color="auto" w:fill="F8F8F8"/>
-    </w:rPr>
-  </w:style>
-  <w:style w:type="character" w:customStyle="1" w:styleId="CharTok">
+      <w:shd w:color="auto" w:fill="F8F8F8" w:val="clear"/>
+    </w:rPr>
+  </w:style>
+  <w:style w:customStyle="1" w:styleId="CharTok" w:type="character">
     <w:name w:val="CharTok"/>
     <w:basedOn w:val="VerbatimChar"/>
     <w:rPr>
       <w:rFonts w:ascii="Consolas" w:hAnsi="Consolas"/>
       <w:color w:val="4E9A06"/>
       <w:sz w:val="22"/>
-      <w:shd w:val="clear" w:color="auto" w:fill="F8F8F8"/>
-    </w:rPr>
-  </w:style>
-  <w:style w:type="character" w:customStyle="1" w:styleId="SpecialCharTok">
+      <w:shd w:color="auto" w:fill="F8F8F8" w:val="clear"/>
+    </w:rPr>
+  </w:style>
+  <w:style w:customStyle="1" w:styleId="SpecialCharTok" w:type="character">
     <w:name w:val="SpecialCharTok"/>
     <w:basedOn w:val="VerbatimChar"/>
     <w:rPr>
       <w:rFonts w:ascii="Consolas" w:hAnsi="Consolas"/>
       <w:color w:val="000000"/>
       <w:sz w:val="22"/>
-      <w:shd w:val="clear" w:color="auto" w:fill="F8F8F8"/>
-    </w:rPr>
-  </w:style>
-  <w:style w:type="character" w:customStyle="1" w:styleId="StringTok">
+      <w:shd w:color="auto" w:fill="F8F8F8" w:val="clear"/>
+    </w:rPr>
+  </w:style>
+  <w:style w:customStyle="1" w:styleId="StringTok" w:type="character">
     <w:name w:val="StringTok"/>
     <w:basedOn w:val="VerbatimChar"/>
     <w:rPr>
       <w:rFonts w:ascii="Consolas" w:hAnsi="Consolas"/>
       <w:color w:val="4E9A06"/>
       <w:sz w:val="22"/>
-      <w:shd w:val="clear" w:color="auto" w:fill="F8F8F8"/>
-    </w:rPr>
-  </w:style>
-  <w:style w:type="character" w:customStyle="1" w:styleId="VerbatimStringTok">
+      <w:shd w:color="auto" w:fill="F8F8F8" w:val="clear"/>
+    </w:rPr>
+  </w:style>
+  <w:style w:customStyle="1" w:styleId="VerbatimStringTok" w:type="character">
     <w:name w:val="VerbatimStringTok"/>
     <w:basedOn w:val="VerbatimChar"/>
     <w:rPr>
       <w:rFonts w:ascii="Consolas" w:hAnsi="Consolas"/>
       <w:color w:val="4E9A06"/>
       <w:sz w:val="22"/>
-      <w:shd w:val="clear" w:color="auto" w:fill="F8F8F8"/>
-    </w:rPr>
-  </w:style>
-  <w:style w:type="character" w:customStyle="1" w:styleId="SpecialStringTok">
+      <w:shd w:color="auto" w:fill="F8F8F8" w:val="clear"/>
+    </w:rPr>
+  </w:style>
+  <w:style w:customStyle="1" w:styleId="SpecialStringTok" w:type="character">
     <w:name w:val="SpecialStringTok"/>
     <w:basedOn w:val="VerbatimChar"/>
     <w:rPr>
       <w:rFonts w:ascii="Consolas" w:hAnsi="Consolas"/>
       <w:color w:val="4E9A06"/>
       <w:sz w:val="22"/>
-      <w:shd w:val="clear" w:color="auto" w:fill="F8F8F8"/>
-    </w:rPr>
-  </w:style>
-  <w:style w:type="character" w:customStyle="1" w:styleId="ImportTok">
+      <w:shd w:color="auto" w:fill="F8F8F8" w:val="clear"/>
+    </w:rPr>
+  </w:style>
+  <w:style w:customStyle="1" w:styleId="ImportTok" w:type="character">
     <w:name w:val="ImportTok"/>
     <w:basedOn w:val="VerbatimChar"/>
     <w:rPr>
       <w:rFonts w:ascii="Consolas" w:hAnsi="Consolas"/>
       <w:sz w:val="22"/>
-      <w:shd w:val="clear" w:color="auto" w:fill="F8F8F8"/>
-    </w:rPr>
-  </w:style>
-  <w:style w:type="character" w:customStyle="1" w:styleId="CommentTok">
+      <w:shd w:color="auto" w:fill="F8F8F8" w:val="clear"/>
+    </w:rPr>
+  </w:style>
+  <w:style w:customStyle="1" w:styleId="CommentTok" w:type="character">
     <w:name w:val="CommentTok"/>
     <w:basedOn w:val="VerbatimChar"/>
     <w:rPr>
@@ -3670,10 +4007,10 @@
       <w:i/>
       <w:color w:val="8F5902"/>
       <w:sz w:val="22"/>
-      <w:shd w:val="clear" w:color="auto" w:fill="F8F8F8"/>
-    </w:rPr>
-  </w:style>
-  <w:style w:type="character" w:customStyle="1" w:styleId="DocumentationTok">
+      <w:shd w:color="auto" w:fill="F8F8F8" w:val="clear"/>
+    </w:rPr>
+  </w:style>
+  <w:style w:customStyle="1" w:styleId="DocumentationTok" w:type="character">
     <w:name w:val="DocumentationTok"/>
     <w:basedOn w:val="VerbatimChar"/>
     <w:rPr>
@@ -3682,10 +4019,10 @@
       <w:i/>
       <w:color w:val="8F5902"/>
       <w:sz w:val="22"/>
-      <w:shd w:val="clear" w:color="auto" w:fill="F8F8F8"/>
-    </w:rPr>
-  </w:style>
-  <w:style w:type="character" w:customStyle="1" w:styleId="AnnotationTok">
+      <w:shd w:color="auto" w:fill="F8F8F8" w:val="clear"/>
+    </w:rPr>
+  </w:style>
+  <w:style w:customStyle="1" w:styleId="AnnotationTok" w:type="character">
     <w:name w:val="AnnotationTok"/>
     <w:basedOn w:val="VerbatimChar"/>
     <w:rPr>
@@ -3694,10 +4031,10 @@
       <w:i/>
       <w:color w:val="8F5902"/>
       <w:sz w:val="22"/>
-      <w:shd w:val="clear" w:color="auto" w:fill="F8F8F8"/>
-    </w:rPr>
-  </w:style>
-  <w:style w:type="character" w:customStyle="1" w:styleId="CommentVarTok">
+      <w:shd w:color="auto" w:fill="F8F8F8" w:val="clear"/>
+    </w:rPr>
+  </w:style>
+  <w:style w:customStyle="1" w:styleId="CommentVarTok" w:type="character">
     <w:name w:val="CommentVarTok"/>
     <w:basedOn w:val="VerbatimChar"/>
     <w:rPr>
@@ -3706,40 +4043,40 @@
       <w:i/>
       <w:color w:val="8F5902"/>
       <w:sz w:val="22"/>
-      <w:shd w:val="clear" w:color="auto" w:fill="F8F8F8"/>
-    </w:rPr>
-  </w:style>
-  <w:style w:type="character" w:customStyle="1" w:styleId="OtherTok">
+      <w:shd w:color="auto" w:fill="F8F8F8" w:val="clear"/>
+    </w:rPr>
+  </w:style>
+  <w:style w:customStyle="1" w:styleId="OtherTok" w:type="character">
     <w:name w:val="OtherTok"/>
     <w:basedOn w:val="VerbatimChar"/>
     <w:rPr>
       <w:rFonts w:ascii="Consolas" w:hAnsi="Consolas"/>
       <w:color w:val="8F5902"/>
       <w:sz w:val="22"/>
-      <w:shd w:val="clear" w:color="auto" w:fill="F8F8F8"/>
-    </w:rPr>
-  </w:style>
-  <w:style w:type="character" w:customStyle="1" w:styleId="FunctionTok">
+      <w:shd w:color="auto" w:fill="F8F8F8" w:val="clear"/>
+    </w:rPr>
+  </w:style>
+  <w:style w:customStyle="1" w:styleId="FunctionTok" w:type="character">
     <w:name w:val="FunctionTok"/>
     <w:basedOn w:val="VerbatimChar"/>
     <w:rPr>
       <w:rFonts w:ascii="Consolas" w:hAnsi="Consolas"/>
       <w:color w:val="000000"/>
       <w:sz w:val="22"/>
-      <w:shd w:val="clear" w:color="auto" w:fill="F8F8F8"/>
-    </w:rPr>
-  </w:style>
-  <w:style w:type="character" w:customStyle="1" w:styleId="VariableTok">
+      <w:shd w:color="auto" w:fill="F8F8F8" w:val="clear"/>
+    </w:rPr>
+  </w:style>
+  <w:style w:customStyle="1" w:styleId="VariableTok" w:type="character">
     <w:name w:val="VariableTok"/>
     <w:basedOn w:val="VerbatimChar"/>
     <w:rPr>
       <w:rFonts w:ascii="Consolas" w:hAnsi="Consolas"/>
       <w:color w:val="000000"/>
       <w:sz w:val="22"/>
-      <w:shd w:val="clear" w:color="auto" w:fill="F8F8F8"/>
-    </w:rPr>
-  </w:style>
-  <w:style w:type="character" w:customStyle="1" w:styleId="ControlFlowTok">
+      <w:shd w:color="auto" w:fill="F8F8F8" w:val="clear"/>
+    </w:rPr>
+  </w:style>
+  <w:style w:customStyle="1" w:styleId="ControlFlowTok" w:type="character">
     <w:name w:val="ControlFlowTok"/>
     <w:basedOn w:val="VerbatimChar"/>
     <w:rPr>
@@ -3747,10 +4084,10 @@
       <w:b/>
       <w:color w:val="204A87"/>
       <w:sz w:val="22"/>
-      <w:shd w:val="clear" w:color="auto" w:fill="F8F8F8"/>
-    </w:rPr>
-  </w:style>
-  <w:style w:type="character" w:customStyle="1" w:styleId="OperatorTok">
+      <w:shd w:color="auto" w:fill="F8F8F8" w:val="clear"/>
+    </w:rPr>
+  </w:style>
+  <w:style w:customStyle="1" w:styleId="OperatorTok" w:type="character">
     <w:name w:val="OperatorTok"/>
     <w:basedOn w:val="VerbatimChar"/>
     <w:rPr>
@@ -3758,28 +4095,28 @@
       <w:b/>
       <w:color w:val="CE5C00"/>
       <w:sz w:val="22"/>
-      <w:shd w:val="clear" w:color="auto" w:fill="F8F8F8"/>
-    </w:rPr>
-  </w:style>
-  <w:style w:type="character" w:customStyle="1" w:styleId="BuiltInTok">
+      <w:shd w:color="auto" w:fill="F8F8F8" w:val="clear"/>
+    </w:rPr>
+  </w:style>
+  <w:style w:customStyle="1" w:styleId="BuiltInTok" w:type="character">
     <w:name w:val="BuiltInTok"/>
     <w:basedOn w:val="VerbatimChar"/>
     <w:rPr>
       <w:rFonts w:ascii="Consolas" w:hAnsi="Consolas"/>
       <w:sz w:val="22"/>
-      <w:shd w:val="clear" w:color="auto" w:fill="F8F8F8"/>
-    </w:rPr>
-  </w:style>
-  <w:style w:type="character" w:customStyle="1" w:styleId="ExtensionTok">
+      <w:shd w:color="auto" w:fill="F8F8F8" w:val="clear"/>
+    </w:rPr>
+  </w:style>
+  <w:style w:customStyle="1" w:styleId="ExtensionTok" w:type="character">
     <w:name w:val="ExtensionTok"/>
     <w:basedOn w:val="VerbatimChar"/>
     <w:rPr>
       <w:rFonts w:ascii="Consolas" w:hAnsi="Consolas"/>
       <w:sz w:val="22"/>
-      <w:shd w:val="clear" w:color="auto" w:fill="F8F8F8"/>
-    </w:rPr>
-  </w:style>
-  <w:style w:type="character" w:customStyle="1" w:styleId="PreprocessorTok">
+      <w:shd w:color="auto" w:fill="F8F8F8" w:val="clear"/>
+    </w:rPr>
+  </w:style>
+  <w:style w:customStyle="1" w:styleId="PreprocessorTok" w:type="character">
     <w:name w:val="PreprocessorTok"/>
     <w:basedOn w:val="VerbatimChar"/>
     <w:rPr>
@@ -3787,29 +4124,29 @@
       <w:i/>
       <w:color w:val="8F5902"/>
       <w:sz w:val="22"/>
-      <w:shd w:val="clear" w:color="auto" w:fill="F8F8F8"/>
-    </w:rPr>
-  </w:style>
-  <w:style w:type="character" w:customStyle="1" w:styleId="AttributeTok">
+      <w:shd w:color="auto" w:fill="F8F8F8" w:val="clear"/>
+    </w:rPr>
+  </w:style>
+  <w:style w:customStyle="1" w:styleId="AttributeTok" w:type="character">
     <w:name w:val="AttributeTok"/>
     <w:basedOn w:val="VerbatimChar"/>
     <w:rPr>
       <w:rFonts w:ascii="Consolas" w:hAnsi="Consolas"/>
       <w:color w:val="C4A000"/>
       <w:sz w:val="22"/>
-      <w:shd w:val="clear" w:color="auto" w:fill="F8F8F8"/>
-    </w:rPr>
-  </w:style>
-  <w:style w:type="character" w:customStyle="1" w:styleId="RegionMarkerTok">
+      <w:shd w:color="auto" w:fill="F8F8F8" w:val="clear"/>
+    </w:rPr>
+  </w:style>
+  <w:style w:customStyle="1" w:styleId="RegionMarkerTok" w:type="character">
     <w:name w:val="RegionMarkerTok"/>
     <w:basedOn w:val="VerbatimChar"/>
     <w:rPr>
       <w:rFonts w:ascii="Consolas" w:hAnsi="Consolas"/>
       <w:sz w:val="22"/>
-      <w:shd w:val="clear" w:color="auto" w:fill="F8F8F8"/>
-    </w:rPr>
-  </w:style>
-  <w:style w:type="character" w:customStyle="1" w:styleId="InformationTok">
+      <w:shd w:color="auto" w:fill="F8F8F8" w:val="clear"/>
+    </w:rPr>
+  </w:style>
+  <w:style w:customStyle="1" w:styleId="InformationTok" w:type="character">
     <w:name w:val="InformationTok"/>
     <w:basedOn w:val="VerbatimChar"/>
     <w:rPr>
@@ -3818,10 +4155,10 @@
       <w:i/>
       <w:color w:val="8F5902"/>
       <w:sz w:val="22"/>
-      <w:shd w:val="clear" w:color="auto" w:fill="F8F8F8"/>
-    </w:rPr>
-  </w:style>
-  <w:style w:type="character" w:customStyle="1" w:styleId="WarningTok">
+      <w:shd w:color="auto" w:fill="F8F8F8" w:val="clear"/>
+    </w:rPr>
+  </w:style>
+  <w:style w:customStyle="1" w:styleId="WarningTok" w:type="character">
     <w:name w:val="WarningTok"/>
     <w:basedOn w:val="VerbatimChar"/>
     <w:rPr>
@@ -3830,20 +4167,20 @@
       <w:i/>
       <w:color w:val="8F5902"/>
       <w:sz w:val="22"/>
-      <w:shd w:val="clear" w:color="auto" w:fill="F8F8F8"/>
-    </w:rPr>
-  </w:style>
-  <w:style w:type="character" w:customStyle="1" w:styleId="AlertTok">
+      <w:shd w:color="auto" w:fill="F8F8F8" w:val="clear"/>
+    </w:rPr>
+  </w:style>
+  <w:style w:customStyle="1" w:styleId="AlertTok" w:type="character">
     <w:name w:val="AlertTok"/>
     <w:basedOn w:val="VerbatimChar"/>
     <w:rPr>
       <w:rFonts w:ascii="Consolas" w:hAnsi="Consolas"/>
       <w:color w:val="EF2929"/>
       <w:sz w:val="22"/>
-      <w:shd w:val="clear" w:color="auto" w:fill="F8F8F8"/>
-    </w:rPr>
-  </w:style>
-  <w:style w:type="character" w:customStyle="1" w:styleId="ErrorTok">
+      <w:shd w:color="auto" w:fill="F8F8F8" w:val="clear"/>
+    </w:rPr>
+  </w:style>
+  <w:style w:customStyle="1" w:styleId="ErrorTok" w:type="character">
     <w:name w:val="ErrorTok"/>
     <w:basedOn w:val="VerbatimChar"/>
     <w:rPr>
@@ -3851,30 +4188,30 @@
       <w:b/>
       <w:color w:val="A40000"/>
       <w:sz w:val="22"/>
-      <w:shd w:val="clear" w:color="auto" w:fill="F8F8F8"/>
-    </w:rPr>
-  </w:style>
-  <w:style w:type="character" w:customStyle="1" w:styleId="NormalTok">
+      <w:shd w:color="auto" w:fill="F8F8F8" w:val="clear"/>
+    </w:rPr>
+  </w:style>
+  <w:style w:customStyle="1" w:styleId="NormalTok" w:type="character">
     <w:name w:val="NormalTok"/>
     <w:basedOn w:val="VerbatimChar"/>
     <w:rPr>
       <w:rFonts w:ascii="Consolas" w:hAnsi="Consolas"/>
       <w:sz w:val="22"/>
-      <w:shd w:val="clear" w:color="auto" w:fill="F8F8F8"/>
-    </w:rPr>
-  </w:style>
-  <w:style w:type="character" w:styleId="FollowedHyperlink">
+      <w:shd w:color="auto" w:fill="F8F8F8" w:val="clear"/>
+    </w:rPr>
+  </w:style>
+  <w:style w:styleId="FollowedHyperlink" w:type="character">
     <w:name w:val="FollowedHyperlink"/>
     <w:basedOn w:val="DefaultParagraphFont"/>
     <w:semiHidden/>
     <w:unhideWhenUsed/>
     <w:rsid w:val="000F481A"/>
     <w:rPr>
-      <w:color w:val="800080" w:themeColor="followedHyperlink"/>
+      <w:color w:themeColor="followedHyperlink" w:val="800080"/>
       <w:u w:val="single"/>
     </w:rPr>
   </w:style>
-  <w:style w:type="character" w:customStyle="1" w:styleId="BodyTextChar">
+  <w:style w:customStyle="1" w:styleId="BodyTextChar" w:type="character">
     <w:name w:val="Body Text Char"/>
     <w:basedOn w:val="DefaultParagraphFont"/>
     <w:link w:val="BodyText"/>
@@ -3883,7 +4220,7 @@
       <w:rFonts w:ascii="Times New Roman" w:hAnsi="Times New Roman"/>
     </w:rPr>
   </w:style>
-  <w:style w:type="paragraph" w:customStyle="1" w:styleId="CenterText">
+  <w:style w:customStyle="1" w:styleId="CenterText" w:type="paragraph">
     <w:name w:val="CenterText"/>
     <w:basedOn w:val="BodyText"/>
     <w:qFormat/>
@@ -3892,7 +4229,7 @@
       <w:jc w:val="center"/>
     </w:pPr>
   </w:style>
-  <w:style w:type="paragraph" w:styleId="Footer">
+  <w:style w:styleId="Footer" w:type="paragraph">
     <w:name w:val="footer"/>
     <w:basedOn w:val="Normal"/>
     <w:link w:val="FooterChar"/>
@@ -3900,19 +4237,19 @@
     <w:rsid w:val="00E340FC"/>
     <w:pPr>
       <w:tabs>
-        <w:tab w:val="center" w:pos="4680"/>
-        <w:tab w:val="right" w:pos="9360"/>
+        <w:tab w:pos="4680" w:val="center"/>
+        <w:tab w:pos="9360" w:val="right"/>
       </w:tabs>
       <w:spacing w:after="0"/>
     </w:pPr>
   </w:style>
-  <w:style w:type="character" w:customStyle="1" w:styleId="FooterChar">
+  <w:style w:customStyle="1" w:styleId="FooterChar" w:type="character">
     <w:name w:val="Footer Char"/>
     <w:basedOn w:val="DefaultParagraphFont"/>
     <w:link w:val="Footer"/>
     <w:rsid w:val="00E340FC"/>
   </w:style>
-  <w:style w:type="character" w:styleId="PageNumber">
+  <w:style w:styleId="PageNumber" w:type="character">
     <w:name w:val="page number"/>
     <w:basedOn w:val="DefaultParagraphFont"/>
     <w:semiHidden/>

</xml_diff>

<commit_message>
Team meeting donut and frequency bar graph
</commit_message>
<xml_diff>
--- a/aux_report_template_duff_2022.docx
+++ b/aux_report_template_duff_2022.docx
@@ -101,304 +101,13 @@
         <w:t xml:space="preserve"> </w:t>
       </w:r>
       <w:r>
-        <w:t xml:space="preserve">11,</w:t>
+        <w:t xml:space="preserve">14,</w:t>
       </w:r>
       <w:r>
         <w:t xml:space="preserve"> </w:t>
       </w:r>
       <w:r>
         <w:t xml:space="preserve">2022</w:t>
-      </w:r>
-    </w:p>
-    <w:p>
-      <w:pPr>
-        <w:pStyle w:val="SourceCode"/>
-      </w:pPr>
-      <w:r>
-        <w:rPr>
-          <w:rStyle w:val="NormalTok"/>
-        </w:rPr>
-        <w:t xml:space="preserve">specific_network_data_2021</w:t>
-      </w:r>
-      <w:r>
-        <w:rPr>
-          <w:rStyle w:val="SpecialCharTok"/>
-        </w:rPr>
-        <w:t xml:space="preserve">$</w:t>
-      </w:r>
-      <w:r>
-        <w:rPr>
-          <w:rStyle w:val="NormalTok"/>
-        </w:rPr>
-        <w:t xml:space="preserve">part_team_meetings_1</w:t>
-      </w:r>
-    </w:p>
-    <w:p>
-      <w:pPr>
-        <w:pStyle w:val="SourceCode"/>
-      </w:pPr>
-      <w:r>
-        <w:rPr>
-          <w:rStyle w:val="VerbatimChar"/>
-        </w:rPr>
-        <w:t xml:space="preserve">##   [1]  1  1 NA NA  1  1  1  1  1  1  1 NA  2 NA  1  1  1  1  1  1  1  1  1  1  1</w:t>
-      </w:r>
-      <w:r>
-        <w:br/>
-      </w:r>
-      <w:r>
-        <w:rPr>
-          <w:rStyle w:val="VerbatimChar"/>
-        </w:rPr>
-        <w:t xml:space="preserve">##  [26]  2  1  1  1  1  2  1  1  1  1  1  1  1  1  1 NA  1  1  1  1  1  2  1  1 NA</w:t>
-      </w:r>
-      <w:r>
-        <w:br/>
-      </w:r>
-      <w:r>
-        <w:rPr>
-          <w:rStyle w:val="VerbatimChar"/>
-        </w:rPr>
-        <w:t xml:space="preserve">##  [51]  1  2 NA  1  1  1  1  1  1 NA  1  2  2 NA  1  1  2  1  1  1  2  1  1  1  1</w:t>
-      </w:r>
-      <w:r>
-        <w:br/>
-      </w:r>
-      <w:r>
-        <w:rPr>
-          <w:rStyle w:val="VerbatimChar"/>
-        </w:rPr>
-        <w:t xml:space="preserve">##  [76]  1  2  1  2  1 NA  2  1  1  1  1  1  1  1 NA  1  1  1  1 NA  1  2  1  1 NA</w:t>
-      </w:r>
-      <w:r>
-        <w:br/>
-      </w:r>
-      <w:r>
-        <w:rPr>
-          <w:rStyle w:val="VerbatimChar"/>
-        </w:rPr>
-        <w:t xml:space="preserve">## [101] NA  2  1  1  2  1 NA  1  1  1  1  1  2  1  1  1  2  1  1  1  1  1  1  1</w:t>
-      </w:r>
-    </w:p>
-    <w:p>
-      <w:pPr>
-        <w:pStyle w:val="SourceCode"/>
-      </w:pPr>
-      <w:r>
-        <w:rPr>
-          <w:rStyle w:val="NormalTok"/>
-        </w:rPr>
-        <w:t xml:space="preserve">team_meet</w:t>
-      </w:r>
-      <w:r>
-        <w:rPr>
-          <w:rStyle w:val="OtherTok"/>
-        </w:rPr>
-        <w:t xml:space="preserve">&lt;-</w:t>
-      </w:r>
-      <w:r>
-        <w:rPr>
-          <w:rStyle w:val="NormalTok"/>
-        </w:rPr>
-        <w:t xml:space="preserve">specific_network_data_2021</w:t>
-      </w:r>
-      <w:r>
-        <w:rPr>
-          <w:rStyle w:val="SpecialCharTok"/>
-        </w:rPr>
-        <w:t xml:space="preserve">%&gt;%</w:t>
-      </w:r>
-      <w:r>
-        <w:br/>
-      </w:r>
-      <w:r>
-        <w:rPr>
-          <w:rStyle w:val="NormalTok"/>
-        </w:rPr>
-        <w:t xml:space="preserve">  </w:t>
-      </w:r>
-      <w:r>
-        <w:rPr>
-          <w:rStyle w:val="FunctionTok"/>
-        </w:rPr>
-        <w:t xml:space="preserve">drop_na</w:t>
-      </w:r>
-      <w:r>
-        <w:rPr>
-          <w:rStyle w:val="NormalTok"/>
-        </w:rPr>
-        <w:t xml:space="preserve">(part_team_meetings_1)</w:t>
-      </w:r>
-      <w:r>
-        <w:rPr>
-          <w:rStyle w:val="SpecialCharTok"/>
-        </w:rPr>
-        <w:t xml:space="preserve">%&gt;%</w:t>
-      </w:r>
-      <w:r>
-        <w:br/>
-      </w:r>
-      <w:r>
-        <w:rPr>
-          <w:rStyle w:val="NormalTok"/>
-        </w:rPr>
-        <w:t xml:space="preserve">  </w:t>
-      </w:r>
-      <w:r>
-        <w:rPr>
-          <w:rStyle w:val="FunctionTok"/>
-        </w:rPr>
-        <w:t xml:space="preserve">mutate</w:t>
-      </w:r>
-      <w:r>
-        <w:rPr>
-          <w:rStyle w:val="NormalTok"/>
-        </w:rPr>
-        <w:t xml:space="preserve">(</w:t>
-      </w:r>
-      <w:r>
-        <w:rPr>
-          <w:rStyle w:val="AttributeTok"/>
-        </w:rPr>
-        <w:t xml:space="preserve">Total=</w:t>
-      </w:r>
-      <w:r>
-        <w:rPr>
-          <w:rStyle w:val="FunctionTok"/>
-        </w:rPr>
-        <w:t xml:space="preserve">length</w:t>
-      </w:r>
-      <w:r>
-        <w:rPr>
-          <w:rStyle w:val="NormalTok"/>
-        </w:rPr>
-        <w:t xml:space="preserve">(part_team_meetings_1))</w:t>
-      </w:r>
-      <w:r>
-        <w:rPr>
-          <w:rStyle w:val="SpecialCharTok"/>
-        </w:rPr>
-        <w:t xml:space="preserve">%&gt;%</w:t>
-      </w:r>
-      <w:r>
-        <w:br/>
-      </w:r>
-      <w:r>
-        <w:rPr>
-          <w:rStyle w:val="NormalTok"/>
-        </w:rPr>
-        <w:t xml:space="preserve">  </w:t>
-      </w:r>
-      <w:r>
-        <w:rPr>
-          <w:rStyle w:val="FunctionTok"/>
-        </w:rPr>
-        <w:t xml:space="preserve">mutate</w:t>
-      </w:r>
-      <w:r>
-        <w:rPr>
-          <w:rStyle w:val="NormalTok"/>
-        </w:rPr>
-        <w:t xml:space="preserve">(</w:t>
-      </w:r>
-      <w:r>
-        <w:rPr>
-          <w:rStyle w:val="AttributeTok"/>
-        </w:rPr>
-        <w:t xml:space="preserve">Yes=</w:t>
-      </w:r>
-      <w:r>
-        <w:rPr>
-          <w:rStyle w:val="FunctionTok"/>
-        </w:rPr>
-        <w:t xml:space="preserve">sum</w:t>
-      </w:r>
-      <w:r>
-        <w:rPr>
-          <w:rStyle w:val="NormalTok"/>
-        </w:rPr>
-        <w:t xml:space="preserve">(part_team_meetings_1))</w:t>
-      </w:r>
-      <w:r>
-        <w:rPr>
-          <w:rStyle w:val="SpecialCharTok"/>
-        </w:rPr>
-        <w:t xml:space="preserve">%&gt;%</w:t>
-      </w:r>
-      <w:r>
-        <w:br/>
-      </w:r>
-      <w:r>
-        <w:rPr>
-          <w:rStyle w:val="NormalTok"/>
-        </w:rPr>
-        <w:t xml:space="preserve">  </w:t>
-      </w:r>
-      <w:r>
-        <w:rPr>
-          <w:rStyle w:val="FunctionTok"/>
-        </w:rPr>
-        <w:t xml:space="preserve">mutate</w:t>
-      </w:r>
-      <w:r>
-        <w:rPr>
-          <w:rStyle w:val="NormalTok"/>
-        </w:rPr>
-        <w:t xml:space="preserve">(</w:t>
-      </w:r>
-      <w:r>
-        <w:rPr>
-          <w:rStyle w:val="AttributeTok"/>
-        </w:rPr>
-        <w:t xml:space="preserve">Pct=</w:t>
-      </w:r>
-      <w:r>
-        <w:rPr>
-          <w:rStyle w:val="NormalTok"/>
-        </w:rPr>
-        <w:t xml:space="preserve">(</w:t>
-      </w:r>
-      <w:r>
-        <w:rPr>
-          <w:rStyle w:val="FunctionTok"/>
-        </w:rPr>
-        <w:t xml:space="preserve">percent</w:t>
-      </w:r>
-      <w:r>
-        <w:rPr>
-          <w:rStyle w:val="NormalTok"/>
-        </w:rPr>
-        <w:t xml:space="preserve">(Yes</w:t>
-      </w:r>
-      <w:r>
-        <w:rPr>
-          <w:rStyle w:val="SpecialCharTok"/>
-        </w:rPr>
-        <w:t xml:space="preserve">/</w:t>
-      </w:r>
-      <w:r>
-        <w:rPr>
-          <w:rStyle w:val="NormalTok"/>
-        </w:rPr>
-        <w:t xml:space="preserve">Total, </w:t>
-      </w:r>
-      <w:r>
-        <w:rPr>
-          <w:rStyle w:val="AttributeTok"/>
-        </w:rPr>
-        <w:t xml:space="preserve">accuracy=</w:t>
-      </w:r>
-      <w:r>
-        <w:rPr>
-          <w:rStyle w:val="DecValTok"/>
-        </w:rPr>
-        <w:t xml:space="preserve">1</w:t>
-      </w:r>
-      <w:r>
-        <w:rPr>
-          <w:rStyle w:val="NormalTok"/>
-        </w:rPr>
-        <w:t xml:space="preserve">)))</w:t>
       </w:r>
     </w:p>
     <w:p>
@@ -1195,7 +904,7 @@
         </w:rPr>
         <w:t xml:space="preserve">Figure </w:t>
       </w:r>
-      <w:bookmarkStart w:id="fcd3f83b-e455-4b2a-8413-fb0666b65f84" w:name="rrRace"/>
+      <w:bookmarkStart w:id="ca4ecc27-abee-43d0-9a5f-3bfcba90ab1c" w:name="rrRace"/>
       <w:r xmlns:w="http://schemas.openxmlformats.org/wordprocessingml/2006/main" xmlns:wp="http://schemas.openxmlformats.org/drawingml/2006/wordprocessingDrawing" xmlns:r="http://schemas.openxmlformats.org/officeDocument/2006/relationships" xmlns:w14="http://schemas.microsoft.com/office/word/2010/wordml">
         <w:rPr>
           <w:rFonts/>
@@ -1217,7 +926,7 @@
         </w:rPr>
         <w:fldChar w:fldCharType="end" w:dirty="true"/>
       </w:r>
-      <w:bookmarkEnd w:id="fcd3f83b-e455-4b2a-8413-fb0666b65f84"/>
+      <w:bookmarkEnd w:id="ca4ecc27-abee-43d0-9a5f-3bfcba90ab1c"/>
       <w:r>
         <w:t xml:space="preserve">: </w:t>
       </w:r>
@@ -1298,7 +1007,7 @@
         </w:rPr>
         <w:t xml:space="preserve">Figure </w:t>
       </w:r>
-      <w:bookmarkStart w:id="362305f8-d36d-495a-b2df-27883bbebb82" w:name="rrGender"/>
+      <w:bookmarkStart w:id="fac990ef-a6e4-4d65-8070-809a18be1ada" w:name="rrGender"/>
       <w:r xmlns:w="http://schemas.openxmlformats.org/wordprocessingml/2006/main" xmlns:wp="http://schemas.openxmlformats.org/drawingml/2006/wordprocessingDrawing" xmlns:r="http://schemas.openxmlformats.org/officeDocument/2006/relationships" xmlns:w14="http://schemas.microsoft.com/office/word/2010/wordml">
         <w:rPr>
           <w:rFonts/>
@@ -1320,7 +1029,7 @@
         </w:rPr>
         <w:fldChar w:fldCharType="end" w:dirty="true"/>
       </w:r>
-      <w:bookmarkEnd w:id="362305f8-d36d-495a-b2df-27883bbebb82"/>
+      <w:bookmarkEnd w:id="fac990ef-a6e4-4d65-8070-809a18be1ada"/>
       <w:r>
         <w:t xml:space="preserve">: </w:t>
       </w:r>
@@ -1607,7 +1316,7 @@
         </w:rPr>
         <w:t xml:space="preserve">Figure </w:t>
       </w:r>
-      <w:bookmarkStart w:id="8ed884e9-eae0-483f-b5ea-7104f3fb8e70" w:name="time"/>
+      <w:bookmarkStart w:id="5d9140a2-4d82-4039-b2ef-d056d2bb0973" w:name="time"/>
       <w:r xmlns:w="http://schemas.openxmlformats.org/wordprocessingml/2006/main" xmlns:wp="http://schemas.openxmlformats.org/drawingml/2006/wordprocessingDrawing" xmlns:r="http://schemas.openxmlformats.org/officeDocument/2006/relationships" xmlns:w14="http://schemas.microsoft.com/office/word/2010/wordml">
         <w:rPr>
           <w:rFonts/>
@@ -1629,7 +1338,7 @@
         </w:rPr>
         <w:fldChar w:fldCharType="end" w:dirty="true"/>
       </w:r>
-      <w:bookmarkEnd w:id="8ed884e9-eae0-483f-b5ea-7104f3fb8e70"/>
+      <w:bookmarkEnd w:id="5d9140a2-4d82-4039-b2ef-d056d2bb0973"/>
       <w:r>
         <w:t xml:space="preserve">: </w:t>
       </w:r>
@@ -1739,7 +1448,7 @@
         </w:rPr>
         <w:t xml:space="preserve">Figure </w:t>
       </w:r>
-      <w:bookmarkStart w:id="61e30e3d-4459-4074-875e-806beeae3de1" w:name="expect"/>
+      <w:bookmarkStart w:id="6b366bae-9623-4e49-b44d-0ad4d17bab09" w:name="expect"/>
       <w:r xmlns:w="http://schemas.openxmlformats.org/wordprocessingml/2006/main" xmlns:wp="http://schemas.openxmlformats.org/drawingml/2006/wordprocessingDrawing" xmlns:r="http://schemas.openxmlformats.org/officeDocument/2006/relationships" xmlns:w14="http://schemas.microsoft.com/office/word/2010/wordml">
         <w:rPr>
           <w:rFonts/>
@@ -1761,7 +1470,7 @@
         </w:rPr>
         <w:fldChar w:fldCharType="end" w:dirty="true"/>
       </w:r>
-      <w:bookmarkEnd w:id="61e30e3d-4459-4074-875e-806beeae3de1"/>
+      <w:bookmarkEnd w:id="6b366bae-9623-4e49-b44d-0ad4d17bab09"/>
       <w:r>
         <w:t xml:space="preserve">: </w:t>
       </w:r>
@@ -1879,7 +1588,7 @@
         </w:rPr>
         <w:t xml:space="preserve">Figure </w:t>
       </w:r>
-      <w:bookmarkStart w:id="3afd4deb-dff0-46a8-9160-64ae0663472e" w:name="useful"/>
+      <w:bookmarkStart w:id="88cab710-489a-497b-97c1-49f84b3e6839" w:name="useful"/>
       <w:r xmlns:w="http://schemas.openxmlformats.org/wordprocessingml/2006/main" xmlns:wp="http://schemas.openxmlformats.org/drawingml/2006/wordprocessingDrawing" xmlns:r="http://schemas.openxmlformats.org/officeDocument/2006/relationships" xmlns:w14="http://schemas.microsoft.com/office/word/2010/wordml">
         <w:rPr>
           <w:rFonts/>
@@ -1901,7 +1610,7 @@
         </w:rPr>
         <w:fldChar w:fldCharType="end" w:dirty="true"/>
       </w:r>
-      <w:bookmarkEnd w:id="3afd4deb-dff0-46a8-9160-64ae0663472e"/>
+      <w:bookmarkEnd w:id="88cab710-489a-497b-97c1-49f84b3e6839"/>
       <w:r>
         <w:t xml:space="preserve">: </w:t>
       </w:r>
@@ -2028,7 +1737,30 @@
         <w:pStyle w:val="BodyText"/>
       </w:pPr>
       <w:r>
-        <w:t xml:space="preserve">Of all network members (excluding the hub),</w:t>
+        <w:t xml:space="preserve">Figure</w:t>
+      </w:r>
+      <w:r>
+        <w:t xml:space="preserve"> </w:t>
+      </w:r>
+      <w:hyperlink w:anchor="teamDonut">
+        <w:r xmlns:w="http://schemas.openxmlformats.org/wordprocessingml/2006/main" xmlns:wp="http://schemas.openxmlformats.org/drawingml/2006/wordprocessingDrawing" xmlns:r="http://schemas.openxmlformats.org/officeDocument/2006/relationships" xmlns:w14="http://schemas.microsoft.com/office/word/2010/wordml">
+          <w:rPr/>
+          <w:fldChar w:fldCharType="begin" w:dirty="true"/>
+        </w:r>
+        <w:r xmlns:w="http://schemas.openxmlformats.org/wordprocessingml/2006/main" xmlns:wp="http://schemas.openxmlformats.org/drawingml/2006/wordprocessingDrawing" xmlns:r="http://schemas.openxmlformats.org/officeDocument/2006/relationships" xmlns:w14="http://schemas.microsoft.com/office/word/2010/wordml">
+          <w:rPr/>
+          <w:instrText xml:space="preserve" w:dirty="true"> REF teamDonut \h</w:instrText>
+        </w:r>
+        <w:r xmlns:w="http://schemas.openxmlformats.org/wordprocessingml/2006/main" xmlns:wp="http://schemas.openxmlformats.org/drawingml/2006/wordprocessingDrawing" xmlns:r="http://schemas.openxmlformats.org/officeDocument/2006/relationships" xmlns:w14="http://schemas.microsoft.com/office/word/2010/wordml">
+          <w:rPr/>
+          <w:fldChar w:fldCharType="end" w:dirty="true"/>
+        </w:r>
+      </w:hyperlink>
+      <w:r>
+        <w:t xml:space="preserve"> </w:t>
+      </w:r>
+      <w:r>
+        <w:t xml:space="preserve">displays</w:t>
       </w:r>
       <w:r>
         <w:t xml:space="preserve"> </w:t>
@@ -2038,128 +1770,7 @@
           <w:bCs/>
           <w:b/>
         </w:rPr>
-        <w:t xml:space="preserve">126, 126, 126, 126, 126, 126, 126, 126, 126, 126, 126, 126, 126, 126, 126, 126, 126, 126, 126, 126, 126, 126, 126, 126, 126, 126, 126, 126, 126, 126, 126, 126, 126, 126, 126, 126, 126, 126, 126, 126, 126, 126, 126, 126, 126, 126, 126, 126, 126, 126, 126, 126, 126, 126, 126, 126, 126, 126, 126, 126, 126, 126, 126, 126, 126, 126, 126, 126, 126, 126, 126, 126, 126, 126, 126, 126, 126, 126, 126, 126, 126, 126, 126, 126, 126, 126, 126, 126, 126, 126, 126, 126, 126, 126, 126, 126, 126, 126, 126, 126, 126, 126, 126, 126, 126, 126, 126, 126, 126</w:t>
-      </w:r>
-      <w:r>
-        <w:t xml:space="preserve"> </w:t>
-      </w:r>
-      <w:r>
-        <w:t xml:space="preserve">(or</w:t>
-      </w:r>
-      <w:r>
-        <w:t xml:space="preserve"> </w:t>
-      </w:r>
-      <w:r>
-        <w:rPr>
-          <w:bCs/>
-          <w:b/>
-        </w:rPr>
-        <w:t xml:space="preserve">116%, 116%, 116%, 116%, 116%, 116%, 116%, 116%, 116%, 116%, 116%, 116%, 116%, 116%, 116%, 116%, 116%, 116%, 116%, 116%, 116%, 116%, 116%, 116%, 116%, 116%, 116%, 116%, 116%, 116%, 116%, 116%, 116%, 116%, 116%, 116%, 116%, 116%, 116%, 116%, 116%, 116%, 116%, 116%, 116%, 116%, 116%, 116%, 116%, 116%, 116%, 116%, 116%, 116%, 116%, 116%, 116%, 116%, 116%, 116%, 116%, 116%, 116%, 116%, 116%, 116%, 116%, 116%, 116%, 116%, 116%, 116%, 116%, 116%, 116%, 116%, 116%, 116%, 116%, 116%, 116%, 116%, 116%, 116%, 116%, 116%, 116%, 116%, 116%, 116%, 116%, 116%, 116%, 116%, 116%, 116%, 116%, 116%, 116%, 116%, 116%, 116%, 116%, 116%, 116%, 116%, 116%, 116%, 116%</w:t>
-      </w:r>
-      <w:r>
-        <w:t xml:space="preserve">) indicated they are part of a local improvement team.</w:t>
-      </w:r>
-    </w:p>
-    <w:p>
-      <w:pPr>
-        <w:pStyle w:val="BodyText"/>
-      </w:pPr>
-      <w:r>
-        <w:t xml:space="preserve">The following questions pertain to those members who indicated they were part of a local improvement team. Figure # displays</w:t>
-      </w:r>
-      <w:r>
-        <w:t xml:space="preserve"> </w:t>
-      </w:r>
-      <w:r>
-        <w:rPr>
-          <w:bCs/>
-          <w:b/>
-        </w:rPr>
-        <w:t xml:space="preserve">how often members report participating in local improvement team meetings</w:t>
-      </w:r>
-      <w:r>
-        <w:t xml:space="preserve">, while Figure # displays</w:t>
-      </w:r>
-      <w:r>
-        <w:t xml:space="preserve"> </w:t>
-      </w:r>
-      <w:r>
-        <w:rPr>
-          <w:bCs/>
-          <w:b/>
-        </w:rPr>
-        <w:t xml:space="preserve">how frequently local improvement team meetings occur</w:t>
-      </w:r>
-      <w:r>
-        <w:t xml:space="preserve">.</w:t>
-      </w:r>
-    </w:p>
-    <w:p>
-      <w:pPr>
-        <w:pStyle w:val="BodyText"/>
-      </w:pPr>
-      <w:r>
-        <w:t xml:space="preserve">Additionally, it is important to not only consider frequency and attendance within improvement team meetings, but also the content of those meetings, or what members typically do or discuss when in attendance. Figure # displays members’ perceptions of the</w:t>
-      </w:r>
-      <w:r>
-        <w:t xml:space="preserve"> </w:t>
-      </w:r>
-      <w:r>
-        <w:rPr>
-          <w:bCs/>
-          <w:b/>
-        </w:rPr>
-        <w:t xml:space="preserve">frequency with which they discuss various topics related to equity during local improvement team meetings</w:t>
-      </w:r>
-      <w:r>
-        <w:t xml:space="preserve">. Given the centrality of diversity, equity, and inclusion to network improvement, consider whether local improvement teams need additional support around how to center equity in team meetings moving forward.</w:t>
-      </w:r>
-    </w:p>
-    <w:p>
-      <w:pPr>
-        <w:pStyle w:val="BodyText"/>
-      </w:pPr>
-      <w:r>
-        <w:t xml:space="preserve">Finally, Figure # displays</w:t>
-      </w:r>
-      <w:r>
-        <w:t xml:space="preserve"> </w:t>
-      </w:r>
-      <w:r>
-        <w:rPr>
-          <w:bCs/>
-          <w:b/>
-        </w:rPr>
-        <w:t xml:space="preserve">network members’ perceptions of relational trust within local improvement teams</w:t>
-      </w:r>
-      <w:r>
-        <w:t xml:space="preserve">. Consider whether this is sufficient to engage in productive dialogue and improvement routines.</w:t>
-      </w:r>
-    </w:p>
-    <w:p>
-      <w:pPr>
-        <w:pStyle w:val="BodyText"/>
-      </w:pPr>
-      <w:r>
-        <w:t xml:space="preserve">Inquiry routines are a key aspect of the continuous improvement process; however, they can be difficult to implement and master. These data summarize the degree to which your network members find various aspects of inquiry routines challenging.</w:t>
-      </w:r>
-    </w:p>
-    <w:p>
-      <w:pPr>
-        <w:pStyle w:val="BodyText"/>
-      </w:pPr>
-      <w:r>
-        <w:t xml:space="preserve">Figure # displays</w:t>
-      </w:r>
-      <w:r>
-        <w:t xml:space="preserve"> </w:t>
-      </w:r>
-      <w:r>
-        <w:rPr>
-          <w:bCs/>
-          <w:b/>
-        </w:rPr>
-        <w:t xml:space="preserve">the percentage of team members and team leads who indicated they engaged in inquiry cycle routines this year</w:t>
+        <w:t xml:space="preserve">the percentage of members (excluding the network hub) who indicated they are part of a local improvement team</w:t>
       </w:r>
       <w:r>
         <w:t xml:space="preserve">.</w:t>
@@ -2176,7 +1787,7 @@
         </w:rPr>
         <w:t xml:space="preserve">Figure </w:t>
       </w:r>
-      <w:bookmarkStart w:id="e6fc8277-ee75-4546-a801-6dee10fdbba0" w:name="inqcycleyn"/>
+      <w:bookmarkStart w:id="9a066da1-78b2-4e83-86af-4e15a017cf0f" w:name="teamDonut"/>
       <w:r xmlns:w="http://schemas.openxmlformats.org/wordprocessingml/2006/main" xmlns:wp="http://schemas.openxmlformats.org/drawingml/2006/wordprocessingDrawing" xmlns:r="http://schemas.openxmlformats.org/officeDocument/2006/relationships" xmlns:w14="http://schemas.microsoft.com/office/word/2010/wordml">
         <w:rPr>
           <w:rFonts/>
@@ -2198,12 +1809,12 @@
         </w:rPr>
         <w:fldChar w:fldCharType="end" w:dirty="true"/>
       </w:r>
-      <w:bookmarkEnd w:id="e6fc8277-ee75-4546-a801-6dee10fdbba0"/>
+      <w:bookmarkEnd w:id="9a066da1-78b2-4e83-86af-4e15a017cf0f"/>
       <w:r>
         <w:t xml:space="preserve">: </w:t>
       </w:r>
       <w:r>
-        <w:t xml:space="preserve">Engagement in Inquiry Cycles (n= 117 respondents)</w:t>
+        <w:t xml:space="preserve">Percentage of Members who Report Participating in Local Improvement Team Meetings (n= 109 respondents)</w:t>
       </w:r>
     </w:p>
     <w:p>
@@ -2215,7 +1826,7 @@
         <w:rPr/>
         <w:drawing xmlns:r="http://schemas.openxmlformats.org/officeDocument/2006/relationships">
           <wp:inline distT="0" distB="0" distL="0" distR="0">
-            <wp:extent cx="5943600" cy="2743200"/>
+            <wp:extent cx="5943600" cy="1828800"/>
             <wp:docPr id="15" name="" descr=""/>
             <wp:cNvGraphicFramePr>
               <a:graphicFrameLocks xmlns:a="http://schemas.openxmlformats.org/drawingml/2006/main" noChangeAspect="1"/>
@@ -2239,6 +1850,154 @@
                   <pic:spPr bwMode="auto">
                     <a:xfrm>
                       <a:off x="0" y="0"/>
+                      <a:ext cx="82550" cy="25400"/>
+                    </a:xfrm>
+                    <a:prstGeom prst="rect">
+                      <a:avLst/>
+                    </a:prstGeom>
+                    <a:noFill/>
+                  </pic:spPr>
+                </pic:pic>
+              </a:graphicData>
+            </a:graphic>
+          </wp:inline>
+        </w:drawing>
+      </w:r>
+    </w:p>
+    <w:p>
+      <w:pPr>
+        <w:pStyle w:val="BodyText"/>
+      </w:pPr>
+      <w:r>
+        <w:t xml:space="preserve">The following questions pertain to those members who indicated they were part of a local improvement team. Figure</w:t>
+      </w:r>
+      <w:r>
+        <w:t xml:space="preserve"> </w:t>
+      </w:r>
+      <w:hyperlink w:anchor="meetFreq">
+        <w:r xmlns:w="http://schemas.openxmlformats.org/wordprocessingml/2006/main" xmlns:wp="http://schemas.openxmlformats.org/drawingml/2006/wordprocessingDrawing" xmlns:r="http://schemas.openxmlformats.org/officeDocument/2006/relationships" xmlns:w14="http://schemas.microsoft.com/office/word/2010/wordml">
+          <w:rPr/>
+          <w:fldChar w:fldCharType="begin" w:dirty="true"/>
+        </w:r>
+        <w:r xmlns:w="http://schemas.openxmlformats.org/wordprocessingml/2006/main" xmlns:wp="http://schemas.openxmlformats.org/drawingml/2006/wordprocessingDrawing" xmlns:r="http://schemas.openxmlformats.org/officeDocument/2006/relationships" xmlns:w14="http://schemas.microsoft.com/office/word/2010/wordml">
+          <w:rPr/>
+          <w:instrText xml:space="preserve" w:dirty="true"> REF meetFreq \h</w:instrText>
+        </w:r>
+        <w:r xmlns:w="http://schemas.openxmlformats.org/wordprocessingml/2006/main" xmlns:wp="http://schemas.openxmlformats.org/drawingml/2006/wordprocessingDrawing" xmlns:r="http://schemas.openxmlformats.org/officeDocument/2006/relationships" xmlns:w14="http://schemas.microsoft.com/office/word/2010/wordml">
+          <w:rPr/>
+          <w:fldChar w:fldCharType="end" w:dirty="true"/>
+        </w:r>
+      </w:hyperlink>
+      <w:r>
+        <w:t xml:space="preserve"> </w:t>
+      </w:r>
+      <w:r>
+        <w:t xml:space="preserve">displays</w:t>
+      </w:r>
+      <w:r>
+        <w:t xml:space="preserve"> </w:t>
+      </w:r>
+      <w:r>
+        <w:rPr>
+          <w:bCs/>
+          <w:b/>
+        </w:rPr>
+        <w:t xml:space="preserve">how frequently local improvement team meetings occur</w:t>
+      </w:r>
+      <w:r>
+        <w:t xml:space="preserve"> </w:t>
+      </w:r>
+      <w:r>
+        <w:t xml:space="preserve">while Figure # displays</w:t>
+      </w:r>
+      <w:r>
+        <w:t xml:space="preserve"> </w:t>
+      </w:r>
+      <w:r>
+        <w:rPr>
+          <w:bCs/>
+          <w:b/>
+        </w:rPr>
+        <w:t xml:space="preserve">how often members report participating in local improvement team meetings</w:t>
+      </w:r>
+      <w:r>
+        <w:t xml:space="preserve">.</w:t>
+      </w:r>
+    </w:p>
+    <w:p>
+      <w:pPr>
+        <w:pStyle w:val="ImageCaption"/>
+      </w:pPr>
+      <w:r>
+        <w:rPr>
+          <w:rFonts/>
+          <w:b w:val="true"/>
+        </w:rPr>
+        <w:t xml:space="preserve">Figure </w:t>
+      </w:r>
+      <w:bookmarkStart w:id="6888d31c-4f5b-47c4-a24f-4ecd45d1a6b4" w:name="meetFreq"/>
+      <w:r xmlns:w="http://schemas.openxmlformats.org/wordprocessingml/2006/main" xmlns:wp="http://schemas.openxmlformats.org/drawingml/2006/wordprocessingDrawing" xmlns:r="http://schemas.openxmlformats.org/officeDocument/2006/relationships" xmlns:w14="http://schemas.microsoft.com/office/word/2010/wordml">
+        <w:rPr>
+          <w:rFonts/>
+          <w:b w:val="true"/>
+        </w:rPr>
+        <w:fldChar w:fldCharType="begin" w:dirty="true"/>
+      </w:r>
+      <w:r xmlns:w="http://schemas.openxmlformats.org/wordprocessingml/2006/main" xmlns:wp="http://schemas.openxmlformats.org/drawingml/2006/wordprocessingDrawing" xmlns:r="http://schemas.openxmlformats.org/officeDocument/2006/relationships" xmlns:w14="http://schemas.microsoft.com/office/word/2010/wordml">
+        <w:rPr>
+          <w:rFonts/>
+          <w:b w:val="true"/>
+        </w:rPr>
+        <w:instrText xml:space="preserve" w:dirty="true">SEQ fig \* Arabic</w:instrText>
+      </w:r>
+      <w:r xmlns:w="http://schemas.openxmlformats.org/wordprocessingml/2006/main" xmlns:wp="http://schemas.openxmlformats.org/drawingml/2006/wordprocessingDrawing" xmlns:r="http://schemas.openxmlformats.org/officeDocument/2006/relationships" xmlns:w14="http://schemas.microsoft.com/office/word/2010/wordml">
+        <w:rPr>
+          <w:rFonts/>
+          <w:b w:val="true"/>
+        </w:rPr>
+        <w:fldChar w:fldCharType="end" w:dirty="true"/>
+      </w:r>
+      <w:bookmarkEnd w:id="6888d31c-4f5b-47c4-a24f-4ecd45d1a6b4"/>
+      <w:r>
+        <w:t xml:space="preserve">: </w:t>
+      </w:r>
+      <w:r>
+        <w:t xml:space="preserve">Frequency of Local Improvement Team Meetings (n= 92 respondents)</w:t>
+      </w:r>
+    </w:p>
+    <w:p>
+      <w:pPr>
+        <w:jc w:val="left"/>
+        <w:pStyle w:val="Normal"/>
+      </w:pPr>
+      <w:r>
+        <w:rPr/>
+        <w:drawing xmlns:r="http://schemas.openxmlformats.org/officeDocument/2006/relationships">
+          <wp:inline distT="0" distB="0" distL="0" distR="0">
+            <wp:extent cx="5943600" cy="2743200"/>
+            <wp:docPr id="17" name="" descr=""/>
+            <wp:cNvGraphicFramePr>
+              <a:graphicFrameLocks xmlns:a="http://schemas.openxmlformats.org/drawingml/2006/main" noChangeAspect="1"/>
+            </wp:cNvGraphicFramePr>
+            <a:graphic xmlns:a="http://schemas.openxmlformats.org/drawingml/2006/main">
+              <a:graphicData uri="http://schemas.openxmlformats.org/drawingml/2006/picture">
+                <pic:pic xmlns:pic="http://schemas.openxmlformats.org/drawingml/2006/picture">
+                  <pic:nvPicPr>
+                    <pic:cNvPr id="18" name=""/>
+                    <pic:cNvPicPr>
+                      <a:picLocks noChangeAspect="1" noChangeArrowheads="1"/>
+                    </pic:cNvPicPr>
+                  </pic:nvPicPr>
+                  <pic:blipFill>
+                    <a:blip r:embed="rId29"/>
+                    <a:srcRect/>
+                    <a:stretch>
+                      <a:fillRect/>
+                    </a:stretch>
+                  </pic:blipFill>
+                  <pic:spPr bwMode="auto">
+                    <a:xfrm>
+                      <a:off x="0" y="0"/>
                       <a:ext cx="82550" cy="38100"/>
                     </a:xfrm>
                     <a:prstGeom prst="rect">
@@ -2258,6 +2017,165 @@
         <w:pStyle w:val="BodyText"/>
       </w:pPr>
       <w:r>
+        <w:t xml:space="preserve">Additionally, it is important to not only consider frequency and attendance within improvement team meetings, but also the content of those meetings, or what members typically do or discuss when in attendance. Figure # displays members’ perceptions of the</w:t>
+      </w:r>
+      <w:r>
+        <w:t xml:space="preserve"> </w:t>
+      </w:r>
+      <w:r>
+        <w:rPr>
+          <w:bCs/>
+          <w:b/>
+        </w:rPr>
+        <w:t xml:space="preserve">frequency with which they discuss various topics related to equity during local improvement team meetings</w:t>
+      </w:r>
+      <w:r>
+        <w:t xml:space="preserve">. Given the centrality of diversity, equity, and inclusion to network improvement, consider whether local improvement teams need additional support around how to center equity in team meetings moving forward.</w:t>
+      </w:r>
+    </w:p>
+    <w:p>
+      <w:pPr>
+        <w:pStyle w:val="BodyText"/>
+      </w:pPr>
+      <w:r>
+        <w:t xml:space="preserve">Finally, Figure # displays</w:t>
+      </w:r>
+      <w:r>
+        <w:t xml:space="preserve"> </w:t>
+      </w:r>
+      <w:r>
+        <w:rPr>
+          <w:bCs/>
+          <w:b/>
+        </w:rPr>
+        <w:t xml:space="preserve">network members’ perceptions of relational trust within local improvement teams</w:t>
+      </w:r>
+      <w:r>
+        <w:t xml:space="preserve">. Consider whether this is sufficient to engage in productive dialogue and improvement routines.</w:t>
+      </w:r>
+    </w:p>
+    <w:p>
+      <w:pPr>
+        <w:pStyle w:val="BodyText"/>
+      </w:pPr>
+      <w:r>
+        <w:t xml:space="preserve">Inquiry routines are a key aspect of the continuous improvement process; however, they can be difficult to implement and master. These data summarize the degree to which your network members find various aspects of inquiry routines challenging.</w:t>
+      </w:r>
+    </w:p>
+    <w:p>
+      <w:pPr>
+        <w:pStyle w:val="BodyText"/>
+      </w:pPr>
+      <w:r>
+        <w:t xml:space="preserve">Figure # displays</w:t>
+      </w:r>
+      <w:r>
+        <w:t xml:space="preserve"> </w:t>
+      </w:r>
+      <w:r>
+        <w:rPr>
+          <w:bCs/>
+          <w:b/>
+        </w:rPr>
+        <w:t xml:space="preserve">the percentage of team members and team leads who indicated they engaged in inquiry cycle routines this year</w:t>
+      </w:r>
+      <w:r>
+        <w:t xml:space="preserve">.</w:t>
+      </w:r>
+    </w:p>
+    <w:p>
+      <w:pPr>
+        <w:pStyle w:val="ImageCaption"/>
+      </w:pPr>
+      <w:r>
+        <w:rPr>
+          <w:rFonts/>
+          <w:b w:val="true"/>
+        </w:rPr>
+        <w:t xml:space="preserve">Figure </w:t>
+      </w:r>
+      <w:bookmarkStart w:id="f0d1554d-aa2a-4fbe-acdf-d1b0cc008045" w:name="inqcycleyn"/>
+      <w:r xmlns:w="http://schemas.openxmlformats.org/wordprocessingml/2006/main" xmlns:wp="http://schemas.openxmlformats.org/drawingml/2006/wordprocessingDrawing" xmlns:r="http://schemas.openxmlformats.org/officeDocument/2006/relationships" xmlns:w14="http://schemas.microsoft.com/office/word/2010/wordml">
+        <w:rPr>
+          <w:rFonts/>
+          <w:b w:val="true"/>
+        </w:rPr>
+        <w:fldChar w:fldCharType="begin" w:dirty="true"/>
+      </w:r>
+      <w:r xmlns:w="http://schemas.openxmlformats.org/wordprocessingml/2006/main" xmlns:wp="http://schemas.openxmlformats.org/drawingml/2006/wordprocessingDrawing" xmlns:r="http://schemas.openxmlformats.org/officeDocument/2006/relationships" xmlns:w14="http://schemas.microsoft.com/office/word/2010/wordml">
+        <w:rPr>
+          <w:rFonts/>
+          <w:b w:val="true"/>
+        </w:rPr>
+        <w:instrText xml:space="preserve" w:dirty="true">SEQ fig \* Arabic</w:instrText>
+      </w:r>
+      <w:r xmlns:w="http://schemas.openxmlformats.org/wordprocessingml/2006/main" xmlns:wp="http://schemas.openxmlformats.org/drawingml/2006/wordprocessingDrawing" xmlns:r="http://schemas.openxmlformats.org/officeDocument/2006/relationships" xmlns:w14="http://schemas.microsoft.com/office/word/2010/wordml">
+        <w:rPr>
+          <w:rFonts/>
+          <w:b w:val="true"/>
+        </w:rPr>
+        <w:fldChar w:fldCharType="end" w:dirty="true"/>
+      </w:r>
+      <w:bookmarkEnd w:id="f0d1554d-aa2a-4fbe-acdf-d1b0cc008045"/>
+      <w:r>
+        <w:t xml:space="preserve">: </w:t>
+      </w:r>
+      <w:r>
+        <w:t xml:space="preserve">Engagement in Inquiry Cycles (n= 117 respondents)</w:t>
+      </w:r>
+    </w:p>
+    <w:p>
+      <w:pPr>
+        <w:jc w:val="left"/>
+        <w:pStyle w:val="Normal"/>
+      </w:pPr>
+      <w:r>
+        <w:rPr/>
+        <w:drawing xmlns:r="http://schemas.openxmlformats.org/officeDocument/2006/relationships">
+          <wp:inline distT="0" distB="0" distL="0" distR="0">
+            <wp:extent cx="5943600" cy="2743200"/>
+            <wp:docPr id="19" name="" descr=""/>
+            <wp:cNvGraphicFramePr>
+              <a:graphicFrameLocks xmlns:a="http://schemas.openxmlformats.org/drawingml/2006/main" noChangeAspect="1"/>
+            </wp:cNvGraphicFramePr>
+            <a:graphic xmlns:a="http://schemas.openxmlformats.org/drawingml/2006/main">
+              <a:graphicData uri="http://schemas.openxmlformats.org/drawingml/2006/picture">
+                <pic:pic xmlns:pic="http://schemas.openxmlformats.org/drawingml/2006/picture">
+                  <pic:nvPicPr>
+                    <pic:cNvPr id="20" name=""/>
+                    <pic:cNvPicPr>
+                      <a:picLocks noChangeAspect="1" noChangeArrowheads="1"/>
+                    </pic:cNvPicPr>
+                  </pic:nvPicPr>
+                  <pic:blipFill>
+                    <a:blip r:embed="rId30"/>
+                    <a:srcRect/>
+                    <a:stretch>
+                      <a:fillRect/>
+                    </a:stretch>
+                  </pic:blipFill>
+                  <pic:spPr bwMode="auto">
+                    <a:xfrm>
+                      <a:off x="0" y="0"/>
+                      <a:ext cx="82550" cy="38100"/>
+                    </a:xfrm>
+                    <a:prstGeom prst="rect">
+                      <a:avLst/>
+                    </a:prstGeom>
+                    <a:noFill/>
+                  </pic:spPr>
+                </pic:pic>
+              </a:graphicData>
+            </a:graphic>
+          </wp:inline>
+        </w:drawing>
+      </w:r>
+    </w:p>
+    <w:p>
+      <w:pPr>
+        <w:pStyle w:val="BodyText"/>
+      </w:pPr>
+      <w:r>
         <w:t xml:space="preserve">The remaining data in this section provide further insights from those members who shared that they do participate in inquiry routines. Team members and team leads were asked to</w:t>
       </w:r>
       <w:r>
@@ -2497,8 +2415,8 @@
       <w:pgSz w:h="15840" w:w="12240" w:orient="portrait"/>
       <w:type w:val="continuous"/>
       <w:cols/>
-      <w:footerReference xmlns:w="http://schemas.openxmlformats.org/wordprocessingml/2006/main" xmlns:r="http://schemas.openxmlformats.org/officeDocument/2006/relationships" r:id="rId9" w:type="default"/>
-      <w:footerReference xmlns:w="http://schemas.openxmlformats.org/wordprocessingml/2006/main" xmlns:r="http://schemas.openxmlformats.org/officeDocument/2006/relationships" r:id="rId10" w:type="even"/>
+      <w:footerReference xmlns:w="http://schemas.openxmlformats.org/wordprocessingml/2006/main" xmlns:r="http://schemas.openxmlformats.org/officeDocument/2006/relationships" w:type="default" r:id="rId9"/>
+      <w:footerReference xmlns:w="http://schemas.openxmlformats.org/wordprocessingml/2006/main" xmlns:r="http://schemas.openxmlformats.org/officeDocument/2006/relationships" w:type="even" r:id="rId10"/>
     </w:sectPr>
   </w:body>
 </w:document>
@@ -2655,8 +2573,8 @@
 </file>
 
 <file path=word/numbering.xml><?xml version="1.0" encoding="utf-8"?>
-<w:numbering xmlns:aink="http://schemas.microsoft.com/office/drawing/2016/ink" xmlns:am3d="http://schemas.microsoft.com/office/drawing/2017/model3d" xmlns:cx="http://schemas.microsoft.com/office/drawing/2014/chartex" xmlns:cx1="http://schemas.microsoft.com/office/drawing/2015/9/8/chartex" xmlns:cx2="http://schemas.microsoft.com/office/drawing/2015/10/21/chartex" xmlns:cx3="http://schemas.microsoft.com/office/drawing/2016/5/9/chartex" xmlns:cx4="http://schemas.microsoft.com/office/drawing/2016/5/10/chartex" xmlns:cx5="http://schemas.microsoft.com/office/drawing/2016/5/11/chartex" xmlns:cx6="http://schemas.microsoft.com/office/drawing/2016/5/12/chartex" xmlns:cx7="http://schemas.microsoft.com/office/drawing/2016/5/13/chartex" xmlns:cx8="http://schemas.microsoft.com/office/drawing/2016/5/14/chartex" xmlns:m="http://schemas.openxmlformats.org/officeDocument/2006/math" xmlns:mc="http://schemas.openxmlformats.org/markup-compatibility/2006" xmlns:o="urn:schemas-microsoft-com:office:office" xmlns:r="http://schemas.openxmlformats.org/officeDocument/2006/relationships" xmlns:v="urn:schemas-microsoft-com:vml" xmlns:w="http://schemas.openxmlformats.org/wordprocessingml/2006/main" xmlns:w10="urn:schemas-microsoft-com:office:word" xmlns:w14="http://schemas.microsoft.com/office/word/2010/wordml" xmlns:w15="http://schemas.microsoft.com/office/word/2012/wordml" xmlns:w16="http://schemas.microsoft.com/office/word/2018/wordml" xmlns:w16cex="http://schemas.microsoft.com/office/word/2018/wordml/cex" xmlns:w16cid="http://schemas.microsoft.com/office/word/2016/wordml/cid" xmlns:w16sdtdh="http://schemas.microsoft.com/office/word/2020/wordml/sdtdatahash" xmlns:w16se="http://schemas.microsoft.com/office/word/2015/wordml/symex" xmlns:wne="http://schemas.microsoft.com/office/word/2006/wordml" xmlns:wp="http://schemas.openxmlformats.org/drawingml/2006/wordprocessingDrawing" xmlns:wp14="http://schemas.microsoft.com/office/word/2010/wordprocessingDrawing" xmlns:wpc="http://schemas.microsoft.com/office/word/2010/wordprocessingCanvas" xmlns:wpg="http://schemas.microsoft.com/office/word/2010/wordprocessingGroup" xmlns:wpi="http://schemas.microsoft.com/office/word/2010/wordprocessingInk" xmlns:wps="http://schemas.microsoft.com/office/word/2010/wordprocessingShape" mc:Ignorable="w14 w15 w16se w16cid w16 w16cex w16sdtdh wp14">
-  <w:abstractNum w15:restartNumberingAfterBreak="0" w:abstractNumId="0">
+<w:numbering xmlns:wpc="http://schemas.microsoft.com/office/word/2010/wordprocessingCanvas" xmlns:cx="http://schemas.microsoft.com/office/drawing/2014/chartex" xmlns:cx1="http://schemas.microsoft.com/office/drawing/2015/9/8/chartex" xmlns:cx2="http://schemas.microsoft.com/office/drawing/2015/10/21/chartex" xmlns:cx3="http://schemas.microsoft.com/office/drawing/2016/5/9/chartex" xmlns:cx4="http://schemas.microsoft.com/office/drawing/2016/5/10/chartex" xmlns:cx5="http://schemas.microsoft.com/office/drawing/2016/5/11/chartex" xmlns:cx6="http://schemas.microsoft.com/office/drawing/2016/5/12/chartex" xmlns:cx7="http://schemas.microsoft.com/office/drawing/2016/5/13/chartex" xmlns:cx8="http://schemas.microsoft.com/office/drawing/2016/5/14/chartex" xmlns:mc="http://schemas.openxmlformats.org/markup-compatibility/2006" xmlns:aink="http://schemas.microsoft.com/office/drawing/2016/ink" xmlns:am3d="http://schemas.microsoft.com/office/drawing/2017/model3d" xmlns:o="urn:schemas-microsoft-com:office:office" xmlns:r="http://schemas.openxmlformats.org/officeDocument/2006/relationships" xmlns:m="http://schemas.openxmlformats.org/officeDocument/2006/math" xmlns:v="urn:schemas-microsoft-com:vml" xmlns:wp14="http://schemas.microsoft.com/office/word/2010/wordprocessingDrawing" xmlns:wp="http://schemas.openxmlformats.org/drawingml/2006/wordprocessingDrawing" xmlns:w10="urn:schemas-microsoft-com:office:word" xmlns:w="http://schemas.openxmlformats.org/wordprocessingml/2006/main" xmlns:w14="http://schemas.microsoft.com/office/word/2010/wordml" xmlns:w15="http://schemas.microsoft.com/office/word/2012/wordml" xmlns:w16cex="http://schemas.microsoft.com/office/word/2018/wordml/cex" xmlns:w16cid="http://schemas.microsoft.com/office/word/2016/wordml/cid" xmlns:w16="http://schemas.microsoft.com/office/word/2018/wordml" xmlns:w16sdtdh="http://schemas.microsoft.com/office/word/2020/wordml/sdtdatahash" xmlns:w16se="http://schemas.microsoft.com/office/word/2015/wordml/symex" xmlns:wpg="http://schemas.microsoft.com/office/word/2010/wordprocessingGroup" xmlns:wpi="http://schemas.microsoft.com/office/word/2010/wordprocessingInk" xmlns:wne="http://schemas.microsoft.com/office/word/2006/wordml" xmlns:wps="http://schemas.microsoft.com/office/word/2010/wordprocessingShape" mc:Ignorable="w14 w15 w16se w16cid w16 w16cex w16sdtdh wp14">
+  <w:abstractNum w:abstractNumId="0" w15:restartNumberingAfterBreak="0">
     <w:nsid w:val="FFFFFF7C"/>
     <w:multiLevelType w:val="singleLevel"/>
     <w:tmpl w:val="20524BAC"/>
@@ -2667,13 +2585,13 @@
       <w:lvlJc w:val="left"/>
       <w:pPr>
         <w:tabs>
-          <w:tab w:pos="1800" w:val="num"/>
+          <w:tab w:val="num" w:pos="1800"/>
         </w:tabs>
-        <w:ind w:hanging="360" w:left="1800"/>
+        <w:ind w:left="1800" w:hanging="360"/>
       </w:pPr>
     </w:lvl>
   </w:abstractNum>
-  <w:abstractNum w15:restartNumberingAfterBreak="0" w:abstractNumId="1">
+  <w:abstractNum w:abstractNumId="1" w15:restartNumberingAfterBreak="0">
     <w:nsid w:val="FFFFFF7D"/>
     <w:multiLevelType w:val="singleLevel"/>
     <w:tmpl w:val="86AE530C"/>
@@ -2684,13 +2602,13 @@
       <w:lvlJc w:val="left"/>
       <w:pPr>
         <w:tabs>
-          <w:tab w:pos="1440" w:val="num"/>
+          <w:tab w:val="num" w:pos="1440"/>
         </w:tabs>
-        <w:ind w:hanging="360" w:left="1440"/>
+        <w:ind w:left="1440" w:hanging="360"/>
       </w:pPr>
     </w:lvl>
   </w:abstractNum>
-  <w:abstractNum w15:restartNumberingAfterBreak="0" w:abstractNumId="2">
+  <w:abstractNum w:abstractNumId="2" w15:restartNumberingAfterBreak="0">
     <w:nsid w:val="FFFFFF7E"/>
     <w:multiLevelType w:val="singleLevel"/>
     <w:tmpl w:val="5BE03D68"/>
@@ -2701,13 +2619,13 @@
       <w:lvlJc w:val="left"/>
       <w:pPr>
         <w:tabs>
-          <w:tab w:pos="1080" w:val="num"/>
+          <w:tab w:val="num" w:pos="1080"/>
         </w:tabs>
-        <w:ind w:hanging="360" w:left="1080"/>
+        <w:ind w:left="1080" w:hanging="360"/>
       </w:pPr>
     </w:lvl>
   </w:abstractNum>
-  <w:abstractNum w15:restartNumberingAfterBreak="0" w:abstractNumId="3">
+  <w:abstractNum w:abstractNumId="3" w15:restartNumberingAfterBreak="0">
     <w:nsid w:val="FFFFFF7F"/>
     <w:multiLevelType w:val="singleLevel"/>
     <w:tmpl w:val="20F6F732"/>
@@ -2718,13 +2636,13 @@
       <w:lvlJc w:val="left"/>
       <w:pPr>
         <w:tabs>
-          <w:tab w:pos="720" w:val="num"/>
+          <w:tab w:val="num" w:pos="720"/>
         </w:tabs>
-        <w:ind w:hanging="360" w:left="720"/>
+        <w:ind w:left="720" w:hanging="360"/>
       </w:pPr>
     </w:lvl>
   </w:abstractNum>
-  <w:abstractNum w15:restartNumberingAfterBreak="0" w:abstractNumId="4">
+  <w:abstractNum w:abstractNumId="4" w15:restartNumberingAfterBreak="0">
     <w:nsid w:val="FFFFFF80"/>
     <w:multiLevelType w:val="singleLevel"/>
     <w:tmpl w:val="70BA2756"/>
@@ -2735,16 +2653,16 @@
       <w:lvlJc w:val="left"/>
       <w:pPr>
         <w:tabs>
-          <w:tab w:pos="1800" w:val="num"/>
+          <w:tab w:val="num" w:pos="1800"/>
         </w:tabs>
-        <w:ind w:hanging="360" w:left="1800"/>
+        <w:ind w:left="1800" w:hanging="360"/>
       </w:pPr>
       <w:rPr>
-        <w:rFonts w:ascii="Symbol" w:cs="Symbol" w:hAnsi="Symbol" w:hint="default"/>
+        <w:rFonts w:ascii="Symbol" w:hAnsi="Symbol" w:cs="Symbol" w:hint="default"/>
       </w:rPr>
     </w:lvl>
   </w:abstractNum>
-  <w:abstractNum w15:restartNumberingAfterBreak="0" w:abstractNumId="5">
+  <w:abstractNum w:abstractNumId="5" w15:restartNumberingAfterBreak="0">
     <w:nsid w:val="FFFFFF81"/>
     <w:multiLevelType w:val="singleLevel"/>
     <w:tmpl w:val="80E663FC"/>
@@ -2755,16 +2673,16 @@
       <w:lvlJc w:val="left"/>
       <w:pPr>
         <w:tabs>
-          <w:tab w:pos="1440" w:val="num"/>
+          <w:tab w:val="num" w:pos="1440"/>
         </w:tabs>
-        <w:ind w:hanging="360" w:left="1440"/>
+        <w:ind w:left="1440" w:hanging="360"/>
       </w:pPr>
       <w:rPr>
         <w:rFonts w:ascii="Symbol" w:hAnsi="Symbol" w:hint="default"/>
       </w:rPr>
     </w:lvl>
   </w:abstractNum>
-  <w:abstractNum w15:restartNumberingAfterBreak="0" w:abstractNumId="6">
+  <w:abstractNum w:abstractNumId="6" w15:restartNumberingAfterBreak="0">
     <w:nsid w:val="FFFFFF82"/>
     <w:multiLevelType w:val="singleLevel"/>
     <w:tmpl w:val="1340BEF0"/>
@@ -2775,16 +2693,16 @@
       <w:lvlJc w:val="left"/>
       <w:pPr>
         <w:tabs>
-          <w:tab w:pos="1080" w:val="num"/>
+          <w:tab w:val="num" w:pos="1080"/>
         </w:tabs>
-        <w:ind w:hanging="360" w:left="1080"/>
+        <w:ind w:left="1080" w:hanging="360"/>
       </w:pPr>
       <w:rPr>
         <w:rFonts w:ascii="Symbol" w:hAnsi="Symbol" w:hint="default"/>
       </w:rPr>
     </w:lvl>
   </w:abstractNum>
-  <w:abstractNum w15:restartNumberingAfterBreak="0" w:abstractNumId="7">
+  <w:abstractNum w:abstractNumId="7" w15:restartNumberingAfterBreak="0">
     <w:nsid w:val="FFFFFF83"/>
     <w:multiLevelType w:val="singleLevel"/>
     <w:tmpl w:val="7B82A492"/>
@@ -2795,16 +2713,16 @@
       <w:lvlJc w:val="left"/>
       <w:pPr>
         <w:tabs>
-          <w:tab w:pos="720" w:val="num"/>
+          <w:tab w:val="num" w:pos="720"/>
         </w:tabs>
-        <w:ind w:hanging="360" w:left="720"/>
+        <w:ind w:left="720" w:hanging="360"/>
       </w:pPr>
       <w:rPr>
         <w:rFonts w:ascii="Symbol" w:hAnsi="Symbol" w:hint="default"/>
       </w:rPr>
     </w:lvl>
   </w:abstractNum>
-  <w:abstractNum w15:restartNumberingAfterBreak="0" w:abstractNumId="8">
+  <w:abstractNum w:abstractNumId="8" w15:restartNumberingAfterBreak="0">
     <w:nsid w:val="FFFFFF88"/>
     <w:multiLevelType w:val="singleLevel"/>
     <w:tmpl w:val="00ECC836"/>
@@ -2815,13 +2733,13 @@
       <w:lvlJc w:val="left"/>
       <w:pPr>
         <w:tabs>
-          <w:tab w:pos="360" w:val="num"/>
+          <w:tab w:val="num" w:pos="360"/>
         </w:tabs>
-        <w:ind w:hanging="360" w:left="360"/>
+        <w:ind w:left="360" w:hanging="360"/>
       </w:pPr>
     </w:lvl>
   </w:abstractNum>
-  <w:abstractNum w15:restartNumberingAfterBreak="0" w:abstractNumId="9">
+  <w:abstractNum w:abstractNumId="9" w15:restartNumberingAfterBreak="0">
     <w:nsid w:val="FFFFFF89"/>
     <w:multiLevelType w:val="singleLevel"/>
     <w:tmpl w:val="E2E86DB2"/>
@@ -2832,16 +2750,16 @@
       <w:lvlJc w:val="left"/>
       <w:pPr>
         <w:tabs>
-          <w:tab w:pos="360" w:val="num"/>
+          <w:tab w:val="num" w:pos="360"/>
         </w:tabs>
-        <w:ind w:hanging="360" w:left="360"/>
+        <w:ind w:left="360" w:hanging="360"/>
       </w:pPr>
       <w:rPr>
         <w:rFonts w:ascii="Symbol" w:hAnsi="Symbol" w:hint="default"/>
       </w:rPr>
     </w:lvl>
   </w:abstractNum>
-  <w:abstractNum w15:restartNumberingAfterBreak="0" w:abstractNumId="10">
+  <w:abstractNum w:abstractNumId="10" w15:restartNumberingAfterBreak="0">
     <w:nsid w:val="2C1AE401"/>
     <w:multiLevelType w:val="multilevel"/>
     <w:tmpl w:val="65EEEF30"/>
@@ -2850,7 +2768,7 @@
       <w:lvlText w:val=" "/>
       <w:lvlJc w:val="left"/>
       <w:pPr>
-        <w:ind w:hanging="480" w:left="720"/>
+        <w:ind w:left="720" w:hanging="480"/>
       </w:pPr>
     </w:lvl>
     <w:lvl w:ilvl="1">
@@ -2858,7 +2776,7 @@
       <w:lvlText w:val=" "/>
       <w:lvlJc w:val="left"/>
       <w:pPr>
-        <w:ind w:hanging="480" w:left="1440"/>
+        <w:ind w:left="1440" w:hanging="480"/>
       </w:pPr>
     </w:lvl>
     <w:lvl w:ilvl="2">
@@ -2866,7 +2784,7 @@
       <w:lvlText w:val=" "/>
       <w:lvlJc w:val="left"/>
       <w:pPr>
-        <w:ind w:hanging="480" w:left="2160"/>
+        <w:ind w:left="2160" w:hanging="480"/>
       </w:pPr>
     </w:lvl>
     <w:lvl w:ilvl="3">
@@ -2874,7 +2792,7 @@
       <w:lvlText w:val=" "/>
       <w:lvlJc w:val="left"/>
       <w:pPr>
-        <w:ind w:hanging="480" w:left="2880"/>
+        <w:ind w:left="2880" w:hanging="480"/>
       </w:pPr>
     </w:lvl>
     <w:lvl w:ilvl="4">
@@ -2882,7 +2800,7 @@
       <w:lvlText w:val=" "/>
       <w:lvlJc w:val="left"/>
       <w:pPr>
-        <w:ind w:hanging="480" w:left="3600"/>
+        <w:ind w:left="3600" w:hanging="480"/>
       </w:pPr>
     </w:lvl>
     <w:lvl w:ilvl="5">
@@ -2890,7 +2808,7 @@
       <w:lvlText w:val=" "/>
       <w:lvlJc w:val="left"/>
       <w:pPr>
-        <w:ind w:hanging="480" w:left="4320"/>
+        <w:ind w:left="4320" w:hanging="480"/>
       </w:pPr>
     </w:lvl>
     <w:lvl w:ilvl="6">
@@ -2898,7 +2816,7 @@
       <w:lvlText w:val=" "/>
       <w:lvlJc w:val="left"/>
       <w:pPr>
-        <w:ind w:hanging="480" w:left="5040"/>
+        <w:ind w:left="5040" w:hanging="480"/>
       </w:pPr>
     </w:lvl>
     <w:lvl w:ilvl="7">
@@ -2906,7 +2824,7 @@
       <w:lvlText w:val=" "/>
       <w:lvlJc w:val="left"/>
       <w:pPr>
-        <w:ind w:hanging="480" w:left="5760"/>
+        <w:ind w:left="5760" w:hanging="480"/>
       </w:pPr>
     </w:lvl>
     <w:lvl w:ilvl="8">
@@ -2914,12 +2832,12 @@
       <w:lvlText w:val=" "/>
       <w:lvlJc w:val="left"/>
       <w:pPr>
-        <w:ind w:hanging="480" w:left="6480"/>
+        <w:ind w:left="6480" w:hanging="480"/>
       </w:pPr>
     </w:lvl>
   </w:abstractNum>
   <w:abstractNum w:abstractNumId="990">
-    <w:nsid w:val="A990"/>
+    <w:nsid w:val="2c1ae401"/>
     <w:multiLevelType w:val="multilevel"/>
     <w:lvl w:ilvl="0">
       <w:numFmt w:val="bullet"/>
@@ -3034,14 +2952,14 @@
 </file>
 
 <file path=word/styles.xml><?xml version="1.0" encoding="utf-8"?>
-<w:styles xmlns:mc="http://schemas.openxmlformats.org/markup-compatibility/2006" xmlns:r="http://schemas.openxmlformats.org/officeDocument/2006/relationships" xmlns:w="http://schemas.openxmlformats.org/wordprocessingml/2006/main" xmlns:w14="http://schemas.microsoft.com/office/word/2010/wordml" xmlns:w15="http://schemas.microsoft.com/office/word/2012/wordml" xmlns:w16="http://schemas.microsoft.com/office/word/2018/wordml" xmlns:w16cex="http://schemas.microsoft.com/office/word/2018/wordml/cex" xmlns:w16cid="http://schemas.microsoft.com/office/word/2016/wordml/cid" xmlns:w16sdtdh="http://schemas.microsoft.com/office/word/2020/wordml/sdtdatahash" xmlns:w16se="http://schemas.microsoft.com/office/word/2015/wordml/symex" mc:Ignorable="w14 w15 w16se w16cid w16 w16cex w16sdtdh">
+<w:styles xmlns:mc="http://schemas.openxmlformats.org/markup-compatibility/2006" xmlns:r="http://schemas.openxmlformats.org/officeDocument/2006/relationships" xmlns:w="http://schemas.openxmlformats.org/wordprocessingml/2006/main" xmlns:w14="http://schemas.microsoft.com/office/word/2010/wordml" xmlns:w15="http://schemas.microsoft.com/office/word/2012/wordml" xmlns:w16cex="http://schemas.microsoft.com/office/word/2018/wordml/cex" xmlns:w16cid="http://schemas.microsoft.com/office/word/2016/wordml/cid" xmlns:w16="http://schemas.microsoft.com/office/word/2018/wordml" xmlns:w16sdtdh="http://schemas.microsoft.com/office/word/2020/wordml/sdtdatahash" xmlns:w16se="http://schemas.microsoft.com/office/word/2015/wordml/symex" mc:Ignorable="w14 w15 w16se w16cid w16 w16cex w16sdtdh">
   <w:docDefaults>
     <w:rPrDefault>
       <w:rPr>
-        <w:rFonts w:asciiTheme="minorHAnsi" w:cstheme="minorBidi" w:eastAsiaTheme="minorHAnsi" w:hAnsiTheme="minorHAnsi"/>
+        <w:rFonts w:asciiTheme="minorHAnsi" w:eastAsiaTheme="minorHAnsi" w:hAnsiTheme="minorHAnsi" w:cstheme="minorBidi"/>
         <w:sz w:val="24"/>
         <w:szCs w:val="24"/>
-        <w:lang w:bidi="ar-SA" w:eastAsia="en-US" w:val="en-US"/>
+        <w:lang w:val="en-US" w:eastAsia="en-US" w:bidi="ar-SA"/>
       </w:rPr>
     </w:rPrDefault>
     <w:pPrDefault>
@@ -3050,7 +2968,7 @@
       </w:pPr>
     </w:pPrDefault>
   </w:docDefaults>
-  <w:latentStyles w:count="376" w:defLockedState="0" w:defQFormat="0" w:defSemiHidden="0" w:defUIPriority="0" w:defUnhideWhenUsed="0">
+  <w:latentStyles w:defLockedState="0" w:defUIPriority="0" w:defSemiHidden="0" w:defUnhideWhenUsed="0" w:defQFormat="0" w:count="376">
     <w:lsdException w:name="heading 5" w:semiHidden="1" w:unhideWhenUsed="1"/>
     <w:lsdException w:name="index 2" w:semiHidden="1" w:unhideWhenUsed="1"/>
     <w:lsdException w:name="index 3" w:semiHidden="1" w:unhideWhenUsed="1"/>
@@ -3388,11 +3306,11 @@
     <w:lsdException w:name="Unresolved Mention" w:semiHidden="1" w:uiPriority="99" w:unhideWhenUsed="1"/>
     <w:lsdException w:name="Smart Link" w:semiHidden="1" w:uiPriority="99" w:unhideWhenUsed="1"/>
   </w:latentStyles>
-  <w:style w:default="1" w:styleId="Normal" w:type="paragraph">
+  <w:style w:type="paragraph" w:default="1" w:styleId="Normal">
     <w:name w:val="Normal"/>
     <w:qFormat/>
   </w:style>
-  <w:style w:styleId="Heading1" w:type="paragraph">
+  <w:style w:type="paragraph" w:styleId="Heading1">
     <w:name w:val="heading 1"/>
     <w:basedOn w:val="Normal"/>
     <w:next w:val="BodyText"/>
@@ -3402,19 +3320,19 @@
     <w:pPr>
       <w:keepNext/>
       <w:keepLines/>
-      <w:spacing w:after="0" w:before="480"/>
+      <w:spacing w:before="480" w:after="0"/>
       <w:outlineLvl w:val="0"/>
     </w:pPr>
     <w:rPr>
-      <w:rFonts w:ascii="Calisto MT" w:cstheme="majorBidi" w:eastAsiaTheme="majorEastAsia" w:hAnsi="Calisto MT"/>
+      <w:rFonts w:ascii="Calisto MT" w:eastAsiaTheme="majorEastAsia" w:hAnsi="Calisto MT" w:cstheme="majorBidi"/>
       <w:b/>
       <w:bCs/>
-      <w:color w:themeColor="text1" w:val="000000"/>
+      <w:color w:val="000000" w:themeColor="text1"/>
       <w:sz w:val="28"/>
       <w:szCs w:val="32"/>
     </w:rPr>
   </w:style>
-  <w:style w:styleId="Heading2" w:type="paragraph">
+  <w:style w:type="paragraph" w:styleId="Heading2">
     <w:name w:val="heading 2"/>
     <w:basedOn w:val="Normal"/>
     <w:next w:val="BodyText"/>
@@ -3425,18 +3343,18 @@
     <w:pPr>
       <w:keepNext/>
       <w:keepLines/>
-      <w:spacing w:after="0" w:before="200"/>
+      <w:spacing w:before="200" w:after="0"/>
       <w:outlineLvl w:val="1"/>
     </w:pPr>
     <w:rPr>
-      <w:rFonts w:ascii="Calisto MT" w:cstheme="majorBidi" w:eastAsiaTheme="majorEastAsia" w:hAnsi="Calisto MT"/>
+      <w:rFonts w:ascii="Calisto MT" w:eastAsiaTheme="majorEastAsia" w:hAnsi="Calisto MT" w:cstheme="majorBidi"/>
       <w:b/>
       <w:bCs/>
-      <w:color w:themeColor="text1" w:val="000000"/>
+      <w:color w:val="000000" w:themeColor="text1"/>
       <w:szCs w:val="28"/>
     </w:rPr>
   </w:style>
-  <w:style w:styleId="Heading3" w:type="paragraph">
+  <w:style w:type="paragraph" w:styleId="Heading3">
     <w:name w:val="heading 3"/>
     <w:basedOn w:val="Normal"/>
     <w:next w:val="BodyText"/>
@@ -3446,17 +3364,17 @@
     <w:pPr>
       <w:keepNext/>
       <w:keepLines/>
-      <w:spacing w:after="0" w:before="200"/>
+      <w:spacing w:before="200" w:after="0"/>
       <w:outlineLvl w:val="2"/>
     </w:pPr>
     <w:rPr>
-      <w:rFonts w:asciiTheme="majorHAnsi" w:cstheme="majorBidi" w:eastAsiaTheme="majorEastAsia" w:hAnsiTheme="majorHAnsi"/>
+      <w:rFonts w:asciiTheme="majorHAnsi" w:eastAsiaTheme="majorEastAsia" w:hAnsiTheme="majorHAnsi" w:cstheme="majorBidi"/>
       <w:b/>
       <w:bCs/>
-      <w:color w:themeColor="accent1" w:val="4F81BD"/>
-    </w:rPr>
-  </w:style>
-  <w:style w:styleId="Heading4" w:type="paragraph">
+      <w:color w:val="4F81BD" w:themeColor="accent1"/>
+    </w:rPr>
+  </w:style>
+  <w:style w:type="paragraph" w:styleId="Heading4">
     <w:name w:val="heading 4"/>
     <w:basedOn w:val="Normal"/>
     <w:next w:val="BodyText"/>
@@ -3466,17 +3384,17 @@
     <w:pPr>
       <w:keepNext/>
       <w:keepLines/>
-      <w:spacing w:after="0" w:before="200"/>
+      <w:spacing w:before="200" w:after="0"/>
       <w:outlineLvl w:val="3"/>
     </w:pPr>
     <w:rPr>
-      <w:rFonts w:asciiTheme="majorHAnsi" w:cstheme="majorBidi" w:eastAsiaTheme="majorEastAsia" w:hAnsiTheme="majorHAnsi"/>
+      <w:rFonts w:asciiTheme="majorHAnsi" w:eastAsiaTheme="majorEastAsia" w:hAnsiTheme="majorHAnsi" w:cstheme="majorBidi"/>
       <w:bCs/>
       <w:i/>
-      <w:color w:themeColor="accent1" w:val="4F81BD"/>
-    </w:rPr>
-  </w:style>
-  <w:style w:styleId="Heading5" w:type="paragraph">
+      <w:color w:val="4F81BD" w:themeColor="accent1"/>
+    </w:rPr>
+  </w:style>
+  <w:style w:type="paragraph" w:styleId="Heading5">
     <w:name w:val="heading 5"/>
     <w:basedOn w:val="Normal"/>
     <w:next w:val="BodyText"/>
@@ -3486,16 +3404,16 @@
     <w:pPr>
       <w:keepNext/>
       <w:keepLines/>
-      <w:spacing w:after="0" w:before="200"/>
+      <w:spacing w:before="200" w:after="0"/>
       <w:outlineLvl w:val="4"/>
     </w:pPr>
     <w:rPr>
-      <w:rFonts w:asciiTheme="majorHAnsi" w:cstheme="majorBidi" w:eastAsiaTheme="majorEastAsia" w:hAnsiTheme="majorHAnsi"/>
+      <w:rFonts w:asciiTheme="majorHAnsi" w:eastAsiaTheme="majorEastAsia" w:hAnsiTheme="majorHAnsi" w:cstheme="majorBidi"/>
       <w:iCs/>
-      <w:color w:themeColor="accent1" w:val="4F81BD"/>
-    </w:rPr>
-  </w:style>
-  <w:style w:styleId="Heading6" w:type="paragraph">
+      <w:color w:val="4F81BD" w:themeColor="accent1"/>
+    </w:rPr>
+  </w:style>
+  <w:style w:type="paragraph" w:styleId="Heading6">
     <w:name w:val="heading 6"/>
     <w:basedOn w:val="Normal"/>
     <w:next w:val="BodyText"/>
@@ -3505,15 +3423,15 @@
     <w:pPr>
       <w:keepNext/>
       <w:keepLines/>
-      <w:spacing w:after="0" w:before="200"/>
+      <w:spacing w:before="200" w:after="0"/>
       <w:outlineLvl w:val="5"/>
     </w:pPr>
     <w:rPr>
-      <w:rFonts w:asciiTheme="majorHAnsi" w:cstheme="majorBidi" w:eastAsiaTheme="majorEastAsia" w:hAnsiTheme="majorHAnsi"/>
-      <w:color w:themeColor="accent1" w:val="4F81BD"/>
-    </w:rPr>
-  </w:style>
-  <w:style w:styleId="Heading7" w:type="paragraph">
+      <w:rFonts w:asciiTheme="majorHAnsi" w:eastAsiaTheme="majorEastAsia" w:hAnsiTheme="majorHAnsi" w:cstheme="majorBidi"/>
+      <w:color w:val="4F81BD" w:themeColor="accent1"/>
+    </w:rPr>
+  </w:style>
+  <w:style w:type="paragraph" w:styleId="Heading7">
     <w:name w:val="heading 7"/>
     <w:basedOn w:val="Normal"/>
     <w:next w:val="BodyText"/>
@@ -3523,15 +3441,15 @@
     <w:pPr>
       <w:keepNext/>
       <w:keepLines/>
-      <w:spacing w:after="0" w:before="200"/>
+      <w:spacing w:before="200" w:after="0"/>
       <w:outlineLvl w:val="6"/>
     </w:pPr>
     <w:rPr>
-      <w:rFonts w:asciiTheme="majorHAnsi" w:cstheme="majorBidi" w:eastAsiaTheme="majorEastAsia" w:hAnsiTheme="majorHAnsi"/>
-      <w:color w:themeColor="accent1" w:val="4F81BD"/>
-    </w:rPr>
-  </w:style>
-  <w:style w:styleId="Heading8" w:type="paragraph">
+      <w:rFonts w:asciiTheme="majorHAnsi" w:eastAsiaTheme="majorEastAsia" w:hAnsiTheme="majorHAnsi" w:cstheme="majorBidi"/>
+      <w:color w:val="4F81BD" w:themeColor="accent1"/>
+    </w:rPr>
+  </w:style>
+  <w:style w:type="paragraph" w:styleId="Heading8">
     <w:name w:val="heading 8"/>
     <w:basedOn w:val="Normal"/>
     <w:next w:val="BodyText"/>
@@ -3541,15 +3459,15 @@
     <w:pPr>
       <w:keepNext/>
       <w:keepLines/>
-      <w:spacing w:after="0" w:before="200"/>
+      <w:spacing w:before="200" w:after="0"/>
       <w:outlineLvl w:val="7"/>
     </w:pPr>
     <w:rPr>
-      <w:rFonts w:asciiTheme="majorHAnsi" w:cstheme="majorBidi" w:eastAsiaTheme="majorEastAsia" w:hAnsiTheme="majorHAnsi"/>
-      <w:color w:themeColor="accent1" w:val="4F81BD"/>
-    </w:rPr>
-  </w:style>
-  <w:style w:styleId="Heading9" w:type="paragraph">
+      <w:rFonts w:asciiTheme="majorHAnsi" w:eastAsiaTheme="majorEastAsia" w:hAnsiTheme="majorHAnsi" w:cstheme="majorBidi"/>
+      <w:color w:val="4F81BD" w:themeColor="accent1"/>
+    </w:rPr>
+  </w:style>
+  <w:style w:type="paragraph" w:styleId="Heading9">
     <w:name w:val="heading 9"/>
     <w:basedOn w:val="Normal"/>
     <w:next w:val="BodyText"/>
@@ -3559,70 +3477,70 @@
     <w:pPr>
       <w:keepNext/>
       <w:keepLines/>
-      <w:spacing w:after="0" w:before="200"/>
+      <w:spacing w:before="200" w:after="0"/>
       <w:outlineLvl w:val="8"/>
     </w:pPr>
     <w:rPr>
-      <w:rFonts w:asciiTheme="majorHAnsi" w:cstheme="majorBidi" w:eastAsiaTheme="majorEastAsia" w:hAnsiTheme="majorHAnsi"/>
-      <w:color w:themeColor="accent1" w:val="4F81BD"/>
-    </w:rPr>
-  </w:style>
-  <w:style w:default="1" w:styleId="DefaultParagraphFont" w:type="character">
+      <w:rFonts w:asciiTheme="majorHAnsi" w:eastAsiaTheme="majorEastAsia" w:hAnsiTheme="majorHAnsi" w:cstheme="majorBidi"/>
+      <w:color w:val="4F81BD" w:themeColor="accent1"/>
+    </w:rPr>
+  </w:style>
+  <w:style w:type="character" w:default="1" w:styleId="DefaultParagraphFont">
     <w:name w:val="Default Paragraph Font"/>
     <w:uiPriority w:val="1"/>
     <w:semiHidden/>
     <w:unhideWhenUsed/>
   </w:style>
-  <w:style w:default="1" w:styleId="TableNormal" w:type="table">
+  <w:style w:type="table" w:default="1" w:styleId="TableNormal">
     <w:name w:val="Normal Table"/>
     <w:uiPriority w:val="99"/>
     <w:semiHidden/>
     <w:unhideWhenUsed/>
     <w:tblPr>
-      <w:tblInd w:type="dxa" w:w="0"/>
+      <w:tblInd w:w="0" w:type="dxa"/>
       <w:tblCellMar>
-        <w:top w:type="dxa" w:w="0"/>
-        <w:left w:type="dxa" w:w="108"/>
-        <w:bottom w:type="dxa" w:w="0"/>
-        <w:right w:type="dxa" w:w="108"/>
+        <w:top w:w="0" w:type="dxa"/>
+        <w:left w:w="108" w:type="dxa"/>
+        <w:bottom w:w="0" w:type="dxa"/>
+        <w:right w:w="108" w:type="dxa"/>
       </w:tblCellMar>
     </w:tblPr>
   </w:style>
-  <w:style w:default="1" w:styleId="NoList" w:type="numbering">
+  <w:style w:type="numbering" w:default="1" w:styleId="NoList">
     <w:name w:val="No List"/>
     <w:uiPriority w:val="99"/>
     <w:semiHidden/>
     <w:unhideWhenUsed/>
   </w:style>
-  <w:style w:styleId="BodyText" w:type="paragraph">
+  <w:style w:type="paragraph" w:styleId="BodyText">
     <w:name w:val="Body Text"/>
     <w:basedOn w:val="Normal"/>
     <w:link w:val="BodyTextChar"/>
     <w:qFormat/>
     <w:rsid w:val="00F34F3D"/>
     <w:pPr>
-      <w:spacing w:after="180" w:before="180"/>
+      <w:spacing w:before="180" w:after="180"/>
     </w:pPr>
     <w:rPr>
       <w:rFonts w:ascii="Times New Roman" w:hAnsi="Times New Roman"/>
     </w:rPr>
   </w:style>
-  <w:style w:customStyle="1" w:styleId="FirstParagraph" w:type="paragraph">
+  <w:style w:type="paragraph" w:customStyle="1" w:styleId="FirstParagraph">
     <w:name w:val="First Paragraph"/>
     <w:basedOn w:val="BodyText"/>
     <w:next w:val="BodyText"/>
     <w:qFormat/>
     <w:rsid w:val="00C63218"/>
   </w:style>
-  <w:style w:customStyle="1" w:styleId="Compact" w:type="paragraph">
+  <w:style w:type="paragraph" w:customStyle="1" w:styleId="Compact">
     <w:name w:val="Compact"/>
     <w:basedOn w:val="BodyText"/>
     <w:qFormat/>
     <w:pPr>
-      <w:spacing w:after="36" w:before="36"/>
+      <w:spacing w:before="36" w:after="36"/>
     </w:pPr>
   </w:style>
-  <w:style w:styleId="Title" w:type="paragraph">
+  <w:style w:type="paragraph" w:styleId="Title">
     <w:name w:val="Title"/>
     <w:basedOn w:val="Normal"/>
     <w:next w:val="BodyText"/>
@@ -3631,19 +3549,19 @@
     <w:pPr>
       <w:keepNext/>
       <w:keepLines/>
-      <w:spacing w:after="240" w:before="480"/>
+      <w:spacing w:before="480" w:after="240"/>
       <w:jc w:val="center"/>
     </w:pPr>
     <w:rPr>
-      <w:rFonts w:ascii="Calisto MT" w:cstheme="majorBidi" w:eastAsiaTheme="majorEastAsia" w:hAnsi="Calisto MT"/>
+      <w:rFonts w:ascii="Calisto MT" w:eastAsiaTheme="majorEastAsia" w:hAnsi="Calisto MT" w:cstheme="majorBidi"/>
       <w:b/>
       <w:bCs/>
-      <w:color w:themeColor="text1" w:val="000000"/>
+      <w:color w:val="000000" w:themeColor="text1"/>
       <w:sz w:val="36"/>
       <w:szCs w:val="36"/>
     </w:rPr>
   </w:style>
-  <w:style w:styleId="Subtitle" w:type="paragraph">
+  <w:style w:type="paragraph" w:styleId="Subtitle">
     <w:name w:val="Subtitle"/>
     <w:basedOn w:val="Title"/>
     <w:next w:val="BodyText"/>
@@ -3656,7 +3574,7 @@
       <w:szCs w:val="30"/>
     </w:rPr>
   </w:style>
-  <w:style w:customStyle="1" w:styleId="Author" w:type="paragraph">
+  <w:style w:type="paragraph" w:customStyle="1" w:styleId="Author">
     <w:name w:val="Author"/>
     <w:next w:val="BodyText"/>
     <w:qFormat/>
@@ -3669,11 +3587,11 @@
     <w:rPr>
       <w:rFonts w:ascii="Calisto MT" w:hAnsi="Calisto MT"/>
       <w:b/>
-      <w:color w:themeColor="text1" w:val="000000"/>
+      <w:color w:val="000000" w:themeColor="text1"/>
       <w:sz w:val="32"/>
     </w:rPr>
   </w:style>
-  <w:style w:styleId="Date" w:type="paragraph">
+  <w:style w:type="paragraph" w:styleId="Date">
     <w:name w:val="Date"/>
     <w:next w:val="BodyText"/>
     <w:qFormat/>
@@ -3688,7 +3606,7 @@
       <w:sz w:val="28"/>
     </w:rPr>
   </w:style>
-  <w:style w:customStyle="1" w:styleId="Abstract" w:type="paragraph">
+  <w:style w:type="paragraph" w:customStyle="1" w:styleId="Abstract">
     <w:name w:val="Abstract"/>
     <w:basedOn w:val="Normal"/>
     <w:next w:val="BodyText"/>
@@ -3696,19 +3614,19 @@
     <w:pPr>
       <w:keepNext/>
       <w:keepLines/>
-      <w:spacing w:after="300" w:before="300"/>
+      <w:spacing w:before="300" w:after="300"/>
     </w:pPr>
     <w:rPr>
       <w:sz w:val="20"/>
       <w:szCs w:val="20"/>
     </w:rPr>
   </w:style>
-  <w:style w:styleId="Bibliography" w:type="paragraph">
+  <w:style w:type="paragraph" w:styleId="Bibliography">
     <w:name w:val="Bibliography"/>
     <w:basedOn w:val="Normal"/>
     <w:qFormat/>
   </w:style>
-  <w:style w:styleId="BlockText" w:type="paragraph">
+  <w:style w:type="paragraph" w:styleId="BlockText">
     <w:name w:val="Block Text"/>
     <w:basedOn w:val="BodyText"/>
     <w:next w:val="BodyText"/>
@@ -3716,29 +3634,29 @@
     <w:unhideWhenUsed/>
     <w:qFormat/>
     <w:pPr>
-      <w:spacing w:after="100" w:before="100"/>
+      <w:spacing w:before="100" w:after="100"/>
       <w:ind w:left="480" w:right="480"/>
     </w:pPr>
   </w:style>
-  <w:style w:styleId="FootnoteText" w:type="paragraph">
+  <w:style w:type="paragraph" w:styleId="FootnoteText">
     <w:name w:val="footnote text"/>
     <w:basedOn w:val="Normal"/>
     <w:uiPriority w:val="9"/>
     <w:unhideWhenUsed/>
     <w:qFormat/>
   </w:style>
-  <w:style w:customStyle="1" w:styleId="Table" w:type="table">
+  <w:style w:type="table" w:customStyle="1" w:styleId="Table">
     <w:name w:val="Table"/>
     <w:semiHidden/>
     <w:unhideWhenUsed/>
     <w:qFormat/>
     <w:tblPr>
-      <w:tblInd w:type="dxa" w:w="0"/>
+      <w:tblInd w:w="0" w:type="dxa"/>
       <w:tblCellMar>
-        <w:top w:type="dxa" w:w="0"/>
-        <w:left w:type="dxa" w:w="108"/>
-        <w:bottom w:type="dxa" w:w="0"/>
-        <w:right w:type="dxa" w:w="108"/>
+        <w:top w:w="0" w:type="dxa"/>
+        <w:left w:w="108" w:type="dxa"/>
+        <w:bottom w:w="0" w:type="dxa"/>
+        <w:right w:w="108" w:type="dxa"/>
       </w:tblCellMar>
     </w:tblPr>
     <w:tblStylePr w:type="firstRow">
@@ -3750,13 +3668,13 @@
       </w:trPr>
       <w:tcPr>
         <w:tcBorders>
-          <w:bottom w:color="auto" w:space="0" w:sz="0" w:val="single"/>
+          <w:bottom w:val="single" w:sz="0" w:space="0" w:color="auto"/>
         </w:tcBorders>
         <w:vAlign w:val="bottom"/>
       </w:tcPr>
     </w:tblStylePr>
   </w:style>
-  <w:style w:customStyle="1" w:styleId="DefinitionTerm" w:type="paragraph">
+  <w:style w:type="paragraph" w:customStyle="1" w:styleId="DefinitionTerm">
     <w:name w:val="Definition Term"/>
     <w:basedOn w:val="Normal"/>
     <w:next w:val="Definition"/>
@@ -3769,11 +3687,11 @@
       <w:b/>
     </w:rPr>
   </w:style>
-  <w:style w:customStyle="1" w:styleId="Definition" w:type="paragraph">
+  <w:style w:type="paragraph" w:customStyle="1" w:styleId="Definition">
     <w:name w:val="Definition"/>
     <w:basedOn w:val="Normal"/>
   </w:style>
-  <w:style w:styleId="Caption" w:type="paragraph">
+  <w:style w:type="paragraph" w:styleId="Caption">
     <w:name w:val="caption"/>
     <w:basedOn w:val="Normal"/>
     <w:link w:val="CaptionChar"/>
@@ -3784,7 +3702,7 @@
       <w:i/>
     </w:rPr>
   </w:style>
-  <w:style w:customStyle="1" w:styleId="TableCaption" w:type="paragraph">
+  <w:style w:type="paragraph" w:customStyle="1" w:styleId="TableCaption">
     <w:name w:val="Table Caption"/>
     <w:basedOn w:val="Caption"/>
     <w:rsid w:val="00AD3E91"/>
@@ -3797,7 +3715,7 @@
       <w:i w:val="0"/>
     </w:rPr>
   </w:style>
-  <w:style w:customStyle="1" w:styleId="ImageCaption" w:type="paragraph">
+  <w:style w:type="paragraph" w:customStyle="1" w:styleId="ImageCaption">
     <w:name w:val="Image Caption"/>
     <w:basedOn w:val="Caption"/>
     <w:rsid w:val="00520A8F"/>
@@ -3810,23 +3728,23 @@
       <w:i w:val="0"/>
     </w:rPr>
   </w:style>
-  <w:style w:customStyle="1" w:styleId="Figure" w:type="paragraph">
+  <w:style w:type="paragraph" w:customStyle="1" w:styleId="Figure">
     <w:name w:val="Figure"/>
     <w:basedOn w:val="Normal"/>
   </w:style>
-  <w:style w:customStyle="1" w:styleId="CaptionedFigure" w:type="paragraph">
+  <w:style w:type="paragraph" w:customStyle="1" w:styleId="CaptionedFigure">
     <w:name w:val="Captioned Figure"/>
     <w:basedOn w:val="Figure"/>
     <w:pPr>
       <w:keepNext/>
     </w:pPr>
   </w:style>
-  <w:style w:customStyle="1" w:styleId="CaptionChar" w:type="character">
+  <w:style w:type="character" w:customStyle="1" w:styleId="CaptionChar">
     <w:name w:val="Caption Char"/>
     <w:basedOn w:val="DefaultParagraphFont"/>
     <w:link w:val="Caption"/>
   </w:style>
-  <w:style w:customStyle="1" w:styleId="VerbatimChar" w:type="character">
+  <w:style w:type="character" w:customStyle="1" w:styleId="VerbatimChar">
     <w:name w:val="Verbatim Char"/>
     <w:basedOn w:val="CaptionChar"/>
     <w:link w:val="SourceCode"/>
@@ -3835,25 +3753,25 @@
       <w:sz w:val="22"/>
     </w:rPr>
   </w:style>
-  <w:style w:customStyle="1" w:styleId="SectionNumber" w:type="character">
+  <w:style w:type="character" w:customStyle="1" w:styleId="SectionNumber">
     <w:name w:val="Section Number"/>
     <w:basedOn w:val="CaptionChar"/>
   </w:style>
-  <w:style w:styleId="FootnoteReference" w:type="character">
+  <w:style w:type="character" w:styleId="FootnoteReference">
     <w:name w:val="footnote reference"/>
     <w:basedOn w:val="CaptionChar"/>
     <w:rPr>
       <w:vertAlign w:val="superscript"/>
     </w:rPr>
   </w:style>
-  <w:style w:styleId="Hyperlink" w:type="character">
+  <w:style w:type="character" w:styleId="Hyperlink">
     <w:name w:val="Hyperlink"/>
     <w:basedOn w:val="CaptionChar"/>
     <w:rPr>
-      <w:color w:themeColor="accent1" w:val="4F81BD"/>
-    </w:rPr>
-  </w:style>
-  <w:style w:styleId="TOCHeading" w:type="paragraph">
+      <w:color w:val="4F81BD" w:themeColor="accent1"/>
+    </w:rPr>
+  </w:style>
+  <w:style w:type="paragraph" w:styleId="TOCHeading">
     <w:name w:val="TOC Heading"/>
     <w:basedOn w:val="Heading1"/>
     <w:next w:val="BodyText"/>
@@ -3867,19 +3785,19 @@
     <w:rPr>
       <w:b w:val="0"/>
       <w:bCs w:val="0"/>
-      <w:color w:themeColor="accent1" w:themeShade="BF" w:val="365F91"/>
-    </w:rPr>
-  </w:style>
-  <w:style w:customStyle="1" w:styleId="SourceCode" w:type="paragraph">
+      <w:color w:val="365F91" w:themeColor="accent1" w:themeShade="BF"/>
+    </w:rPr>
+  </w:style>
+  <w:style w:type="paragraph" w:customStyle="1" w:styleId="SourceCode">
     <w:name w:val="Source Code"/>
     <w:basedOn w:val="Normal"/>
     <w:link w:val="VerbatimChar"/>
     <w:pPr>
-      <w:shd w:color="auto" w:fill="F8F8F8" w:val="clear"/>
+      <w:shd w:val="clear" w:color="auto" w:fill="F8F8F8"/>
       <w:wordWrap w:val="0"/>
     </w:pPr>
   </w:style>
-  <w:style w:customStyle="1" w:styleId="KeywordTok" w:type="character">
+  <w:style w:type="character" w:customStyle="1" w:styleId="KeywordTok">
     <w:name w:val="KeywordTok"/>
     <w:basedOn w:val="VerbatimChar"/>
     <w:rPr>
@@ -3887,119 +3805,119 @@
       <w:b/>
       <w:color w:val="204A87"/>
       <w:sz w:val="22"/>
-      <w:shd w:color="auto" w:fill="F8F8F8" w:val="clear"/>
-    </w:rPr>
-  </w:style>
-  <w:style w:customStyle="1" w:styleId="DataTypeTok" w:type="character">
+      <w:shd w:val="clear" w:color="auto" w:fill="F8F8F8"/>
+    </w:rPr>
+  </w:style>
+  <w:style w:type="character" w:customStyle="1" w:styleId="DataTypeTok">
     <w:name w:val="DataTypeTok"/>
     <w:basedOn w:val="VerbatimChar"/>
     <w:rPr>
       <w:rFonts w:ascii="Consolas" w:hAnsi="Consolas"/>
       <w:color w:val="204A87"/>
       <w:sz w:val="22"/>
-      <w:shd w:color="auto" w:fill="F8F8F8" w:val="clear"/>
-    </w:rPr>
-  </w:style>
-  <w:style w:customStyle="1" w:styleId="DecValTok" w:type="character">
+      <w:shd w:val="clear" w:color="auto" w:fill="F8F8F8"/>
+    </w:rPr>
+  </w:style>
+  <w:style w:type="character" w:customStyle="1" w:styleId="DecValTok">
     <w:name w:val="DecValTok"/>
     <w:basedOn w:val="VerbatimChar"/>
     <w:rPr>
       <w:rFonts w:ascii="Consolas" w:hAnsi="Consolas"/>
       <w:color w:val="0000CF"/>
       <w:sz w:val="22"/>
-      <w:shd w:color="auto" w:fill="F8F8F8" w:val="clear"/>
-    </w:rPr>
-  </w:style>
-  <w:style w:customStyle="1" w:styleId="BaseNTok" w:type="character">
+      <w:shd w:val="clear" w:color="auto" w:fill="F8F8F8"/>
+    </w:rPr>
+  </w:style>
+  <w:style w:type="character" w:customStyle="1" w:styleId="BaseNTok">
     <w:name w:val="BaseNTok"/>
     <w:basedOn w:val="VerbatimChar"/>
     <w:rPr>
       <w:rFonts w:ascii="Consolas" w:hAnsi="Consolas"/>
       <w:color w:val="0000CF"/>
       <w:sz w:val="22"/>
-      <w:shd w:color="auto" w:fill="F8F8F8" w:val="clear"/>
-    </w:rPr>
-  </w:style>
-  <w:style w:customStyle="1" w:styleId="FloatTok" w:type="character">
+      <w:shd w:val="clear" w:color="auto" w:fill="F8F8F8"/>
+    </w:rPr>
+  </w:style>
+  <w:style w:type="character" w:customStyle="1" w:styleId="FloatTok">
     <w:name w:val="FloatTok"/>
     <w:basedOn w:val="VerbatimChar"/>
     <w:rPr>
       <w:rFonts w:ascii="Consolas" w:hAnsi="Consolas"/>
       <w:color w:val="0000CF"/>
       <w:sz w:val="22"/>
-      <w:shd w:color="auto" w:fill="F8F8F8" w:val="clear"/>
-    </w:rPr>
-  </w:style>
-  <w:style w:customStyle="1" w:styleId="ConstantTok" w:type="character">
+      <w:shd w:val="clear" w:color="auto" w:fill="F8F8F8"/>
+    </w:rPr>
+  </w:style>
+  <w:style w:type="character" w:customStyle="1" w:styleId="ConstantTok">
     <w:name w:val="ConstantTok"/>
     <w:basedOn w:val="VerbatimChar"/>
     <w:rPr>
       <w:rFonts w:ascii="Consolas" w:hAnsi="Consolas"/>
       <w:color w:val="000000"/>
       <w:sz w:val="22"/>
-      <w:shd w:color="auto" w:fill="F8F8F8" w:val="clear"/>
-    </w:rPr>
-  </w:style>
-  <w:style w:customStyle="1" w:styleId="CharTok" w:type="character">
+      <w:shd w:val="clear" w:color="auto" w:fill="F8F8F8"/>
+    </w:rPr>
+  </w:style>
+  <w:style w:type="character" w:customStyle="1" w:styleId="CharTok">
     <w:name w:val="CharTok"/>
     <w:basedOn w:val="VerbatimChar"/>
     <w:rPr>
       <w:rFonts w:ascii="Consolas" w:hAnsi="Consolas"/>
       <w:color w:val="4E9A06"/>
       <w:sz w:val="22"/>
-      <w:shd w:color="auto" w:fill="F8F8F8" w:val="clear"/>
-    </w:rPr>
-  </w:style>
-  <w:style w:customStyle="1" w:styleId="SpecialCharTok" w:type="character">
+      <w:shd w:val="clear" w:color="auto" w:fill="F8F8F8"/>
+    </w:rPr>
+  </w:style>
+  <w:style w:type="character" w:customStyle="1" w:styleId="SpecialCharTok">
     <w:name w:val="SpecialCharTok"/>
     <w:basedOn w:val="VerbatimChar"/>
     <w:rPr>
       <w:rFonts w:ascii="Consolas" w:hAnsi="Consolas"/>
       <w:color w:val="000000"/>
       <w:sz w:val="22"/>
-      <w:shd w:color="auto" w:fill="F8F8F8" w:val="clear"/>
-    </w:rPr>
-  </w:style>
-  <w:style w:customStyle="1" w:styleId="StringTok" w:type="character">
+      <w:shd w:val="clear" w:color="auto" w:fill="F8F8F8"/>
+    </w:rPr>
+  </w:style>
+  <w:style w:type="character" w:customStyle="1" w:styleId="StringTok">
     <w:name w:val="StringTok"/>
     <w:basedOn w:val="VerbatimChar"/>
     <w:rPr>
       <w:rFonts w:ascii="Consolas" w:hAnsi="Consolas"/>
       <w:color w:val="4E9A06"/>
       <w:sz w:val="22"/>
-      <w:shd w:color="auto" w:fill="F8F8F8" w:val="clear"/>
-    </w:rPr>
-  </w:style>
-  <w:style w:customStyle="1" w:styleId="VerbatimStringTok" w:type="character">
+      <w:shd w:val="clear" w:color="auto" w:fill="F8F8F8"/>
+    </w:rPr>
+  </w:style>
+  <w:style w:type="character" w:customStyle="1" w:styleId="VerbatimStringTok">
     <w:name w:val="VerbatimStringTok"/>
     <w:basedOn w:val="VerbatimChar"/>
     <w:rPr>
       <w:rFonts w:ascii="Consolas" w:hAnsi="Consolas"/>
       <w:color w:val="4E9A06"/>
       <w:sz w:val="22"/>
-      <w:shd w:color="auto" w:fill="F8F8F8" w:val="clear"/>
-    </w:rPr>
-  </w:style>
-  <w:style w:customStyle="1" w:styleId="SpecialStringTok" w:type="character">
+      <w:shd w:val="clear" w:color="auto" w:fill="F8F8F8"/>
+    </w:rPr>
+  </w:style>
+  <w:style w:type="character" w:customStyle="1" w:styleId="SpecialStringTok">
     <w:name w:val="SpecialStringTok"/>
     <w:basedOn w:val="VerbatimChar"/>
     <w:rPr>
       <w:rFonts w:ascii="Consolas" w:hAnsi="Consolas"/>
       <w:color w:val="4E9A06"/>
       <w:sz w:val="22"/>
-      <w:shd w:color="auto" w:fill="F8F8F8" w:val="clear"/>
-    </w:rPr>
-  </w:style>
-  <w:style w:customStyle="1" w:styleId="ImportTok" w:type="character">
+      <w:shd w:val="clear" w:color="auto" w:fill="F8F8F8"/>
+    </w:rPr>
+  </w:style>
+  <w:style w:type="character" w:customStyle="1" w:styleId="ImportTok">
     <w:name w:val="ImportTok"/>
     <w:basedOn w:val="VerbatimChar"/>
     <w:rPr>
       <w:rFonts w:ascii="Consolas" w:hAnsi="Consolas"/>
       <w:sz w:val="22"/>
-      <w:shd w:color="auto" w:fill="F8F8F8" w:val="clear"/>
-    </w:rPr>
-  </w:style>
-  <w:style w:customStyle="1" w:styleId="CommentTok" w:type="character">
+      <w:shd w:val="clear" w:color="auto" w:fill="F8F8F8"/>
+    </w:rPr>
+  </w:style>
+  <w:style w:type="character" w:customStyle="1" w:styleId="CommentTok">
     <w:name w:val="CommentTok"/>
     <w:basedOn w:val="VerbatimChar"/>
     <w:rPr>
@@ -4007,10 +3925,10 @@
       <w:i/>
       <w:color w:val="8F5902"/>
       <w:sz w:val="22"/>
-      <w:shd w:color="auto" w:fill="F8F8F8" w:val="clear"/>
-    </w:rPr>
-  </w:style>
-  <w:style w:customStyle="1" w:styleId="DocumentationTok" w:type="character">
+      <w:shd w:val="clear" w:color="auto" w:fill="F8F8F8"/>
+    </w:rPr>
+  </w:style>
+  <w:style w:type="character" w:customStyle="1" w:styleId="DocumentationTok">
     <w:name w:val="DocumentationTok"/>
     <w:basedOn w:val="VerbatimChar"/>
     <w:rPr>
@@ -4019,10 +3937,10 @@
       <w:i/>
       <w:color w:val="8F5902"/>
       <w:sz w:val="22"/>
-      <w:shd w:color="auto" w:fill="F8F8F8" w:val="clear"/>
-    </w:rPr>
-  </w:style>
-  <w:style w:customStyle="1" w:styleId="AnnotationTok" w:type="character">
+      <w:shd w:val="clear" w:color="auto" w:fill="F8F8F8"/>
+    </w:rPr>
+  </w:style>
+  <w:style w:type="character" w:customStyle="1" w:styleId="AnnotationTok">
     <w:name w:val="AnnotationTok"/>
     <w:basedOn w:val="VerbatimChar"/>
     <w:rPr>
@@ -4031,10 +3949,10 @@
       <w:i/>
       <w:color w:val="8F5902"/>
       <w:sz w:val="22"/>
-      <w:shd w:color="auto" w:fill="F8F8F8" w:val="clear"/>
-    </w:rPr>
-  </w:style>
-  <w:style w:customStyle="1" w:styleId="CommentVarTok" w:type="character">
+      <w:shd w:val="clear" w:color="auto" w:fill="F8F8F8"/>
+    </w:rPr>
+  </w:style>
+  <w:style w:type="character" w:customStyle="1" w:styleId="CommentVarTok">
     <w:name w:val="CommentVarTok"/>
     <w:basedOn w:val="VerbatimChar"/>
     <w:rPr>
@@ -4043,40 +3961,40 @@
       <w:i/>
       <w:color w:val="8F5902"/>
       <w:sz w:val="22"/>
-      <w:shd w:color="auto" w:fill="F8F8F8" w:val="clear"/>
-    </w:rPr>
-  </w:style>
-  <w:style w:customStyle="1" w:styleId="OtherTok" w:type="character">
+      <w:shd w:val="clear" w:color="auto" w:fill="F8F8F8"/>
+    </w:rPr>
+  </w:style>
+  <w:style w:type="character" w:customStyle="1" w:styleId="OtherTok">
     <w:name w:val="OtherTok"/>
     <w:basedOn w:val="VerbatimChar"/>
     <w:rPr>
       <w:rFonts w:ascii="Consolas" w:hAnsi="Consolas"/>
       <w:color w:val="8F5902"/>
       <w:sz w:val="22"/>
-      <w:shd w:color="auto" w:fill="F8F8F8" w:val="clear"/>
-    </w:rPr>
-  </w:style>
-  <w:style w:customStyle="1" w:styleId="FunctionTok" w:type="character">
+      <w:shd w:val="clear" w:color="auto" w:fill="F8F8F8"/>
+    </w:rPr>
+  </w:style>
+  <w:style w:type="character" w:customStyle="1" w:styleId="FunctionTok">
     <w:name w:val="FunctionTok"/>
     <w:basedOn w:val="VerbatimChar"/>
     <w:rPr>
       <w:rFonts w:ascii="Consolas" w:hAnsi="Consolas"/>
       <w:color w:val="000000"/>
       <w:sz w:val="22"/>
-      <w:shd w:color="auto" w:fill="F8F8F8" w:val="clear"/>
-    </w:rPr>
-  </w:style>
-  <w:style w:customStyle="1" w:styleId="VariableTok" w:type="character">
+      <w:shd w:val="clear" w:color="auto" w:fill="F8F8F8"/>
+    </w:rPr>
+  </w:style>
+  <w:style w:type="character" w:customStyle="1" w:styleId="VariableTok">
     <w:name w:val="VariableTok"/>
     <w:basedOn w:val="VerbatimChar"/>
     <w:rPr>
       <w:rFonts w:ascii="Consolas" w:hAnsi="Consolas"/>
       <w:color w:val="000000"/>
       <w:sz w:val="22"/>
-      <w:shd w:color="auto" w:fill="F8F8F8" w:val="clear"/>
-    </w:rPr>
-  </w:style>
-  <w:style w:customStyle="1" w:styleId="ControlFlowTok" w:type="character">
+      <w:shd w:val="clear" w:color="auto" w:fill="F8F8F8"/>
+    </w:rPr>
+  </w:style>
+  <w:style w:type="character" w:customStyle="1" w:styleId="ControlFlowTok">
     <w:name w:val="ControlFlowTok"/>
     <w:basedOn w:val="VerbatimChar"/>
     <w:rPr>
@@ -4084,10 +4002,10 @@
       <w:b/>
       <w:color w:val="204A87"/>
       <w:sz w:val="22"/>
-      <w:shd w:color="auto" w:fill="F8F8F8" w:val="clear"/>
-    </w:rPr>
-  </w:style>
-  <w:style w:customStyle="1" w:styleId="OperatorTok" w:type="character">
+      <w:shd w:val="clear" w:color="auto" w:fill="F8F8F8"/>
+    </w:rPr>
+  </w:style>
+  <w:style w:type="character" w:customStyle="1" w:styleId="OperatorTok">
     <w:name w:val="OperatorTok"/>
     <w:basedOn w:val="VerbatimChar"/>
     <w:rPr>
@@ -4095,28 +4013,28 @@
       <w:b/>
       <w:color w:val="CE5C00"/>
       <w:sz w:val="22"/>
-      <w:shd w:color="auto" w:fill="F8F8F8" w:val="clear"/>
-    </w:rPr>
-  </w:style>
-  <w:style w:customStyle="1" w:styleId="BuiltInTok" w:type="character">
+      <w:shd w:val="clear" w:color="auto" w:fill="F8F8F8"/>
+    </w:rPr>
+  </w:style>
+  <w:style w:type="character" w:customStyle="1" w:styleId="BuiltInTok">
     <w:name w:val="BuiltInTok"/>
     <w:basedOn w:val="VerbatimChar"/>
     <w:rPr>
       <w:rFonts w:ascii="Consolas" w:hAnsi="Consolas"/>
       <w:sz w:val="22"/>
-      <w:shd w:color="auto" w:fill="F8F8F8" w:val="clear"/>
-    </w:rPr>
-  </w:style>
-  <w:style w:customStyle="1" w:styleId="ExtensionTok" w:type="character">
+      <w:shd w:val="clear" w:color="auto" w:fill="F8F8F8"/>
+    </w:rPr>
+  </w:style>
+  <w:style w:type="character" w:customStyle="1" w:styleId="ExtensionTok">
     <w:name w:val="ExtensionTok"/>
     <w:basedOn w:val="VerbatimChar"/>
     <w:rPr>
       <w:rFonts w:ascii="Consolas" w:hAnsi="Consolas"/>
       <w:sz w:val="22"/>
-      <w:shd w:color="auto" w:fill="F8F8F8" w:val="clear"/>
-    </w:rPr>
-  </w:style>
-  <w:style w:customStyle="1" w:styleId="PreprocessorTok" w:type="character">
+      <w:shd w:val="clear" w:color="auto" w:fill="F8F8F8"/>
+    </w:rPr>
+  </w:style>
+  <w:style w:type="character" w:customStyle="1" w:styleId="PreprocessorTok">
     <w:name w:val="PreprocessorTok"/>
     <w:basedOn w:val="VerbatimChar"/>
     <w:rPr>
@@ -4124,29 +4042,29 @@
       <w:i/>
       <w:color w:val="8F5902"/>
       <w:sz w:val="22"/>
-      <w:shd w:color="auto" w:fill="F8F8F8" w:val="clear"/>
-    </w:rPr>
-  </w:style>
-  <w:style w:customStyle="1" w:styleId="AttributeTok" w:type="character">
+      <w:shd w:val="clear" w:color="auto" w:fill="F8F8F8"/>
+    </w:rPr>
+  </w:style>
+  <w:style w:type="character" w:customStyle="1" w:styleId="AttributeTok">
     <w:name w:val="AttributeTok"/>
     <w:basedOn w:val="VerbatimChar"/>
     <w:rPr>
       <w:rFonts w:ascii="Consolas" w:hAnsi="Consolas"/>
       <w:color w:val="C4A000"/>
       <w:sz w:val="22"/>
-      <w:shd w:color="auto" w:fill="F8F8F8" w:val="clear"/>
-    </w:rPr>
-  </w:style>
-  <w:style w:customStyle="1" w:styleId="RegionMarkerTok" w:type="character">
+      <w:shd w:val="clear" w:color="auto" w:fill="F8F8F8"/>
+    </w:rPr>
+  </w:style>
+  <w:style w:type="character" w:customStyle="1" w:styleId="RegionMarkerTok">
     <w:name w:val="RegionMarkerTok"/>
     <w:basedOn w:val="VerbatimChar"/>
     <w:rPr>
       <w:rFonts w:ascii="Consolas" w:hAnsi="Consolas"/>
       <w:sz w:val="22"/>
-      <w:shd w:color="auto" w:fill="F8F8F8" w:val="clear"/>
-    </w:rPr>
-  </w:style>
-  <w:style w:customStyle="1" w:styleId="InformationTok" w:type="character">
+      <w:shd w:val="clear" w:color="auto" w:fill="F8F8F8"/>
+    </w:rPr>
+  </w:style>
+  <w:style w:type="character" w:customStyle="1" w:styleId="InformationTok">
     <w:name w:val="InformationTok"/>
     <w:basedOn w:val="VerbatimChar"/>
     <w:rPr>
@@ -4155,10 +4073,10 @@
       <w:i/>
       <w:color w:val="8F5902"/>
       <w:sz w:val="22"/>
-      <w:shd w:color="auto" w:fill="F8F8F8" w:val="clear"/>
-    </w:rPr>
-  </w:style>
-  <w:style w:customStyle="1" w:styleId="WarningTok" w:type="character">
+      <w:shd w:val="clear" w:color="auto" w:fill="F8F8F8"/>
+    </w:rPr>
+  </w:style>
+  <w:style w:type="character" w:customStyle="1" w:styleId="WarningTok">
     <w:name w:val="WarningTok"/>
     <w:basedOn w:val="VerbatimChar"/>
     <w:rPr>
@@ -4167,20 +4085,20 @@
       <w:i/>
       <w:color w:val="8F5902"/>
       <w:sz w:val="22"/>
-      <w:shd w:color="auto" w:fill="F8F8F8" w:val="clear"/>
-    </w:rPr>
-  </w:style>
-  <w:style w:customStyle="1" w:styleId="AlertTok" w:type="character">
+      <w:shd w:val="clear" w:color="auto" w:fill="F8F8F8"/>
+    </w:rPr>
+  </w:style>
+  <w:style w:type="character" w:customStyle="1" w:styleId="AlertTok">
     <w:name w:val="AlertTok"/>
     <w:basedOn w:val="VerbatimChar"/>
     <w:rPr>
       <w:rFonts w:ascii="Consolas" w:hAnsi="Consolas"/>
       <w:color w:val="EF2929"/>
       <w:sz w:val="22"/>
-      <w:shd w:color="auto" w:fill="F8F8F8" w:val="clear"/>
-    </w:rPr>
-  </w:style>
-  <w:style w:customStyle="1" w:styleId="ErrorTok" w:type="character">
+      <w:shd w:val="clear" w:color="auto" w:fill="F8F8F8"/>
+    </w:rPr>
+  </w:style>
+  <w:style w:type="character" w:customStyle="1" w:styleId="ErrorTok">
     <w:name w:val="ErrorTok"/>
     <w:basedOn w:val="VerbatimChar"/>
     <w:rPr>
@@ -4188,30 +4106,30 @@
       <w:b/>
       <w:color w:val="A40000"/>
       <w:sz w:val="22"/>
-      <w:shd w:color="auto" w:fill="F8F8F8" w:val="clear"/>
-    </w:rPr>
-  </w:style>
-  <w:style w:customStyle="1" w:styleId="NormalTok" w:type="character">
+      <w:shd w:val="clear" w:color="auto" w:fill="F8F8F8"/>
+    </w:rPr>
+  </w:style>
+  <w:style w:type="character" w:customStyle="1" w:styleId="NormalTok">
     <w:name w:val="NormalTok"/>
     <w:basedOn w:val="VerbatimChar"/>
     <w:rPr>
       <w:rFonts w:ascii="Consolas" w:hAnsi="Consolas"/>
       <w:sz w:val="22"/>
-      <w:shd w:color="auto" w:fill="F8F8F8" w:val="clear"/>
-    </w:rPr>
-  </w:style>
-  <w:style w:styleId="FollowedHyperlink" w:type="character">
+      <w:shd w:val="clear" w:color="auto" w:fill="F8F8F8"/>
+    </w:rPr>
+  </w:style>
+  <w:style w:type="character" w:styleId="FollowedHyperlink">
     <w:name w:val="FollowedHyperlink"/>
     <w:basedOn w:val="DefaultParagraphFont"/>
     <w:semiHidden/>
     <w:unhideWhenUsed/>
     <w:rsid w:val="000F481A"/>
     <w:rPr>
-      <w:color w:themeColor="followedHyperlink" w:val="800080"/>
+      <w:color w:val="800080" w:themeColor="followedHyperlink"/>
       <w:u w:val="single"/>
     </w:rPr>
   </w:style>
-  <w:style w:customStyle="1" w:styleId="BodyTextChar" w:type="character">
+  <w:style w:type="character" w:customStyle="1" w:styleId="BodyTextChar">
     <w:name w:val="Body Text Char"/>
     <w:basedOn w:val="DefaultParagraphFont"/>
     <w:link w:val="BodyText"/>
@@ -4220,7 +4138,7 @@
       <w:rFonts w:ascii="Times New Roman" w:hAnsi="Times New Roman"/>
     </w:rPr>
   </w:style>
-  <w:style w:customStyle="1" w:styleId="CenterText" w:type="paragraph">
+  <w:style w:type="paragraph" w:customStyle="1" w:styleId="CenterText">
     <w:name w:val="CenterText"/>
     <w:basedOn w:val="BodyText"/>
     <w:qFormat/>
@@ -4229,7 +4147,7 @@
       <w:jc w:val="center"/>
     </w:pPr>
   </w:style>
-  <w:style w:styleId="Footer" w:type="paragraph">
+  <w:style w:type="paragraph" w:styleId="Footer">
     <w:name w:val="footer"/>
     <w:basedOn w:val="Normal"/>
     <w:link w:val="FooterChar"/>
@@ -4237,19 +4155,19 @@
     <w:rsid w:val="00E340FC"/>
     <w:pPr>
       <w:tabs>
-        <w:tab w:pos="4680" w:val="center"/>
-        <w:tab w:pos="9360" w:val="right"/>
+        <w:tab w:val="center" w:pos="4680"/>
+        <w:tab w:val="right" w:pos="9360"/>
       </w:tabs>
       <w:spacing w:after="0"/>
     </w:pPr>
   </w:style>
-  <w:style w:customStyle="1" w:styleId="FooterChar" w:type="character">
+  <w:style w:type="character" w:customStyle="1" w:styleId="FooterChar">
     <w:name w:val="Footer Char"/>
     <w:basedOn w:val="DefaultParagraphFont"/>
     <w:link w:val="Footer"/>
     <w:rsid w:val="00E340FC"/>
   </w:style>
-  <w:style w:styleId="PageNumber" w:type="character">
+  <w:style w:type="character" w:styleId="PageNumber">
     <w:name w:val="page number"/>
     <w:basedOn w:val="DefaultParagraphFont"/>
     <w:semiHidden/>

</xml_diff>

<commit_message>
Added network recommendation data to aux_playset
</commit_message>
<xml_diff>
--- a/aux_report_template_duff_2022.docx
+++ b/aux_report_template_duff_2022.docx
@@ -904,7 +904,7 @@
         </w:rPr>
         <w:t xml:space="preserve">Figure </w:t>
       </w:r>
-      <w:bookmarkStart w:id="ca4ecc27-abee-43d0-9a5f-3bfcba90ab1c" w:name="rrRace"/>
+      <w:bookmarkStart w:id="00ebc6ad-4215-4421-959c-47b4583c4f4e" w:name="rrRace"/>
       <w:r xmlns:w="http://schemas.openxmlformats.org/wordprocessingml/2006/main" xmlns:wp="http://schemas.openxmlformats.org/drawingml/2006/wordprocessingDrawing" xmlns:r="http://schemas.openxmlformats.org/officeDocument/2006/relationships" xmlns:w14="http://schemas.microsoft.com/office/word/2010/wordml">
         <w:rPr>
           <w:rFonts/>
@@ -926,7 +926,7 @@
         </w:rPr>
         <w:fldChar w:fldCharType="end" w:dirty="true"/>
       </w:r>
-      <w:bookmarkEnd w:id="ca4ecc27-abee-43d0-9a5f-3bfcba90ab1c"/>
+      <w:bookmarkEnd w:id="00ebc6ad-4215-4421-959c-47b4583c4f4e"/>
       <w:r>
         <w:t xml:space="preserve">: </w:t>
       </w:r>
@@ -1007,7 +1007,7 @@
         </w:rPr>
         <w:t xml:space="preserve">Figure </w:t>
       </w:r>
-      <w:bookmarkStart w:id="fac990ef-a6e4-4d65-8070-809a18be1ada" w:name="rrGender"/>
+      <w:bookmarkStart w:id="04785992-84c3-476c-aa10-d59a09470436" w:name="rrGender"/>
       <w:r xmlns:w="http://schemas.openxmlformats.org/wordprocessingml/2006/main" xmlns:wp="http://schemas.openxmlformats.org/drawingml/2006/wordprocessingDrawing" xmlns:r="http://schemas.openxmlformats.org/officeDocument/2006/relationships" xmlns:w14="http://schemas.microsoft.com/office/word/2010/wordml">
         <w:rPr>
           <w:rFonts/>
@@ -1029,7 +1029,7 @@
         </w:rPr>
         <w:fldChar w:fldCharType="end" w:dirty="true"/>
       </w:r>
-      <w:bookmarkEnd w:id="fac990ef-a6e4-4d65-8070-809a18be1ada"/>
+      <w:bookmarkEnd w:id="04785992-84c3-476c-aa10-d59a09470436"/>
       <w:r>
         <w:t xml:space="preserve">: </w:t>
       </w:r>
@@ -1316,7 +1316,7 @@
         </w:rPr>
         <w:t xml:space="preserve">Figure </w:t>
       </w:r>
-      <w:bookmarkStart w:id="5d9140a2-4d82-4039-b2ef-d056d2bb0973" w:name="time"/>
+      <w:bookmarkStart w:id="97d4e50f-ea7d-423a-ae45-9b51feea85df" w:name="time"/>
       <w:r xmlns:w="http://schemas.openxmlformats.org/wordprocessingml/2006/main" xmlns:wp="http://schemas.openxmlformats.org/drawingml/2006/wordprocessingDrawing" xmlns:r="http://schemas.openxmlformats.org/officeDocument/2006/relationships" xmlns:w14="http://schemas.microsoft.com/office/word/2010/wordml">
         <w:rPr>
           <w:rFonts/>
@@ -1338,7 +1338,7 @@
         </w:rPr>
         <w:fldChar w:fldCharType="end" w:dirty="true"/>
       </w:r>
-      <w:bookmarkEnd w:id="5d9140a2-4d82-4039-b2ef-d056d2bb0973"/>
+      <w:bookmarkEnd w:id="97d4e50f-ea7d-423a-ae45-9b51feea85df"/>
       <w:r>
         <w:t xml:space="preserve">: </w:t>
       </w:r>
@@ -1448,7 +1448,7 @@
         </w:rPr>
         <w:t xml:space="preserve">Figure </w:t>
       </w:r>
-      <w:bookmarkStart w:id="6b366bae-9623-4e49-b44d-0ad4d17bab09" w:name="expect"/>
+      <w:bookmarkStart w:id="5398738f-fbb6-4798-921f-0c7479d634d7" w:name="expect"/>
       <w:r xmlns:w="http://schemas.openxmlformats.org/wordprocessingml/2006/main" xmlns:wp="http://schemas.openxmlformats.org/drawingml/2006/wordprocessingDrawing" xmlns:r="http://schemas.openxmlformats.org/officeDocument/2006/relationships" xmlns:w14="http://schemas.microsoft.com/office/word/2010/wordml">
         <w:rPr>
           <w:rFonts/>
@@ -1470,7 +1470,7 @@
         </w:rPr>
         <w:fldChar w:fldCharType="end" w:dirty="true"/>
       </w:r>
-      <w:bookmarkEnd w:id="6b366bae-9623-4e49-b44d-0ad4d17bab09"/>
+      <w:bookmarkEnd w:id="5398738f-fbb6-4798-921f-0c7479d634d7"/>
       <w:r>
         <w:t xml:space="preserve">: </w:t>
       </w:r>
@@ -1588,7 +1588,7 @@
         </w:rPr>
         <w:t xml:space="preserve">Figure </w:t>
       </w:r>
-      <w:bookmarkStart w:id="88cab710-489a-497b-97c1-49f84b3e6839" w:name="useful"/>
+      <w:bookmarkStart w:id="2e070a29-4db6-4c86-8566-a62695be93b1" w:name="useful"/>
       <w:r xmlns:w="http://schemas.openxmlformats.org/wordprocessingml/2006/main" xmlns:wp="http://schemas.openxmlformats.org/drawingml/2006/wordprocessingDrawing" xmlns:r="http://schemas.openxmlformats.org/officeDocument/2006/relationships" xmlns:w14="http://schemas.microsoft.com/office/word/2010/wordml">
         <w:rPr>
           <w:rFonts/>
@@ -1610,7 +1610,7 @@
         </w:rPr>
         <w:fldChar w:fldCharType="end" w:dirty="true"/>
       </w:r>
-      <w:bookmarkEnd w:id="88cab710-489a-497b-97c1-49f84b3e6839"/>
+      <w:bookmarkEnd w:id="2e070a29-4db6-4c86-8566-a62695be93b1"/>
       <w:r>
         <w:t xml:space="preserve">: </w:t>
       </w:r>
@@ -1787,7 +1787,7 @@
         </w:rPr>
         <w:t xml:space="preserve">Figure </w:t>
       </w:r>
-      <w:bookmarkStart w:id="9a066da1-78b2-4e83-86af-4e15a017cf0f" w:name="teamDonut"/>
+      <w:bookmarkStart w:id="01ab7dd8-5082-4e66-a6a6-5df9640b230d" w:name="teamDonut"/>
       <w:r xmlns:w="http://schemas.openxmlformats.org/wordprocessingml/2006/main" xmlns:wp="http://schemas.openxmlformats.org/drawingml/2006/wordprocessingDrawing" xmlns:r="http://schemas.openxmlformats.org/officeDocument/2006/relationships" xmlns:w14="http://schemas.microsoft.com/office/word/2010/wordml">
         <w:rPr>
           <w:rFonts/>
@@ -1809,7 +1809,7 @@
         </w:rPr>
         <w:fldChar w:fldCharType="end" w:dirty="true"/>
       </w:r>
-      <w:bookmarkEnd w:id="9a066da1-78b2-4e83-86af-4e15a017cf0f"/>
+      <w:bookmarkEnd w:id="01ab7dd8-5082-4e66-a6a6-5df9640b230d"/>
       <w:r>
         <w:t xml:space="preserve">: </w:t>
       </w:r>
@@ -1908,7 +1908,30 @@
         <w:t xml:space="preserve"> </w:t>
       </w:r>
       <w:r>
-        <w:t xml:space="preserve">while Figure # displays</w:t>
+        <w:t xml:space="preserve">while Figure</w:t>
+      </w:r>
+      <w:r>
+        <w:t xml:space="preserve"> </w:t>
+      </w:r>
+      <w:hyperlink w:anchor="meetPart">
+        <w:r xmlns:w="http://schemas.openxmlformats.org/wordprocessingml/2006/main" xmlns:wp="http://schemas.openxmlformats.org/drawingml/2006/wordprocessingDrawing" xmlns:r="http://schemas.openxmlformats.org/officeDocument/2006/relationships" xmlns:w14="http://schemas.microsoft.com/office/word/2010/wordml">
+          <w:rPr/>
+          <w:fldChar w:fldCharType="begin" w:dirty="true"/>
+        </w:r>
+        <w:r xmlns:w="http://schemas.openxmlformats.org/wordprocessingml/2006/main" xmlns:wp="http://schemas.openxmlformats.org/drawingml/2006/wordprocessingDrawing" xmlns:r="http://schemas.openxmlformats.org/officeDocument/2006/relationships" xmlns:w14="http://schemas.microsoft.com/office/word/2010/wordml">
+          <w:rPr/>
+          <w:instrText xml:space="preserve" w:dirty="true"> REF meetPart \h</w:instrText>
+        </w:r>
+        <w:r xmlns:w="http://schemas.openxmlformats.org/wordprocessingml/2006/main" xmlns:wp="http://schemas.openxmlformats.org/drawingml/2006/wordprocessingDrawing" xmlns:r="http://schemas.openxmlformats.org/officeDocument/2006/relationships" xmlns:w14="http://schemas.microsoft.com/office/word/2010/wordml">
+          <w:rPr/>
+          <w:fldChar w:fldCharType="end" w:dirty="true"/>
+        </w:r>
+      </w:hyperlink>
+      <w:r>
+        <w:t xml:space="preserve"> </w:t>
+      </w:r>
+      <w:r>
+        <w:t xml:space="preserve">displays</w:t>
       </w:r>
       <w:r>
         <w:t xml:space="preserve"> </w:t>
@@ -1935,7 +1958,7 @@
         </w:rPr>
         <w:t xml:space="preserve">Figure </w:t>
       </w:r>
-      <w:bookmarkStart w:id="6888d31c-4f5b-47c4-a24f-4ecd45d1a6b4" w:name="meetFreq"/>
+      <w:bookmarkStart w:id="8d9d31f2-9954-4e92-986f-c4948cb1e62d" w:name="meetFreq"/>
       <w:r xmlns:w="http://schemas.openxmlformats.org/wordprocessingml/2006/main" xmlns:wp="http://schemas.openxmlformats.org/drawingml/2006/wordprocessingDrawing" xmlns:r="http://schemas.openxmlformats.org/officeDocument/2006/relationships" xmlns:w14="http://schemas.microsoft.com/office/word/2010/wordml">
         <w:rPr>
           <w:rFonts/>
@@ -1957,7 +1980,7 @@
         </w:rPr>
         <w:fldChar w:fldCharType="end" w:dirty="true"/>
       </w:r>
-      <w:bookmarkEnd w:id="6888d31c-4f5b-47c4-a24f-4ecd45d1a6b4"/>
+      <w:bookmarkEnd w:id="8d9d31f2-9954-4e92-986f-c4948cb1e62d"/>
       <w:r>
         <w:t xml:space="preserve">: </w:t>
       </w:r>
@@ -2014,77 +2037,6 @@
     </w:p>
     <w:p>
       <w:pPr>
-        <w:pStyle w:val="BodyText"/>
-      </w:pPr>
-      <w:r>
-        <w:t xml:space="preserve">Additionally, it is important to not only consider frequency and attendance within improvement team meetings, but also the content of those meetings, or what members typically do or discuss when in attendance. Figure # displays members’ perceptions of the</w:t>
-      </w:r>
-      <w:r>
-        <w:t xml:space="preserve"> </w:t>
-      </w:r>
-      <w:r>
-        <w:rPr>
-          <w:bCs/>
-          <w:b/>
-        </w:rPr>
-        <w:t xml:space="preserve">frequency with which they discuss various topics related to equity during local improvement team meetings</w:t>
-      </w:r>
-      <w:r>
-        <w:t xml:space="preserve">. Given the centrality of diversity, equity, and inclusion to network improvement, consider whether local improvement teams need additional support around how to center equity in team meetings moving forward.</w:t>
-      </w:r>
-    </w:p>
-    <w:p>
-      <w:pPr>
-        <w:pStyle w:val="BodyText"/>
-      </w:pPr>
-      <w:r>
-        <w:t xml:space="preserve">Finally, Figure # displays</w:t>
-      </w:r>
-      <w:r>
-        <w:t xml:space="preserve"> </w:t>
-      </w:r>
-      <w:r>
-        <w:rPr>
-          <w:bCs/>
-          <w:b/>
-        </w:rPr>
-        <w:t xml:space="preserve">network members’ perceptions of relational trust within local improvement teams</w:t>
-      </w:r>
-      <w:r>
-        <w:t xml:space="preserve">. Consider whether this is sufficient to engage in productive dialogue and improvement routines.</w:t>
-      </w:r>
-    </w:p>
-    <w:p>
-      <w:pPr>
-        <w:pStyle w:val="BodyText"/>
-      </w:pPr>
-      <w:r>
-        <w:t xml:space="preserve">Inquiry routines are a key aspect of the continuous improvement process; however, they can be difficult to implement and master. These data summarize the degree to which your network members find various aspects of inquiry routines challenging.</w:t>
-      </w:r>
-    </w:p>
-    <w:p>
-      <w:pPr>
-        <w:pStyle w:val="BodyText"/>
-      </w:pPr>
-      <w:r>
-        <w:t xml:space="preserve">Figure # displays</w:t>
-      </w:r>
-      <w:r>
-        <w:t xml:space="preserve"> </w:t>
-      </w:r>
-      <w:r>
-        <w:rPr>
-          <w:bCs/>
-          <w:b/>
-        </w:rPr>
-        <w:t xml:space="preserve">the percentage of team members and team leads who indicated they engaged in inquiry cycle routines this year</w:t>
-      </w:r>
-      <w:r>
-        <w:t xml:space="preserve">.</w:t>
-      </w:r>
-    </w:p>
-    <w:p>
-      <w:pPr>
         <w:pStyle w:val="ImageCaption"/>
       </w:pPr>
       <w:r>
@@ -2094,7 +2046,7 @@
         </w:rPr>
         <w:t xml:space="preserve">Figure </w:t>
       </w:r>
-      <w:bookmarkStart w:id="f0d1554d-aa2a-4fbe-acdf-d1b0cc008045" w:name="inqcycleyn"/>
+      <w:bookmarkStart w:id="7598c906-3bf2-4abe-b361-fbd5ece29174" w:name="meetPart"/>
       <w:r xmlns:w="http://schemas.openxmlformats.org/wordprocessingml/2006/main" xmlns:wp="http://schemas.openxmlformats.org/drawingml/2006/wordprocessingDrawing" xmlns:r="http://schemas.openxmlformats.org/officeDocument/2006/relationships" xmlns:w14="http://schemas.microsoft.com/office/word/2010/wordml">
         <w:rPr>
           <w:rFonts/>
@@ -2116,12 +2068,12 @@
         </w:rPr>
         <w:fldChar w:fldCharType="end" w:dirty="true"/>
       </w:r>
-      <w:bookmarkEnd w:id="f0d1554d-aa2a-4fbe-acdf-d1b0cc008045"/>
+      <w:bookmarkEnd w:id="7598c906-3bf2-4abe-b361-fbd5ece29174"/>
       <w:r>
         <w:t xml:space="preserve">: </w:t>
       </w:r>
       <w:r>
-        <w:t xml:space="preserve">Engagement in Inquiry Cycles (n= 117 respondents)</w:t>
+        <w:t xml:space="preserve">Participation in Local Improvement Team Meetings (n= 92 respondents)</w:t>
       </w:r>
     </w:p>
     <w:p>
@@ -2149,6 +2101,165 @@
                   </pic:nvPicPr>
                   <pic:blipFill>
                     <a:blip r:embed="rId30"/>
+                    <a:srcRect/>
+                    <a:stretch>
+                      <a:fillRect/>
+                    </a:stretch>
+                  </pic:blipFill>
+                  <pic:spPr bwMode="auto">
+                    <a:xfrm>
+                      <a:off x="0" y="0"/>
+                      <a:ext cx="82550" cy="38100"/>
+                    </a:xfrm>
+                    <a:prstGeom prst="rect">
+                      <a:avLst/>
+                    </a:prstGeom>
+                    <a:noFill/>
+                  </pic:spPr>
+                </pic:pic>
+              </a:graphicData>
+            </a:graphic>
+          </wp:inline>
+        </w:drawing>
+      </w:r>
+    </w:p>
+    <w:p>
+      <w:pPr>
+        <w:pStyle w:val="BodyText"/>
+      </w:pPr>
+      <w:r>
+        <w:t xml:space="preserve">Additionally, it is important to not only consider frequency and attendance within improvement team meetings, but also the content of those meetings, or what members typically do or discuss when in attendance. Figure # displays members’ perceptions of the</w:t>
+      </w:r>
+      <w:r>
+        <w:t xml:space="preserve"> </w:t>
+      </w:r>
+      <w:r>
+        <w:rPr>
+          <w:bCs/>
+          <w:b/>
+        </w:rPr>
+        <w:t xml:space="preserve">frequency with which they discuss various topics related to equity during local improvement team meetings</w:t>
+      </w:r>
+      <w:r>
+        <w:t xml:space="preserve">. Given the centrality of diversity, equity, and inclusion to network improvement, consider whether local improvement teams need additional support around how to center equity in team meetings moving forward.</w:t>
+      </w:r>
+    </w:p>
+    <w:p>
+      <w:pPr>
+        <w:pStyle w:val="BodyText"/>
+      </w:pPr>
+      <w:r>
+        <w:t xml:space="preserve">Finally, Figure # displays</w:t>
+      </w:r>
+      <w:r>
+        <w:t xml:space="preserve"> </w:t>
+      </w:r>
+      <w:r>
+        <w:rPr>
+          <w:bCs/>
+          <w:b/>
+        </w:rPr>
+        <w:t xml:space="preserve">network members’ perceptions of relational trust within local improvement teams</w:t>
+      </w:r>
+      <w:r>
+        <w:t xml:space="preserve">. Consider whether this is sufficient to engage in productive dialogue and improvement routines.</w:t>
+      </w:r>
+    </w:p>
+    <w:p>
+      <w:pPr>
+        <w:pStyle w:val="BodyText"/>
+      </w:pPr>
+      <w:r>
+        <w:t xml:space="preserve">Inquiry routines are a key aspect of the continuous improvement process; however, they can be difficult to implement and master. These data summarize the degree to which your network members find various aspects of inquiry routines challenging.</w:t>
+      </w:r>
+    </w:p>
+    <w:p>
+      <w:pPr>
+        <w:pStyle w:val="BodyText"/>
+      </w:pPr>
+      <w:r>
+        <w:t xml:space="preserve">Figure # displays</w:t>
+      </w:r>
+      <w:r>
+        <w:t xml:space="preserve"> </w:t>
+      </w:r>
+      <w:r>
+        <w:rPr>
+          <w:bCs/>
+          <w:b/>
+        </w:rPr>
+        <w:t xml:space="preserve">the percentage of team members and team leads who indicated they engaged in inquiry cycle routines this year</w:t>
+      </w:r>
+      <w:r>
+        <w:t xml:space="preserve">.</w:t>
+      </w:r>
+    </w:p>
+    <w:p>
+      <w:pPr>
+        <w:pStyle w:val="ImageCaption"/>
+      </w:pPr>
+      <w:r>
+        <w:rPr>
+          <w:rFonts/>
+          <w:b w:val="true"/>
+        </w:rPr>
+        <w:t xml:space="preserve">Figure </w:t>
+      </w:r>
+      <w:bookmarkStart w:id="5ab69d00-fb31-4575-8f21-c6a545844b9d" w:name="inqcycleyn"/>
+      <w:r xmlns:w="http://schemas.openxmlformats.org/wordprocessingml/2006/main" xmlns:wp="http://schemas.openxmlformats.org/drawingml/2006/wordprocessingDrawing" xmlns:r="http://schemas.openxmlformats.org/officeDocument/2006/relationships" xmlns:w14="http://schemas.microsoft.com/office/word/2010/wordml">
+        <w:rPr>
+          <w:rFonts/>
+          <w:b w:val="true"/>
+        </w:rPr>
+        <w:fldChar w:fldCharType="begin" w:dirty="true"/>
+      </w:r>
+      <w:r xmlns:w="http://schemas.openxmlformats.org/wordprocessingml/2006/main" xmlns:wp="http://schemas.openxmlformats.org/drawingml/2006/wordprocessingDrawing" xmlns:r="http://schemas.openxmlformats.org/officeDocument/2006/relationships" xmlns:w14="http://schemas.microsoft.com/office/word/2010/wordml">
+        <w:rPr>
+          <w:rFonts/>
+          <w:b w:val="true"/>
+        </w:rPr>
+        <w:instrText xml:space="preserve" w:dirty="true">SEQ fig \* Arabic</w:instrText>
+      </w:r>
+      <w:r xmlns:w="http://schemas.openxmlformats.org/wordprocessingml/2006/main" xmlns:wp="http://schemas.openxmlformats.org/drawingml/2006/wordprocessingDrawing" xmlns:r="http://schemas.openxmlformats.org/officeDocument/2006/relationships" xmlns:w14="http://schemas.microsoft.com/office/word/2010/wordml">
+        <w:rPr>
+          <w:rFonts/>
+          <w:b w:val="true"/>
+        </w:rPr>
+        <w:fldChar w:fldCharType="end" w:dirty="true"/>
+      </w:r>
+      <w:bookmarkEnd w:id="5ab69d00-fb31-4575-8f21-c6a545844b9d"/>
+      <w:r>
+        <w:t xml:space="preserve">: </w:t>
+      </w:r>
+      <w:r>
+        <w:t xml:space="preserve">Engagement in Inquiry Cycles (n= 117 respondents)</w:t>
+      </w:r>
+    </w:p>
+    <w:p>
+      <w:pPr>
+        <w:jc w:val="left"/>
+        <w:pStyle w:val="Normal"/>
+      </w:pPr>
+      <w:r>
+        <w:rPr/>
+        <w:drawing xmlns:r="http://schemas.openxmlformats.org/officeDocument/2006/relationships">
+          <wp:inline distT="0" distB="0" distL="0" distR="0">
+            <wp:extent cx="5943600" cy="2743200"/>
+            <wp:docPr id="21" name="" descr=""/>
+            <wp:cNvGraphicFramePr>
+              <a:graphicFrameLocks xmlns:a="http://schemas.openxmlformats.org/drawingml/2006/main" noChangeAspect="1"/>
+            </wp:cNvGraphicFramePr>
+            <a:graphic xmlns:a="http://schemas.openxmlformats.org/drawingml/2006/main">
+              <a:graphicData uri="http://schemas.openxmlformats.org/drawingml/2006/picture">
+                <pic:pic xmlns:pic="http://schemas.openxmlformats.org/drawingml/2006/picture">
+                  <pic:nvPicPr>
+                    <pic:cNvPr id="22" name=""/>
+                    <pic:cNvPicPr>
+                      <a:picLocks noChangeAspect="1" noChangeArrowheads="1"/>
+                    </pic:cNvPicPr>
+                  </pic:nvPicPr>
+                  <pic:blipFill>
+                    <a:blip r:embed="rId31"/>
                     <a:srcRect/>
                     <a:stretch>
                       <a:fillRect/>

</xml_diff>

<commit_message>
Finessed some formatting across plots and added DPS roster.
</commit_message>
<xml_diff>
--- a/aux_report_template_duff_2022.docx
+++ b/aux_report_template_duff_2022.docx
@@ -101,7 +101,7 @@
         <w:t xml:space="preserve"> </w:t>
       </w:r>
       <w:r>
-        <w:t xml:space="preserve">14,</w:t>
+        <w:t xml:space="preserve">15,</w:t>
       </w:r>
       <w:r>
         <w:t xml:space="preserve"> </w:t>
@@ -904,7 +904,7 @@
         </w:rPr>
         <w:t xml:space="preserve">Figure </w:t>
       </w:r>
-      <w:bookmarkStart w:id="00ebc6ad-4215-4421-959c-47b4583c4f4e" w:name="rrRace"/>
+      <w:bookmarkStart w:id="2a378b72-b21f-4503-9531-4e89db81d22b" w:name="rrRace"/>
       <w:r xmlns:w="http://schemas.openxmlformats.org/wordprocessingml/2006/main" xmlns:wp="http://schemas.openxmlformats.org/drawingml/2006/wordprocessingDrawing" xmlns:r="http://schemas.openxmlformats.org/officeDocument/2006/relationships" xmlns:w14="http://schemas.microsoft.com/office/word/2010/wordml">
         <w:rPr>
           <w:rFonts/>
@@ -926,7 +926,7 @@
         </w:rPr>
         <w:fldChar w:fldCharType="end" w:dirty="true"/>
       </w:r>
-      <w:bookmarkEnd w:id="00ebc6ad-4215-4421-959c-47b4583c4f4e"/>
+      <w:bookmarkEnd w:id="2a378b72-b21f-4503-9531-4e89db81d22b"/>
       <w:r>
         <w:t xml:space="preserve">: </w:t>
       </w:r>
@@ -1007,7 +1007,7 @@
         </w:rPr>
         <w:t xml:space="preserve">Figure </w:t>
       </w:r>
-      <w:bookmarkStart w:id="04785992-84c3-476c-aa10-d59a09470436" w:name="rrGender"/>
+      <w:bookmarkStart w:id="95d1322b-cd28-4954-8096-e4fa9aecca7a" w:name="rrGender"/>
       <w:r xmlns:w="http://schemas.openxmlformats.org/wordprocessingml/2006/main" xmlns:wp="http://schemas.openxmlformats.org/drawingml/2006/wordprocessingDrawing" xmlns:r="http://schemas.openxmlformats.org/officeDocument/2006/relationships" xmlns:w14="http://schemas.microsoft.com/office/word/2010/wordml">
         <w:rPr>
           <w:rFonts/>
@@ -1029,7 +1029,7 @@
         </w:rPr>
         <w:fldChar w:fldCharType="end" w:dirty="true"/>
       </w:r>
-      <w:bookmarkEnd w:id="04785992-84c3-476c-aa10-d59a09470436"/>
+      <w:bookmarkEnd w:id="95d1322b-cd28-4954-8096-e4fa9aecca7a"/>
       <w:r>
         <w:t xml:space="preserve">: </w:t>
       </w:r>
@@ -1316,7 +1316,7 @@
         </w:rPr>
         <w:t xml:space="preserve">Figure </w:t>
       </w:r>
-      <w:bookmarkStart w:id="97d4e50f-ea7d-423a-ae45-9b51feea85df" w:name="time"/>
+      <w:bookmarkStart w:id="ee7ff467-4e9a-46c7-909b-42273e9cf6ef" w:name="time"/>
       <w:r xmlns:w="http://schemas.openxmlformats.org/wordprocessingml/2006/main" xmlns:wp="http://schemas.openxmlformats.org/drawingml/2006/wordprocessingDrawing" xmlns:r="http://schemas.openxmlformats.org/officeDocument/2006/relationships" xmlns:w14="http://schemas.microsoft.com/office/word/2010/wordml">
         <w:rPr>
           <w:rFonts/>
@@ -1338,7 +1338,7 @@
         </w:rPr>
         <w:fldChar w:fldCharType="end" w:dirty="true"/>
       </w:r>
-      <w:bookmarkEnd w:id="97d4e50f-ea7d-423a-ae45-9b51feea85df"/>
+      <w:bookmarkEnd w:id="ee7ff467-4e9a-46c7-909b-42273e9cf6ef"/>
       <w:r>
         <w:t xml:space="preserve">: </w:t>
       </w:r>
@@ -1448,7 +1448,7 @@
         </w:rPr>
         <w:t xml:space="preserve">Figure </w:t>
       </w:r>
-      <w:bookmarkStart w:id="5398738f-fbb6-4798-921f-0c7479d634d7" w:name="expect"/>
+      <w:bookmarkStart w:id="6d61689c-fcc7-42b0-b37b-a8c21a2e9b94" w:name="expect"/>
       <w:r xmlns:w="http://schemas.openxmlformats.org/wordprocessingml/2006/main" xmlns:wp="http://schemas.openxmlformats.org/drawingml/2006/wordprocessingDrawing" xmlns:r="http://schemas.openxmlformats.org/officeDocument/2006/relationships" xmlns:w14="http://schemas.microsoft.com/office/word/2010/wordml">
         <w:rPr>
           <w:rFonts/>
@@ -1470,7 +1470,7 @@
         </w:rPr>
         <w:fldChar w:fldCharType="end" w:dirty="true"/>
       </w:r>
-      <w:bookmarkEnd w:id="5398738f-fbb6-4798-921f-0c7479d634d7"/>
+      <w:bookmarkEnd w:id="6d61689c-fcc7-42b0-b37b-a8c21a2e9b94"/>
       <w:r>
         <w:t xml:space="preserve">: </w:t>
       </w:r>
@@ -1588,7 +1588,7 @@
         </w:rPr>
         <w:t xml:space="preserve">Figure </w:t>
       </w:r>
-      <w:bookmarkStart w:id="2e070a29-4db6-4c86-8566-a62695be93b1" w:name="useful"/>
+      <w:bookmarkStart w:id="df821a7d-881b-495a-8f78-d0c09b1615d9" w:name="useful"/>
       <w:r xmlns:w="http://schemas.openxmlformats.org/wordprocessingml/2006/main" xmlns:wp="http://schemas.openxmlformats.org/drawingml/2006/wordprocessingDrawing" xmlns:r="http://schemas.openxmlformats.org/officeDocument/2006/relationships" xmlns:w14="http://schemas.microsoft.com/office/word/2010/wordml">
         <w:rPr>
           <w:rFonts/>
@@ -1610,7 +1610,7 @@
         </w:rPr>
         <w:fldChar w:fldCharType="end" w:dirty="true"/>
       </w:r>
-      <w:bookmarkEnd w:id="2e070a29-4db6-4c86-8566-a62695be93b1"/>
+      <w:bookmarkEnd w:id="df821a7d-881b-495a-8f78-d0c09b1615d9"/>
       <w:r>
         <w:t xml:space="preserve">: </w:t>
       </w:r>
@@ -1677,7 +1677,7 @@
         <w:t xml:space="preserve">Note</w:t>
       </w:r>
       <w:r>
-        <w:t xml:space="preserve">: Activities are ordered from least to most useful.</w:t>
+        <w:t xml:space="preserve">: Activities are ordered from most to least useful.</w:t>
       </w:r>
     </w:p>
     <w:p>
@@ -1685,71 +1685,19 @@
         <w:pStyle w:val="BodyText"/>
       </w:pPr>
       <w:r>
-        <w:t xml:space="preserve">Overall, network members’ satisfaction with network engagement is captured by their assessment of whether they would recommend this network to a colleague. Figure # displays the</w:t>
-      </w:r>
-      <w:r>
-        <w:t xml:space="preserve"> </w:t>
-      </w:r>
-      <w:r>
-        <w:rPr>
-          <w:bCs/>
-          <w:b/>
-        </w:rPr>
-        <w:t xml:space="preserve">distribution of network members (except hub members) who would recommend this network to a colleague</w:t>
-      </w:r>
-      <w:r>
-        <w:t xml:space="preserve">.</w:t>
-      </w:r>
-    </w:p>
-    <w:p>
-      <w:pPr>
-        <w:pStyle w:val="BodyText"/>
-      </w:pPr>
-      <w:r>
-        <w:t xml:space="preserve">[INSERT RECOMMEND_1 GRAPH HERE]</w:t>
-      </w:r>
-    </w:p>
-    <w:p>
-      <w:r>
-        <w:br w:type="page"/>
-      </w:r>
-    </w:p>
-    <w:bookmarkEnd w:id="26"/>
-    <w:bookmarkStart w:id="27" w:name="Xaa1081a555e29221e7746b9e0e7a2a1a78b625a"/>
-    <w:p>
-      <w:pPr>
-        <w:pStyle w:val="Heading1"/>
-      </w:pPr>
-      <w:r>
-        <w:t xml:space="preserve">How do network members perceive participation in local improvement team meetings?</w:t>
-      </w:r>
-    </w:p>
-    <w:p>
-      <w:pPr>
-        <w:pStyle w:val="FirstParagraph"/>
-      </w:pPr>
-      <w:r>
-        <w:t xml:space="preserve">Consistency of network participation is important to building internal team connections and helping improvement to flourish. Team meetings need to occur frequently enough to maintain momentum around network goals and allow for collaborative problem solving and discussion. However, if network meetings occur too frequently, members may not be able to consistently attend.</w:t>
-      </w:r>
-    </w:p>
-    <w:p>
-      <w:pPr>
-        <w:pStyle w:val="BodyText"/>
-      </w:pPr>
-      <w:r>
-        <w:t xml:space="preserve">Figure</w:t>
-      </w:r>
-      <w:r>
-        <w:t xml:space="preserve"> </w:t>
-      </w:r>
-      <w:hyperlink w:anchor="teamDonut">
+        <w:t xml:space="preserve">Overall, network members’ satisfaction with network engagement is captured by their assessment of whether they would recommend this network to a colleague. Figure</w:t>
+      </w:r>
+      <w:r>
+        <w:t xml:space="preserve"> </w:t>
+      </w:r>
+      <w:hyperlink w:anchor="netRec">
         <w:r xmlns:w="http://schemas.openxmlformats.org/wordprocessingml/2006/main" xmlns:wp="http://schemas.openxmlformats.org/drawingml/2006/wordprocessingDrawing" xmlns:r="http://schemas.openxmlformats.org/officeDocument/2006/relationships" xmlns:w14="http://schemas.microsoft.com/office/word/2010/wordml">
           <w:rPr/>
           <w:fldChar w:fldCharType="begin" w:dirty="true"/>
         </w:r>
         <w:r xmlns:w="http://schemas.openxmlformats.org/wordprocessingml/2006/main" xmlns:wp="http://schemas.openxmlformats.org/drawingml/2006/wordprocessingDrawing" xmlns:r="http://schemas.openxmlformats.org/officeDocument/2006/relationships" xmlns:w14="http://schemas.microsoft.com/office/word/2010/wordml">
           <w:rPr/>
-          <w:instrText xml:space="preserve" w:dirty="true"> REF teamDonut \h</w:instrText>
+          <w:instrText xml:space="preserve" w:dirty="true"> REF netRec \h</w:instrText>
         </w:r>
         <w:r xmlns:w="http://schemas.openxmlformats.org/wordprocessingml/2006/main" xmlns:wp="http://schemas.openxmlformats.org/drawingml/2006/wordprocessingDrawing" xmlns:r="http://schemas.openxmlformats.org/officeDocument/2006/relationships" xmlns:w14="http://schemas.microsoft.com/office/word/2010/wordml">
           <w:rPr/>
@@ -1760,7 +1708,7 @@
         <w:t xml:space="preserve"> </w:t>
       </w:r>
       <w:r>
-        <w:t xml:space="preserve">displays</w:t>
+        <w:t xml:space="preserve">displays the</w:t>
       </w:r>
       <w:r>
         <w:t xml:space="preserve"> </w:t>
@@ -1770,10 +1718,10 @@
           <w:bCs/>
           <w:b/>
         </w:rPr>
-        <w:t xml:space="preserve">the percentage of members (excluding the network hub) who indicated they are part of a local improvement team</w:t>
-      </w:r>
-      <w:r>
-        <w:t xml:space="preserve">.</w:t>
+        <w:t xml:space="preserve">distribution of network members (except hub members) who would recommend this network to a colleague</w:t>
+      </w:r>
+      <w:r>
+        <w:t xml:space="preserve">. Note that this figure divides responses by respondents’ roles within the network, allowing you to compare across role groups.</w:t>
       </w:r>
     </w:p>
     <w:p>
@@ -1787,7 +1735,7 @@
         </w:rPr>
         <w:t xml:space="preserve">Figure </w:t>
       </w:r>
-      <w:bookmarkStart w:id="01ab7dd8-5082-4e66-a6a6-5df9640b230d" w:name="teamDonut"/>
+      <w:bookmarkStart w:id="f8df6c06-dca3-4928-a9f0-0c03173237e5" w:name="netRec"/>
       <w:r xmlns:w="http://schemas.openxmlformats.org/wordprocessingml/2006/main" xmlns:wp="http://schemas.openxmlformats.org/drawingml/2006/wordprocessingDrawing" xmlns:r="http://schemas.openxmlformats.org/officeDocument/2006/relationships" xmlns:w14="http://schemas.microsoft.com/office/word/2010/wordml">
         <w:rPr>
           <w:rFonts/>
@@ -1809,12 +1757,12 @@
         </w:rPr>
         <w:fldChar w:fldCharType="end" w:dirty="true"/>
       </w:r>
-      <w:bookmarkEnd w:id="01ab7dd8-5082-4e66-a6a6-5df9640b230d"/>
+      <w:bookmarkEnd w:id="f8df6c06-dca3-4928-a9f0-0c03173237e5"/>
       <w:r>
         <w:t xml:space="preserve">: </w:t>
       </w:r>
       <w:r>
-        <w:t xml:space="preserve">Percentage of Members who Report Participating in Local Improvement Team Meetings (n= 109 respondents)</w:t>
+        <w:t xml:space="preserve">Network Recommendation (n= 105 respondents)</w:t>
       </w:r>
     </w:p>
     <w:p>
@@ -1826,7 +1774,7 @@
         <w:rPr/>
         <w:drawing xmlns:r="http://schemas.openxmlformats.org/officeDocument/2006/relationships">
           <wp:inline distT="0" distB="0" distL="0" distR="0">
-            <wp:extent cx="5943600" cy="1828800"/>
+            <wp:extent cx="5943600" cy="2743200"/>
             <wp:docPr id="15" name="" descr=""/>
             <wp:cNvGraphicFramePr>
               <a:graphicFrameLocks xmlns:a="http://schemas.openxmlformats.org/drawingml/2006/main" noChangeAspect="1"/>
@@ -1850,7 +1798,7 @@
                   <pic:spPr bwMode="auto">
                     <a:xfrm>
                       <a:off x="0" y="0"/>
-                      <a:ext cx="82550" cy="25400"/>
+                      <a:ext cx="82550" cy="38100"/>
                     </a:xfrm>
                     <a:prstGeom prst="rect">
                       <a:avLst/>
@@ -1866,89 +1814,6 @@
     </w:p>
     <w:p>
       <w:pPr>
-        <w:pStyle w:val="BodyText"/>
-      </w:pPr>
-      <w:r>
-        <w:t xml:space="preserve">The following questions pertain to those members who indicated they were part of a local improvement team. Figure</w:t>
-      </w:r>
-      <w:r>
-        <w:t xml:space="preserve"> </w:t>
-      </w:r>
-      <w:hyperlink w:anchor="meetFreq">
-        <w:r xmlns:w="http://schemas.openxmlformats.org/wordprocessingml/2006/main" xmlns:wp="http://schemas.openxmlformats.org/drawingml/2006/wordprocessingDrawing" xmlns:r="http://schemas.openxmlformats.org/officeDocument/2006/relationships" xmlns:w14="http://schemas.microsoft.com/office/word/2010/wordml">
-          <w:rPr/>
-          <w:fldChar w:fldCharType="begin" w:dirty="true"/>
-        </w:r>
-        <w:r xmlns:w="http://schemas.openxmlformats.org/wordprocessingml/2006/main" xmlns:wp="http://schemas.openxmlformats.org/drawingml/2006/wordprocessingDrawing" xmlns:r="http://schemas.openxmlformats.org/officeDocument/2006/relationships" xmlns:w14="http://schemas.microsoft.com/office/word/2010/wordml">
-          <w:rPr/>
-          <w:instrText xml:space="preserve" w:dirty="true"> REF meetFreq \h</w:instrText>
-        </w:r>
-        <w:r xmlns:w="http://schemas.openxmlformats.org/wordprocessingml/2006/main" xmlns:wp="http://schemas.openxmlformats.org/drawingml/2006/wordprocessingDrawing" xmlns:r="http://schemas.openxmlformats.org/officeDocument/2006/relationships" xmlns:w14="http://schemas.microsoft.com/office/word/2010/wordml">
-          <w:rPr/>
-          <w:fldChar w:fldCharType="end" w:dirty="true"/>
-        </w:r>
-      </w:hyperlink>
-      <w:r>
-        <w:t xml:space="preserve"> </w:t>
-      </w:r>
-      <w:r>
-        <w:t xml:space="preserve">displays</w:t>
-      </w:r>
-      <w:r>
-        <w:t xml:space="preserve"> </w:t>
-      </w:r>
-      <w:r>
-        <w:rPr>
-          <w:bCs/>
-          <w:b/>
-        </w:rPr>
-        <w:t xml:space="preserve">how frequently local improvement team meetings occur</w:t>
-      </w:r>
-      <w:r>
-        <w:t xml:space="preserve"> </w:t>
-      </w:r>
-      <w:r>
-        <w:t xml:space="preserve">while Figure</w:t>
-      </w:r>
-      <w:r>
-        <w:t xml:space="preserve"> </w:t>
-      </w:r>
-      <w:hyperlink w:anchor="meetPart">
-        <w:r xmlns:w="http://schemas.openxmlformats.org/wordprocessingml/2006/main" xmlns:wp="http://schemas.openxmlformats.org/drawingml/2006/wordprocessingDrawing" xmlns:r="http://schemas.openxmlformats.org/officeDocument/2006/relationships" xmlns:w14="http://schemas.microsoft.com/office/word/2010/wordml">
-          <w:rPr/>
-          <w:fldChar w:fldCharType="begin" w:dirty="true"/>
-        </w:r>
-        <w:r xmlns:w="http://schemas.openxmlformats.org/wordprocessingml/2006/main" xmlns:wp="http://schemas.openxmlformats.org/drawingml/2006/wordprocessingDrawing" xmlns:r="http://schemas.openxmlformats.org/officeDocument/2006/relationships" xmlns:w14="http://schemas.microsoft.com/office/word/2010/wordml">
-          <w:rPr/>
-          <w:instrText xml:space="preserve" w:dirty="true"> REF meetPart \h</w:instrText>
-        </w:r>
-        <w:r xmlns:w="http://schemas.openxmlformats.org/wordprocessingml/2006/main" xmlns:wp="http://schemas.openxmlformats.org/drawingml/2006/wordprocessingDrawing" xmlns:r="http://schemas.openxmlformats.org/officeDocument/2006/relationships" xmlns:w14="http://schemas.microsoft.com/office/word/2010/wordml">
-          <w:rPr/>
-          <w:fldChar w:fldCharType="end" w:dirty="true"/>
-        </w:r>
-      </w:hyperlink>
-      <w:r>
-        <w:t xml:space="preserve"> </w:t>
-      </w:r>
-      <w:r>
-        <w:t xml:space="preserve">displays</w:t>
-      </w:r>
-      <w:r>
-        <w:t xml:space="preserve"> </w:t>
-      </w:r>
-      <w:r>
-        <w:rPr>
-          <w:bCs/>
-          <w:b/>
-        </w:rPr>
-        <w:t xml:space="preserve">how often members report participating in local improvement team meetings</w:t>
-      </w:r>
-      <w:r>
-        <w:t xml:space="preserve">.</w:t>
-      </w:r>
-    </w:p>
-    <w:p>
-      <w:pPr>
         <w:pStyle w:val="ImageCaption"/>
       </w:pPr>
       <w:r>
@@ -1958,7 +1823,7 @@
         </w:rPr>
         <w:t xml:space="preserve">Figure </w:t>
       </w:r>
-      <w:bookmarkStart w:id="8d9d31f2-9954-4e92-986f-c4948cb1e62d" w:name="meetFreq"/>
+      <w:bookmarkStart w:id="15d59e89-3fca-413d-81b2-c1f4ed0ec06c" w:name="netRec"/>
       <w:r xmlns:w="http://schemas.openxmlformats.org/wordprocessingml/2006/main" xmlns:wp="http://schemas.openxmlformats.org/drawingml/2006/wordprocessingDrawing" xmlns:r="http://schemas.openxmlformats.org/officeDocument/2006/relationships" xmlns:w14="http://schemas.microsoft.com/office/word/2010/wordml">
         <w:rPr>
           <w:rFonts/>
@@ -1980,12 +1845,12 @@
         </w:rPr>
         <w:fldChar w:fldCharType="end" w:dirty="true"/>
       </w:r>
-      <w:bookmarkEnd w:id="8d9d31f2-9954-4e92-986f-c4948cb1e62d"/>
+      <w:bookmarkEnd w:id="15d59e89-3fca-413d-81b2-c1f4ed0ec06c"/>
       <w:r>
         <w:t xml:space="preserve">: </w:t>
       </w:r>
       <w:r>
-        <w:t xml:space="preserve">Frequency of Local Improvement Team Meetings (n= 92 respondents)</w:t>
+        <w:t xml:space="preserve">Network Recommendation (n= 105 respondents)</w:t>
       </w:r>
     </w:p>
     <w:p>
@@ -2046,7 +1911,7 @@
         </w:rPr>
         <w:t xml:space="preserve">Figure </w:t>
       </w:r>
-      <w:bookmarkStart w:id="7598c906-3bf2-4abe-b361-fbd5ece29174" w:name="meetPart"/>
+      <w:bookmarkStart w:id="c1236606-8714-4902-883f-8ad9e8b6120b" w:name="netRec"/>
       <w:r xmlns:w="http://schemas.openxmlformats.org/wordprocessingml/2006/main" xmlns:wp="http://schemas.openxmlformats.org/drawingml/2006/wordprocessingDrawing" xmlns:r="http://schemas.openxmlformats.org/officeDocument/2006/relationships" xmlns:w14="http://schemas.microsoft.com/office/word/2010/wordml">
         <w:rPr>
           <w:rFonts/>
@@ -2068,12 +1933,12 @@
         </w:rPr>
         <w:fldChar w:fldCharType="end" w:dirty="true"/>
       </w:r>
-      <w:bookmarkEnd w:id="7598c906-3bf2-4abe-b361-fbd5ece29174"/>
+      <w:bookmarkEnd w:id="c1236606-8714-4902-883f-8ad9e8b6120b"/>
       <w:r>
         <w:t xml:space="preserve">: </w:t>
       </w:r>
       <w:r>
-        <w:t xml:space="preserve">Participation in Local Improvement Team Meetings (n= 92 respondents)</w:t>
+        <w:t xml:space="preserve">Network Recommendation (n= 105 respondents)</w:t>
       </w:r>
     </w:p>
     <w:p>
@@ -2125,77 +1990,6 @@
     </w:p>
     <w:p>
       <w:pPr>
-        <w:pStyle w:val="BodyText"/>
-      </w:pPr>
-      <w:r>
-        <w:t xml:space="preserve">Additionally, it is important to not only consider frequency and attendance within improvement team meetings, but also the content of those meetings, or what members typically do or discuss when in attendance. Figure # displays members’ perceptions of the</w:t>
-      </w:r>
-      <w:r>
-        <w:t xml:space="preserve"> </w:t>
-      </w:r>
-      <w:r>
-        <w:rPr>
-          <w:bCs/>
-          <w:b/>
-        </w:rPr>
-        <w:t xml:space="preserve">frequency with which they discuss various topics related to equity during local improvement team meetings</w:t>
-      </w:r>
-      <w:r>
-        <w:t xml:space="preserve">. Given the centrality of diversity, equity, and inclusion to network improvement, consider whether local improvement teams need additional support around how to center equity in team meetings moving forward.</w:t>
-      </w:r>
-    </w:p>
-    <w:p>
-      <w:pPr>
-        <w:pStyle w:val="BodyText"/>
-      </w:pPr>
-      <w:r>
-        <w:t xml:space="preserve">Finally, Figure # displays</w:t>
-      </w:r>
-      <w:r>
-        <w:t xml:space="preserve"> </w:t>
-      </w:r>
-      <w:r>
-        <w:rPr>
-          <w:bCs/>
-          <w:b/>
-        </w:rPr>
-        <w:t xml:space="preserve">network members’ perceptions of relational trust within local improvement teams</w:t>
-      </w:r>
-      <w:r>
-        <w:t xml:space="preserve">. Consider whether this is sufficient to engage in productive dialogue and improvement routines.</w:t>
-      </w:r>
-    </w:p>
-    <w:p>
-      <w:pPr>
-        <w:pStyle w:val="BodyText"/>
-      </w:pPr>
-      <w:r>
-        <w:t xml:space="preserve">Inquiry routines are a key aspect of the continuous improvement process; however, they can be difficult to implement and master. These data summarize the degree to which your network members find various aspects of inquiry routines challenging.</w:t>
-      </w:r>
-    </w:p>
-    <w:p>
-      <w:pPr>
-        <w:pStyle w:val="BodyText"/>
-      </w:pPr>
-      <w:r>
-        <w:t xml:space="preserve">Figure # displays</w:t>
-      </w:r>
-      <w:r>
-        <w:t xml:space="preserve"> </w:t>
-      </w:r>
-      <w:r>
-        <w:rPr>
-          <w:bCs/>
-          <w:b/>
-        </w:rPr>
-        <w:t xml:space="preserve">the percentage of team members and team leads who indicated they engaged in inquiry cycle routines this year</w:t>
-      </w:r>
-      <w:r>
-        <w:t xml:space="preserve">.</w:t>
-      </w:r>
-    </w:p>
-    <w:p>
-      <w:pPr>
         <w:pStyle w:val="ImageCaption"/>
       </w:pPr>
       <w:r>
@@ -2205,7 +1999,7 @@
         </w:rPr>
         <w:t xml:space="preserve">Figure </w:t>
       </w:r>
-      <w:bookmarkStart w:id="5ab69d00-fb31-4575-8f21-c6a545844b9d" w:name="inqcycleyn"/>
+      <w:bookmarkStart w:id="0c3bd661-599d-4c29-a220-70ff1a0f972b" w:name="netRec"/>
       <w:r xmlns:w="http://schemas.openxmlformats.org/wordprocessingml/2006/main" xmlns:wp="http://schemas.openxmlformats.org/drawingml/2006/wordprocessingDrawing" xmlns:r="http://schemas.openxmlformats.org/officeDocument/2006/relationships" xmlns:w14="http://schemas.microsoft.com/office/word/2010/wordml">
         <w:rPr>
           <w:rFonts/>
@@ -2227,12 +2021,12 @@
         </w:rPr>
         <w:fldChar w:fldCharType="end" w:dirty="true"/>
       </w:r>
-      <w:bookmarkEnd w:id="5ab69d00-fb31-4575-8f21-c6a545844b9d"/>
+      <w:bookmarkEnd w:id="0c3bd661-599d-4c29-a220-70ff1a0f972b"/>
       <w:r>
         <w:t xml:space="preserve">: </w:t>
       </w:r>
       <w:r>
-        <w:t xml:space="preserve">Engagement in Inquiry Cycles (n= 117 respondents)</w:t>
+        <w:t xml:space="preserve">Network Recommendation (n= 105 respondents)</w:t>
       </w:r>
     </w:p>
     <w:p>
@@ -2284,10 +2078,146 @@
     </w:p>
     <w:p>
       <w:pPr>
+        <w:pStyle w:val="ImageCaption"/>
+      </w:pPr>
+      <w:r>
+        <w:rPr>
+          <w:rFonts/>
+          <w:b w:val="true"/>
+        </w:rPr>
+        <w:t xml:space="preserve">Figure </w:t>
+      </w:r>
+      <w:bookmarkStart w:id="29c68adc-99e7-4a9f-b657-d53f0a7b74a3" w:name="netRec"/>
+      <w:r xmlns:w="http://schemas.openxmlformats.org/wordprocessingml/2006/main" xmlns:wp="http://schemas.openxmlformats.org/drawingml/2006/wordprocessingDrawing" xmlns:r="http://schemas.openxmlformats.org/officeDocument/2006/relationships" xmlns:w14="http://schemas.microsoft.com/office/word/2010/wordml">
+        <w:rPr>
+          <w:rFonts/>
+          <w:b w:val="true"/>
+        </w:rPr>
+        <w:fldChar w:fldCharType="begin" w:dirty="true"/>
+      </w:r>
+      <w:r xmlns:w="http://schemas.openxmlformats.org/wordprocessingml/2006/main" xmlns:wp="http://schemas.openxmlformats.org/drawingml/2006/wordprocessingDrawing" xmlns:r="http://schemas.openxmlformats.org/officeDocument/2006/relationships" xmlns:w14="http://schemas.microsoft.com/office/word/2010/wordml">
+        <w:rPr>
+          <w:rFonts/>
+          <w:b w:val="true"/>
+        </w:rPr>
+        <w:instrText xml:space="preserve" w:dirty="true">SEQ fig \* Arabic</w:instrText>
+      </w:r>
+      <w:r xmlns:w="http://schemas.openxmlformats.org/wordprocessingml/2006/main" xmlns:wp="http://schemas.openxmlformats.org/drawingml/2006/wordprocessingDrawing" xmlns:r="http://schemas.openxmlformats.org/officeDocument/2006/relationships" xmlns:w14="http://schemas.microsoft.com/office/word/2010/wordml">
+        <w:rPr>
+          <w:rFonts/>
+          <w:b w:val="true"/>
+        </w:rPr>
+        <w:fldChar w:fldCharType="end" w:dirty="true"/>
+      </w:r>
+      <w:bookmarkEnd w:id="29c68adc-99e7-4a9f-b657-d53f0a7b74a3"/>
+      <w:r>
+        <w:t xml:space="preserve">: </w:t>
+      </w:r>
+      <w:r>
+        <w:t xml:space="preserve">Network Recommendation (n= 105 respondents)</w:t>
+      </w:r>
+    </w:p>
+    <w:p>
+      <w:pPr>
+        <w:jc w:val="left"/>
+        <w:pStyle w:val="Normal"/>
+      </w:pPr>
+      <w:r>
+        <w:rPr/>
+        <w:drawing xmlns:r="http://schemas.openxmlformats.org/officeDocument/2006/relationships">
+          <wp:inline distT="0" distB="0" distL="0" distR="0">
+            <wp:extent cx="5943600" cy="2743200"/>
+            <wp:docPr id="23" name="" descr=""/>
+            <wp:cNvGraphicFramePr>
+              <a:graphicFrameLocks xmlns:a="http://schemas.openxmlformats.org/drawingml/2006/main" noChangeAspect="1"/>
+            </wp:cNvGraphicFramePr>
+            <a:graphic xmlns:a="http://schemas.openxmlformats.org/drawingml/2006/main">
+              <a:graphicData uri="http://schemas.openxmlformats.org/drawingml/2006/picture">
+                <pic:pic xmlns:pic="http://schemas.openxmlformats.org/drawingml/2006/picture">
+                  <pic:nvPicPr>
+                    <pic:cNvPr id="24" name=""/>
+                    <pic:cNvPicPr>
+                      <a:picLocks noChangeAspect="1" noChangeArrowheads="1"/>
+                    </pic:cNvPicPr>
+                  </pic:nvPicPr>
+                  <pic:blipFill>
+                    <a:blip r:embed="rId32"/>
+                    <a:srcRect/>
+                    <a:stretch>
+                      <a:fillRect/>
+                    </a:stretch>
+                  </pic:blipFill>
+                  <pic:spPr bwMode="auto">
+                    <a:xfrm>
+                      <a:off x="0" y="0"/>
+                      <a:ext cx="82550" cy="38100"/>
+                    </a:xfrm>
+                    <a:prstGeom prst="rect">
+                      <a:avLst/>
+                    </a:prstGeom>
+                    <a:noFill/>
+                  </pic:spPr>
+                </pic:pic>
+              </a:graphicData>
+            </a:graphic>
+          </wp:inline>
+        </w:drawing>
+      </w:r>
+    </w:p>
+    <w:p>
+      <w:pPr>
         <w:pStyle w:val="BodyText"/>
       </w:pPr>
       <w:r>
-        <w:t xml:space="preserve">The remaining data in this section provide further insights from those members who shared that they do participate in inquiry routines. Team members and team leads were asked to</w:t>
+        <w:t xml:space="preserve">On average, your network members</w:t>
+      </w:r>
+      <w:r>
+        <w:t xml:space="preserve"> </w:t>
+      </w:r>
+      <w:r>
+        <w:t xml:space="preserve"> </w:t>
+      </w:r>
+      <w:r>
+        <w:t xml:space="preserve"># How do network members perceive participation in local improvement team meetings?</w:t>
+      </w:r>
+    </w:p>
+    <w:p>
+      <w:pPr>
+        <w:pStyle w:val="BodyText"/>
+      </w:pPr>
+      <w:r>
+        <w:t xml:space="preserve">Consistency of network participation is important to building internal team connections and helping improvement to flourish. Team meetings need to occur frequently enough to maintain momentum around network goals and allow for collaborative problem solving and discussion. However, if network meetings occur too frequently, members may not be able to consistently attend.</w:t>
+      </w:r>
+    </w:p>
+    <w:p>
+      <w:pPr>
+        <w:pStyle w:val="BodyText"/>
+      </w:pPr>
+      <w:r>
+        <w:t xml:space="preserve">Figure</w:t>
+      </w:r>
+      <w:r>
+        <w:t xml:space="preserve"> </w:t>
+      </w:r>
+      <w:hyperlink w:anchor="teamDonut">
+        <w:r xmlns:w="http://schemas.openxmlformats.org/wordprocessingml/2006/main" xmlns:wp="http://schemas.openxmlformats.org/drawingml/2006/wordprocessingDrawing" xmlns:r="http://schemas.openxmlformats.org/officeDocument/2006/relationships" xmlns:w14="http://schemas.microsoft.com/office/word/2010/wordml">
+          <w:rPr/>
+          <w:fldChar w:fldCharType="begin" w:dirty="true"/>
+        </w:r>
+        <w:r xmlns:w="http://schemas.openxmlformats.org/wordprocessingml/2006/main" xmlns:wp="http://schemas.openxmlformats.org/drawingml/2006/wordprocessingDrawing" xmlns:r="http://schemas.openxmlformats.org/officeDocument/2006/relationships" xmlns:w14="http://schemas.microsoft.com/office/word/2010/wordml">
+          <w:rPr/>
+          <w:instrText xml:space="preserve" w:dirty="true"> REF teamDonut \h</w:instrText>
+        </w:r>
+        <w:r xmlns:w="http://schemas.openxmlformats.org/wordprocessingml/2006/main" xmlns:wp="http://schemas.openxmlformats.org/drawingml/2006/wordprocessingDrawing" xmlns:r="http://schemas.openxmlformats.org/officeDocument/2006/relationships" xmlns:w14="http://schemas.microsoft.com/office/word/2010/wordml">
+          <w:rPr/>
+          <w:fldChar w:fldCharType="end" w:dirty="true"/>
+        </w:r>
+      </w:hyperlink>
+      <w:r>
+        <w:t xml:space="preserve"> </w:t>
+      </w:r>
+      <w:r>
+        <w:t xml:space="preserve">displays</w:t>
       </w:r>
       <w:r>
         <w:t xml:space="preserve"> </w:t>
@@ -2297,13 +2227,98 @@
           <w:bCs/>
           <w:b/>
         </w:rPr>
-        <w:t xml:space="preserve">indicate the extent to which they found various aspects of inquiry routines challenging</w:t>
-      </w:r>
-      <w:r>
-        <w:t xml:space="preserve"> </w:t>
-      </w:r>
-      <w:r>
-        <w:t xml:space="preserve">(Figure #). Within your network, we found the following responses:</w:t>
+        <w:t xml:space="preserve">the percentage of members (excluding the network hub) who indicated they are part of a local improvement team</w:t>
+      </w:r>
+      <w:r>
+        <w:t xml:space="preserve">.</w:t>
+      </w:r>
+    </w:p>
+    <w:p>
+      <w:pPr>
+        <w:pStyle w:val="ImageCaption"/>
+      </w:pPr>
+      <w:r>
+        <w:rPr>
+          <w:rFonts/>
+          <w:b w:val="true"/>
+        </w:rPr>
+        <w:t xml:space="preserve">Figure </w:t>
+      </w:r>
+      <w:bookmarkStart w:id="06157df3-6d89-4c23-a790-c342b10cb478" w:name="teamDonut"/>
+      <w:r xmlns:w="http://schemas.openxmlformats.org/wordprocessingml/2006/main" xmlns:wp="http://schemas.openxmlformats.org/drawingml/2006/wordprocessingDrawing" xmlns:r="http://schemas.openxmlformats.org/officeDocument/2006/relationships" xmlns:w14="http://schemas.microsoft.com/office/word/2010/wordml">
+        <w:rPr>
+          <w:rFonts/>
+          <w:b w:val="true"/>
+        </w:rPr>
+        <w:fldChar w:fldCharType="begin" w:dirty="true"/>
+      </w:r>
+      <w:r xmlns:w="http://schemas.openxmlformats.org/wordprocessingml/2006/main" xmlns:wp="http://schemas.openxmlformats.org/drawingml/2006/wordprocessingDrawing" xmlns:r="http://schemas.openxmlformats.org/officeDocument/2006/relationships" xmlns:w14="http://schemas.microsoft.com/office/word/2010/wordml">
+        <w:rPr>
+          <w:rFonts/>
+          <w:b w:val="true"/>
+        </w:rPr>
+        <w:instrText xml:space="preserve" w:dirty="true">SEQ fig \* Arabic</w:instrText>
+      </w:r>
+      <w:r xmlns:w="http://schemas.openxmlformats.org/wordprocessingml/2006/main" xmlns:wp="http://schemas.openxmlformats.org/drawingml/2006/wordprocessingDrawing" xmlns:r="http://schemas.openxmlformats.org/officeDocument/2006/relationships" xmlns:w14="http://schemas.microsoft.com/office/word/2010/wordml">
+        <w:rPr>
+          <w:rFonts/>
+          <w:b w:val="true"/>
+        </w:rPr>
+        <w:fldChar w:fldCharType="end" w:dirty="true"/>
+      </w:r>
+      <w:bookmarkEnd w:id="06157df3-6d89-4c23-a790-c342b10cb478"/>
+      <w:r>
+        <w:t xml:space="preserve">: </w:t>
+      </w:r>
+      <w:r>
+        <w:t xml:space="preserve">Percentage of Members who Report Participating in Local Improvement Team Meetings (n= 109 respondents)</w:t>
+      </w:r>
+    </w:p>
+    <w:p>
+      <w:pPr>
+        <w:jc w:val="left"/>
+        <w:pStyle w:val="Normal"/>
+      </w:pPr>
+      <w:r>
+        <w:rPr/>
+        <w:drawing xmlns:r="http://schemas.openxmlformats.org/officeDocument/2006/relationships">
+          <wp:inline distT="0" distB="0" distL="0" distR="0">
+            <wp:extent cx="5943600" cy="1828800"/>
+            <wp:docPr id="25" name="" descr=""/>
+            <wp:cNvGraphicFramePr>
+              <a:graphicFrameLocks xmlns:a="http://schemas.openxmlformats.org/drawingml/2006/main" noChangeAspect="1"/>
+            </wp:cNvGraphicFramePr>
+            <a:graphic xmlns:a="http://schemas.openxmlformats.org/drawingml/2006/main">
+              <a:graphicData uri="http://schemas.openxmlformats.org/drawingml/2006/picture">
+                <pic:pic xmlns:pic="http://schemas.openxmlformats.org/drawingml/2006/picture">
+                  <pic:nvPicPr>
+                    <pic:cNvPr id="26" name=""/>
+                    <pic:cNvPicPr>
+                      <a:picLocks noChangeAspect="1" noChangeArrowheads="1"/>
+                    </pic:cNvPicPr>
+                  </pic:nvPicPr>
+                  <pic:blipFill>
+                    <a:blip r:embed="rId33"/>
+                    <a:srcRect/>
+                    <a:stretch>
+                      <a:fillRect/>
+                    </a:stretch>
+                  </pic:blipFill>
+                  <pic:spPr bwMode="auto">
+                    <a:xfrm>
+                      <a:off x="0" y="0"/>
+                      <a:ext cx="82550" cy="25400"/>
+                    </a:xfrm>
+                    <a:prstGeom prst="rect">
+                      <a:avLst/>
+                    </a:prstGeom>
+                    <a:noFill/>
+                  </pic:spPr>
+                </pic:pic>
+              </a:graphicData>
+            </a:graphic>
+          </wp:inline>
+        </w:drawing>
       </w:r>
     </w:p>
     <w:p>
@@ -2311,47 +2326,30 @@
         <w:pStyle w:val="BodyText"/>
       </w:pPr>
       <w:r>
-        <w:t xml:space="preserve">While we anticipate a learning curve in mastering inquiry routines, if these responses are lower than you would expect, consider any additional steps the network hub can take to support members around challenging aspects of the work. Note also those aspects of inquiry routines members said were not applicable to their practice. Are these practices you would expect members to be familiar with?</w:t>
-      </w:r>
-    </w:p>
-    <w:p>
-      <w:r>
-        <w:br w:type="page"/>
-      </w:r>
-    </w:p>
-    <w:bookmarkEnd w:id="27"/>
-    <w:bookmarkStart w:id="30" w:name="Xa0512354a20fb1a3fa791fdd52e5803fc55f2c1"/>
-    <w:p>
-      <w:pPr>
-        <w:pStyle w:val="Heading1"/>
-      </w:pPr>
-      <w:r>
-        <w:t xml:space="preserve">How do network members view the sustainability of the network?</w:t>
-      </w:r>
-    </w:p>
-    <w:p>
-      <w:pPr>
-        <w:pStyle w:val="FirstParagraph"/>
-      </w:pPr>
-      <w:r>
-        <w:t xml:space="preserve">This year, we began collecting data around a new set of questions aimed to help us understand perspectives around and strategies for network sustainability across the BMGF initiative. While a larger report on sustainability across the initiative is forthcoming, these data show how your network members are thinking about sustainability of various network activities. These data are divided by role group to allow you to compare the responses of those in network leadership to those in other positions within the network.</w:t>
-      </w:r>
-    </w:p>
-    <w:bookmarkStart w:id="28" w:name="Xd00f6ea8373e2b7f84ae2dd1d4c36f49d5d4705"/>
-    <w:p>
-      <w:pPr>
-        <w:pStyle w:val="Heading2"/>
-      </w:pPr>
-      <w:r>
-        <w:t xml:space="preserve">Network leaders’ perceptions of sustainability</w:t>
-      </w:r>
-    </w:p>
-    <w:p>
-      <w:pPr>
-        <w:pStyle w:val="FirstParagraph"/>
-      </w:pPr>
-      <w:r>
-        <w:t xml:space="preserve">Figure # displays the</w:t>
+        <w:t xml:space="preserve">The following questions pertain to those members who indicated they were part of a local improvement team. Figure</w:t>
+      </w:r>
+      <w:r>
+        <w:t xml:space="preserve"> </w:t>
+      </w:r>
+      <w:hyperlink w:anchor="meetFreq">
+        <w:r xmlns:w="http://schemas.openxmlformats.org/wordprocessingml/2006/main" xmlns:wp="http://schemas.openxmlformats.org/drawingml/2006/wordprocessingDrawing" xmlns:r="http://schemas.openxmlformats.org/officeDocument/2006/relationships" xmlns:w14="http://schemas.microsoft.com/office/word/2010/wordml">
+          <w:rPr/>
+          <w:fldChar w:fldCharType="begin" w:dirty="true"/>
+        </w:r>
+        <w:r xmlns:w="http://schemas.openxmlformats.org/wordprocessingml/2006/main" xmlns:wp="http://schemas.openxmlformats.org/drawingml/2006/wordprocessingDrawing" xmlns:r="http://schemas.openxmlformats.org/officeDocument/2006/relationships" xmlns:w14="http://schemas.microsoft.com/office/word/2010/wordml">
+          <w:rPr/>
+          <w:instrText xml:space="preserve" w:dirty="true"> REF meetFreq \h</w:instrText>
+        </w:r>
+        <w:r xmlns:w="http://schemas.openxmlformats.org/wordprocessingml/2006/main" xmlns:wp="http://schemas.openxmlformats.org/drawingml/2006/wordprocessingDrawing" xmlns:r="http://schemas.openxmlformats.org/officeDocument/2006/relationships" xmlns:w14="http://schemas.microsoft.com/office/word/2010/wordml">
+          <w:rPr/>
+          <w:fldChar w:fldCharType="end" w:dirty="true"/>
+        </w:r>
+      </w:hyperlink>
+      <w:r>
+        <w:t xml:space="preserve"> </w:t>
+      </w:r>
+      <w:r>
+        <w:t xml:space="preserve">displays</w:t>
       </w:r>
       <w:r>
         <w:t xml:space="preserve"> </w:t>
@@ -2361,18 +2359,36 @@
           <w:bCs/>
           <w:b/>
         </w:rPr>
-        <w:t xml:space="preserve">percentage of network leaders who indicated the network was already planning for sustainability</w:t>
-      </w:r>
-      <w:r>
-        <w:t xml:space="preserve">. The remaining data in this section draw from this sample of network leaders.</w:t>
-      </w:r>
-    </w:p>
-    <w:p>
-      <w:pPr>
-        <w:pStyle w:val="BodyText"/>
-      </w:pPr>
-      <w:r>
-        <w:t xml:space="preserve">Figure # summarizes the</w:t>
+        <w:t xml:space="preserve">how frequently local improvement team meetings occur</w:t>
+      </w:r>
+      <w:r>
+        <w:t xml:space="preserve"> </w:t>
+      </w:r>
+      <w:r>
+        <w:t xml:space="preserve">while Figure</w:t>
+      </w:r>
+      <w:r>
+        <w:t xml:space="preserve"> </w:t>
+      </w:r>
+      <w:hyperlink w:anchor="meetPart">
+        <w:r xmlns:w="http://schemas.openxmlformats.org/wordprocessingml/2006/main" xmlns:wp="http://schemas.openxmlformats.org/drawingml/2006/wordprocessingDrawing" xmlns:r="http://schemas.openxmlformats.org/officeDocument/2006/relationships" xmlns:w14="http://schemas.microsoft.com/office/word/2010/wordml">
+          <w:rPr/>
+          <w:fldChar w:fldCharType="begin" w:dirty="true"/>
+        </w:r>
+        <w:r xmlns:w="http://schemas.openxmlformats.org/wordprocessingml/2006/main" xmlns:wp="http://schemas.openxmlformats.org/drawingml/2006/wordprocessingDrawing" xmlns:r="http://schemas.openxmlformats.org/officeDocument/2006/relationships" xmlns:w14="http://schemas.microsoft.com/office/word/2010/wordml">
+          <w:rPr/>
+          <w:instrText xml:space="preserve" w:dirty="true"> REF meetPart \h</w:instrText>
+        </w:r>
+        <w:r xmlns:w="http://schemas.openxmlformats.org/wordprocessingml/2006/main" xmlns:wp="http://schemas.openxmlformats.org/drawingml/2006/wordprocessingDrawing" xmlns:r="http://schemas.openxmlformats.org/officeDocument/2006/relationships" xmlns:w14="http://schemas.microsoft.com/office/word/2010/wordml">
+          <w:rPr/>
+          <w:fldChar w:fldCharType="end" w:dirty="true"/>
+        </w:r>
+      </w:hyperlink>
+      <w:r>
+        <w:t xml:space="preserve"> </w:t>
+      </w:r>
+      <w:r>
+        <w:t xml:space="preserve">displays</w:t>
       </w:r>
       <w:r>
         <w:t xml:space="preserve"> </w:t>
@@ -2382,7 +2398,7 @@
           <w:bCs/>
           <w:b/>
         </w:rPr>
-        <w:t xml:space="preserve">extent to which network leaders’ believe various network elements are currently prioritized in the network’s sustainability planning</w:t>
+        <w:t xml:space="preserve">how often members report participating in local improvement team meetings</w:t>
       </w:r>
       <w:r>
         <w:t xml:space="preserve">.</w:t>
@@ -2390,10 +2406,186 @@
     </w:p>
     <w:p>
       <w:pPr>
+        <w:pStyle w:val="ImageCaption"/>
+      </w:pPr>
+      <w:r>
+        <w:rPr>
+          <w:rFonts/>
+          <w:b w:val="true"/>
+        </w:rPr>
+        <w:t xml:space="preserve">Figure </w:t>
+      </w:r>
+      <w:bookmarkStart w:id="7b0fba65-2a0d-445e-a0f3-320ea42af4b3" w:name="meetFreq"/>
+      <w:r xmlns:w="http://schemas.openxmlformats.org/wordprocessingml/2006/main" xmlns:wp="http://schemas.openxmlformats.org/drawingml/2006/wordprocessingDrawing" xmlns:r="http://schemas.openxmlformats.org/officeDocument/2006/relationships" xmlns:w14="http://schemas.microsoft.com/office/word/2010/wordml">
+        <w:rPr>
+          <w:rFonts/>
+          <w:b w:val="true"/>
+        </w:rPr>
+        <w:fldChar w:fldCharType="begin" w:dirty="true"/>
+      </w:r>
+      <w:r xmlns:w="http://schemas.openxmlformats.org/wordprocessingml/2006/main" xmlns:wp="http://schemas.openxmlformats.org/drawingml/2006/wordprocessingDrawing" xmlns:r="http://schemas.openxmlformats.org/officeDocument/2006/relationships" xmlns:w14="http://schemas.microsoft.com/office/word/2010/wordml">
+        <w:rPr>
+          <w:rFonts/>
+          <w:b w:val="true"/>
+        </w:rPr>
+        <w:instrText xml:space="preserve" w:dirty="true">SEQ fig \* Arabic</w:instrText>
+      </w:r>
+      <w:r xmlns:w="http://schemas.openxmlformats.org/wordprocessingml/2006/main" xmlns:wp="http://schemas.openxmlformats.org/drawingml/2006/wordprocessingDrawing" xmlns:r="http://schemas.openxmlformats.org/officeDocument/2006/relationships" xmlns:w14="http://schemas.microsoft.com/office/word/2010/wordml">
+        <w:rPr>
+          <w:rFonts/>
+          <w:b w:val="true"/>
+        </w:rPr>
+        <w:fldChar w:fldCharType="end" w:dirty="true"/>
+      </w:r>
+      <w:bookmarkEnd w:id="7b0fba65-2a0d-445e-a0f3-320ea42af4b3"/>
+      <w:r>
+        <w:t xml:space="preserve">: </w:t>
+      </w:r>
+      <w:r>
+        <w:t xml:space="preserve">Frequency of Local Improvement Team Meetings (n= 92 respondents)</w:t>
+      </w:r>
+    </w:p>
+    <w:p>
+      <w:pPr>
+        <w:jc w:val="left"/>
+        <w:pStyle w:val="Normal"/>
+      </w:pPr>
+      <w:r>
+        <w:rPr/>
+        <w:drawing xmlns:r="http://schemas.openxmlformats.org/officeDocument/2006/relationships">
+          <wp:inline distT="0" distB="0" distL="0" distR="0">
+            <wp:extent cx="5943600" cy="2743200"/>
+            <wp:docPr id="27" name="" descr=""/>
+            <wp:cNvGraphicFramePr>
+              <a:graphicFrameLocks xmlns:a="http://schemas.openxmlformats.org/drawingml/2006/main" noChangeAspect="1"/>
+            </wp:cNvGraphicFramePr>
+            <a:graphic xmlns:a="http://schemas.openxmlformats.org/drawingml/2006/main">
+              <a:graphicData uri="http://schemas.openxmlformats.org/drawingml/2006/picture">
+                <pic:pic xmlns:pic="http://schemas.openxmlformats.org/drawingml/2006/picture">
+                  <pic:nvPicPr>
+                    <pic:cNvPr id="28" name=""/>
+                    <pic:cNvPicPr>
+                      <a:picLocks noChangeAspect="1" noChangeArrowheads="1"/>
+                    </pic:cNvPicPr>
+                  </pic:nvPicPr>
+                  <pic:blipFill>
+                    <a:blip r:embed="rId34"/>
+                    <a:srcRect/>
+                    <a:stretch>
+                      <a:fillRect/>
+                    </a:stretch>
+                  </pic:blipFill>
+                  <pic:spPr bwMode="auto">
+                    <a:xfrm>
+                      <a:off x="0" y="0"/>
+                      <a:ext cx="82550" cy="38100"/>
+                    </a:xfrm>
+                    <a:prstGeom prst="rect">
+                      <a:avLst/>
+                    </a:prstGeom>
+                    <a:noFill/>
+                  </pic:spPr>
+                </pic:pic>
+              </a:graphicData>
+            </a:graphic>
+          </wp:inline>
+        </w:drawing>
+      </w:r>
+    </w:p>
+    <w:p>
+      <w:pPr>
+        <w:pStyle w:val="ImageCaption"/>
+      </w:pPr>
+      <w:r>
+        <w:rPr>
+          <w:rFonts/>
+          <w:b w:val="true"/>
+        </w:rPr>
+        <w:t xml:space="preserve">Figure </w:t>
+      </w:r>
+      <w:bookmarkStart w:id="5c4414a3-e83a-4d4a-b09d-5e8680c44dbc" w:name="meetPart"/>
+      <w:r xmlns:w="http://schemas.openxmlformats.org/wordprocessingml/2006/main" xmlns:wp="http://schemas.openxmlformats.org/drawingml/2006/wordprocessingDrawing" xmlns:r="http://schemas.openxmlformats.org/officeDocument/2006/relationships" xmlns:w14="http://schemas.microsoft.com/office/word/2010/wordml">
+        <w:rPr>
+          <w:rFonts/>
+          <w:b w:val="true"/>
+        </w:rPr>
+        <w:fldChar w:fldCharType="begin" w:dirty="true"/>
+      </w:r>
+      <w:r xmlns:w="http://schemas.openxmlformats.org/wordprocessingml/2006/main" xmlns:wp="http://schemas.openxmlformats.org/drawingml/2006/wordprocessingDrawing" xmlns:r="http://schemas.openxmlformats.org/officeDocument/2006/relationships" xmlns:w14="http://schemas.microsoft.com/office/word/2010/wordml">
+        <w:rPr>
+          <w:rFonts/>
+          <w:b w:val="true"/>
+        </w:rPr>
+        <w:instrText xml:space="preserve" w:dirty="true">SEQ fig \* Arabic</w:instrText>
+      </w:r>
+      <w:r xmlns:w="http://schemas.openxmlformats.org/wordprocessingml/2006/main" xmlns:wp="http://schemas.openxmlformats.org/drawingml/2006/wordprocessingDrawing" xmlns:r="http://schemas.openxmlformats.org/officeDocument/2006/relationships" xmlns:w14="http://schemas.microsoft.com/office/word/2010/wordml">
+        <w:rPr>
+          <w:rFonts/>
+          <w:b w:val="true"/>
+        </w:rPr>
+        <w:fldChar w:fldCharType="end" w:dirty="true"/>
+      </w:r>
+      <w:bookmarkEnd w:id="5c4414a3-e83a-4d4a-b09d-5e8680c44dbc"/>
+      <w:r>
+        <w:t xml:space="preserve">: </w:t>
+      </w:r>
+      <w:r>
+        <w:t xml:space="preserve">Participation in Local Improvement Team Meetings (n= 92 respondents)</w:t>
+      </w:r>
+    </w:p>
+    <w:p>
+      <w:pPr>
+        <w:jc w:val="left"/>
+        <w:pStyle w:val="Normal"/>
+      </w:pPr>
+      <w:r>
+        <w:rPr/>
+        <w:drawing xmlns:r="http://schemas.openxmlformats.org/officeDocument/2006/relationships">
+          <wp:inline distT="0" distB="0" distL="0" distR="0">
+            <wp:extent cx="5943600" cy="2743200"/>
+            <wp:docPr id="29" name="" descr=""/>
+            <wp:cNvGraphicFramePr>
+              <a:graphicFrameLocks xmlns:a="http://schemas.openxmlformats.org/drawingml/2006/main" noChangeAspect="1"/>
+            </wp:cNvGraphicFramePr>
+            <a:graphic xmlns:a="http://schemas.openxmlformats.org/drawingml/2006/main">
+              <a:graphicData uri="http://schemas.openxmlformats.org/drawingml/2006/picture">
+                <pic:pic xmlns:pic="http://schemas.openxmlformats.org/drawingml/2006/picture">
+                  <pic:nvPicPr>
+                    <pic:cNvPr id="30" name=""/>
+                    <pic:cNvPicPr>
+                      <a:picLocks noChangeAspect="1" noChangeArrowheads="1"/>
+                    </pic:cNvPicPr>
+                  </pic:nvPicPr>
+                  <pic:blipFill>
+                    <a:blip r:embed="rId35"/>
+                    <a:srcRect/>
+                    <a:stretch>
+                      <a:fillRect/>
+                    </a:stretch>
+                  </pic:blipFill>
+                  <pic:spPr bwMode="auto">
+                    <a:xfrm>
+                      <a:off x="0" y="0"/>
+                      <a:ext cx="82550" cy="38100"/>
+                    </a:xfrm>
+                    <a:prstGeom prst="rect">
+                      <a:avLst/>
+                    </a:prstGeom>
+                    <a:noFill/>
+                  </pic:spPr>
+                </pic:pic>
+              </a:graphicData>
+            </a:graphic>
+          </wp:inline>
+        </w:drawing>
+      </w:r>
+    </w:p>
+    <w:p>
+      <w:pPr>
         <w:pStyle w:val="BodyText"/>
       </w:pPr>
       <w:r>
-        <w:t xml:space="preserve">Finally, Figure # provides an overview of</w:t>
+        <w:t xml:space="preserve">Additionally, it is important to not only consider frequency and attendance within improvement team meetings, but also the content of those meetings, or what members typically do or discuss when in attendance. Figure # displays members’ perceptions of the</w:t>
       </w:r>
       <w:r>
         <w:t xml:space="preserve"> </w:t>
@@ -2403,28 +2595,18 @@
           <w:bCs/>
           <w:b/>
         </w:rPr>
-        <w:t xml:space="preserve">how network leaders perceive potential challenges to network sustainability after support from BMGF ends</w:t>
-      </w:r>
-      <w:r>
-        <w:t xml:space="preserve">.</w:t>
-      </w:r>
-    </w:p>
-    <w:bookmarkEnd w:id="28"/>
-    <w:bookmarkStart w:id="29" w:name="X52824be9d7d7789064776b08e43092ca936dd29"/>
-    <w:p>
-      <w:pPr>
-        <w:pStyle w:val="Heading2"/>
-      </w:pPr>
-      <w:r>
-        <w:t xml:space="preserve">Other network members’ perceptions of network sustainability</w:t>
-      </w:r>
-    </w:p>
-    <w:p>
-      <w:pPr>
-        <w:pStyle w:val="FirstParagraph"/>
-      </w:pPr>
-      <w:r>
-        <w:t xml:space="preserve">Network members were first asked to</w:t>
+        <w:t xml:space="preserve">frequency with which they discuss various topics related to equity during local improvement team meetings</w:t>
+      </w:r>
+      <w:r>
+        <w:t xml:space="preserve">. Given the centrality of diversity, equity, and inclusion to network improvement, consider whether local improvement teams need additional support around how to center equity in team meetings moving forward.</w:t>
+      </w:r>
+    </w:p>
+    <w:p>
+      <w:pPr>
+        <w:pStyle w:val="BodyText"/>
+      </w:pPr>
+      <w:r>
+        <w:t xml:space="preserve">Finally, Figure # displays</w:t>
       </w:r>
       <w:r>
         <w:t xml:space="preserve"> </w:t>
@@ -2434,13 +2616,10 @@
           <w:bCs/>
           <w:b/>
         </w:rPr>
-        <w:t xml:space="preserve">indicate the extent to which they agreed that various network activities were having an influence within their broader school context</w:t>
-      </w:r>
-      <w:r>
-        <w:t xml:space="preserve"> </w:t>
-      </w:r>
-      <w:r>
-        <w:t xml:space="preserve">(Figure #). We consider this an important precursor to sustainability as it indicates the extent to which network approaches have potentially spread within schools, giving the network firmer roots in the local context.</w:t>
+        <w:t xml:space="preserve">network members’ perceptions of relational trust within local improvement teams</w:t>
+      </w:r>
+      <w:r>
+        <w:t xml:space="preserve">. Consider whether this is sufficient to engage in productive dialogue and improvement routines.</w:t>
       </w:r>
     </w:p>
     <w:p>
@@ -2448,7 +2627,15 @@
         <w:pStyle w:val="BodyText"/>
       </w:pPr>
       <w:r>
-        <w:t xml:space="preserve">Figures #-## display network members’ perceptions of the likelihood that various network activities will sustain after the network no longer has access to support from BMGF. Figure # displays</w:t>
+        <w:t xml:space="preserve">Inquiry routines are a key aspect of the continuous improvement process; however, they can be difficult to implement and master. These data summarize the degree to which your network members find various aspects of inquiry routines challenging.</w:t>
+      </w:r>
+    </w:p>
+    <w:p>
+      <w:pPr>
+        <w:pStyle w:val="BodyText"/>
+      </w:pPr>
+      <w:r>
+        <w:t xml:space="preserve">Figure # displays</w:t>
       </w:r>
       <w:r>
         <w:t xml:space="preserve"> </w:t>
@@ -2458,10 +2645,106 @@
           <w:bCs/>
           <w:b/>
         </w:rPr>
-        <w:t xml:space="preserve">how members view sustainability of network activities within their school</w:t>
-      </w:r>
-      <w:r>
-        <w:t xml:space="preserve">. Figure # displays</w:t>
+        <w:t xml:space="preserve">the percentage of team members and team leads who indicated they engaged in inquiry cycle routines this year</w:t>
+      </w:r>
+      <w:r>
+        <w:t xml:space="preserve">.</w:t>
+      </w:r>
+    </w:p>
+    <w:p>
+      <w:pPr>
+        <w:pStyle w:val="ImageCaption"/>
+      </w:pPr>
+      <w:r>
+        <w:rPr>
+          <w:rFonts/>
+          <w:b w:val="true"/>
+        </w:rPr>
+        <w:t xml:space="preserve">Figure </w:t>
+      </w:r>
+      <w:bookmarkStart w:id="ea08b008-72c4-4130-93eb-c0932f9c3d24" w:name="inqcycleyn"/>
+      <w:r xmlns:w="http://schemas.openxmlformats.org/wordprocessingml/2006/main" xmlns:wp="http://schemas.openxmlformats.org/drawingml/2006/wordprocessingDrawing" xmlns:r="http://schemas.openxmlformats.org/officeDocument/2006/relationships" xmlns:w14="http://schemas.microsoft.com/office/word/2010/wordml">
+        <w:rPr>
+          <w:rFonts/>
+          <w:b w:val="true"/>
+        </w:rPr>
+        <w:fldChar w:fldCharType="begin" w:dirty="true"/>
+      </w:r>
+      <w:r xmlns:w="http://schemas.openxmlformats.org/wordprocessingml/2006/main" xmlns:wp="http://schemas.openxmlformats.org/drawingml/2006/wordprocessingDrawing" xmlns:r="http://schemas.openxmlformats.org/officeDocument/2006/relationships" xmlns:w14="http://schemas.microsoft.com/office/word/2010/wordml">
+        <w:rPr>
+          <w:rFonts/>
+          <w:b w:val="true"/>
+        </w:rPr>
+        <w:instrText xml:space="preserve" w:dirty="true">SEQ fig \* Arabic</w:instrText>
+      </w:r>
+      <w:r xmlns:w="http://schemas.openxmlformats.org/wordprocessingml/2006/main" xmlns:wp="http://schemas.openxmlformats.org/drawingml/2006/wordprocessingDrawing" xmlns:r="http://schemas.openxmlformats.org/officeDocument/2006/relationships" xmlns:w14="http://schemas.microsoft.com/office/word/2010/wordml">
+        <w:rPr>
+          <w:rFonts/>
+          <w:b w:val="true"/>
+        </w:rPr>
+        <w:fldChar w:fldCharType="end" w:dirty="true"/>
+      </w:r>
+      <w:bookmarkEnd w:id="ea08b008-72c4-4130-93eb-c0932f9c3d24"/>
+      <w:r>
+        <w:t xml:space="preserve">: </w:t>
+      </w:r>
+      <w:r>
+        <w:t xml:space="preserve">Engagement in Inquiry Cycles (n= 117 respondents)</w:t>
+      </w:r>
+    </w:p>
+    <w:p>
+      <w:pPr>
+        <w:jc w:val="left"/>
+        <w:pStyle w:val="Normal"/>
+      </w:pPr>
+      <w:r>
+        <w:rPr/>
+        <w:drawing xmlns:r="http://schemas.openxmlformats.org/officeDocument/2006/relationships">
+          <wp:inline distT="0" distB="0" distL="0" distR="0">
+            <wp:extent cx="5943600" cy="2743200"/>
+            <wp:docPr id="31" name="" descr=""/>
+            <wp:cNvGraphicFramePr>
+              <a:graphicFrameLocks xmlns:a="http://schemas.openxmlformats.org/drawingml/2006/main" noChangeAspect="1"/>
+            </wp:cNvGraphicFramePr>
+            <a:graphic xmlns:a="http://schemas.openxmlformats.org/drawingml/2006/main">
+              <a:graphicData uri="http://schemas.openxmlformats.org/drawingml/2006/picture">
+                <pic:pic xmlns:pic="http://schemas.openxmlformats.org/drawingml/2006/picture">
+                  <pic:nvPicPr>
+                    <pic:cNvPr id="32" name=""/>
+                    <pic:cNvPicPr>
+                      <a:picLocks noChangeAspect="1" noChangeArrowheads="1"/>
+                    </pic:cNvPicPr>
+                  </pic:nvPicPr>
+                  <pic:blipFill>
+                    <a:blip r:embed="rId36"/>
+                    <a:srcRect/>
+                    <a:stretch>
+                      <a:fillRect/>
+                    </a:stretch>
+                  </pic:blipFill>
+                  <pic:spPr bwMode="auto">
+                    <a:xfrm>
+                      <a:off x="0" y="0"/>
+                      <a:ext cx="82550" cy="38100"/>
+                    </a:xfrm>
+                    <a:prstGeom prst="rect">
+                      <a:avLst/>
+                    </a:prstGeom>
+                    <a:noFill/>
+                  </pic:spPr>
+                </pic:pic>
+              </a:graphicData>
+            </a:graphic>
+          </wp:inline>
+        </w:drawing>
+      </w:r>
+    </w:p>
+    <w:p>
+      <w:pPr>
+        <w:pStyle w:val="BodyText"/>
+      </w:pPr>
+      <w:r>
+        <w:t xml:space="preserve">The remaining data in this section provide further insights from those members who shared that they do participate in inquiry routines. Team members and team leads were asked to</w:t>
       </w:r>
       <w:r>
         <w:t xml:space="preserve"> </w:t>
@@ -2471,10 +2754,61 @@
           <w:bCs/>
           <w:b/>
         </w:rPr>
-        <w:t xml:space="preserve">how they view sustainability of activities within their local improvement team</w:t>
-      </w:r>
-      <w:r>
-        <w:t xml:space="preserve">. Finally, Figure # displays</w:t>
+        <w:t xml:space="preserve">indicate the extent to which they found various aspects of inquiry routines challenging</w:t>
+      </w:r>
+      <w:r>
+        <w:t xml:space="preserve"> </w:t>
+      </w:r>
+      <w:r>
+        <w:t xml:space="preserve">(Figure #). Within your network, we found the following responses:</w:t>
+      </w:r>
+    </w:p>
+    <w:p>
+      <w:pPr>
+        <w:pStyle w:val="BodyText"/>
+      </w:pPr>
+      <w:r>
+        <w:t xml:space="preserve">While we anticipate a learning curve in mastering inquiry routines, if these responses are lower than you would expect, consider any additional steps the network hub can take to support members around challenging aspects of the work. Note also those aspects of inquiry routines members said were not applicable to their practice. Are these practices you would expect members to be familiar with?</w:t>
+      </w:r>
+    </w:p>
+    <w:p>
+      <w:r>
+        <w:br w:type="page"/>
+      </w:r>
+    </w:p>
+    <w:bookmarkEnd w:id="26"/>
+    <w:bookmarkStart w:id="29" w:name="Xa0512354a20fb1a3fa791fdd52e5803fc55f2c1"/>
+    <w:p>
+      <w:pPr>
+        <w:pStyle w:val="Heading1"/>
+      </w:pPr>
+      <w:r>
+        <w:t xml:space="preserve">How do network members view the sustainability of the network?</w:t>
+      </w:r>
+    </w:p>
+    <w:p>
+      <w:pPr>
+        <w:pStyle w:val="FirstParagraph"/>
+      </w:pPr>
+      <w:r>
+        <w:t xml:space="preserve">This year, we began collecting data around a new set of questions aimed to help us understand perspectives around and strategies for network sustainability across the BMGF initiative. While a larger report on sustainability across the initiative is forthcoming, these data show how your network members are thinking about sustainability of various network activities. These data are divided by role group to allow you to compare the responses of those in network leadership to those in other positions within the network.</w:t>
+      </w:r>
+    </w:p>
+    <w:bookmarkStart w:id="27" w:name="Xd00f6ea8373e2b7f84ae2dd1d4c36f49d5d4705"/>
+    <w:p>
+      <w:pPr>
+        <w:pStyle w:val="Heading2"/>
+      </w:pPr>
+      <w:r>
+        <w:t xml:space="preserve">Network leaders’ perceptions of sustainability</w:t>
+      </w:r>
+    </w:p>
+    <w:p>
+      <w:pPr>
+        <w:pStyle w:val="FirstParagraph"/>
+      </w:pPr>
+      <w:r>
+        <w:t xml:space="preserve">Figure # displays the</w:t>
       </w:r>
       <w:r>
         <w:t xml:space="preserve"> </w:t>
@@ -2484,10 +2818,10 @@
           <w:bCs/>
           <w:b/>
         </w:rPr>
-        <w:t xml:space="preserve">how members themselves foresee sustaining various improvement activities</w:t>
-      </w:r>
-      <w:r>
-        <w:t xml:space="preserve">. Consider how these responses align with (or diverge from) network leaders’ priorities for network sustainability.</w:t>
+        <w:t xml:space="preserve">percentage of network leaders who indicated the network was already planning for sustainability</w:t>
+      </w:r>
+      <w:r>
+        <w:t xml:space="preserve">. The remaining data in this section draw from this sample of network leaders.</w:t>
       </w:r>
     </w:p>
     <w:p>
@@ -2495,7 +2829,7 @@
         <w:pStyle w:val="BodyText"/>
       </w:pPr>
       <w:r>
-        <w:t xml:space="preserve">Finally, Figure # provides an overview of</w:t>
+        <w:t xml:space="preserve">Figure # summarizes the</w:t>
       </w:r>
       <w:r>
         <w:t xml:space="preserve"> </w:t>
@@ -2505,6 +2839,129 @@
           <w:bCs/>
           <w:b/>
         </w:rPr>
+        <w:t xml:space="preserve">extent to which network leaders’ believe various network elements are currently prioritized in the network’s sustainability planning</w:t>
+      </w:r>
+      <w:r>
+        <w:t xml:space="preserve">.</w:t>
+      </w:r>
+    </w:p>
+    <w:p>
+      <w:pPr>
+        <w:pStyle w:val="BodyText"/>
+      </w:pPr>
+      <w:r>
+        <w:t xml:space="preserve">Finally, Figure # provides an overview of</w:t>
+      </w:r>
+      <w:r>
+        <w:t xml:space="preserve"> </w:t>
+      </w:r>
+      <w:r>
+        <w:rPr>
+          <w:bCs/>
+          <w:b/>
+        </w:rPr>
+        <w:t xml:space="preserve">how network leaders perceive potential challenges to network sustainability after support from BMGF ends</w:t>
+      </w:r>
+      <w:r>
+        <w:t xml:space="preserve">.</w:t>
+      </w:r>
+    </w:p>
+    <w:bookmarkEnd w:id="27"/>
+    <w:bookmarkStart w:id="28" w:name="X52824be9d7d7789064776b08e43092ca936dd29"/>
+    <w:p>
+      <w:pPr>
+        <w:pStyle w:val="Heading2"/>
+      </w:pPr>
+      <w:r>
+        <w:t xml:space="preserve">Other network members’ perceptions of network sustainability</w:t>
+      </w:r>
+    </w:p>
+    <w:p>
+      <w:pPr>
+        <w:pStyle w:val="FirstParagraph"/>
+      </w:pPr>
+      <w:r>
+        <w:t xml:space="preserve">Network members were first asked to</w:t>
+      </w:r>
+      <w:r>
+        <w:t xml:space="preserve"> </w:t>
+      </w:r>
+      <w:r>
+        <w:rPr>
+          <w:bCs/>
+          <w:b/>
+        </w:rPr>
+        <w:t xml:space="preserve">indicate the extent to which they agreed that various network activities were having an influence within their broader school context</w:t>
+      </w:r>
+      <w:r>
+        <w:t xml:space="preserve"> </w:t>
+      </w:r>
+      <w:r>
+        <w:t xml:space="preserve">(Figure #). We consider this an important precursor to sustainability as it indicates the extent to which network approaches have potentially spread within schools, giving the network firmer roots in the local context.</w:t>
+      </w:r>
+    </w:p>
+    <w:p>
+      <w:pPr>
+        <w:pStyle w:val="BodyText"/>
+      </w:pPr>
+      <w:r>
+        <w:t xml:space="preserve">Figures #-## display network members’ perceptions of the likelihood that various network activities will sustain after the network no longer has access to support from BMGF. Figure # displays</w:t>
+      </w:r>
+      <w:r>
+        <w:t xml:space="preserve"> </w:t>
+      </w:r>
+      <w:r>
+        <w:rPr>
+          <w:bCs/>
+          <w:b/>
+        </w:rPr>
+        <w:t xml:space="preserve">how members view sustainability of network activities within their school</w:t>
+      </w:r>
+      <w:r>
+        <w:t xml:space="preserve">. Figure # displays</w:t>
+      </w:r>
+      <w:r>
+        <w:t xml:space="preserve"> </w:t>
+      </w:r>
+      <w:r>
+        <w:rPr>
+          <w:bCs/>
+          <w:b/>
+        </w:rPr>
+        <w:t xml:space="preserve">how they view sustainability of activities within their local improvement team</w:t>
+      </w:r>
+      <w:r>
+        <w:t xml:space="preserve">. Finally, Figure # displays</w:t>
+      </w:r>
+      <w:r>
+        <w:t xml:space="preserve"> </w:t>
+      </w:r>
+      <w:r>
+        <w:rPr>
+          <w:bCs/>
+          <w:b/>
+        </w:rPr>
+        <w:t xml:space="preserve">how members themselves foresee sustaining various improvement activities</w:t>
+      </w:r>
+      <w:r>
+        <w:t xml:space="preserve">. Consider how these responses align with (or diverge from) network leaders’ priorities for network sustainability.</w:t>
+      </w:r>
+    </w:p>
+    <w:p>
+      <w:pPr>
+        <w:pStyle w:val="BodyText"/>
+      </w:pPr>
+      <w:r>
+        <w:t xml:space="preserve">Finally, Figure # provides an overview of</w:t>
+      </w:r>
+      <w:r>
+        <w:t xml:space="preserve"> </w:t>
+      </w:r>
+      <w:r>
+        <w:rPr>
+          <w:bCs/>
+          <w:b/>
+        </w:rPr>
         <w:t xml:space="preserve">how network members perceive various potential challenges to network sustainability</w:t>
       </w:r>
       <w:r>
@@ -2519,8 +2976,8 @@
         <w:t xml:space="preserve">Consider how these perspectives align with leaders’ sustainability priorities and their own views of potential threats to sustainability.</w:t>
       </w:r>
     </w:p>
+    <w:bookmarkEnd w:id="28"/>
     <w:bookmarkEnd w:id="29"/>
-    <w:bookmarkEnd w:id="30"/>
     <w:sectPr xmlns:w="http://schemas.openxmlformats.org/wordprocessingml/2006/main">
       <w:pgMar w:header="720" w:bottom="1440" w:top="1440" w:right="1440" w:left="720" w:footer="720" w:gutter="720"/>
       <w:pgSz w:h="15840" w:w="12240" w:orient="portrait"/>

</xml_diff>

<commit_message>
Updated possible data viz for network_recommend, and added sentence re: previous year's data.
</commit_message>
<xml_diff>
--- a/aux_report_template_duff_2022.docx
+++ b/aux_report_template_duff_2022.docx
@@ -57,19 +57,19 @@
         <w:pStyle w:val="Author"/>
       </w:pPr>
       <w:r>
-        <w:t xml:space="preserve">New</w:t>
-      </w:r>
-      <w:r>
-        <w:t xml:space="preserve"> </w:t>
-      </w:r>
-      <w:r>
-        <w:t xml:space="preserve">Visions</w:t>
-      </w:r>
-      <w:r>
-        <w:t xml:space="preserve"> </w:t>
-      </w:r>
-      <w:r>
-        <w:t xml:space="preserve">INSI</w:t>
+        <w:t xml:space="preserve">Denver</w:t>
+      </w:r>
+      <w:r>
+        <w:t xml:space="preserve"> </w:t>
+      </w:r>
+      <w:r>
+        <w:t xml:space="preserve">Public</w:t>
+      </w:r>
+      <w:r>
+        <w:t xml:space="preserve"> </w:t>
+      </w:r>
+      <w:r>
+        <w:t xml:space="preserve">Schools</w:t>
       </w:r>
     </w:p>
     <w:p>
@@ -101,7 +101,7 @@
         <w:t xml:space="preserve"> </w:t>
       </w:r>
       <w:r>
-        <w:t xml:space="preserve">15,</w:t>
+        <w:t xml:space="preserve">16,</w:t>
       </w:r>
       <w:r>
         <w:t xml:space="preserve"> </w:t>
@@ -319,7 +319,7 @@
           <w:bCs/>
           <w:b/>
         </w:rPr>
-        <w:t xml:space="preserve">66%</w:t>
+        <w:t xml:space="preserve">68%</w:t>
       </w:r>
       <w:r>
         <w:t xml:space="preserve">. This is an improvement over last year’s response rate, which was 65%.</w:t>
@@ -589,7 +589,7 @@
                 <w:szCs w:val="22"/>
                 <w:color w:val="000000"/>
               </w:rPr>
-              <w:t xml:space="preserve">0</w:t>
+              <w:t xml:space="preserve">5</w:t>
             </w:r>
           </w:p>
         </w:tc>
@@ -653,7 +653,7 @@
                 <w:szCs w:val="22"/>
                 <w:color w:val="000000"/>
               </w:rPr>
-              <w:t xml:space="preserve">12</w:t>
+              <w:t xml:space="preserve">9</w:t>
             </w:r>
           </w:p>
         </w:tc>
@@ -717,7 +717,7 @@
                 <w:szCs w:val="22"/>
                 <w:color w:val="000000"/>
               </w:rPr>
-              <w:t xml:space="preserve">105</w:t>
+              <w:t xml:space="preserve">11</w:t>
             </w:r>
           </w:p>
         </w:tc>
@@ -785,7 +785,7 @@
                 <w:szCs w:val="22"/>
                 <w:color w:val="000000"/>
               </w:rPr>
-              <w:t xml:space="preserve">124</w:t>
+              <w:t xml:space="preserve">32</w:t>
             </w:r>
           </w:p>
         </w:tc>
@@ -904,7 +904,7 @@
         </w:rPr>
         <w:t xml:space="preserve">Figure </w:t>
       </w:r>
-      <w:bookmarkStart w:id="2a378b72-b21f-4503-9531-4e89db81d22b" w:name="rrRace"/>
+      <w:bookmarkStart w:id="be40727b-4a64-40a9-a500-0014439d6112" w:name="rrRace"/>
       <w:r xmlns:w="http://schemas.openxmlformats.org/wordprocessingml/2006/main" xmlns:wp="http://schemas.openxmlformats.org/drawingml/2006/wordprocessingDrawing" xmlns:r="http://schemas.openxmlformats.org/officeDocument/2006/relationships" xmlns:w14="http://schemas.microsoft.com/office/word/2010/wordml">
         <w:rPr>
           <w:rFonts/>
@@ -926,12 +926,12 @@
         </w:rPr>
         <w:fldChar w:fldCharType="end" w:dirty="true"/>
       </w:r>
-      <w:bookmarkEnd w:id="2a378b72-b21f-4503-9531-4e89db81d22b"/>
+      <w:bookmarkEnd w:id="be40727b-4a64-40a9-a500-0014439d6112"/>
       <w:r>
         <w:t xml:space="preserve">: </w:t>
       </w:r>
       <w:r>
-        <w:t xml:space="preserve">Survey Respondents by Racial Ethnic Background (n= 110 respondents)</w:t>
+        <w:t xml:space="preserve">Survey Respondents by Racial Ethnic Background (n= 27 respondents)</w:t>
       </w:r>
     </w:p>
     <w:p>
@@ -1007,7 +1007,7 @@
         </w:rPr>
         <w:t xml:space="preserve">Figure </w:t>
       </w:r>
-      <w:bookmarkStart w:id="95d1322b-cd28-4954-8096-e4fa9aecca7a" w:name="rrGender"/>
+      <w:bookmarkStart w:id="7e5ef912-f7fc-43f6-b3cd-3846c7e89416" w:name="rrGender"/>
       <w:r xmlns:w="http://schemas.openxmlformats.org/wordprocessingml/2006/main" xmlns:wp="http://schemas.openxmlformats.org/drawingml/2006/wordprocessingDrawing" xmlns:r="http://schemas.openxmlformats.org/officeDocument/2006/relationships" xmlns:w14="http://schemas.microsoft.com/office/word/2010/wordml">
         <w:rPr>
           <w:rFonts/>
@@ -1029,12 +1029,12 @@
         </w:rPr>
         <w:fldChar w:fldCharType="end" w:dirty="true"/>
       </w:r>
-      <w:bookmarkEnd w:id="95d1322b-cd28-4954-8096-e4fa9aecca7a"/>
+      <w:bookmarkEnd w:id="7e5ef912-f7fc-43f6-b3cd-3846c7e89416"/>
       <w:r>
         <w:t xml:space="preserve">: </w:t>
       </w:r>
       <w:r>
-        <w:t xml:space="preserve">Survey Respondents by Gender (n= 112 respondents)</w:t>
+        <w:t xml:space="preserve">Survey Respondents by Gender (n= 27 respondents)</w:t>
       </w:r>
     </w:p>
     <w:p>
@@ -1271,14 +1271,14 @@
       <w:r>
         <w:t xml:space="preserve"> </w:t>
       </w:r>
-      <w:hyperlink w:anchor="time">
+      <w:hyperlink w:anchor="expect">
         <w:r xmlns:w="http://schemas.openxmlformats.org/wordprocessingml/2006/main" xmlns:wp="http://schemas.openxmlformats.org/drawingml/2006/wordprocessingDrawing" xmlns:r="http://schemas.openxmlformats.org/officeDocument/2006/relationships" xmlns:w14="http://schemas.microsoft.com/office/word/2010/wordml">
           <w:rPr/>
           <w:fldChar w:fldCharType="begin" w:dirty="true"/>
         </w:r>
         <w:r xmlns:w="http://schemas.openxmlformats.org/wordprocessingml/2006/main" xmlns:wp="http://schemas.openxmlformats.org/drawingml/2006/wordprocessingDrawing" xmlns:r="http://schemas.openxmlformats.org/officeDocument/2006/relationships" xmlns:w14="http://schemas.microsoft.com/office/word/2010/wordml">
           <w:rPr/>
-          <w:instrText xml:space="preserve" w:dirty="true"> REF time \h</w:instrText>
+          <w:instrText xml:space="preserve" w:dirty="true"> REF expect \h</w:instrText>
         </w:r>
         <w:r xmlns:w="http://schemas.openxmlformats.org/wordprocessingml/2006/main" xmlns:wp="http://schemas.openxmlformats.org/drawingml/2006/wordprocessingDrawing" xmlns:r="http://schemas.openxmlformats.org/officeDocument/2006/relationships" xmlns:w14="http://schemas.microsoft.com/office/word/2010/wordml">
           <w:rPr/>
@@ -1316,7 +1316,7 @@
         </w:rPr>
         <w:t xml:space="preserve">Figure </w:t>
       </w:r>
-      <w:bookmarkStart w:id="ee7ff467-4e9a-46c7-909b-42273e9cf6ef" w:name="time"/>
+      <w:bookmarkStart w:id="c4918887-588a-4b5b-8011-73549f6803ec" w:name="expect"/>
       <w:r xmlns:w="http://schemas.openxmlformats.org/wordprocessingml/2006/main" xmlns:wp="http://schemas.openxmlformats.org/drawingml/2006/wordprocessingDrawing" xmlns:r="http://schemas.openxmlformats.org/officeDocument/2006/relationships" xmlns:w14="http://schemas.microsoft.com/office/word/2010/wordml">
         <w:rPr>
           <w:rFonts/>
@@ -1338,12 +1338,12 @@
         </w:rPr>
         <w:fldChar w:fldCharType="end" w:dirty="true"/>
       </w:r>
-      <w:bookmarkEnd w:id="ee7ff467-4e9a-46c7-909b-42273e9cf6ef"/>
+      <w:bookmarkEnd w:id="c4918887-588a-4b5b-8011-73549f6803ec"/>
       <w:r>
         <w:t xml:space="preserve">: </w:t>
       </w:r>
       <w:r>
-        <w:t xml:space="preserve">Estimated Weekly Network Participation (n= 117 respondents)</w:t>
+        <w:t xml:space="preserve">Expected Participation in Network Activities (n= 32 respondents)</w:t>
       </w:r>
     </w:p>
     <w:p>
@@ -1403,14 +1403,14 @@
       <w:r>
         <w:t xml:space="preserve"> </w:t>
       </w:r>
-      <w:hyperlink w:anchor="expect">
+      <w:hyperlink w:anchor="useful">
         <w:r xmlns:w="http://schemas.openxmlformats.org/wordprocessingml/2006/main" xmlns:wp="http://schemas.openxmlformats.org/drawingml/2006/wordprocessingDrawing" xmlns:r="http://schemas.openxmlformats.org/officeDocument/2006/relationships" xmlns:w14="http://schemas.microsoft.com/office/word/2010/wordml">
           <w:rPr/>
           <w:fldChar w:fldCharType="begin" w:dirty="true"/>
         </w:r>
         <w:r xmlns:w="http://schemas.openxmlformats.org/wordprocessingml/2006/main" xmlns:wp="http://schemas.openxmlformats.org/drawingml/2006/wordprocessingDrawing" xmlns:r="http://schemas.openxmlformats.org/officeDocument/2006/relationships" xmlns:w14="http://schemas.microsoft.com/office/word/2010/wordml">
           <w:rPr/>
-          <w:instrText xml:space="preserve" w:dirty="true"> REF expect \h</w:instrText>
+          <w:instrText xml:space="preserve" w:dirty="true"> REF useful \h</w:instrText>
         </w:r>
         <w:r xmlns:w="http://schemas.openxmlformats.org/wordprocessingml/2006/main" xmlns:wp="http://schemas.openxmlformats.org/drawingml/2006/wordprocessingDrawing" xmlns:r="http://schemas.openxmlformats.org/officeDocument/2006/relationships" xmlns:w14="http://schemas.microsoft.com/office/word/2010/wordml">
           <w:rPr/>
@@ -1431,10 +1431,10 @@
           <w:bCs/>
           <w:b/>
         </w:rPr>
-        <w:t xml:space="preserve">how much time network members estimate they spend participating in the network weekly</w:t>
-      </w:r>
-      <w:r>
-        <w:t xml:space="preserve">.</w:t>
+        <w:t xml:space="preserve">the usefulness of various network activities from the perspective of network members</w:t>
+      </w:r>
+      <w:r>
+        <w:t xml:space="preserve">. Consider which activities network members find most useful: Are these the activities on which they spend the most time? Are there steps you could take to improve the utility of other network activities that members currently view as less useful?</w:t>
       </w:r>
     </w:p>
     <w:p>
@@ -1448,7 +1448,7 @@
         </w:rPr>
         <w:t xml:space="preserve">Figure </w:t>
       </w:r>
-      <w:bookmarkStart w:id="6d61689c-fcc7-42b0-b37b-a8c21a2e9b94" w:name="expect"/>
+      <w:bookmarkStart w:id="a4892b13-3252-4daf-a6e4-0aa17d9567d7" w:name="useful"/>
       <w:r xmlns:w="http://schemas.openxmlformats.org/wordprocessingml/2006/main" xmlns:wp="http://schemas.openxmlformats.org/drawingml/2006/wordprocessingDrawing" xmlns:r="http://schemas.openxmlformats.org/officeDocument/2006/relationships" xmlns:w14="http://schemas.microsoft.com/office/word/2010/wordml">
         <w:rPr>
           <w:rFonts/>
@@ -1470,12 +1470,12 @@
         </w:rPr>
         <w:fldChar w:fldCharType="end" w:dirty="true"/>
       </w:r>
-      <w:bookmarkEnd w:id="6d61689c-fcc7-42b0-b37b-a8c21a2e9b94"/>
+      <w:bookmarkEnd w:id="a4892b13-3252-4daf-a6e4-0aa17d9567d7"/>
       <w:r>
         <w:t xml:space="preserve">: </w:t>
       </w:r>
       <w:r>
-        <w:t xml:space="preserve">Expected Participation in Network Activities (n= 124 respondents)</w:t>
+        <w:t xml:space="preserve">Usefulness of Various Network Activities (n= 25 respondents)</w:t>
       </w:r>
     </w:p>
     <w:p>
@@ -1487,7 +1487,7 @@
         <w:rPr/>
         <w:drawing xmlns:r="http://schemas.openxmlformats.org/officeDocument/2006/relationships">
           <wp:inline distT="0" distB="0" distL="0" distR="0">
-            <wp:extent cx="5943600" cy="2743200"/>
+            <wp:extent cx="5943600" cy="3657600"/>
             <wp:docPr id="11" name="" descr=""/>
             <wp:cNvGraphicFramePr>
               <a:graphicFrameLocks xmlns:a="http://schemas.openxmlformats.org/drawingml/2006/main" noChangeAspect="1"/>
@@ -1511,7 +1511,7 @@
                   <pic:spPr bwMode="auto">
                     <a:xfrm>
                       <a:off x="0" y="0"/>
-                      <a:ext cx="82550" cy="38100"/>
+                      <a:ext cx="82550" cy="50800"/>
                     </a:xfrm>
                     <a:prstGeom prst="rect">
                       <a:avLst/>
@@ -1530,7 +1530,14 @@
         <w:pStyle w:val="BodyText"/>
       </w:pPr>
       <w:r>
-        <w:t xml:space="preserve">Together, these questions give you an idea of whether members are spending a reasonable amount of time on network-related activities, and whether the hub or other network stakeholders might consider ways to manage participants’ expectations around network participation.</w:t>
+        <w:rPr>
+          <w:bCs/>
+          <w:b/>
+        </w:rPr>
+        <w:t xml:space="preserve">Note</w:t>
+      </w:r>
+      <w:r>
+        <w:t xml:space="preserve">: Activities are ordered from most to least useful.</w:t>
       </w:r>
     </w:p>
     <w:p>
@@ -1538,19 +1545,19 @@
         <w:pStyle w:val="BodyText"/>
       </w:pPr>
       <w:r>
-        <w:t xml:space="preserve">Figure</w:t>
-      </w:r>
-      <w:r>
-        <w:t xml:space="preserve"> </w:t>
-      </w:r>
-      <w:hyperlink w:anchor="useful">
+        <w:t xml:space="preserve">Overall, network members’ satisfaction with network engagement is captured by their assessment of whether they would recommend this network to a colleague. Figure</w:t>
+      </w:r>
+      <w:r>
+        <w:t xml:space="preserve"> </w:t>
+      </w:r>
+      <w:hyperlink w:anchor="netRec">
         <w:r xmlns:w="http://schemas.openxmlformats.org/wordprocessingml/2006/main" xmlns:wp="http://schemas.openxmlformats.org/drawingml/2006/wordprocessingDrawing" xmlns:r="http://schemas.openxmlformats.org/officeDocument/2006/relationships" xmlns:w14="http://schemas.microsoft.com/office/word/2010/wordml">
           <w:rPr/>
           <w:fldChar w:fldCharType="begin" w:dirty="true"/>
         </w:r>
         <w:r xmlns:w="http://schemas.openxmlformats.org/wordprocessingml/2006/main" xmlns:wp="http://schemas.openxmlformats.org/drawingml/2006/wordprocessingDrawing" xmlns:r="http://schemas.openxmlformats.org/officeDocument/2006/relationships" xmlns:w14="http://schemas.microsoft.com/office/word/2010/wordml">
           <w:rPr/>
-          <w:instrText xml:space="preserve" w:dirty="true"> REF useful \h</w:instrText>
+          <w:instrText xml:space="preserve" w:dirty="true"> REF netRec \h</w:instrText>
         </w:r>
         <w:r xmlns:w="http://schemas.openxmlformats.org/wordprocessingml/2006/main" xmlns:wp="http://schemas.openxmlformats.org/drawingml/2006/wordprocessingDrawing" xmlns:r="http://schemas.openxmlformats.org/officeDocument/2006/relationships" xmlns:w14="http://schemas.microsoft.com/office/word/2010/wordml">
           <w:rPr/>
@@ -1561,7 +1568,7 @@
         <w:t xml:space="preserve"> </w:t>
       </w:r>
       <w:r>
-        <w:t xml:space="preserve">displays</w:t>
+        <w:t xml:space="preserve">displays the</w:t>
       </w:r>
       <w:r>
         <w:t xml:space="preserve"> </w:t>
@@ -1571,10 +1578,10 @@
           <w:bCs/>
           <w:b/>
         </w:rPr>
-        <w:t xml:space="preserve">the usefulness of various network activities from the perspective of network members</w:t>
-      </w:r>
-      <w:r>
-        <w:t xml:space="preserve">. Consider which activities network members find most useful: Are these the activities on which they spend the most time? Are there steps you could take to improve the utility of other network activities that members currently view as less useful?</w:t>
+        <w:t xml:space="preserve">distribution of network members (except hub members) who would recommend this network to a colleague</w:t>
+      </w:r>
+      <w:r>
+        <w:t xml:space="preserve">. Note that this figure divides responses by respondents’ roles within the network, allowing you to compare across role groups.</w:t>
       </w:r>
     </w:p>
     <w:p>
@@ -1588,7 +1595,7 @@
         </w:rPr>
         <w:t xml:space="preserve">Figure </w:t>
       </w:r>
-      <w:bookmarkStart w:id="df821a7d-881b-495a-8f78-d0c09b1615d9" w:name="useful"/>
+      <w:bookmarkStart w:id="91cd9e80-13f2-4c21-9c84-50c4e63829c0" w:name="netRec"/>
       <w:r xmlns:w="http://schemas.openxmlformats.org/wordprocessingml/2006/main" xmlns:wp="http://schemas.openxmlformats.org/drawingml/2006/wordprocessingDrawing" xmlns:r="http://schemas.openxmlformats.org/officeDocument/2006/relationships" xmlns:w14="http://schemas.microsoft.com/office/word/2010/wordml">
         <w:rPr>
           <w:rFonts/>
@@ -1610,12 +1617,12 @@
         </w:rPr>
         <w:fldChar w:fldCharType="end" w:dirty="true"/>
       </w:r>
-      <w:bookmarkEnd w:id="df821a7d-881b-495a-8f78-d0c09b1615d9"/>
+      <w:bookmarkEnd w:id="91cd9e80-13f2-4c21-9c84-50c4e63829c0"/>
       <w:r>
         <w:t xml:space="preserve">: </w:t>
       </w:r>
       <w:r>
-        <w:t xml:space="preserve">Usefulness of Various Network Activities (n= 117 respondents)</w:t>
+        <w:t xml:space="preserve">Network Recommendation (n= 22 respondents)</w:t>
       </w:r>
     </w:p>
     <w:p>
@@ -1627,7 +1634,7 @@
         <w:rPr/>
         <w:drawing xmlns:r="http://schemas.openxmlformats.org/officeDocument/2006/relationships">
           <wp:inline distT="0" distB="0" distL="0" distR="0">
-            <wp:extent cx="5943600" cy="3657600"/>
+            <wp:extent cx="5943600" cy="2743200"/>
             <wp:docPr id="13" name="" descr=""/>
             <wp:cNvGraphicFramePr>
               <a:graphicFrameLocks xmlns:a="http://schemas.openxmlformats.org/drawingml/2006/main" noChangeAspect="1"/>
@@ -1651,7 +1658,7 @@
                   <pic:spPr bwMode="auto">
                     <a:xfrm>
                       <a:off x="0" y="0"/>
-                      <a:ext cx="82550" cy="50800"/>
+                      <a:ext cx="82550" cy="38100"/>
                     </a:xfrm>
                     <a:prstGeom prst="rect">
                       <a:avLst/>
@@ -1667,65 +1674,6 @@
     </w:p>
     <w:p>
       <w:pPr>
-        <w:pStyle w:val="BodyText"/>
-      </w:pPr>
-      <w:r>
-        <w:rPr>
-          <w:bCs/>
-          <w:b/>
-        </w:rPr>
-        <w:t xml:space="preserve">Note</w:t>
-      </w:r>
-      <w:r>
-        <w:t xml:space="preserve">: Activities are ordered from most to least useful.</w:t>
-      </w:r>
-    </w:p>
-    <w:p>
-      <w:pPr>
-        <w:pStyle w:val="BodyText"/>
-      </w:pPr>
-      <w:r>
-        <w:t xml:space="preserve">Overall, network members’ satisfaction with network engagement is captured by their assessment of whether they would recommend this network to a colleague. Figure</w:t>
-      </w:r>
-      <w:r>
-        <w:t xml:space="preserve"> </w:t>
-      </w:r>
-      <w:hyperlink w:anchor="netRec">
-        <w:r xmlns:w="http://schemas.openxmlformats.org/wordprocessingml/2006/main" xmlns:wp="http://schemas.openxmlformats.org/drawingml/2006/wordprocessingDrawing" xmlns:r="http://schemas.openxmlformats.org/officeDocument/2006/relationships" xmlns:w14="http://schemas.microsoft.com/office/word/2010/wordml">
-          <w:rPr/>
-          <w:fldChar w:fldCharType="begin" w:dirty="true"/>
-        </w:r>
-        <w:r xmlns:w="http://schemas.openxmlformats.org/wordprocessingml/2006/main" xmlns:wp="http://schemas.openxmlformats.org/drawingml/2006/wordprocessingDrawing" xmlns:r="http://schemas.openxmlformats.org/officeDocument/2006/relationships" xmlns:w14="http://schemas.microsoft.com/office/word/2010/wordml">
-          <w:rPr/>
-          <w:instrText xml:space="preserve" w:dirty="true"> REF netRec \h</w:instrText>
-        </w:r>
-        <w:r xmlns:w="http://schemas.openxmlformats.org/wordprocessingml/2006/main" xmlns:wp="http://schemas.openxmlformats.org/drawingml/2006/wordprocessingDrawing" xmlns:r="http://schemas.openxmlformats.org/officeDocument/2006/relationships" xmlns:w14="http://schemas.microsoft.com/office/word/2010/wordml">
-          <w:rPr/>
-          <w:fldChar w:fldCharType="end" w:dirty="true"/>
-        </w:r>
-      </w:hyperlink>
-      <w:r>
-        <w:t xml:space="preserve"> </w:t>
-      </w:r>
-      <w:r>
-        <w:t xml:space="preserve">displays the</w:t>
-      </w:r>
-      <w:r>
-        <w:t xml:space="preserve"> </w:t>
-      </w:r>
-      <w:r>
-        <w:rPr>
-          <w:bCs/>
-          <w:b/>
-        </w:rPr>
-        <w:t xml:space="preserve">distribution of network members (except hub members) who would recommend this network to a colleague</w:t>
-      </w:r>
-      <w:r>
-        <w:t xml:space="preserve">. Note that this figure divides responses by respondents’ roles within the network, allowing you to compare across role groups.</w:t>
-      </w:r>
-    </w:p>
-    <w:p>
-      <w:pPr>
         <w:pStyle w:val="ImageCaption"/>
       </w:pPr>
       <w:r>
@@ -1735,7 +1683,7 @@
         </w:rPr>
         <w:t xml:space="preserve">Figure </w:t>
       </w:r>
-      <w:bookmarkStart w:id="f8df6c06-dca3-4928-a9f0-0c03173237e5" w:name="netRec"/>
+      <w:bookmarkStart w:id="b37d290a-44fa-4054-8e00-51a0f2bace32" w:name="netRec"/>
       <w:r xmlns:w="http://schemas.openxmlformats.org/wordprocessingml/2006/main" xmlns:wp="http://schemas.openxmlformats.org/drawingml/2006/wordprocessingDrawing" xmlns:r="http://schemas.openxmlformats.org/officeDocument/2006/relationships" xmlns:w14="http://schemas.microsoft.com/office/word/2010/wordml">
         <w:rPr>
           <w:rFonts/>
@@ -1757,12 +1705,12 @@
         </w:rPr>
         <w:fldChar w:fldCharType="end" w:dirty="true"/>
       </w:r>
-      <w:bookmarkEnd w:id="f8df6c06-dca3-4928-a9f0-0c03173237e5"/>
+      <w:bookmarkEnd w:id="b37d290a-44fa-4054-8e00-51a0f2bace32"/>
       <w:r>
         <w:t xml:space="preserve">: </w:t>
       </w:r>
       <w:r>
-        <w:t xml:space="preserve">Network Recommendation (n= 105 respondents)</w:t>
+        <w:t xml:space="preserve">Network Recommendation (n= 22 respondents)</w:t>
       </w:r>
     </w:p>
     <w:p>
@@ -1823,7 +1771,7 @@
         </w:rPr>
         <w:t xml:space="preserve">Figure </w:t>
       </w:r>
-      <w:bookmarkStart w:id="15d59e89-3fca-413d-81b2-c1f4ed0ec06c" w:name="netRec"/>
+      <w:bookmarkStart w:id="7a96dba7-2b2a-4c53-9767-34991c66a28f" w:name="netRec"/>
       <w:r xmlns:w="http://schemas.openxmlformats.org/wordprocessingml/2006/main" xmlns:wp="http://schemas.openxmlformats.org/drawingml/2006/wordprocessingDrawing" xmlns:r="http://schemas.openxmlformats.org/officeDocument/2006/relationships" xmlns:w14="http://schemas.microsoft.com/office/word/2010/wordml">
         <w:rPr>
           <w:rFonts/>
@@ -1845,12 +1793,12 @@
         </w:rPr>
         <w:fldChar w:fldCharType="end" w:dirty="true"/>
       </w:r>
-      <w:bookmarkEnd w:id="15d59e89-3fca-413d-81b2-c1f4ed0ec06c"/>
+      <w:bookmarkEnd w:id="7a96dba7-2b2a-4c53-9767-34991c66a28f"/>
       <w:r>
         <w:t xml:space="preserve">: </w:t>
       </w:r>
       <w:r>
-        <w:t xml:space="preserve">Network Recommendation (n= 105 respondents)</w:t>
+        <w:t xml:space="preserve">Network Recommendation (n= 22 respondents)</w:t>
       </w:r>
     </w:p>
     <w:p>
@@ -1911,7 +1859,7 @@
         </w:rPr>
         <w:t xml:space="preserve">Figure </w:t>
       </w:r>
-      <w:bookmarkStart w:id="c1236606-8714-4902-883f-8ad9e8b6120b" w:name="netRec"/>
+      <w:bookmarkStart w:id="aac53f8b-1e3d-4420-a9eb-45ac86a3260d" w:name="netRec"/>
       <w:r xmlns:w="http://schemas.openxmlformats.org/wordprocessingml/2006/main" xmlns:wp="http://schemas.openxmlformats.org/drawingml/2006/wordprocessingDrawing" xmlns:r="http://schemas.openxmlformats.org/officeDocument/2006/relationships" xmlns:w14="http://schemas.microsoft.com/office/word/2010/wordml">
         <w:rPr>
           <w:rFonts/>
@@ -1933,12 +1881,12 @@
         </w:rPr>
         <w:fldChar w:fldCharType="end" w:dirty="true"/>
       </w:r>
-      <w:bookmarkEnd w:id="c1236606-8714-4902-883f-8ad9e8b6120b"/>
+      <w:bookmarkEnd w:id="aac53f8b-1e3d-4420-a9eb-45ac86a3260d"/>
       <w:r>
         <w:t xml:space="preserve">: </w:t>
       </w:r>
       <w:r>
-        <w:t xml:space="preserve">Network Recommendation (n= 105 respondents)</w:t>
+        <w:t xml:space="preserve">Network Recommendation (n= 22 respondents)</w:t>
       </w:r>
     </w:p>
     <w:p>
@@ -1990,6 +1938,94 @@
     </w:p>
     <w:p>
       <w:pPr>
+        <w:pStyle w:val="BodyText"/>
+      </w:pPr>
+      <w:r>
+        <w:t xml:space="preserve">On average, network members’ likelihood to recommend the network to a colleague was</w:t>
+      </w:r>
+      <w:r>
+        <w:t xml:space="preserve"> </w:t>
+      </w:r>
+      <w:r>
+        <w:rPr>
+          <w:bCs/>
+          <w:b/>
+        </w:rPr>
+        <w:t xml:space="preserve">8.23</w:t>
+      </w:r>
+      <w:r>
+        <w:t xml:space="preserve">. This is an [increase over/is consistent with/is below] network members’ likelihood to recommend the network last year, which was 8.0.</w:t>
+      </w:r>
+    </w:p>
+    <w:p>
+      <w:r>
+        <w:br w:type="page"/>
+      </w:r>
+    </w:p>
+    <w:bookmarkEnd w:id="26"/>
+    <w:bookmarkStart w:id="27" w:name="Xaa1081a555e29221e7746b9e0e7a2a1a78b625a"/>
+    <w:p>
+      <w:pPr>
+        <w:pStyle w:val="Heading1"/>
+      </w:pPr>
+      <w:r>
+        <w:t xml:space="preserve">How do network members perceive participation in local improvement team meetings?</w:t>
+      </w:r>
+    </w:p>
+    <w:p>
+      <w:pPr>
+        <w:pStyle w:val="FirstParagraph"/>
+      </w:pPr>
+      <w:r>
+        <w:t xml:space="preserve">Consistency of network participation is important to building internal team connections and helping improvement to flourish. Team meetings need to occur frequently enough to maintain momentum around network goals and allow for collaborative problem solving and discussion. However, if network meetings occur too frequently, members may not be able to consistently attend.</w:t>
+      </w:r>
+    </w:p>
+    <w:p>
+      <w:pPr>
+        <w:pStyle w:val="BodyText"/>
+      </w:pPr>
+      <w:r>
+        <w:t xml:space="preserve">Figure</w:t>
+      </w:r>
+      <w:r>
+        <w:t xml:space="preserve"> </w:t>
+      </w:r>
+      <w:hyperlink w:anchor="teamDonut">
+        <w:r xmlns:w="http://schemas.openxmlformats.org/wordprocessingml/2006/main" xmlns:wp="http://schemas.openxmlformats.org/drawingml/2006/wordprocessingDrawing" xmlns:r="http://schemas.openxmlformats.org/officeDocument/2006/relationships" xmlns:w14="http://schemas.microsoft.com/office/word/2010/wordml">
+          <w:rPr/>
+          <w:fldChar w:fldCharType="begin" w:dirty="true"/>
+        </w:r>
+        <w:r xmlns:w="http://schemas.openxmlformats.org/wordprocessingml/2006/main" xmlns:wp="http://schemas.openxmlformats.org/drawingml/2006/wordprocessingDrawing" xmlns:r="http://schemas.openxmlformats.org/officeDocument/2006/relationships" xmlns:w14="http://schemas.microsoft.com/office/word/2010/wordml">
+          <w:rPr/>
+          <w:instrText xml:space="preserve" w:dirty="true"> REF teamDonut \h</w:instrText>
+        </w:r>
+        <w:r xmlns:w="http://schemas.openxmlformats.org/wordprocessingml/2006/main" xmlns:wp="http://schemas.openxmlformats.org/drawingml/2006/wordprocessingDrawing" xmlns:r="http://schemas.openxmlformats.org/officeDocument/2006/relationships" xmlns:w14="http://schemas.microsoft.com/office/word/2010/wordml">
+          <w:rPr/>
+          <w:fldChar w:fldCharType="end" w:dirty="true"/>
+        </w:r>
+      </w:hyperlink>
+      <w:r>
+        <w:t xml:space="preserve"> </w:t>
+      </w:r>
+      <w:r>
+        <w:t xml:space="preserve">displays</w:t>
+      </w:r>
+      <w:r>
+        <w:t xml:space="preserve"> </w:t>
+      </w:r>
+      <w:r>
+        <w:rPr>
+          <w:bCs/>
+          <w:b/>
+        </w:rPr>
+        <w:t xml:space="preserve">the percentage of members (excluding the network hub) who indicated they are part of a local improvement team</w:t>
+      </w:r>
+      <w:r>
+        <w:t xml:space="preserve">.</w:t>
+      </w:r>
+    </w:p>
+    <w:p>
+      <w:pPr>
         <w:pStyle w:val="ImageCaption"/>
       </w:pPr>
       <w:r>
@@ -1999,7 +2035,7 @@
         </w:rPr>
         <w:t xml:space="preserve">Figure </w:t>
       </w:r>
-      <w:bookmarkStart w:id="0c3bd661-599d-4c29-a220-70ff1a0f972b" w:name="netRec"/>
+      <w:bookmarkStart w:id="335f9d2a-48d1-486f-9c2e-8d3948bf6117" w:name="teamDonut"/>
       <w:r xmlns:w="http://schemas.openxmlformats.org/wordprocessingml/2006/main" xmlns:wp="http://schemas.openxmlformats.org/drawingml/2006/wordprocessingDrawing" xmlns:r="http://schemas.openxmlformats.org/officeDocument/2006/relationships" xmlns:w14="http://schemas.microsoft.com/office/word/2010/wordml">
         <w:rPr>
           <w:rFonts/>
@@ -2021,12 +2057,12 @@
         </w:rPr>
         <w:fldChar w:fldCharType="end" w:dirty="true"/>
       </w:r>
-      <w:bookmarkEnd w:id="0c3bd661-599d-4c29-a220-70ff1a0f972b"/>
+      <w:bookmarkEnd w:id="335f9d2a-48d1-486f-9c2e-8d3948bf6117"/>
       <w:r>
         <w:t xml:space="preserve">: </w:t>
       </w:r>
       <w:r>
-        <w:t xml:space="preserve">Network Recommendation (n= 105 respondents)</w:t>
+        <w:t xml:space="preserve">Percentage of Members who Report Participating in Local Improvement Team Meetings (n= 23 respondents)</w:t>
       </w:r>
     </w:p>
     <w:p>
@@ -2038,7 +2074,7 @@
         <w:rPr/>
         <w:drawing xmlns:r="http://schemas.openxmlformats.org/officeDocument/2006/relationships">
           <wp:inline distT="0" distB="0" distL="0" distR="0">
-            <wp:extent cx="5943600" cy="2743200"/>
+            <wp:extent cx="5943600" cy="1828800"/>
             <wp:docPr id="21" name="" descr=""/>
             <wp:cNvGraphicFramePr>
               <a:graphicFrameLocks xmlns:a="http://schemas.openxmlformats.org/drawingml/2006/main" noChangeAspect="1"/>
@@ -2062,7 +2098,7 @@
                   <pic:spPr bwMode="auto">
                     <a:xfrm>
                       <a:off x="0" y="0"/>
-                      <a:ext cx="82550" cy="38100"/>
+                      <a:ext cx="82550" cy="25400"/>
                     </a:xfrm>
                     <a:prstGeom prst="rect">
                       <a:avLst/>
@@ -2078,6 +2114,89 @@
     </w:p>
     <w:p>
       <w:pPr>
+        <w:pStyle w:val="BodyText"/>
+      </w:pPr>
+      <w:r>
+        <w:t xml:space="preserve">The following questions pertain to those members who indicated they were part of a local improvement team. Figure</w:t>
+      </w:r>
+      <w:r>
+        <w:t xml:space="preserve"> </w:t>
+      </w:r>
+      <w:hyperlink w:anchor="meetFreq">
+        <w:r xmlns:w="http://schemas.openxmlformats.org/wordprocessingml/2006/main" xmlns:wp="http://schemas.openxmlformats.org/drawingml/2006/wordprocessingDrawing" xmlns:r="http://schemas.openxmlformats.org/officeDocument/2006/relationships" xmlns:w14="http://schemas.microsoft.com/office/word/2010/wordml">
+          <w:rPr/>
+          <w:fldChar w:fldCharType="begin" w:dirty="true"/>
+        </w:r>
+        <w:r xmlns:w="http://schemas.openxmlformats.org/wordprocessingml/2006/main" xmlns:wp="http://schemas.openxmlformats.org/drawingml/2006/wordprocessingDrawing" xmlns:r="http://schemas.openxmlformats.org/officeDocument/2006/relationships" xmlns:w14="http://schemas.microsoft.com/office/word/2010/wordml">
+          <w:rPr/>
+          <w:instrText xml:space="preserve" w:dirty="true"> REF meetFreq \h</w:instrText>
+        </w:r>
+        <w:r xmlns:w="http://schemas.openxmlformats.org/wordprocessingml/2006/main" xmlns:wp="http://schemas.openxmlformats.org/drawingml/2006/wordprocessingDrawing" xmlns:r="http://schemas.openxmlformats.org/officeDocument/2006/relationships" xmlns:w14="http://schemas.microsoft.com/office/word/2010/wordml">
+          <w:rPr/>
+          <w:fldChar w:fldCharType="end" w:dirty="true"/>
+        </w:r>
+      </w:hyperlink>
+      <w:r>
+        <w:t xml:space="preserve"> </w:t>
+      </w:r>
+      <w:r>
+        <w:t xml:space="preserve">displays</w:t>
+      </w:r>
+      <w:r>
+        <w:t xml:space="preserve"> </w:t>
+      </w:r>
+      <w:r>
+        <w:rPr>
+          <w:bCs/>
+          <w:b/>
+        </w:rPr>
+        <w:t xml:space="preserve">how frequently local improvement team meetings occur</w:t>
+      </w:r>
+      <w:r>
+        <w:t xml:space="preserve"> </w:t>
+      </w:r>
+      <w:r>
+        <w:t xml:space="preserve">while Figure</w:t>
+      </w:r>
+      <w:r>
+        <w:t xml:space="preserve"> </w:t>
+      </w:r>
+      <w:hyperlink w:anchor="meetPart">
+        <w:r xmlns:w="http://schemas.openxmlformats.org/wordprocessingml/2006/main" xmlns:wp="http://schemas.openxmlformats.org/drawingml/2006/wordprocessingDrawing" xmlns:r="http://schemas.openxmlformats.org/officeDocument/2006/relationships" xmlns:w14="http://schemas.microsoft.com/office/word/2010/wordml">
+          <w:rPr/>
+          <w:fldChar w:fldCharType="begin" w:dirty="true"/>
+        </w:r>
+        <w:r xmlns:w="http://schemas.openxmlformats.org/wordprocessingml/2006/main" xmlns:wp="http://schemas.openxmlformats.org/drawingml/2006/wordprocessingDrawing" xmlns:r="http://schemas.openxmlformats.org/officeDocument/2006/relationships" xmlns:w14="http://schemas.microsoft.com/office/word/2010/wordml">
+          <w:rPr/>
+          <w:instrText xml:space="preserve" w:dirty="true"> REF meetPart \h</w:instrText>
+        </w:r>
+        <w:r xmlns:w="http://schemas.openxmlformats.org/wordprocessingml/2006/main" xmlns:wp="http://schemas.openxmlformats.org/drawingml/2006/wordprocessingDrawing" xmlns:r="http://schemas.openxmlformats.org/officeDocument/2006/relationships" xmlns:w14="http://schemas.microsoft.com/office/word/2010/wordml">
+          <w:rPr/>
+          <w:fldChar w:fldCharType="end" w:dirty="true"/>
+        </w:r>
+      </w:hyperlink>
+      <w:r>
+        <w:t xml:space="preserve"> </w:t>
+      </w:r>
+      <w:r>
+        <w:t xml:space="preserve">displays</w:t>
+      </w:r>
+      <w:r>
+        <w:t xml:space="preserve"> </w:t>
+      </w:r>
+      <w:r>
+        <w:rPr>
+          <w:bCs/>
+          <w:b/>
+        </w:rPr>
+        <w:t xml:space="preserve">how often members report participating in local improvement team meetings</w:t>
+      </w:r>
+      <w:r>
+        <w:t xml:space="preserve">.</w:t>
+      </w:r>
+    </w:p>
+    <w:p>
+      <w:pPr>
         <w:pStyle w:val="ImageCaption"/>
       </w:pPr>
       <w:r>
@@ -2087,7 +2206,7 @@
         </w:rPr>
         <w:t xml:space="preserve">Figure </w:t>
       </w:r>
-      <w:bookmarkStart w:id="29c68adc-99e7-4a9f-b657-d53f0a7b74a3" w:name="netRec"/>
+      <w:bookmarkStart w:id="a83cdf4f-9014-4c28-8a68-cbc45374c121" w:name="meetFreq"/>
       <w:r xmlns:w="http://schemas.openxmlformats.org/wordprocessingml/2006/main" xmlns:wp="http://schemas.openxmlformats.org/drawingml/2006/wordprocessingDrawing" xmlns:r="http://schemas.openxmlformats.org/officeDocument/2006/relationships" xmlns:w14="http://schemas.microsoft.com/office/word/2010/wordml">
         <w:rPr>
           <w:rFonts/>
@@ -2109,12 +2228,12 @@
         </w:rPr>
         <w:fldChar w:fldCharType="end" w:dirty="true"/>
       </w:r>
-      <w:bookmarkEnd w:id="29c68adc-99e7-4a9f-b657-d53f0a7b74a3"/>
+      <w:bookmarkEnd w:id="a83cdf4f-9014-4c28-8a68-cbc45374c121"/>
       <w:r>
         <w:t xml:space="preserve">: </w:t>
       </w:r>
       <w:r>
-        <w:t xml:space="preserve">Network Recommendation (n= 105 respondents)</w:t>
+        <w:t xml:space="preserve">Frequency of Local Improvement Team Meetings (n= 18 respondents)</w:t>
       </w:r>
     </w:p>
     <w:p>
@@ -2166,75 +2285,6 @@
     </w:p>
     <w:p>
       <w:pPr>
-        <w:pStyle w:val="BodyText"/>
-      </w:pPr>
-      <w:r>
-        <w:t xml:space="preserve">On average, your network members</w:t>
-      </w:r>
-      <w:r>
-        <w:t xml:space="preserve"> </w:t>
-      </w:r>
-      <w:r>
-        <w:t xml:space="preserve"> </w:t>
-      </w:r>
-      <w:r>
-        <w:t xml:space="preserve"># How do network members perceive participation in local improvement team meetings?</w:t>
-      </w:r>
-    </w:p>
-    <w:p>
-      <w:pPr>
-        <w:pStyle w:val="BodyText"/>
-      </w:pPr>
-      <w:r>
-        <w:t xml:space="preserve">Consistency of network participation is important to building internal team connections and helping improvement to flourish. Team meetings need to occur frequently enough to maintain momentum around network goals and allow for collaborative problem solving and discussion. However, if network meetings occur too frequently, members may not be able to consistently attend.</w:t>
-      </w:r>
-    </w:p>
-    <w:p>
-      <w:pPr>
-        <w:pStyle w:val="BodyText"/>
-      </w:pPr>
-      <w:r>
-        <w:t xml:space="preserve">Figure</w:t>
-      </w:r>
-      <w:r>
-        <w:t xml:space="preserve"> </w:t>
-      </w:r>
-      <w:hyperlink w:anchor="teamDonut">
-        <w:r xmlns:w="http://schemas.openxmlformats.org/wordprocessingml/2006/main" xmlns:wp="http://schemas.openxmlformats.org/drawingml/2006/wordprocessingDrawing" xmlns:r="http://schemas.openxmlformats.org/officeDocument/2006/relationships" xmlns:w14="http://schemas.microsoft.com/office/word/2010/wordml">
-          <w:rPr/>
-          <w:fldChar w:fldCharType="begin" w:dirty="true"/>
-        </w:r>
-        <w:r xmlns:w="http://schemas.openxmlformats.org/wordprocessingml/2006/main" xmlns:wp="http://schemas.openxmlformats.org/drawingml/2006/wordprocessingDrawing" xmlns:r="http://schemas.openxmlformats.org/officeDocument/2006/relationships" xmlns:w14="http://schemas.microsoft.com/office/word/2010/wordml">
-          <w:rPr/>
-          <w:instrText xml:space="preserve" w:dirty="true"> REF teamDonut \h</w:instrText>
-        </w:r>
-        <w:r xmlns:w="http://schemas.openxmlformats.org/wordprocessingml/2006/main" xmlns:wp="http://schemas.openxmlformats.org/drawingml/2006/wordprocessingDrawing" xmlns:r="http://schemas.openxmlformats.org/officeDocument/2006/relationships" xmlns:w14="http://schemas.microsoft.com/office/word/2010/wordml">
-          <w:rPr/>
-          <w:fldChar w:fldCharType="end" w:dirty="true"/>
-        </w:r>
-      </w:hyperlink>
-      <w:r>
-        <w:t xml:space="preserve"> </w:t>
-      </w:r>
-      <w:r>
-        <w:t xml:space="preserve">displays</w:t>
-      </w:r>
-      <w:r>
-        <w:t xml:space="preserve"> </w:t>
-      </w:r>
-      <w:r>
-        <w:rPr>
-          <w:bCs/>
-          <w:b/>
-        </w:rPr>
-        <w:t xml:space="preserve">the percentage of members (excluding the network hub) who indicated they are part of a local improvement team</w:t>
-      </w:r>
-      <w:r>
-        <w:t xml:space="preserve">.</w:t>
-      </w:r>
-    </w:p>
-    <w:p>
-      <w:pPr>
         <w:pStyle w:val="ImageCaption"/>
       </w:pPr>
       <w:r>
@@ -2244,7 +2294,7 @@
         </w:rPr>
         <w:t xml:space="preserve">Figure </w:t>
       </w:r>
-      <w:bookmarkStart w:id="06157df3-6d89-4c23-a790-c342b10cb478" w:name="teamDonut"/>
+      <w:bookmarkStart w:id="50988a16-9de1-4266-aca9-381cf5563ccd" w:name="meetPart"/>
       <w:r xmlns:w="http://schemas.openxmlformats.org/wordprocessingml/2006/main" xmlns:wp="http://schemas.openxmlformats.org/drawingml/2006/wordprocessingDrawing" xmlns:r="http://schemas.openxmlformats.org/officeDocument/2006/relationships" xmlns:w14="http://schemas.microsoft.com/office/word/2010/wordml">
         <w:rPr>
           <w:rFonts/>
@@ -2266,12 +2316,12 @@
         </w:rPr>
         <w:fldChar w:fldCharType="end" w:dirty="true"/>
       </w:r>
-      <w:bookmarkEnd w:id="06157df3-6d89-4c23-a790-c342b10cb478"/>
+      <w:bookmarkEnd w:id="50988a16-9de1-4266-aca9-381cf5563ccd"/>
       <w:r>
         <w:t xml:space="preserve">: </w:t>
       </w:r>
       <w:r>
-        <w:t xml:space="preserve">Percentage of Members who Report Participating in Local Improvement Team Meetings (n= 109 respondents)</w:t>
+        <w:t xml:space="preserve">Participation in Local Improvement Team Meetings (n= 18 respondents)</w:t>
       </w:r>
     </w:p>
     <w:p>
@@ -2283,7 +2333,7 @@
         <w:rPr/>
         <w:drawing xmlns:r="http://schemas.openxmlformats.org/officeDocument/2006/relationships">
           <wp:inline distT="0" distB="0" distL="0" distR="0">
-            <wp:extent cx="5943600" cy="1828800"/>
+            <wp:extent cx="5943600" cy="2743200"/>
             <wp:docPr id="25" name="" descr=""/>
             <wp:cNvGraphicFramePr>
               <a:graphicFrameLocks xmlns:a="http://schemas.openxmlformats.org/drawingml/2006/main" noChangeAspect="1"/>
@@ -2307,7 +2357,7 @@
                   <pic:spPr bwMode="auto">
                     <a:xfrm>
                       <a:off x="0" y="0"/>
-                      <a:ext cx="82550" cy="25400"/>
+                      <a:ext cx="82550" cy="38100"/>
                     </a:xfrm>
                     <a:prstGeom prst="rect">
                       <a:avLst/>
@@ -2326,30 +2376,7 @@
         <w:pStyle w:val="BodyText"/>
       </w:pPr>
       <w:r>
-        <w:t xml:space="preserve">The following questions pertain to those members who indicated they were part of a local improvement team. Figure</w:t>
-      </w:r>
-      <w:r>
-        <w:t xml:space="preserve"> </w:t>
-      </w:r>
-      <w:hyperlink w:anchor="meetFreq">
-        <w:r xmlns:w="http://schemas.openxmlformats.org/wordprocessingml/2006/main" xmlns:wp="http://schemas.openxmlformats.org/drawingml/2006/wordprocessingDrawing" xmlns:r="http://schemas.openxmlformats.org/officeDocument/2006/relationships" xmlns:w14="http://schemas.microsoft.com/office/word/2010/wordml">
-          <w:rPr/>
-          <w:fldChar w:fldCharType="begin" w:dirty="true"/>
-        </w:r>
-        <w:r xmlns:w="http://schemas.openxmlformats.org/wordprocessingml/2006/main" xmlns:wp="http://schemas.openxmlformats.org/drawingml/2006/wordprocessingDrawing" xmlns:r="http://schemas.openxmlformats.org/officeDocument/2006/relationships" xmlns:w14="http://schemas.microsoft.com/office/word/2010/wordml">
-          <w:rPr/>
-          <w:instrText xml:space="preserve" w:dirty="true"> REF meetFreq \h</w:instrText>
-        </w:r>
-        <w:r xmlns:w="http://schemas.openxmlformats.org/wordprocessingml/2006/main" xmlns:wp="http://schemas.openxmlformats.org/drawingml/2006/wordprocessingDrawing" xmlns:r="http://schemas.openxmlformats.org/officeDocument/2006/relationships" xmlns:w14="http://schemas.microsoft.com/office/word/2010/wordml">
-          <w:rPr/>
-          <w:fldChar w:fldCharType="end" w:dirty="true"/>
-        </w:r>
-      </w:hyperlink>
-      <w:r>
-        <w:t xml:space="preserve"> </w:t>
-      </w:r>
-      <w:r>
-        <w:t xml:space="preserve">displays</w:t>
+        <w:t xml:space="preserve">Additionally, it is important to not only consider frequency and attendance within improvement team meetings, but also the content of those meetings, or what members typically do or discuss when in attendance. Figure # displays members’ perceptions of the</w:t>
       </w:r>
       <w:r>
         <w:t xml:space="preserve"> </w:t>
@@ -2359,36 +2386,18 @@
           <w:bCs/>
           <w:b/>
         </w:rPr>
-        <w:t xml:space="preserve">how frequently local improvement team meetings occur</w:t>
-      </w:r>
-      <w:r>
-        <w:t xml:space="preserve"> </w:t>
-      </w:r>
-      <w:r>
-        <w:t xml:space="preserve">while Figure</w:t>
-      </w:r>
-      <w:r>
-        <w:t xml:space="preserve"> </w:t>
-      </w:r>
-      <w:hyperlink w:anchor="meetPart">
-        <w:r xmlns:w="http://schemas.openxmlformats.org/wordprocessingml/2006/main" xmlns:wp="http://schemas.openxmlformats.org/drawingml/2006/wordprocessingDrawing" xmlns:r="http://schemas.openxmlformats.org/officeDocument/2006/relationships" xmlns:w14="http://schemas.microsoft.com/office/word/2010/wordml">
-          <w:rPr/>
-          <w:fldChar w:fldCharType="begin" w:dirty="true"/>
-        </w:r>
-        <w:r xmlns:w="http://schemas.openxmlformats.org/wordprocessingml/2006/main" xmlns:wp="http://schemas.openxmlformats.org/drawingml/2006/wordprocessingDrawing" xmlns:r="http://schemas.openxmlformats.org/officeDocument/2006/relationships" xmlns:w14="http://schemas.microsoft.com/office/word/2010/wordml">
-          <w:rPr/>
-          <w:instrText xml:space="preserve" w:dirty="true"> REF meetPart \h</w:instrText>
-        </w:r>
-        <w:r xmlns:w="http://schemas.openxmlformats.org/wordprocessingml/2006/main" xmlns:wp="http://schemas.openxmlformats.org/drawingml/2006/wordprocessingDrawing" xmlns:r="http://schemas.openxmlformats.org/officeDocument/2006/relationships" xmlns:w14="http://schemas.microsoft.com/office/word/2010/wordml">
-          <w:rPr/>
-          <w:fldChar w:fldCharType="end" w:dirty="true"/>
-        </w:r>
-      </w:hyperlink>
-      <w:r>
-        <w:t xml:space="preserve"> </w:t>
-      </w:r>
-      <w:r>
-        <w:t xml:space="preserve">displays</w:t>
+        <w:t xml:space="preserve">frequency with which they discuss various topics related to equity during local improvement team meetings</w:t>
+      </w:r>
+      <w:r>
+        <w:t xml:space="preserve">. Given the centrality of diversity, equity, and inclusion to network improvement, consider whether local improvement teams need additional support around how to center equity in team meetings moving forward.</w:t>
+      </w:r>
+    </w:p>
+    <w:p>
+      <w:pPr>
+        <w:pStyle w:val="BodyText"/>
+      </w:pPr>
+      <w:r>
+        <w:t xml:space="preserve">Finally, Figure # displays</w:t>
       </w:r>
       <w:r>
         <w:t xml:space="preserve"> </w:t>
@@ -2398,7 +2407,36 @@
           <w:bCs/>
           <w:b/>
         </w:rPr>
-        <w:t xml:space="preserve">how often members report participating in local improvement team meetings</w:t>
+        <w:t xml:space="preserve">network members’ perceptions of relational trust within local improvement teams</w:t>
+      </w:r>
+      <w:r>
+        <w:t xml:space="preserve">. Consider whether this is sufficient to engage in productive dialogue and improvement routines.</w:t>
+      </w:r>
+    </w:p>
+    <w:p>
+      <w:pPr>
+        <w:pStyle w:val="BodyText"/>
+      </w:pPr>
+      <w:r>
+        <w:t xml:space="preserve">Inquiry routines are a key aspect of the continuous improvement process; however, they can be difficult to implement and master. These data summarize the degree to which your network members find various aspects of inquiry routines challenging.</w:t>
+      </w:r>
+    </w:p>
+    <w:p>
+      <w:pPr>
+        <w:pStyle w:val="BodyText"/>
+      </w:pPr>
+      <w:r>
+        <w:t xml:space="preserve">Figure # displays</w:t>
+      </w:r>
+      <w:r>
+        <w:t xml:space="preserve"> </w:t>
+      </w:r>
+      <w:r>
+        <w:rPr>
+          <w:bCs/>
+          <w:b/>
+        </w:rPr>
+        <w:t xml:space="preserve">the percentage of team members and team leads who indicated they engaged in inquiry cycle routines this year</w:t>
       </w:r>
       <w:r>
         <w:t xml:space="preserve">.</w:t>
@@ -2415,7 +2453,7 @@
         </w:rPr>
         <w:t xml:space="preserve">Figure </w:t>
       </w:r>
-      <w:bookmarkStart w:id="7b0fba65-2a0d-445e-a0f3-320ea42af4b3" w:name="meetFreq"/>
+      <w:bookmarkStart w:id="9ccca9eb-1692-4f5a-9147-c9f9bfea0f46" w:name="inqcycleyn"/>
       <w:r xmlns:w="http://schemas.openxmlformats.org/wordprocessingml/2006/main" xmlns:wp="http://schemas.openxmlformats.org/drawingml/2006/wordprocessingDrawing" xmlns:r="http://schemas.openxmlformats.org/officeDocument/2006/relationships" xmlns:w14="http://schemas.microsoft.com/office/word/2010/wordml">
         <w:rPr>
           <w:rFonts/>
@@ -2437,12 +2475,12 @@
         </w:rPr>
         <w:fldChar w:fldCharType="end" w:dirty="true"/>
       </w:r>
-      <w:bookmarkEnd w:id="7b0fba65-2a0d-445e-a0f3-320ea42af4b3"/>
+      <w:bookmarkEnd w:id="9ccca9eb-1692-4f5a-9147-c9f9bfea0f46"/>
       <w:r>
         <w:t xml:space="preserve">: </w:t>
       </w:r>
       <w:r>
-        <w:t xml:space="preserve">Frequency of Local Improvement Team Meetings (n= 92 respondents)</w:t>
+        <w:t xml:space="preserve">Engagement in Inquiry Cycles (n= 18 respondents)</w:t>
       </w:r>
     </w:p>
     <w:p>
@@ -2494,98 +2532,10 @@
     </w:p>
     <w:p>
       <w:pPr>
-        <w:pStyle w:val="ImageCaption"/>
-      </w:pPr>
-      <w:r>
-        <w:rPr>
-          <w:rFonts/>
-          <w:b w:val="true"/>
-        </w:rPr>
-        <w:t xml:space="preserve">Figure </w:t>
-      </w:r>
-      <w:bookmarkStart w:id="5c4414a3-e83a-4d4a-b09d-5e8680c44dbc" w:name="meetPart"/>
-      <w:r xmlns:w="http://schemas.openxmlformats.org/wordprocessingml/2006/main" xmlns:wp="http://schemas.openxmlformats.org/drawingml/2006/wordprocessingDrawing" xmlns:r="http://schemas.openxmlformats.org/officeDocument/2006/relationships" xmlns:w14="http://schemas.microsoft.com/office/word/2010/wordml">
-        <w:rPr>
-          <w:rFonts/>
-          <w:b w:val="true"/>
-        </w:rPr>
-        <w:fldChar w:fldCharType="begin" w:dirty="true"/>
-      </w:r>
-      <w:r xmlns:w="http://schemas.openxmlformats.org/wordprocessingml/2006/main" xmlns:wp="http://schemas.openxmlformats.org/drawingml/2006/wordprocessingDrawing" xmlns:r="http://schemas.openxmlformats.org/officeDocument/2006/relationships" xmlns:w14="http://schemas.microsoft.com/office/word/2010/wordml">
-        <w:rPr>
-          <w:rFonts/>
-          <w:b w:val="true"/>
-        </w:rPr>
-        <w:instrText xml:space="preserve" w:dirty="true">SEQ fig \* Arabic</w:instrText>
-      </w:r>
-      <w:r xmlns:w="http://schemas.openxmlformats.org/wordprocessingml/2006/main" xmlns:wp="http://schemas.openxmlformats.org/drawingml/2006/wordprocessingDrawing" xmlns:r="http://schemas.openxmlformats.org/officeDocument/2006/relationships" xmlns:w14="http://schemas.microsoft.com/office/word/2010/wordml">
-        <w:rPr>
-          <w:rFonts/>
-          <w:b w:val="true"/>
-        </w:rPr>
-        <w:fldChar w:fldCharType="end" w:dirty="true"/>
-      </w:r>
-      <w:bookmarkEnd w:id="5c4414a3-e83a-4d4a-b09d-5e8680c44dbc"/>
-      <w:r>
-        <w:t xml:space="preserve">: </w:t>
-      </w:r>
-      <w:r>
-        <w:t xml:space="preserve">Participation in Local Improvement Team Meetings (n= 92 respondents)</w:t>
-      </w:r>
-    </w:p>
-    <w:p>
-      <w:pPr>
-        <w:jc w:val="left"/>
-        <w:pStyle w:val="Normal"/>
-      </w:pPr>
-      <w:r>
-        <w:rPr/>
-        <w:drawing xmlns:r="http://schemas.openxmlformats.org/officeDocument/2006/relationships">
-          <wp:inline distT="0" distB="0" distL="0" distR="0">
-            <wp:extent cx="5943600" cy="2743200"/>
-            <wp:docPr id="29" name="" descr=""/>
-            <wp:cNvGraphicFramePr>
-              <a:graphicFrameLocks xmlns:a="http://schemas.openxmlformats.org/drawingml/2006/main" noChangeAspect="1"/>
-            </wp:cNvGraphicFramePr>
-            <a:graphic xmlns:a="http://schemas.openxmlformats.org/drawingml/2006/main">
-              <a:graphicData uri="http://schemas.openxmlformats.org/drawingml/2006/picture">
-                <pic:pic xmlns:pic="http://schemas.openxmlformats.org/drawingml/2006/picture">
-                  <pic:nvPicPr>
-                    <pic:cNvPr id="30" name=""/>
-                    <pic:cNvPicPr>
-                      <a:picLocks noChangeAspect="1" noChangeArrowheads="1"/>
-                    </pic:cNvPicPr>
-                  </pic:nvPicPr>
-                  <pic:blipFill>
-                    <a:blip r:embed="rId35"/>
-                    <a:srcRect/>
-                    <a:stretch>
-                      <a:fillRect/>
-                    </a:stretch>
-                  </pic:blipFill>
-                  <pic:spPr bwMode="auto">
-                    <a:xfrm>
-                      <a:off x="0" y="0"/>
-                      <a:ext cx="82550" cy="38100"/>
-                    </a:xfrm>
-                    <a:prstGeom prst="rect">
-                      <a:avLst/>
-                    </a:prstGeom>
-                    <a:noFill/>
-                  </pic:spPr>
-                </pic:pic>
-              </a:graphicData>
-            </a:graphic>
-          </wp:inline>
-        </w:drawing>
-      </w:r>
-    </w:p>
-    <w:p>
-      <w:pPr>
         <w:pStyle w:val="BodyText"/>
       </w:pPr>
       <w:r>
-        <w:t xml:space="preserve">Additionally, it is important to not only consider frequency and attendance within improvement team meetings, but also the content of those meetings, or what members typically do or discuss when in attendance. Figure # displays members’ perceptions of the</w:t>
+        <w:t xml:space="preserve">The remaining data in this section provide further insights from those members who shared that they do participate in inquiry routines. Team members and team leads were asked to</w:t>
       </w:r>
       <w:r>
         <w:t xml:space="preserve"> </w:t>
@@ -2595,10 +2545,13 @@
           <w:bCs/>
           <w:b/>
         </w:rPr>
-        <w:t xml:space="preserve">frequency with which they discuss various topics related to equity during local improvement team meetings</w:t>
-      </w:r>
-      <w:r>
-        <w:t xml:space="preserve">. Given the centrality of diversity, equity, and inclusion to network improvement, consider whether local improvement teams need additional support around how to center equity in team meetings moving forward.</w:t>
+        <w:t xml:space="preserve">indicate the extent to which they found various aspects of inquiry routines challenging</w:t>
+      </w:r>
+      <w:r>
+        <w:t xml:space="preserve"> </w:t>
+      </w:r>
+      <w:r>
+        <w:t xml:space="preserve">(Figure #). Within your network, we found the following responses:</w:t>
       </w:r>
     </w:p>
     <w:p>
@@ -2606,7 +2559,47 @@
         <w:pStyle w:val="BodyText"/>
       </w:pPr>
       <w:r>
-        <w:t xml:space="preserve">Finally, Figure # displays</w:t>
+        <w:t xml:space="preserve">While we anticipate a learning curve in mastering inquiry routines, if these responses are lower than you would expect, consider any additional steps the network hub can take to support members around challenging aspects of the work. Note also those aspects of inquiry routines members said were not applicable to their practice. Are these practices you would expect members to be familiar with?</w:t>
+      </w:r>
+    </w:p>
+    <w:p>
+      <w:r>
+        <w:br w:type="page"/>
+      </w:r>
+    </w:p>
+    <w:bookmarkEnd w:id="27"/>
+    <w:bookmarkStart w:id="30" w:name="Xa0512354a20fb1a3fa791fdd52e5803fc55f2c1"/>
+    <w:p>
+      <w:pPr>
+        <w:pStyle w:val="Heading1"/>
+      </w:pPr>
+      <w:r>
+        <w:t xml:space="preserve">How do network members view the sustainability of the network?</w:t>
+      </w:r>
+    </w:p>
+    <w:p>
+      <w:pPr>
+        <w:pStyle w:val="FirstParagraph"/>
+      </w:pPr>
+      <w:r>
+        <w:t xml:space="preserve">This year, we began collecting data around a new set of questions aimed to help us understand perspectives around and strategies for network sustainability across the BMGF initiative. While a larger report on sustainability across the initiative is forthcoming, these data show how your network members are thinking about sustainability of various network activities. These data are divided by role group to allow you to compare the responses of those in network leadership to those in other positions within the network.</w:t>
+      </w:r>
+    </w:p>
+    <w:bookmarkStart w:id="28" w:name="Xd00f6ea8373e2b7f84ae2dd1d4c36f49d5d4705"/>
+    <w:p>
+      <w:pPr>
+        <w:pStyle w:val="Heading2"/>
+      </w:pPr>
+      <w:r>
+        <w:t xml:space="preserve">Network leaders’ perceptions of sustainability</w:t>
+      </w:r>
+    </w:p>
+    <w:p>
+      <w:pPr>
+        <w:pStyle w:val="FirstParagraph"/>
+      </w:pPr>
+      <w:r>
+        <w:t xml:space="preserve">Figure # displays the</w:t>
       </w:r>
       <w:r>
         <w:t xml:space="preserve"> </w:t>
@@ -2616,10 +2609,10 @@
           <w:bCs/>
           <w:b/>
         </w:rPr>
-        <w:t xml:space="preserve">network members’ perceptions of relational trust within local improvement teams</w:t>
-      </w:r>
-      <w:r>
-        <w:t xml:space="preserve">. Consider whether this is sufficient to engage in productive dialogue and improvement routines.</w:t>
+        <w:t xml:space="preserve">percentage of network leaders who indicated the network was already planning for sustainability</w:t>
+      </w:r>
+      <w:r>
+        <w:t xml:space="preserve">. The remaining data in this section draw from this sample of network leaders.</w:t>
       </w:r>
     </w:p>
     <w:p>
@@ -2627,15 +2620,7 @@
         <w:pStyle w:val="BodyText"/>
       </w:pPr>
       <w:r>
-        <w:t xml:space="preserve">Inquiry routines are a key aspect of the continuous improvement process; however, they can be difficult to implement and master. These data summarize the degree to which your network members find various aspects of inquiry routines challenging.</w:t>
-      </w:r>
-    </w:p>
-    <w:p>
-      <w:pPr>
-        <w:pStyle w:val="BodyText"/>
-      </w:pPr>
-      <w:r>
-        <w:t xml:space="preserve">Figure # displays</w:t>
+        <w:t xml:space="preserve">Figure # summarizes the</w:t>
       </w:r>
       <w:r>
         <w:t xml:space="preserve"> </w:t>
@@ -2645,7 +2630,7 @@
           <w:bCs/>
           <w:b/>
         </w:rPr>
-        <w:t xml:space="preserve">the percentage of team members and team leads who indicated they engaged in inquiry cycle routines this year</w:t>
+        <w:t xml:space="preserve">extent to which network leaders’ believe various network elements are currently prioritized in the network’s sustainability planning</w:t>
       </w:r>
       <w:r>
         <w:t xml:space="preserve">.</w:t>
@@ -2653,98 +2638,10 @@
     </w:p>
     <w:p>
       <w:pPr>
-        <w:pStyle w:val="ImageCaption"/>
-      </w:pPr>
-      <w:r>
-        <w:rPr>
-          <w:rFonts/>
-          <w:b w:val="true"/>
-        </w:rPr>
-        <w:t xml:space="preserve">Figure </w:t>
-      </w:r>
-      <w:bookmarkStart w:id="ea08b008-72c4-4130-93eb-c0932f9c3d24" w:name="inqcycleyn"/>
-      <w:r xmlns:w="http://schemas.openxmlformats.org/wordprocessingml/2006/main" xmlns:wp="http://schemas.openxmlformats.org/drawingml/2006/wordprocessingDrawing" xmlns:r="http://schemas.openxmlformats.org/officeDocument/2006/relationships" xmlns:w14="http://schemas.microsoft.com/office/word/2010/wordml">
-        <w:rPr>
-          <w:rFonts/>
-          <w:b w:val="true"/>
-        </w:rPr>
-        <w:fldChar w:fldCharType="begin" w:dirty="true"/>
-      </w:r>
-      <w:r xmlns:w="http://schemas.openxmlformats.org/wordprocessingml/2006/main" xmlns:wp="http://schemas.openxmlformats.org/drawingml/2006/wordprocessingDrawing" xmlns:r="http://schemas.openxmlformats.org/officeDocument/2006/relationships" xmlns:w14="http://schemas.microsoft.com/office/word/2010/wordml">
-        <w:rPr>
-          <w:rFonts/>
-          <w:b w:val="true"/>
-        </w:rPr>
-        <w:instrText xml:space="preserve" w:dirty="true">SEQ fig \* Arabic</w:instrText>
-      </w:r>
-      <w:r xmlns:w="http://schemas.openxmlformats.org/wordprocessingml/2006/main" xmlns:wp="http://schemas.openxmlformats.org/drawingml/2006/wordprocessingDrawing" xmlns:r="http://schemas.openxmlformats.org/officeDocument/2006/relationships" xmlns:w14="http://schemas.microsoft.com/office/word/2010/wordml">
-        <w:rPr>
-          <w:rFonts/>
-          <w:b w:val="true"/>
-        </w:rPr>
-        <w:fldChar w:fldCharType="end" w:dirty="true"/>
-      </w:r>
-      <w:bookmarkEnd w:id="ea08b008-72c4-4130-93eb-c0932f9c3d24"/>
-      <w:r>
-        <w:t xml:space="preserve">: </w:t>
-      </w:r>
-      <w:r>
-        <w:t xml:space="preserve">Engagement in Inquiry Cycles (n= 117 respondents)</w:t>
-      </w:r>
-    </w:p>
-    <w:p>
-      <w:pPr>
-        <w:jc w:val="left"/>
-        <w:pStyle w:val="Normal"/>
-      </w:pPr>
-      <w:r>
-        <w:rPr/>
-        <w:drawing xmlns:r="http://schemas.openxmlformats.org/officeDocument/2006/relationships">
-          <wp:inline distT="0" distB="0" distL="0" distR="0">
-            <wp:extent cx="5943600" cy="2743200"/>
-            <wp:docPr id="31" name="" descr=""/>
-            <wp:cNvGraphicFramePr>
-              <a:graphicFrameLocks xmlns:a="http://schemas.openxmlformats.org/drawingml/2006/main" noChangeAspect="1"/>
-            </wp:cNvGraphicFramePr>
-            <a:graphic xmlns:a="http://schemas.openxmlformats.org/drawingml/2006/main">
-              <a:graphicData uri="http://schemas.openxmlformats.org/drawingml/2006/picture">
-                <pic:pic xmlns:pic="http://schemas.openxmlformats.org/drawingml/2006/picture">
-                  <pic:nvPicPr>
-                    <pic:cNvPr id="32" name=""/>
-                    <pic:cNvPicPr>
-                      <a:picLocks noChangeAspect="1" noChangeArrowheads="1"/>
-                    </pic:cNvPicPr>
-                  </pic:nvPicPr>
-                  <pic:blipFill>
-                    <a:blip r:embed="rId36"/>
-                    <a:srcRect/>
-                    <a:stretch>
-                      <a:fillRect/>
-                    </a:stretch>
-                  </pic:blipFill>
-                  <pic:spPr bwMode="auto">
-                    <a:xfrm>
-                      <a:off x="0" y="0"/>
-                      <a:ext cx="82550" cy="38100"/>
-                    </a:xfrm>
-                    <a:prstGeom prst="rect">
-                      <a:avLst/>
-                    </a:prstGeom>
-                    <a:noFill/>
-                  </pic:spPr>
-                </pic:pic>
-              </a:graphicData>
-            </a:graphic>
-          </wp:inline>
-        </w:drawing>
-      </w:r>
-    </w:p>
-    <w:p>
-      <w:pPr>
         <w:pStyle w:val="BodyText"/>
       </w:pPr>
       <w:r>
-        <w:t xml:space="preserve">The remaining data in this section provide further insights from those members who shared that they do participate in inquiry routines. Team members and team leads were asked to</w:t>
+        <w:t xml:space="preserve">Finally, Figure # provides an overview of</w:t>
       </w:r>
       <w:r>
         <w:t xml:space="preserve"> </w:t>
@@ -2754,36 +2651,20 @@
           <w:bCs/>
           <w:b/>
         </w:rPr>
-        <w:t xml:space="preserve">indicate the extent to which they found various aspects of inquiry routines challenging</w:t>
-      </w:r>
-      <w:r>
-        <w:t xml:space="preserve"> </w:t>
-      </w:r>
-      <w:r>
-        <w:t xml:space="preserve">(Figure #). Within your network, we found the following responses:</w:t>
-      </w:r>
-    </w:p>
-    <w:p>
-      <w:pPr>
-        <w:pStyle w:val="BodyText"/>
-      </w:pPr>
-      <w:r>
-        <w:t xml:space="preserve">While we anticipate a learning curve in mastering inquiry routines, if these responses are lower than you would expect, consider any additional steps the network hub can take to support members around challenging aspects of the work. Note also those aspects of inquiry routines members said were not applicable to their practice. Are these practices you would expect members to be familiar with?</w:t>
-      </w:r>
-    </w:p>
-    <w:p>
-      <w:r>
-        <w:br w:type="page"/>
-      </w:r>
-    </w:p>
-    <w:bookmarkEnd w:id="26"/>
-    <w:bookmarkStart w:id="29" w:name="Xa0512354a20fb1a3fa791fdd52e5803fc55f2c1"/>
-    <w:p>
-      <w:pPr>
-        <w:pStyle w:val="Heading1"/>
-      </w:pPr>
-      <w:r>
-        <w:t xml:space="preserve">How do network members view the sustainability of the network?</w:t>
+        <w:t xml:space="preserve">how network leaders perceive potential challenges to network sustainability after support from BMGF ends</w:t>
+      </w:r>
+      <w:r>
+        <w:t xml:space="preserve">.</w:t>
+      </w:r>
+    </w:p>
+    <w:bookmarkEnd w:id="28"/>
+    <w:bookmarkStart w:id="29" w:name="X52824be9d7d7789064776b08e43092ca936dd29"/>
+    <w:p>
+      <w:pPr>
+        <w:pStyle w:val="Heading2"/>
+      </w:pPr>
+      <w:r>
+        <w:t xml:space="preserve">Other network members’ perceptions of network sustainability</w:t>
       </w:r>
     </w:p>
     <w:p>
@@ -2791,24 +2672,7 @@
         <w:pStyle w:val="FirstParagraph"/>
       </w:pPr>
       <w:r>
-        <w:t xml:space="preserve">This year, we began collecting data around a new set of questions aimed to help us understand perspectives around and strategies for network sustainability across the BMGF initiative. While a larger report on sustainability across the initiative is forthcoming, these data show how your network members are thinking about sustainability of various network activities. These data are divided by role group to allow you to compare the responses of those in network leadership to those in other positions within the network.</w:t>
-      </w:r>
-    </w:p>
-    <w:bookmarkStart w:id="27" w:name="Xd00f6ea8373e2b7f84ae2dd1d4c36f49d5d4705"/>
-    <w:p>
-      <w:pPr>
-        <w:pStyle w:val="Heading2"/>
-      </w:pPr>
-      <w:r>
-        <w:t xml:space="preserve">Network leaders’ perceptions of sustainability</w:t>
-      </w:r>
-    </w:p>
-    <w:p>
-      <w:pPr>
-        <w:pStyle w:val="FirstParagraph"/>
-      </w:pPr>
-      <w:r>
-        <w:t xml:space="preserve">Figure # displays the</w:t>
+        <w:t xml:space="preserve">Network members were first asked to</w:t>
       </w:r>
       <w:r>
         <w:t xml:space="preserve"> </w:t>
@@ -2818,10 +2682,13 @@
           <w:bCs/>
           <w:b/>
         </w:rPr>
-        <w:t xml:space="preserve">percentage of network leaders who indicated the network was already planning for sustainability</w:t>
-      </w:r>
-      <w:r>
-        <w:t xml:space="preserve">. The remaining data in this section draw from this sample of network leaders.</w:t>
+        <w:t xml:space="preserve">indicate the extent to which they agreed that various network activities were having an influence within their broader school context</w:t>
+      </w:r>
+      <w:r>
+        <w:t xml:space="preserve"> </w:t>
+      </w:r>
+      <w:r>
+        <w:t xml:space="preserve">(Figure #). We consider this an important precursor to sustainability as it indicates the extent to which network approaches have potentially spread within schools, giving the network firmer roots in the local context.</w:t>
       </w:r>
     </w:p>
     <w:p>
@@ -2829,7 +2696,7 @@
         <w:pStyle w:val="BodyText"/>
       </w:pPr>
       <w:r>
-        <w:t xml:space="preserve">Figure # summarizes the</w:t>
+        <w:t xml:space="preserve">Figures #-## display network members’ perceptions of the likelihood that various network activities will sustain after the network no longer has access to support from BMGF. Figure # displays</w:t>
       </w:r>
       <w:r>
         <w:t xml:space="preserve"> </w:t>
@@ -2839,18 +2706,10 @@
           <w:bCs/>
           <w:b/>
         </w:rPr>
-        <w:t xml:space="preserve">extent to which network leaders’ believe various network elements are currently prioritized in the network’s sustainability planning</w:t>
-      </w:r>
-      <w:r>
-        <w:t xml:space="preserve">.</w:t>
-      </w:r>
-    </w:p>
-    <w:p>
-      <w:pPr>
-        <w:pStyle w:val="BodyText"/>
-      </w:pPr>
-      <w:r>
-        <w:t xml:space="preserve">Finally, Figure # provides an overview of</w:t>
+        <w:t xml:space="preserve">how members view sustainability of network activities within their school</w:t>
+      </w:r>
+      <w:r>
+        <w:t xml:space="preserve">. Figure # displays</w:t>
       </w:r>
       <w:r>
         <w:t xml:space="preserve"> </w:t>
@@ -2860,28 +2719,10 @@
           <w:bCs/>
           <w:b/>
         </w:rPr>
-        <w:t xml:space="preserve">how network leaders perceive potential challenges to network sustainability after support from BMGF ends</w:t>
-      </w:r>
-      <w:r>
-        <w:t xml:space="preserve">.</w:t>
-      </w:r>
-    </w:p>
-    <w:bookmarkEnd w:id="27"/>
-    <w:bookmarkStart w:id="28" w:name="X52824be9d7d7789064776b08e43092ca936dd29"/>
-    <w:p>
-      <w:pPr>
-        <w:pStyle w:val="Heading2"/>
-      </w:pPr>
-      <w:r>
-        <w:t xml:space="preserve">Other network members’ perceptions of network sustainability</w:t>
-      </w:r>
-    </w:p>
-    <w:p>
-      <w:pPr>
-        <w:pStyle w:val="FirstParagraph"/>
-      </w:pPr>
-      <w:r>
-        <w:t xml:space="preserve">Network members were first asked to</w:t>
+        <w:t xml:space="preserve">how they view sustainability of activities within their local improvement team</w:t>
+      </w:r>
+      <w:r>
+        <w:t xml:space="preserve">. Finally, Figure # displays</w:t>
       </w:r>
       <w:r>
         <w:t xml:space="preserve"> </w:t>
@@ -2891,13 +2732,10 @@
           <w:bCs/>
           <w:b/>
         </w:rPr>
-        <w:t xml:space="preserve">indicate the extent to which they agreed that various network activities were having an influence within their broader school context</w:t>
-      </w:r>
-      <w:r>
-        <w:t xml:space="preserve"> </w:t>
-      </w:r>
-      <w:r>
-        <w:t xml:space="preserve">(Figure #). We consider this an important precursor to sustainability as it indicates the extent to which network approaches have potentially spread within schools, giving the network firmer roots in the local context.</w:t>
+        <w:t xml:space="preserve">how members themselves foresee sustaining various improvement activities</w:t>
+      </w:r>
+      <w:r>
+        <w:t xml:space="preserve">. Consider how these responses align with (or diverge from) network leaders’ priorities for network sustainability.</w:t>
       </w:r>
     </w:p>
     <w:p>
@@ -2905,7 +2743,7 @@
         <w:pStyle w:val="BodyText"/>
       </w:pPr>
       <w:r>
-        <w:t xml:space="preserve">Figures #-## display network members’ perceptions of the likelihood that various network activities will sustain after the network no longer has access to support from BMGF. Figure # displays</w:t>
+        <w:t xml:space="preserve">Finally, Figure # provides an overview of</w:t>
       </w:r>
       <w:r>
         <w:t xml:space="preserve"> </w:t>
@@ -2915,36 +2753,10 @@
           <w:bCs/>
           <w:b/>
         </w:rPr>
-        <w:t xml:space="preserve">how members view sustainability of network activities within their school</w:t>
-      </w:r>
-      <w:r>
-        <w:t xml:space="preserve">. Figure # displays</w:t>
-      </w:r>
-      <w:r>
-        <w:t xml:space="preserve"> </w:t>
-      </w:r>
-      <w:r>
-        <w:rPr>
-          <w:bCs/>
-          <w:b/>
-        </w:rPr>
-        <w:t xml:space="preserve">how they view sustainability of activities within their local improvement team</w:t>
-      </w:r>
-      <w:r>
-        <w:t xml:space="preserve">. Finally, Figure # displays</w:t>
-      </w:r>
-      <w:r>
-        <w:t xml:space="preserve"> </w:t>
-      </w:r>
-      <w:r>
-        <w:rPr>
-          <w:bCs/>
-          <w:b/>
-        </w:rPr>
-        <w:t xml:space="preserve">how members themselves foresee sustaining various improvement activities</w:t>
-      </w:r>
-      <w:r>
-        <w:t xml:space="preserve">. Consider how these responses align with (or diverge from) network leaders’ priorities for network sustainability.</w:t>
+        <w:t xml:space="preserve">how network members perceive various potential challenges to network sustainability</w:t>
+      </w:r>
+      <w:r>
+        <w:t xml:space="preserve">.</w:t>
       </w:r>
     </w:p>
     <w:p>
@@ -2952,32 +2764,11 @@
         <w:pStyle w:val="BodyText"/>
       </w:pPr>
       <w:r>
-        <w:t xml:space="preserve">Finally, Figure # provides an overview of</w:t>
-      </w:r>
-      <w:r>
-        <w:t xml:space="preserve"> </w:t>
-      </w:r>
-      <w:r>
-        <w:rPr>
-          <w:bCs/>
-          <w:b/>
-        </w:rPr>
-        <w:t xml:space="preserve">how network members perceive various potential challenges to network sustainability</w:t>
-      </w:r>
-      <w:r>
-        <w:t xml:space="preserve">.</w:t>
-      </w:r>
-    </w:p>
-    <w:p>
-      <w:pPr>
-        <w:pStyle w:val="BodyText"/>
-      </w:pPr>
-      <w:r>
         <w:t xml:space="preserve">Consider how these perspectives align with leaders’ sustainability priorities and their own views of potential threats to sustainability.</w:t>
       </w:r>
     </w:p>
-    <w:bookmarkEnd w:id="28"/>
     <w:bookmarkEnd w:id="29"/>
+    <w:bookmarkEnd w:id="30"/>
     <w:sectPr xmlns:w="http://schemas.openxmlformats.org/wordprocessingml/2006/main">
       <w:pgMar w:header="720" w:bottom="1440" w:top="1440" w:right="1440" w:left="720" w:footer="720" w:gutter="720"/>
       <w:pgSz w:h="15840" w:w="12240" w:orient="portrait"/>

</xml_diff>

<commit_message>
Disaggregated improvement team y/n by network role, and added conditions for for label placement.
</commit_message>
<xml_diff>
--- a/aux_report_template_duff_2022.docx
+++ b/aux_report_template_duff_2022.docx
@@ -57,19 +57,19 @@
         <w:pStyle w:val="Author"/>
       </w:pPr>
       <w:r>
-        <w:t xml:space="preserve">Denver</w:t>
-      </w:r>
-      <w:r>
-        <w:t xml:space="preserve"> </w:t>
-      </w:r>
-      <w:r>
-        <w:t xml:space="preserve">Public</w:t>
-      </w:r>
-      <w:r>
-        <w:t xml:space="preserve"> </w:t>
-      </w:r>
-      <w:r>
-        <w:t xml:space="preserve">Schools</w:t>
+        <w:t xml:space="preserve">New</w:t>
+      </w:r>
+      <w:r>
+        <w:t xml:space="preserve"> </w:t>
+      </w:r>
+      <w:r>
+        <w:t xml:space="preserve">Visions</w:t>
+      </w:r>
+      <w:r>
+        <w:t xml:space="preserve"> </w:t>
+      </w:r>
+      <w:r>
+        <w:t xml:space="preserve">INSI</w:t>
       </w:r>
     </w:p>
     <w:p>
@@ -101,7 +101,7 @@
         <w:t xml:space="preserve"> </w:t>
       </w:r>
       <w:r>
-        <w:t xml:space="preserve">16,</w:t>
+        <w:t xml:space="preserve">18,</w:t>
       </w:r>
       <w:r>
         <w:t xml:space="preserve"> </w:t>
@@ -110,6 +110,2948 @@
         <w:t xml:space="preserve">2022</w:t>
       </w:r>
     </w:p>
+    <w:p>
+      <w:pPr>
+        <w:pStyle w:val="SourceCode"/>
+      </w:pPr>
+      <w:r>
+        <w:rPr>
+          <w:rStyle w:val="NormalTok"/>
+        </w:rPr>
+        <w:t xml:space="preserve">network_data_2021</w:t>
+      </w:r>
+      <w:r>
+        <w:rPr>
+          <w:rStyle w:val="OtherTok"/>
+        </w:rPr>
+        <w:t xml:space="preserve">&lt;-</w:t>
+      </w:r>
+      <w:r>
+        <w:rPr>
+          <w:rStyle w:val="NormalTok"/>
+        </w:rPr>
+        <w:t xml:space="preserve">network_data_2021</w:t>
+      </w:r>
+      <w:r>
+        <w:rPr>
+          <w:rStyle w:val="SpecialCharTok"/>
+        </w:rPr>
+        <w:t xml:space="preserve">%&gt;%</w:t>
+      </w:r>
+      <w:r>
+        <w:br/>
+      </w:r>
+      <w:r>
+        <w:rPr>
+          <w:rStyle w:val="NormalTok"/>
+        </w:rPr>
+        <w:t xml:space="preserve">  </w:t>
+      </w:r>
+      <w:r>
+        <w:rPr>
+          <w:rStyle w:val="FunctionTok"/>
+        </w:rPr>
+        <w:t xml:space="preserve">mutate</w:t>
+      </w:r>
+      <w:r>
+        <w:rPr>
+          <w:rStyle w:val="NormalTok"/>
+        </w:rPr>
+        <w:t xml:space="preserve">(</w:t>
+      </w:r>
+      <w:r>
+        <w:rPr>
+          <w:rStyle w:val="AttributeTok"/>
+        </w:rPr>
+        <w:t xml:space="preserve">race_ethnicity=</w:t>
+      </w:r>
+      <w:r>
+        <w:rPr>
+          <w:rStyle w:val="FunctionTok"/>
+        </w:rPr>
+        <w:t xml:space="preserve">case_when</w:t>
+      </w:r>
+      <w:r>
+        <w:rPr>
+          <w:rStyle w:val="NormalTok"/>
+        </w:rPr>
+        <w:t xml:space="preserve">(ethnicity_v3_1</w:t>
+      </w:r>
+      <w:r>
+        <w:rPr>
+          <w:rStyle w:val="SpecialCharTok"/>
+        </w:rPr>
+        <w:t xml:space="preserve">==</w:t>
+      </w:r>
+      <w:r>
+        <w:rPr>
+          <w:rStyle w:val="DecValTok"/>
+        </w:rPr>
+        <w:t xml:space="preserve">1</w:t>
+      </w:r>
+      <w:r>
+        <w:rPr>
+          <w:rStyle w:val="NormalTok"/>
+        </w:rPr>
+        <w:t xml:space="preserve"> </w:t>
+      </w:r>
+      <w:r>
+        <w:rPr>
+          <w:rStyle w:val="SpecialCharTok"/>
+        </w:rPr>
+        <w:t xml:space="preserve">&amp;</w:t>
+      </w:r>
+      <w:r>
+        <w:rPr>
+          <w:rStyle w:val="NormalTok"/>
+        </w:rPr>
+        <w:t xml:space="preserve"> ethnicity_v3_2</w:t>
+      </w:r>
+      <w:r>
+        <w:rPr>
+          <w:rStyle w:val="SpecialCharTok"/>
+        </w:rPr>
+        <w:t xml:space="preserve">!=</w:t>
+      </w:r>
+      <w:r>
+        <w:rPr>
+          <w:rStyle w:val="DecValTok"/>
+        </w:rPr>
+        <w:t xml:space="preserve">1</w:t>
+      </w:r>
+      <w:r>
+        <w:rPr>
+          <w:rStyle w:val="NormalTok"/>
+        </w:rPr>
+        <w:t xml:space="preserve"> </w:t>
+      </w:r>
+      <w:r>
+        <w:rPr>
+          <w:rStyle w:val="SpecialCharTok"/>
+        </w:rPr>
+        <w:t xml:space="preserve">&amp;</w:t>
+      </w:r>
+      <w:r>
+        <w:rPr>
+          <w:rStyle w:val="NormalTok"/>
+        </w:rPr>
+        <w:t xml:space="preserve"> ethnicity_v3_3</w:t>
+      </w:r>
+      <w:r>
+        <w:rPr>
+          <w:rStyle w:val="SpecialCharTok"/>
+        </w:rPr>
+        <w:t xml:space="preserve">!=</w:t>
+      </w:r>
+      <w:r>
+        <w:rPr>
+          <w:rStyle w:val="DecValTok"/>
+        </w:rPr>
+        <w:t xml:space="preserve">1</w:t>
+      </w:r>
+      <w:r>
+        <w:rPr>
+          <w:rStyle w:val="NormalTok"/>
+        </w:rPr>
+        <w:t xml:space="preserve"> </w:t>
+      </w:r>
+      <w:r>
+        <w:rPr>
+          <w:rStyle w:val="SpecialCharTok"/>
+        </w:rPr>
+        <w:t xml:space="preserve">&amp;</w:t>
+      </w:r>
+      <w:r>
+        <w:rPr>
+          <w:rStyle w:val="NormalTok"/>
+        </w:rPr>
+        <w:t xml:space="preserve"> ethnicity_v3_4</w:t>
+      </w:r>
+      <w:r>
+        <w:rPr>
+          <w:rStyle w:val="SpecialCharTok"/>
+        </w:rPr>
+        <w:t xml:space="preserve">!=</w:t>
+      </w:r>
+      <w:r>
+        <w:rPr>
+          <w:rStyle w:val="DecValTok"/>
+        </w:rPr>
+        <w:t xml:space="preserve">1</w:t>
+      </w:r>
+      <w:r>
+        <w:rPr>
+          <w:rStyle w:val="NormalTok"/>
+        </w:rPr>
+        <w:t xml:space="preserve"> </w:t>
+      </w:r>
+      <w:r>
+        <w:rPr>
+          <w:rStyle w:val="SpecialCharTok"/>
+        </w:rPr>
+        <w:t xml:space="preserve">&amp;</w:t>
+      </w:r>
+      <w:r>
+        <w:rPr>
+          <w:rStyle w:val="NormalTok"/>
+        </w:rPr>
+        <w:t xml:space="preserve"> ethnicity_v3_5</w:t>
+      </w:r>
+      <w:r>
+        <w:rPr>
+          <w:rStyle w:val="SpecialCharTok"/>
+        </w:rPr>
+        <w:t xml:space="preserve">!=</w:t>
+      </w:r>
+      <w:r>
+        <w:rPr>
+          <w:rStyle w:val="DecValTok"/>
+        </w:rPr>
+        <w:t xml:space="preserve">1</w:t>
+      </w:r>
+      <w:r>
+        <w:rPr>
+          <w:rStyle w:val="NormalTok"/>
+        </w:rPr>
+        <w:t xml:space="preserve"> </w:t>
+      </w:r>
+      <w:r>
+        <w:rPr>
+          <w:rStyle w:val="SpecialCharTok"/>
+        </w:rPr>
+        <w:t xml:space="preserve">&amp;</w:t>
+      </w:r>
+      <w:r>
+        <w:rPr>
+          <w:rStyle w:val="NormalTok"/>
+        </w:rPr>
+        <w:t xml:space="preserve"> ethnicity_v3_6</w:t>
+      </w:r>
+      <w:r>
+        <w:rPr>
+          <w:rStyle w:val="SpecialCharTok"/>
+        </w:rPr>
+        <w:t xml:space="preserve">!=</w:t>
+      </w:r>
+      <w:r>
+        <w:rPr>
+          <w:rStyle w:val="DecValTok"/>
+        </w:rPr>
+        <w:t xml:space="preserve">1</w:t>
+      </w:r>
+      <w:r>
+        <w:rPr>
+          <w:rStyle w:val="NormalTok"/>
+        </w:rPr>
+        <w:t xml:space="preserve"> </w:t>
+      </w:r>
+      <w:r>
+        <w:rPr>
+          <w:rStyle w:val="SpecialCharTok"/>
+        </w:rPr>
+        <w:t xml:space="preserve">&amp;</w:t>
+      </w:r>
+      <w:r>
+        <w:rPr>
+          <w:rStyle w:val="NormalTok"/>
+        </w:rPr>
+        <w:t xml:space="preserve"> ethnicity_v3_7</w:t>
+      </w:r>
+      <w:r>
+        <w:rPr>
+          <w:rStyle w:val="SpecialCharTok"/>
+        </w:rPr>
+        <w:t xml:space="preserve">!=</w:t>
+      </w:r>
+      <w:r>
+        <w:rPr>
+          <w:rStyle w:val="DecValTok"/>
+        </w:rPr>
+        <w:t xml:space="preserve">1</w:t>
+      </w:r>
+      <w:r>
+        <w:rPr>
+          <w:rStyle w:val="NormalTok"/>
+        </w:rPr>
+        <w:t xml:space="preserve"> </w:t>
+      </w:r>
+      <w:r>
+        <w:rPr>
+          <w:rStyle w:val="SpecialCharTok"/>
+        </w:rPr>
+        <w:t xml:space="preserve">~</w:t>
+      </w:r>
+      <w:r>
+        <w:rPr>
+          <w:rStyle w:val="NormalTok"/>
+        </w:rPr>
+        <w:t xml:space="preserve"> </w:t>
+      </w:r>
+      <w:r>
+        <w:rPr>
+          <w:rStyle w:val="StringTok"/>
+        </w:rPr>
+        <w:t xml:space="preserve">"Black/ African American"</w:t>
+      </w:r>
+      <w:r>
+        <w:rPr>
+          <w:rStyle w:val="NormalTok"/>
+        </w:rPr>
+        <w:t xml:space="preserve">,</w:t>
+      </w:r>
+      <w:r>
+        <w:br/>
+      </w:r>
+      <w:r>
+        <w:rPr>
+          <w:rStyle w:val="NormalTok"/>
+        </w:rPr>
+        <w:t xml:space="preserve">   ethnicity_v3_1</w:t>
+      </w:r>
+      <w:r>
+        <w:rPr>
+          <w:rStyle w:val="SpecialCharTok"/>
+        </w:rPr>
+        <w:t xml:space="preserve">!=</w:t>
+      </w:r>
+      <w:r>
+        <w:rPr>
+          <w:rStyle w:val="DecValTok"/>
+        </w:rPr>
+        <w:t xml:space="preserve">1</w:t>
+      </w:r>
+      <w:r>
+        <w:rPr>
+          <w:rStyle w:val="NormalTok"/>
+        </w:rPr>
+        <w:t xml:space="preserve"> </w:t>
+      </w:r>
+      <w:r>
+        <w:rPr>
+          <w:rStyle w:val="SpecialCharTok"/>
+        </w:rPr>
+        <w:t xml:space="preserve">&amp;</w:t>
+      </w:r>
+      <w:r>
+        <w:rPr>
+          <w:rStyle w:val="NormalTok"/>
+        </w:rPr>
+        <w:t xml:space="preserve"> ethnicity_v3_2</w:t>
+      </w:r>
+      <w:r>
+        <w:rPr>
+          <w:rStyle w:val="SpecialCharTok"/>
+        </w:rPr>
+        <w:t xml:space="preserve">==</w:t>
+      </w:r>
+      <w:r>
+        <w:rPr>
+          <w:rStyle w:val="DecValTok"/>
+        </w:rPr>
+        <w:t xml:space="preserve">1</w:t>
+      </w:r>
+      <w:r>
+        <w:rPr>
+          <w:rStyle w:val="NormalTok"/>
+        </w:rPr>
+        <w:t xml:space="preserve"> </w:t>
+      </w:r>
+      <w:r>
+        <w:rPr>
+          <w:rStyle w:val="SpecialCharTok"/>
+        </w:rPr>
+        <w:t xml:space="preserve">&amp;</w:t>
+      </w:r>
+      <w:r>
+        <w:rPr>
+          <w:rStyle w:val="NormalTok"/>
+        </w:rPr>
+        <w:t xml:space="preserve"> ethnicity_v3_3</w:t>
+      </w:r>
+      <w:r>
+        <w:rPr>
+          <w:rStyle w:val="SpecialCharTok"/>
+        </w:rPr>
+        <w:t xml:space="preserve">!=</w:t>
+      </w:r>
+      <w:r>
+        <w:rPr>
+          <w:rStyle w:val="DecValTok"/>
+        </w:rPr>
+        <w:t xml:space="preserve">1</w:t>
+      </w:r>
+      <w:r>
+        <w:rPr>
+          <w:rStyle w:val="NormalTok"/>
+        </w:rPr>
+        <w:t xml:space="preserve"> </w:t>
+      </w:r>
+      <w:r>
+        <w:rPr>
+          <w:rStyle w:val="SpecialCharTok"/>
+        </w:rPr>
+        <w:t xml:space="preserve">&amp;</w:t>
+      </w:r>
+      <w:r>
+        <w:rPr>
+          <w:rStyle w:val="NormalTok"/>
+        </w:rPr>
+        <w:t xml:space="preserve"> ethnicity_v3_4</w:t>
+      </w:r>
+      <w:r>
+        <w:rPr>
+          <w:rStyle w:val="SpecialCharTok"/>
+        </w:rPr>
+        <w:t xml:space="preserve">!=</w:t>
+      </w:r>
+      <w:r>
+        <w:rPr>
+          <w:rStyle w:val="DecValTok"/>
+        </w:rPr>
+        <w:t xml:space="preserve">1</w:t>
+      </w:r>
+      <w:r>
+        <w:rPr>
+          <w:rStyle w:val="NormalTok"/>
+        </w:rPr>
+        <w:t xml:space="preserve"> </w:t>
+      </w:r>
+      <w:r>
+        <w:rPr>
+          <w:rStyle w:val="SpecialCharTok"/>
+        </w:rPr>
+        <w:t xml:space="preserve">&amp;</w:t>
+      </w:r>
+      <w:r>
+        <w:rPr>
+          <w:rStyle w:val="NormalTok"/>
+        </w:rPr>
+        <w:t xml:space="preserve"> ethnicity_v3_5</w:t>
+      </w:r>
+      <w:r>
+        <w:rPr>
+          <w:rStyle w:val="SpecialCharTok"/>
+        </w:rPr>
+        <w:t xml:space="preserve">!=</w:t>
+      </w:r>
+      <w:r>
+        <w:rPr>
+          <w:rStyle w:val="DecValTok"/>
+        </w:rPr>
+        <w:t xml:space="preserve">1</w:t>
+      </w:r>
+      <w:r>
+        <w:rPr>
+          <w:rStyle w:val="NormalTok"/>
+        </w:rPr>
+        <w:t xml:space="preserve"> </w:t>
+      </w:r>
+      <w:r>
+        <w:rPr>
+          <w:rStyle w:val="SpecialCharTok"/>
+        </w:rPr>
+        <w:t xml:space="preserve">&amp;</w:t>
+      </w:r>
+      <w:r>
+        <w:rPr>
+          <w:rStyle w:val="NormalTok"/>
+        </w:rPr>
+        <w:t xml:space="preserve"> ethnicity_v3_6</w:t>
+      </w:r>
+      <w:r>
+        <w:rPr>
+          <w:rStyle w:val="SpecialCharTok"/>
+        </w:rPr>
+        <w:t xml:space="preserve">!=</w:t>
+      </w:r>
+      <w:r>
+        <w:rPr>
+          <w:rStyle w:val="DecValTok"/>
+        </w:rPr>
+        <w:t xml:space="preserve">1</w:t>
+      </w:r>
+      <w:r>
+        <w:rPr>
+          <w:rStyle w:val="NormalTok"/>
+        </w:rPr>
+        <w:t xml:space="preserve"> </w:t>
+      </w:r>
+      <w:r>
+        <w:rPr>
+          <w:rStyle w:val="SpecialCharTok"/>
+        </w:rPr>
+        <w:t xml:space="preserve">&amp;</w:t>
+      </w:r>
+      <w:r>
+        <w:rPr>
+          <w:rStyle w:val="NormalTok"/>
+        </w:rPr>
+        <w:t xml:space="preserve"> ethnicity_v3_7</w:t>
+      </w:r>
+      <w:r>
+        <w:rPr>
+          <w:rStyle w:val="SpecialCharTok"/>
+        </w:rPr>
+        <w:t xml:space="preserve">!=</w:t>
+      </w:r>
+      <w:r>
+        <w:rPr>
+          <w:rStyle w:val="DecValTok"/>
+        </w:rPr>
+        <w:t xml:space="preserve">1</w:t>
+      </w:r>
+      <w:r>
+        <w:rPr>
+          <w:rStyle w:val="NormalTok"/>
+        </w:rPr>
+        <w:t xml:space="preserve"> </w:t>
+      </w:r>
+      <w:r>
+        <w:rPr>
+          <w:rStyle w:val="SpecialCharTok"/>
+        </w:rPr>
+        <w:t xml:space="preserve">~</w:t>
+      </w:r>
+      <w:r>
+        <w:rPr>
+          <w:rStyle w:val="NormalTok"/>
+        </w:rPr>
+        <w:t xml:space="preserve"> </w:t>
+      </w:r>
+      <w:r>
+        <w:rPr>
+          <w:rStyle w:val="StringTok"/>
+        </w:rPr>
+        <w:t xml:space="preserve">"Hispanic/ Latino/ Latina/ Latinx"</w:t>
+      </w:r>
+      <w:r>
+        <w:rPr>
+          <w:rStyle w:val="NormalTok"/>
+        </w:rPr>
+        <w:t xml:space="preserve">,</w:t>
+      </w:r>
+      <w:r>
+        <w:br/>
+      </w:r>
+      <w:r>
+        <w:rPr>
+          <w:rStyle w:val="NormalTok"/>
+        </w:rPr>
+        <w:t xml:space="preserve">   ethnicity_v3_1</w:t>
+      </w:r>
+      <w:r>
+        <w:rPr>
+          <w:rStyle w:val="SpecialCharTok"/>
+        </w:rPr>
+        <w:t xml:space="preserve">!=</w:t>
+      </w:r>
+      <w:r>
+        <w:rPr>
+          <w:rStyle w:val="DecValTok"/>
+        </w:rPr>
+        <w:t xml:space="preserve">1</w:t>
+      </w:r>
+      <w:r>
+        <w:rPr>
+          <w:rStyle w:val="NormalTok"/>
+        </w:rPr>
+        <w:t xml:space="preserve"> </w:t>
+      </w:r>
+      <w:r>
+        <w:rPr>
+          <w:rStyle w:val="SpecialCharTok"/>
+        </w:rPr>
+        <w:t xml:space="preserve">&amp;</w:t>
+      </w:r>
+      <w:r>
+        <w:rPr>
+          <w:rStyle w:val="NormalTok"/>
+        </w:rPr>
+        <w:t xml:space="preserve"> ethnicity_v3_2</w:t>
+      </w:r>
+      <w:r>
+        <w:rPr>
+          <w:rStyle w:val="SpecialCharTok"/>
+        </w:rPr>
+        <w:t xml:space="preserve">!=</w:t>
+      </w:r>
+      <w:r>
+        <w:rPr>
+          <w:rStyle w:val="DecValTok"/>
+        </w:rPr>
+        <w:t xml:space="preserve">1</w:t>
+      </w:r>
+      <w:r>
+        <w:rPr>
+          <w:rStyle w:val="NormalTok"/>
+        </w:rPr>
+        <w:t xml:space="preserve"> </w:t>
+      </w:r>
+      <w:r>
+        <w:rPr>
+          <w:rStyle w:val="SpecialCharTok"/>
+        </w:rPr>
+        <w:t xml:space="preserve">&amp;</w:t>
+      </w:r>
+      <w:r>
+        <w:rPr>
+          <w:rStyle w:val="NormalTok"/>
+        </w:rPr>
+        <w:t xml:space="preserve"> ethnicity_v3_3</w:t>
+      </w:r>
+      <w:r>
+        <w:rPr>
+          <w:rStyle w:val="SpecialCharTok"/>
+        </w:rPr>
+        <w:t xml:space="preserve">==</w:t>
+      </w:r>
+      <w:r>
+        <w:rPr>
+          <w:rStyle w:val="DecValTok"/>
+        </w:rPr>
+        <w:t xml:space="preserve">1</w:t>
+      </w:r>
+      <w:r>
+        <w:rPr>
+          <w:rStyle w:val="NormalTok"/>
+        </w:rPr>
+        <w:t xml:space="preserve"> </w:t>
+      </w:r>
+      <w:r>
+        <w:rPr>
+          <w:rStyle w:val="SpecialCharTok"/>
+        </w:rPr>
+        <w:t xml:space="preserve">&amp;</w:t>
+      </w:r>
+      <w:r>
+        <w:rPr>
+          <w:rStyle w:val="NormalTok"/>
+        </w:rPr>
+        <w:t xml:space="preserve"> ethnicity_v3_4</w:t>
+      </w:r>
+      <w:r>
+        <w:rPr>
+          <w:rStyle w:val="SpecialCharTok"/>
+        </w:rPr>
+        <w:t xml:space="preserve">!=</w:t>
+      </w:r>
+      <w:r>
+        <w:rPr>
+          <w:rStyle w:val="DecValTok"/>
+        </w:rPr>
+        <w:t xml:space="preserve">1</w:t>
+      </w:r>
+      <w:r>
+        <w:rPr>
+          <w:rStyle w:val="NormalTok"/>
+        </w:rPr>
+        <w:t xml:space="preserve"> </w:t>
+      </w:r>
+      <w:r>
+        <w:rPr>
+          <w:rStyle w:val="SpecialCharTok"/>
+        </w:rPr>
+        <w:t xml:space="preserve">&amp;</w:t>
+      </w:r>
+      <w:r>
+        <w:rPr>
+          <w:rStyle w:val="NormalTok"/>
+        </w:rPr>
+        <w:t xml:space="preserve"> ethnicity_v3_5</w:t>
+      </w:r>
+      <w:r>
+        <w:rPr>
+          <w:rStyle w:val="SpecialCharTok"/>
+        </w:rPr>
+        <w:t xml:space="preserve">!=</w:t>
+      </w:r>
+      <w:r>
+        <w:rPr>
+          <w:rStyle w:val="DecValTok"/>
+        </w:rPr>
+        <w:t xml:space="preserve">1</w:t>
+      </w:r>
+      <w:r>
+        <w:rPr>
+          <w:rStyle w:val="NormalTok"/>
+        </w:rPr>
+        <w:t xml:space="preserve"> </w:t>
+      </w:r>
+      <w:r>
+        <w:rPr>
+          <w:rStyle w:val="SpecialCharTok"/>
+        </w:rPr>
+        <w:t xml:space="preserve">&amp;</w:t>
+      </w:r>
+      <w:r>
+        <w:rPr>
+          <w:rStyle w:val="NormalTok"/>
+        </w:rPr>
+        <w:t xml:space="preserve"> ethnicity_v3_6</w:t>
+      </w:r>
+      <w:r>
+        <w:rPr>
+          <w:rStyle w:val="SpecialCharTok"/>
+        </w:rPr>
+        <w:t xml:space="preserve">!=</w:t>
+      </w:r>
+      <w:r>
+        <w:rPr>
+          <w:rStyle w:val="DecValTok"/>
+        </w:rPr>
+        <w:t xml:space="preserve">1</w:t>
+      </w:r>
+      <w:r>
+        <w:rPr>
+          <w:rStyle w:val="NormalTok"/>
+        </w:rPr>
+        <w:t xml:space="preserve"> </w:t>
+      </w:r>
+      <w:r>
+        <w:rPr>
+          <w:rStyle w:val="SpecialCharTok"/>
+        </w:rPr>
+        <w:t xml:space="preserve">&amp;</w:t>
+      </w:r>
+      <w:r>
+        <w:rPr>
+          <w:rStyle w:val="NormalTok"/>
+        </w:rPr>
+        <w:t xml:space="preserve"> ethnicity_v3_7</w:t>
+      </w:r>
+      <w:r>
+        <w:rPr>
+          <w:rStyle w:val="SpecialCharTok"/>
+        </w:rPr>
+        <w:t xml:space="preserve">!=</w:t>
+      </w:r>
+      <w:r>
+        <w:rPr>
+          <w:rStyle w:val="DecValTok"/>
+        </w:rPr>
+        <w:t xml:space="preserve">1</w:t>
+      </w:r>
+      <w:r>
+        <w:rPr>
+          <w:rStyle w:val="NormalTok"/>
+        </w:rPr>
+        <w:t xml:space="preserve"> </w:t>
+      </w:r>
+      <w:r>
+        <w:rPr>
+          <w:rStyle w:val="SpecialCharTok"/>
+        </w:rPr>
+        <w:t xml:space="preserve">~</w:t>
+      </w:r>
+      <w:r>
+        <w:rPr>
+          <w:rStyle w:val="NormalTok"/>
+        </w:rPr>
+        <w:t xml:space="preserve"> </w:t>
+      </w:r>
+      <w:r>
+        <w:rPr>
+          <w:rStyle w:val="StringTok"/>
+        </w:rPr>
+        <w:t xml:space="preserve">"Asian/ Hawaiian/ Pacific Islander"</w:t>
+      </w:r>
+      <w:r>
+        <w:rPr>
+          <w:rStyle w:val="NormalTok"/>
+        </w:rPr>
+        <w:t xml:space="preserve">,</w:t>
+      </w:r>
+      <w:r>
+        <w:br/>
+      </w:r>
+      <w:r>
+        <w:rPr>
+          <w:rStyle w:val="NormalTok"/>
+        </w:rPr>
+        <w:t xml:space="preserve">   ethnicity_v3_1</w:t>
+      </w:r>
+      <w:r>
+        <w:rPr>
+          <w:rStyle w:val="SpecialCharTok"/>
+        </w:rPr>
+        <w:t xml:space="preserve">!=</w:t>
+      </w:r>
+      <w:r>
+        <w:rPr>
+          <w:rStyle w:val="DecValTok"/>
+        </w:rPr>
+        <w:t xml:space="preserve">1</w:t>
+      </w:r>
+      <w:r>
+        <w:rPr>
+          <w:rStyle w:val="NormalTok"/>
+        </w:rPr>
+        <w:t xml:space="preserve"> </w:t>
+      </w:r>
+      <w:r>
+        <w:rPr>
+          <w:rStyle w:val="SpecialCharTok"/>
+        </w:rPr>
+        <w:t xml:space="preserve">&amp;</w:t>
+      </w:r>
+      <w:r>
+        <w:rPr>
+          <w:rStyle w:val="NormalTok"/>
+        </w:rPr>
+        <w:t xml:space="preserve"> ethnicity_v3_2</w:t>
+      </w:r>
+      <w:r>
+        <w:rPr>
+          <w:rStyle w:val="SpecialCharTok"/>
+        </w:rPr>
+        <w:t xml:space="preserve">!=</w:t>
+      </w:r>
+      <w:r>
+        <w:rPr>
+          <w:rStyle w:val="DecValTok"/>
+        </w:rPr>
+        <w:t xml:space="preserve">1</w:t>
+      </w:r>
+      <w:r>
+        <w:rPr>
+          <w:rStyle w:val="NormalTok"/>
+        </w:rPr>
+        <w:t xml:space="preserve"> </w:t>
+      </w:r>
+      <w:r>
+        <w:rPr>
+          <w:rStyle w:val="SpecialCharTok"/>
+        </w:rPr>
+        <w:t xml:space="preserve">&amp;</w:t>
+      </w:r>
+      <w:r>
+        <w:rPr>
+          <w:rStyle w:val="NormalTok"/>
+        </w:rPr>
+        <w:t xml:space="preserve"> ethnicity_v3_3</w:t>
+      </w:r>
+      <w:r>
+        <w:rPr>
+          <w:rStyle w:val="SpecialCharTok"/>
+        </w:rPr>
+        <w:t xml:space="preserve">!=</w:t>
+      </w:r>
+      <w:r>
+        <w:rPr>
+          <w:rStyle w:val="DecValTok"/>
+        </w:rPr>
+        <w:t xml:space="preserve">1</w:t>
+      </w:r>
+      <w:r>
+        <w:rPr>
+          <w:rStyle w:val="NormalTok"/>
+        </w:rPr>
+        <w:t xml:space="preserve"> </w:t>
+      </w:r>
+      <w:r>
+        <w:rPr>
+          <w:rStyle w:val="SpecialCharTok"/>
+        </w:rPr>
+        <w:t xml:space="preserve">&amp;</w:t>
+      </w:r>
+      <w:r>
+        <w:rPr>
+          <w:rStyle w:val="NormalTok"/>
+        </w:rPr>
+        <w:t xml:space="preserve"> ethnicity_v3_4</w:t>
+      </w:r>
+      <w:r>
+        <w:rPr>
+          <w:rStyle w:val="SpecialCharTok"/>
+        </w:rPr>
+        <w:t xml:space="preserve">==</w:t>
+      </w:r>
+      <w:r>
+        <w:rPr>
+          <w:rStyle w:val="DecValTok"/>
+        </w:rPr>
+        <w:t xml:space="preserve">1</w:t>
+      </w:r>
+      <w:r>
+        <w:rPr>
+          <w:rStyle w:val="NormalTok"/>
+        </w:rPr>
+        <w:t xml:space="preserve"> </w:t>
+      </w:r>
+      <w:r>
+        <w:rPr>
+          <w:rStyle w:val="SpecialCharTok"/>
+        </w:rPr>
+        <w:t xml:space="preserve">&amp;</w:t>
+      </w:r>
+      <w:r>
+        <w:rPr>
+          <w:rStyle w:val="NormalTok"/>
+        </w:rPr>
+        <w:t xml:space="preserve"> ethnicity_v3_5</w:t>
+      </w:r>
+      <w:r>
+        <w:rPr>
+          <w:rStyle w:val="SpecialCharTok"/>
+        </w:rPr>
+        <w:t xml:space="preserve">!=</w:t>
+      </w:r>
+      <w:r>
+        <w:rPr>
+          <w:rStyle w:val="DecValTok"/>
+        </w:rPr>
+        <w:t xml:space="preserve">1</w:t>
+      </w:r>
+      <w:r>
+        <w:rPr>
+          <w:rStyle w:val="NormalTok"/>
+        </w:rPr>
+        <w:t xml:space="preserve"> </w:t>
+      </w:r>
+      <w:r>
+        <w:rPr>
+          <w:rStyle w:val="SpecialCharTok"/>
+        </w:rPr>
+        <w:t xml:space="preserve">&amp;</w:t>
+      </w:r>
+      <w:r>
+        <w:rPr>
+          <w:rStyle w:val="NormalTok"/>
+        </w:rPr>
+        <w:t xml:space="preserve"> ethnicity_v3_6</w:t>
+      </w:r>
+      <w:r>
+        <w:rPr>
+          <w:rStyle w:val="SpecialCharTok"/>
+        </w:rPr>
+        <w:t xml:space="preserve">!=</w:t>
+      </w:r>
+      <w:r>
+        <w:rPr>
+          <w:rStyle w:val="DecValTok"/>
+        </w:rPr>
+        <w:t xml:space="preserve">1</w:t>
+      </w:r>
+      <w:r>
+        <w:rPr>
+          <w:rStyle w:val="NormalTok"/>
+        </w:rPr>
+        <w:t xml:space="preserve"> </w:t>
+      </w:r>
+      <w:r>
+        <w:rPr>
+          <w:rStyle w:val="SpecialCharTok"/>
+        </w:rPr>
+        <w:t xml:space="preserve">&amp;</w:t>
+      </w:r>
+      <w:r>
+        <w:rPr>
+          <w:rStyle w:val="NormalTok"/>
+        </w:rPr>
+        <w:t xml:space="preserve"> ethnicity_v3_7</w:t>
+      </w:r>
+      <w:r>
+        <w:rPr>
+          <w:rStyle w:val="SpecialCharTok"/>
+        </w:rPr>
+        <w:t xml:space="preserve">!=</w:t>
+      </w:r>
+      <w:r>
+        <w:rPr>
+          <w:rStyle w:val="DecValTok"/>
+        </w:rPr>
+        <w:t xml:space="preserve">1</w:t>
+      </w:r>
+      <w:r>
+        <w:rPr>
+          <w:rStyle w:val="NormalTok"/>
+        </w:rPr>
+        <w:t xml:space="preserve"> </w:t>
+      </w:r>
+      <w:r>
+        <w:rPr>
+          <w:rStyle w:val="SpecialCharTok"/>
+        </w:rPr>
+        <w:t xml:space="preserve">~</w:t>
+      </w:r>
+      <w:r>
+        <w:rPr>
+          <w:rStyle w:val="NormalTok"/>
+        </w:rPr>
+        <w:t xml:space="preserve"> </w:t>
+      </w:r>
+      <w:r>
+        <w:rPr>
+          <w:rStyle w:val="StringTok"/>
+        </w:rPr>
+        <w:t xml:space="preserve">"Native American/ First Nation"</w:t>
+      </w:r>
+      <w:r>
+        <w:rPr>
+          <w:rStyle w:val="NormalTok"/>
+        </w:rPr>
+        <w:t xml:space="preserve">,</w:t>
+      </w:r>
+      <w:r>
+        <w:br/>
+      </w:r>
+      <w:r>
+        <w:rPr>
+          <w:rStyle w:val="NormalTok"/>
+        </w:rPr>
+        <w:t xml:space="preserve">   ethnicity_v3_1</w:t>
+      </w:r>
+      <w:r>
+        <w:rPr>
+          <w:rStyle w:val="SpecialCharTok"/>
+        </w:rPr>
+        <w:t xml:space="preserve">!=</w:t>
+      </w:r>
+      <w:r>
+        <w:rPr>
+          <w:rStyle w:val="DecValTok"/>
+        </w:rPr>
+        <w:t xml:space="preserve">1</w:t>
+      </w:r>
+      <w:r>
+        <w:rPr>
+          <w:rStyle w:val="NormalTok"/>
+        </w:rPr>
+        <w:t xml:space="preserve"> </w:t>
+      </w:r>
+      <w:r>
+        <w:rPr>
+          <w:rStyle w:val="SpecialCharTok"/>
+        </w:rPr>
+        <w:t xml:space="preserve">&amp;</w:t>
+      </w:r>
+      <w:r>
+        <w:rPr>
+          <w:rStyle w:val="NormalTok"/>
+        </w:rPr>
+        <w:t xml:space="preserve"> ethnicity_v3_2</w:t>
+      </w:r>
+      <w:r>
+        <w:rPr>
+          <w:rStyle w:val="SpecialCharTok"/>
+        </w:rPr>
+        <w:t xml:space="preserve">!=</w:t>
+      </w:r>
+      <w:r>
+        <w:rPr>
+          <w:rStyle w:val="DecValTok"/>
+        </w:rPr>
+        <w:t xml:space="preserve">1</w:t>
+      </w:r>
+      <w:r>
+        <w:rPr>
+          <w:rStyle w:val="NormalTok"/>
+        </w:rPr>
+        <w:t xml:space="preserve"> </w:t>
+      </w:r>
+      <w:r>
+        <w:rPr>
+          <w:rStyle w:val="SpecialCharTok"/>
+        </w:rPr>
+        <w:t xml:space="preserve">&amp;</w:t>
+      </w:r>
+      <w:r>
+        <w:rPr>
+          <w:rStyle w:val="NormalTok"/>
+        </w:rPr>
+        <w:t xml:space="preserve"> ethnicity_v3_3</w:t>
+      </w:r>
+      <w:r>
+        <w:rPr>
+          <w:rStyle w:val="SpecialCharTok"/>
+        </w:rPr>
+        <w:t xml:space="preserve">!=</w:t>
+      </w:r>
+      <w:r>
+        <w:rPr>
+          <w:rStyle w:val="DecValTok"/>
+        </w:rPr>
+        <w:t xml:space="preserve">1</w:t>
+      </w:r>
+      <w:r>
+        <w:rPr>
+          <w:rStyle w:val="NormalTok"/>
+        </w:rPr>
+        <w:t xml:space="preserve"> </w:t>
+      </w:r>
+      <w:r>
+        <w:rPr>
+          <w:rStyle w:val="SpecialCharTok"/>
+        </w:rPr>
+        <w:t xml:space="preserve">&amp;</w:t>
+      </w:r>
+      <w:r>
+        <w:rPr>
+          <w:rStyle w:val="NormalTok"/>
+        </w:rPr>
+        <w:t xml:space="preserve"> ethnicity_v3_4</w:t>
+      </w:r>
+      <w:r>
+        <w:rPr>
+          <w:rStyle w:val="SpecialCharTok"/>
+        </w:rPr>
+        <w:t xml:space="preserve">!=</w:t>
+      </w:r>
+      <w:r>
+        <w:rPr>
+          <w:rStyle w:val="DecValTok"/>
+        </w:rPr>
+        <w:t xml:space="preserve">1</w:t>
+      </w:r>
+      <w:r>
+        <w:rPr>
+          <w:rStyle w:val="NormalTok"/>
+        </w:rPr>
+        <w:t xml:space="preserve"> </w:t>
+      </w:r>
+      <w:r>
+        <w:rPr>
+          <w:rStyle w:val="SpecialCharTok"/>
+        </w:rPr>
+        <w:t xml:space="preserve">&amp;</w:t>
+      </w:r>
+      <w:r>
+        <w:rPr>
+          <w:rStyle w:val="NormalTok"/>
+        </w:rPr>
+        <w:t xml:space="preserve"> ethnicity_v3_5</w:t>
+      </w:r>
+      <w:r>
+        <w:rPr>
+          <w:rStyle w:val="SpecialCharTok"/>
+        </w:rPr>
+        <w:t xml:space="preserve">==</w:t>
+      </w:r>
+      <w:r>
+        <w:rPr>
+          <w:rStyle w:val="DecValTok"/>
+        </w:rPr>
+        <w:t xml:space="preserve">1</w:t>
+      </w:r>
+      <w:r>
+        <w:rPr>
+          <w:rStyle w:val="NormalTok"/>
+        </w:rPr>
+        <w:t xml:space="preserve"> </w:t>
+      </w:r>
+      <w:r>
+        <w:rPr>
+          <w:rStyle w:val="SpecialCharTok"/>
+        </w:rPr>
+        <w:t xml:space="preserve">&amp;</w:t>
+      </w:r>
+      <w:r>
+        <w:rPr>
+          <w:rStyle w:val="NormalTok"/>
+        </w:rPr>
+        <w:t xml:space="preserve"> ethnicity_v3_6</w:t>
+      </w:r>
+      <w:r>
+        <w:rPr>
+          <w:rStyle w:val="SpecialCharTok"/>
+        </w:rPr>
+        <w:t xml:space="preserve">!=</w:t>
+      </w:r>
+      <w:r>
+        <w:rPr>
+          <w:rStyle w:val="DecValTok"/>
+        </w:rPr>
+        <w:t xml:space="preserve">1</w:t>
+      </w:r>
+      <w:r>
+        <w:rPr>
+          <w:rStyle w:val="NormalTok"/>
+        </w:rPr>
+        <w:t xml:space="preserve"> </w:t>
+      </w:r>
+      <w:r>
+        <w:rPr>
+          <w:rStyle w:val="SpecialCharTok"/>
+        </w:rPr>
+        <w:t xml:space="preserve">&amp;</w:t>
+      </w:r>
+      <w:r>
+        <w:rPr>
+          <w:rStyle w:val="NormalTok"/>
+        </w:rPr>
+        <w:t xml:space="preserve"> ethnicity_v3_7</w:t>
+      </w:r>
+      <w:r>
+        <w:rPr>
+          <w:rStyle w:val="SpecialCharTok"/>
+        </w:rPr>
+        <w:t xml:space="preserve">!=</w:t>
+      </w:r>
+      <w:r>
+        <w:rPr>
+          <w:rStyle w:val="DecValTok"/>
+        </w:rPr>
+        <w:t xml:space="preserve">1</w:t>
+      </w:r>
+      <w:r>
+        <w:rPr>
+          <w:rStyle w:val="NormalTok"/>
+        </w:rPr>
+        <w:t xml:space="preserve"> </w:t>
+      </w:r>
+      <w:r>
+        <w:rPr>
+          <w:rStyle w:val="SpecialCharTok"/>
+        </w:rPr>
+        <w:t xml:space="preserve">~</w:t>
+      </w:r>
+      <w:r>
+        <w:rPr>
+          <w:rStyle w:val="NormalTok"/>
+        </w:rPr>
+        <w:t xml:space="preserve"> </w:t>
+      </w:r>
+      <w:r>
+        <w:rPr>
+          <w:rStyle w:val="StringTok"/>
+        </w:rPr>
+        <w:t xml:space="preserve">"White"</w:t>
+      </w:r>
+      <w:r>
+        <w:rPr>
+          <w:rStyle w:val="NormalTok"/>
+        </w:rPr>
+        <w:t xml:space="preserve">,</w:t>
+      </w:r>
+      <w:r>
+        <w:br/>
+      </w:r>
+      <w:r>
+        <w:rPr>
+          <w:rStyle w:val="NormalTok"/>
+        </w:rPr>
+        <w:t xml:space="preserve">   ethnicity_v3_1</w:t>
+      </w:r>
+      <w:r>
+        <w:rPr>
+          <w:rStyle w:val="SpecialCharTok"/>
+        </w:rPr>
+        <w:t xml:space="preserve">!=</w:t>
+      </w:r>
+      <w:r>
+        <w:rPr>
+          <w:rStyle w:val="DecValTok"/>
+        </w:rPr>
+        <w:t xml:space="preserve">1</w:t>
+      </w:r>
+      <w:r>
+        <w:rPr>
+          <w:rStyle w:val="NormalTok"/>
+        </w:rPr>
+        <w:t xml:space="preserve"> </w:t>
+      </w:r>
+      <w:r>
+        <w:rPr>
+          <w:rStyle w:val="SpecialCharTok"/>
+        </w:rPr>
+        <w:t xml:space="preserve">&amp;</w:t>
+      </w:r>
+      <w:r>
+        <w:rPr>
+          <w:rStyle w:val="NormalTok"/>
+        </w:rPr>
+        <w:t xml:space="preserve"> ethnicity_v3_2</w:t>
+      </w:r>
+      <w:r>
+        <w:rPr>
+          <w:rStyle w:val="SpecialCharTok"/>
+        </w:rPr>
+        <w:t xml:space="preserve">!=</w:t>
+      </w:r>
+      <w:r>
+        <w:rPr>
+          <w:rStyle w:val="DecValTok"/>
+        </w:rPr>
+        <w:t xml:space="preserve">1</w:t>
+      </w:r>
+      <w:r>
+        <w:rPr>
+          <w:rStyle w:val="NormalTok"/>
+        </w:rPr>
+        <w:t xml:space="preserve"> </w:t>
+      </w:r>
+      <w:r>
+        <w:rPr>
+          <w:rStyle w:val="SpecialCharTok"/>
+        </w:rPr>
+        <w:t xml:space="preserve">&amp;</w:t>
+      </w:r>
+      <w:r>
+        <w:rPr>
+          <w:rStyle w:val="NormalTok"/>
+        </w:rPr>
+        <w:t xml:space="preserve"> ethnicity_v3_3</w:t>
+      </w:r>
+      <w:r>
+        <w:rPr>
+          <w:rStyle w:val="SpecialCharTok"/>
+        </w:rPr>
+        <w:t xml:space="preserve">!=</w:t>
+      </w:r>
+      <w:r>
+        <w:rPr>
+          <w:rStyle w:val="DecValTok"/>
+        </w:rPr>
+        <w:t xml:space="preserve">1</w:t>
+      </w:r>
+      <w:r>
+        <w:rPr>
+          <w:rStyle w:val="NormalTok"/>
+        </w:rPr>
+        <w:t xml:space="preserve"> </w:t>
+      </w:r>
+      <w:r>
+        <w:rPr>
+          <w:rStyle w:val="SpecialCharTok"/>
+        </w:rPr>
+        <w:t xml:space="preserve">&amp;</w:t>
+      </w:r>
+      <w:r>
+        <w:rPr>
+          <w:rStyle w:val="NormalTok"/>
+        </w:rPr>
+        <w:t xml:space="preserve"> ethnicity_v3_4</w:t>
+      </w:r>
+      <w:r>
+        <w:rPr>
+          <w:rStyle w:val="SpecialCharTok"/>
+        </w:rPr>
+        <w:t xml:space="preserve">!=</w:t>
+      </w:r>
+      <w:r>
+        <w:rPr>
+          <w:rStyle w:val="DecValTok"/>
+        </w:rPr>
+        <w:t xml:space="preserve">1</w:t>
+      </w:r>
+      <w:r>
+        <w:rPr>
+          <w:rStyle w:val="NormalTok"/>
+        </w:rPr>
+        <w:t xml:space="preserve"> </w:t>
+      </w:r>
+      <w:r>
+        <w:rPr>
+          <w:rStyle w:val="SpecialCharTok"/>
+        </w:rPr>
+        <w:t xml:space="preserve">&amp;</w:t>
+      </w:r>
+      <w:r>
+        <w:rPr>
+          <w:rStyle w:val="NormalTok"/>
+        </w:rPr>
+        <w:t xml:space="preserve"> ethnicity_v3_5</w:t>
+      </w:r>
+      <w:r>
+        <w:rPr>
+          <w:rStyle w:val="SpecialCharTok"/>
+        </w:rPr>
+        <w:t xml:space="preserve">!=</w:t>
+      </w:r>
+      <w:r>
+        <w:rPr>
+          <w:rStyle w:val="DecValTok"/>
+        </w:rPr>
+        <w:t xml:space="preserve">1</w:t>
+      </w:r>
+      <w:r>
+        <w:rPr>
+          <w:rStyle w:val="NormalTok"/>
+        </w:rPr>
+        <w:t xml:space="preserve"> </w:t>
+      </w:r>
+      <w:r>
+        <w:rPr>
+          <w:rStyle w:val="SpecialCharTok"/>
+        </w:rPr>
+        <w:t xml:space="preserve">&amp;</w:t>
+      </w:r>
+      <w:r>
+        <w:rPr>
+          <w:rStyle w:val="NormalTok"/>
+        </w:rPr>
+        <w:t xml:space="preserve"> ethnicity_v3_6</w:t>
+      </w:r>
+      <w:r>
+        <w:rPr>
+          <w:rStyle w:val="SpecialCharTok"/>
+        </w:rPr>
+        <w:t xml:space="preserve">==</w:t>
+      </w:r>
+      <w:r>
+        <w:rPr>
+          <w:rStyle w:val="DecValTok"/>
+        </w:rPr>
+        <w:t xml:space="preserve">1</w:t>
+      </w:r>
+      <w:r>
+        <w:rPr>
+          <w:rStyle w:val="NormalTok"/>
+        </w:rPr>
+        <w:t xml:space="preserve"> </w:t>
+      </w:r>
+      <w:r>
+        <w:rPr>
+          <w:rStyle w:val="SpecialCharTok"/>
+        </w:rPr>
+        <w:t xml:space="preserve">&amp;</w:t>
+      </w:r>
+      <w:r>
+        <w:rPr>
+          <w:rStyle w:val="NormalTok"/>
+        </w:rPr>
+        <w:t xml:space="preserve"> ethnicity_v3_7</w:t>
+      </w:r>
+      <w:r>
+        <w:rPr>
+          <w:rStyle w:val="SpecialCharTok"/>
+        </w:rPr>
+        <w:t xml:space="preserve">!=</w:t>
+      </w:r>
+      <w:r>
+        <w:rPr>
+          <w:rStyle w:val="DecValTok"/>
+        </w:rPr>
+        <w:t xml:space="preserve">1</w:t>
+      </w:r>
+      <w:r>
+        <w:rPr>
+          <w:rStyle w:val="NormalTok"/>
+        </w:rPr>
+        <w:t xml:space="preserve"> </w:t>
+      </w:r>
+      <w:r>
+        <w:rPr>
+          <w:rStyle w:val="SpecialCharTok"/>
+        </w:rPr>
+        <w:t xml:space="preserve">~</w:t>
+      </w:r>
+      <w:r>
+        <w:rPr>
+          <w:rStyle w:val="NormalTok"/>
+        </w:rPr>
+        <w:t xml:space="preserve"> </w:t>
+      </w:r>
+      <w:r>
+        <w:rPr>
+          <w:rStyle w:val="StringTok"/>
+        </w:rPr>
+        <w:t xml:space="preserve">"Prefer not to say"</w:t>
+      </w:r>
+      <w:r>
+        <w:rPr>
+          <w:rStyle w:val="NormalTok"/>
+        </w:rPr>
+        <w:t xml:space="preserve">,</w:t>
+      </w:r>
+      <w:r>
+        <w:br/>
+      </w:r>
+      <w:r>
+        <w:rPr>
+          <w:rStyle w:val="NormalTok"/>
+        </w:rPr>
+        <w:t xml:space="preserve">   ethnicity_v3_1</w:t>
+      </w:r>
+      <w:r>
+        <w:rPr>
+          <w:rStyle w:val="SpecialCharTok"/>
+        </w:rPr>
+        <w:t xml:space="preserve">!=</w:t>
+      </w:r>
+      <w:r>
+        <w:rPr>
+          <w:rStyle w:val="DecValTok"/>
+        </w:rPr>
+        <w:t xml:space="preserve">1</w:t>
+      </w:r>
+      <w:r>
+        <w:rPr>
+          <w:rStyle w:val="NormalTok"/>
+        </w:rPr>
+        <w:t xml:space="preserve"> </w:t>
+      </w:r>
+      <w:r>
+        <w:rPr>
+          <w:rStyle w:val="SpecialCharTok"/>
+        </w:rPr>
+        <w:t xml:space="preserve">&amp;</w:t>
+      </w:r>
+      <w:r>
+        <w:rPr>
+          <w:rStyle w:val="NormalTok"/>
+        </w:rPr>
+        <w:t xml:space="preserve"> ethnicity_v3_2</w:t>
+      </w:r>
+      <w:r>
+        <w:rPr>
+          <w:rStyle w:val="SpecialCharTok"/>
+        </w:rPr>
+        <w:t xml:space="preserve">!=</w:t>
+      </w:r>
+      <w:r>
+        <w:rPr>
+          <w:rStyle w:val="DecValTok"/>
+        </w:rPr>
+        <w:t xml:space="preserve">1</w:t>
+      </w:r>
+      <w:r>
+        <w:rPr>
+          <w:rStyle w:val="NormalTok"/>
+        </w:rPr>
+        <w:t xml:space="preserve"> </w:t>
+      </w:r>
+      <w:r>
+        <w:rPr>
+          <w:rStyle w:val="SpecialCharTok"/>
+        </w:rPr>
+        <w:t xml:space="preserve">&amp;</w:t>
+      </w:r>
+      <w:r>
+        <w:rPr>
+          <w:rStyle w:val="NormalTok"/>
+        </w:rPr>
+        <w:t xml:space="preserve"> ethnicity_v3_3</w:t>
+      </w:r>
+      <w:r>
+        <w:rPr>
+          <w:rStyle w:val="SpecialCharTok"/>
+        </w:rPr>
+        <w:t xml:space="preserve">!=</w:t>
+      </w:r>
+      <w:r>
+        <w:rPr>
+          <w:rStyle w:val="DecValTok"/>
+        </w:rPr>
+        <w:t xml:space="preserve">1</w:t>
+      </w:r>
+      <w:r>
+        <w:rPr>
+          <w:rStyle w:val="NormalTok"/>
+        </w:rPr>
+        <w:t xml:space="preserve"> </w:t>
+      </w:r>
+      <w:r>
+        <w:rPr>
+          <w:rStyle w:val="SpecialCharTok"/>
+        </w:rPr>
+        <w:t xml:space="preserve">&amp;</w:t>
+      </w:r>
+      <w:r>
+        <w:rPr>
+          <w:rStyle w:val="NormalTok"/>
+        </w:rPr>
+        <w:t xml:space="preserve"> ethnicity_v3_4</w:t>
+      </w:r>
+      <w:r>
+        <w:rPr>
+          <w:rStyle w:val="SpecialCharTok"/>
+        </w:rPr>
+        <w:t xml:space="preserve">!=</w:t>
+      </w:r>
+      <w:r>
+        <w:rPr>
+          <w:rStyle w:val="DecValTok"/>
+        </w:rPr>
+        <w:t xml:space="preserve">1</w:t>
+      </w:r>
+      <w:r>
+        <w:rPr>
+          <w:rStyle w:val="NormalTok"/>
+        </w:rPr>
+        <w:t xml:space="preserve"> </w:t>
+      </w:r>
+      <w:r>
+        <w:rPr>
+          <w:rStyle w:val="SpecialCharTok"/>
+        </w:rPr>
+        <w:t xml:space="preserve">&amp;</w:t>
+      </w:r>
+      <w:r>
+        <w:rPr>
+          <w:rStyle w:val="NormalTok"/>
+        </w:rPr>
+        <w:t xml:space="preserve"> ethnicity_v3_5</w:t>
+      </w:r>
+      <w:r>
+        <w:rPr>
+          <w:rStyle w:val="SpecialCharTok"/>
+        </w:rPr>
+        <w:t xml:space="preserve">!=</w:t>
+      </w:r>
+      <w:r>
+        <w:rPr>
+          <w:rStyle w:val="DecValTok"/>
+        </w:rPr>
+        <w:t xml:space="preserve">1</w:t>
+      </w:r>
+      <w:r>
+        <w:rPr>
+          <w:rStyle w:val="NormalTok"/>
+        </w:rPr>
+        <w:t xml:space="preserve"> </w:t>
+      </w:r>
+      <w:r>
+        <w:rPr>
+          <w:rStyle w:val="SpecialCharTok"/>
+        </w:rPr>
+        <w:t xml:space="preserve">&amp;</w:t>
+      </w:r>
+      <w:r>
+        <w:rPr>
+          <w:rStyle w:val="NormalTok"/>
+        </w:rPr>
+        <w:t xml:space="preserve"> ethnicity_v3_6</w:t>
+      </w:r>
+      <w:r>
+        <w:rPr>
+          <w:rStyle w:val="SpecialCharTok"/>
+        </w:rPr>
+        <w:t xml:space="preserve">!=</w:t>
+      </w:r>
+      <w:r>
+        <w:rPr>
+          <w:rStyle w:val="DecValTok"/>
+        </w:rPr>
+        <w:t xml:space="preserve">1</w:t>
+      </w:r>
+      <w:r>
+        <w:rPr>
+          <w:rStyle w:val="NormalTok"/>
+        </w:rPr>
+        <w:t xml:space="preserve"> </w:t>
+      </w:r>
+      <w:r>
+        <w:rPr>
+          <w:rStyle w:val="SpecialCharTok"/>
+        </w:rPr>
+        <w:t xml:space="preserve">&amp;</w:t>
+      </w:r>
+      <w:r>
+        <w:rPr>
+          <w:rStyle w:val="NormalTok"/>
+        </w:rPr>
+        <w:t xml:space="preserve"> ethnicity_v3_7</w:t>
+      </w:r>
+      <w:r>
+        <w:rPr>
+          <w:rStyle w:val="SpecialCharTok"/>
+        </w:rPr>
+        <w:t xml:space="preserve">==</w:t>
+      </w:r>
+      <w:r>
+        <w:rPr>
+          <w:rStyle w:val="DecValTok"/>
+        </w:rPr>
+        <w:t xml:space="preserve">1</w:t>
+      </w:r>
+      <w:r>
+        <w:rPr>
+          <w:rStyle w:val="NormalTok"/>
+        </w:rPr>
+        <w:t xml:space="preserve"> </w:t>
+      </w:r>
+      <w:r>
+        <w:rPr>
+          <w:rStyle w:val="SpecialCharTok"/>
+        </w:rPr>
+        <w:t xml:space="preserve">~</w:t>
+      </w:r>
+      <w:r>
+        <w:rPr>
+          <w:rStyle w:val="NormalTok"/>
+        </w:rPr>
+        <w:t xml:space="preserve"> </w:t>
+      </w:r>
+      <w:r>
+        <w:rPr>
+          <w:rStyle w:val="StringTok"/>
+        </w:rPr>
+        <w:t xml:space="preserve">"Additional racial/ ethnic identity"</w:t>
+      </w:r>
+      <w:r>
+        <w:rPr>
+          <w:rStyle w:val="NormalTok"/>
+        </w:rPr>
+        <w:t xml:space="preserve">))</w:t>
+      </w:r>
+      <w:r>
+        <w:br/>
+      </w:r>
+      <w:r>
+        <w:rPr>
+          <w:rStyle w:val="NormalTok"/>
+        </w:rPr>
+        <w:t xml:space="preserve">network_data_2021</w:t>
+      </w:r>
+      <w:r>
+        <w:rPr>
+          <w:rStyle w:val="OtherTok"/>
+        </w:rPr>
+        <w:t xml:space="preserve">&lt;-</w:t>
+      </w:r>
+      <w:r>
+        <w:rPr>
+          <w:rStyle w:val="NormalTok"/>
+        </w:rPr>
+        <w:t xml:space="preserve">network_data_2021</w:t>
+      </w:r>
+      <w:r>
+        <w:rPr>
+          <w:rStyle w:val="SpecialCharTok"/>
+        </w:rPr>
+        <w:t xml:space="preserve">%&gt;%</w:t>
+      </w:r>
+      <w:r>
+        <w:br/>
+      </w:r>
+      <w:r>
+        <w:rPr>
+          <w:rStyle w:val="NormalTok"/>
+        </w:rPr>
+        <w:t xml:space="preserve">  </w:t>
+      </w:r>
+      <w:r>
+        <w:rPr>
+          <w:rStyle w:val="FunctionTok"/>
+        </w:rPr>
+        <w:t xml:space="preserve">mutate</w:t>
+      </w:r>
+      <w:r>
+        <w:rPr>
+          <w:rStyle w:val="NormalTok"/>
+        </w:rPr>
+        <w:t xml:space="preserve">(</w:t>
+      </w:r>
+      <w:r>
+        <w:rPr>
+          <w:rStyle w:val="StringTok"/>
+        </w:rPr>
+        <w:t xml:space="preserve">"race_ethnicity"</w:t>
+      </w:r>
+      <w:r>
+        <w:rPr>
+          <w:rStyle w:val="OtherTok"/>
+        </w:rPr>
+        <w:t xml:space="preserve">=</w:t>
+      </w:r>
+      <w:r>
+        <w:rPr>
+          <w:rStyle w:val="FunctionTok"/>
+        </w:rPr>
+        <w:t xml:space="preserve">replace_na</w:t>
+      </w:r>
+      <w:r>
+        <w:rPr>
+          <w:rStyle w:val="NormalTok"/>
+        </w:rPr>
+        <w:t xml:space="preserve">(race_ethnicity, </w:t>
+      </w:r>
+      <w:r>
+        <w:rPr>
+          <w:rStyle w:val="StringTok"/>
+        </w:rPr>
+        <w:t xml:space="preserve">"Multiple racial/ ethnic identities"</w:t>
+      </w:r>
+      <w:r>
+        <w:rPr>
+          <w:rStyle w:val="NormalTok"/>
+        </w:rPr>
+        <w:t xml:space="preserve">))</w:t>
+      </w:r>
+      <w:r>
+        <w:br/>
+      </w:r>
+      <w:r>
+        <w:rPr>
+          <w:rStyle w:val="NormalTok"/>
+        </w:rPr>
+        <w:t xml:space="preserve">network_data_2021</w:t>
+      </w:r>
+      <w:r>
+        <w:rPr>
+          <w:rStyle w:val="SpecialCharTok"/>
+        </w:rPr>
+        <w:t xml:space="preserve">$</w:t>
+      </w:r>
+      <w:r>
+        <w:rPr>
+          <w:rStyle w:val="NormalTok"/>
+        </w:rPr>
+        <w:t xml:space="preserve">race_ethnicity</w:t>
+      </w:r>
+      <w:r>
+        <w:rPr>
+          <w:rStyle w:val="OtherTok"/>
+        </w:rPr>
+        <w:t xml:space="preserve">&lt;-</w:t>
+      </w:r>
+      <w:r>
+        <w:rPr>
+          <w:rStyle w:val="FunctionTok"/>
+        </w:rPr>
+        <w:t xml:space="preserve">factor</w:t>
+      </w:r>
+      <w:r>
+        <w:rPr>
+          <w:rStyle w:val="NormalTok"/>
+        </w:rPr>
+        <w:t xml:space="preserve">(network_data_2021</w:t>
+      </w:r>
+      <w:r>
+        <w:rPr>
+          <w:rStyle w:val="SpecialCharTok"/>
+        </w:rPr>
+        <w:t xml:space="preserve">$</w:t>
+      </w:r>
+      <w:r>
+        <w:rPr>
+          <w:rStyle w:val="NormalTok"/>
+        </w:rPr>
+        <w:t xml:space="preserve">race_ethnicity,</w:t>
+      </w:r>
+      <w:r>
+        <w:br/>
+      </w:r>
+      <w:r>
+        <w:rPr>
+          <w:rStyle w:val="NormalTok"/>
+        </w:rPr>
+        <w:t xml:space="preserve">                                         </w:t>
+      </w:r>
+      <w:r>
+        <w:rPr>
+          <w:rStyle w:val="AttributeTok"/>
+        </w:rPr>
+        <w:t xml:space="preserve">levels=</w:t>
+      </w:r>
+      <w:r>
+        <w:rPr>
+          <w:rStyle w:val="FunctionTok"/>
+        </w:rPr>
+        <w:t xml:space="preserve">c</w:t>
+      </w:r>
+      <w:r>
+        <w:rPr>
+          <w:rStyle w:val="NormalTok"/>
+        </w:rPr>
+        <w:t xml:space="preserve">(</w:t>
+      </w:r>
+      <w:r>
+        <w:rPr>
+          <w:rStyle w:val="StringTok"/>
+        </w:rPr>
+        <w:t xml:space="preserve">"Prefer not to say"</w:t>
+      </w:r>
+      <w:r>
+        <w:rPr>
+          <w:rStyle w:val="NormalTok"/>
+        </w:rPr>
+        <w:t xml:space="preserve">, </w:t>
+      </w:r>
+      <w:r>
+        <w:rPr>
+          <w:rStyle w:val="StringTok"/>
+        </w:rPr>
+        <w:t xml:space="preserve">"Additional racial/ethnic identity"</w:t>
+      </w:r>
+      <w:r>
+        <w:rPr>
+          <w:rStyle w:val="NormalTok"/>
+        </w:rPr>
+        <w:t xml:space="preserve">, </w:t>
+      </w:r>
+      <w:r>
+        <w:rPr>
+          <w:rStyle w:val="StringTok"/>
+        </w:rPr>
+        <w:t xml:space="preserve">"Multiple racial/ethnic identities"</w:t>
+      </w:r>
+      <w:r>
+        <w:rPr>
+          <w:rStyle w:val="NormalTok"/>
+        </w:rPr>
+        <w:t xml:space="preserve">, </w:t>
+      </w:r>
+      <w:r>
+        <w:rPr>
+          <w:rStyle w:val="StringTok"/>
+        </w:rPr>
+        <w:t xml:space="preserve">"White"</w:t>
+      </w:r>
+      <w:r>
+        <w:rPr>
+          <w:rStyle w:val="NormalTok"/>
+        </w:rPr>
+        <w:t xml:space="preserve">, </w:t>
+      </w:r>
+      <w:r>
+        <w:rPr>
+          <w:rStyle w:val="StringTok"/>
+        </w:rPr>
+        <w:t xml:space="preserve">"Native American/ First Nation"</w:t>
+      </w:r>
+      <w:r>
+        <w:rPr>
+          <w:rStyle w:val="NormalTok"/>
+        </w:rPr>
+        <w:t xml:space="preserve">, </w:t>
+      </w:r>
+      <w:r>
+        <w:rPr>
+          <w:rStyle w:val="StringTok"/>
+        </w:rPr>
+        <w:t xml:space="preserve">"Asian/ Hawaiian/ Pacific Islander"</w:t>
+      </w:r>
+      <w:r>
+        <w:rPr>
+          <w:rStyle w:val="NormalTok"/>
+        </w:rPr>
+        <w:t xml:space="preserve">, </w:t>
+      </w:r>
+      <w:r>
+        <w:rPr>
+          <w:rStyle w:val="StringTok"/>
+        </w:rPr>
+        <w:t xml:space="preserve">"Hispanic/ Latino/ Latina/ Latinx"</w:t>
+      </w:r>
+      <w:r>
+        <w:rPr>
+          <w:rStyle w:val="NormalTok"/>
+        </w:rPr>
+        <w:t xml:space="preserve">, </w:t>
+      </w:r>
+      <w:r>
+        <w:rPr>
+          <w:rStyle w:val="StringTok"/>
+        </w:rPr>
+        <w:t xml:space="preserve">"Black/ African American"</w:t>
+      </w:r>
+      <w:r>
+        <w:rPr>
+          <w:rStyle w:val="NormalTok"/>
+        </w:rPr>
+        <w:t xml:space="preserve">))</w:t>
+      </w:r>
+      <w:r>
+        <w:br/>
+      </w:r>
+      <w:r>
+        <w:br/>
+      </w:r>
+      <w:r>
+        <w:rPr>
+          <w:rStyle w:val="FunctionTok"/>
+        </w:rPr>
+        <w:t xml:space="preserve">is.factor</w:t>
+      </w:r>
+      <w:r>
+        <w:rPr>
+          <w:rStyle w:val="NormalTok"/>
+        </w:rPr>
+        <w:t xml:space="preserve">(network_data_2021</w:t>
+      </w:r>
+      <w:r>
+        <w:rPr>
+          <w:rStyle w:val="SpecialCharTok"/>
+        </w:rPr>
+        <w:t xml:space="preserve">$</w:t>
+      </w:r>
+      <w:r>
+        <w:rPr>
+          <w:rStyle w:val="NormalTok"/>
+        </w:rPr>
+        <w:t xml:space="preserve">race_ethnicity)</w:t>
+      </w:r>
+    </w:p>
+    <w:p>
+      <w:pPr>
+        <w:pStyle w:val="SourceCode"/>
+      </w:pPr>
+      <w:r>
+        <w:rPr>
+          <w:rStyle w:val="VerbatimChar"/>
+        </w:rPr>
+        <w:t xml:space="preserve">## [1] TRUE</w:t>
+      </w:r>
+    </w:p>
+    <w:p>
+      <w:pPr>
+        <w:pStyle w:val="SourceCode"/>
+      </w:pPr>
+      <w:r>
+        <w:rPr>
+          <w:rStyle w:val="NormalTok"/>
+        </w:rPr>
+        <w:t xml:space="preserve">specific_network_data_2021</w:t>
+      </w:r>
+      <w:r>
+        <w:rPr>
+          <w:rStyle w:val="OtherTok"/>
+        </w:rPr>
+        <w:t xml:space="preserve">&lt;-</w:t>
+      </w:r>
+      <w:r>
+        <w:rPr>
+          <w:rStyle w:val="NormalTok"/>
+        </w:rPr>
+        <w:t xml:space="preserve">network_data_2021</w:t>
+      </w:r>
+      <w:r>
+        <w:rPr>
+          <w:rStyle w:val="SpecialCharTok"/>
+        </w:rPr>
+        <w:t xml:space="preserve">%&gt;%</w:t>
+      </w:r>
+      <w:r>
+        <w:br/>
+      </w:r>
+      <w:r>
+        <w:rPr>
+          <w:rStyle w:val="NormalTok"/>
+        </w:rPr>
+        <w:t xml:space="preserve">  </w:t>
+      </w:r>
+      <w:r>
+        <w:rPr>
+          <w:rStyle w:val="FunctionTok"/>
+        </w:rPr>
+        <w:t xml:space="preserve">filter</w:t>
+      </w:r>
+      <w:r>
+        <w:rPr>
+          <w:rStyle w:val="NormalTok"/>
+        </w:rPr>
+        <w:t xml:space="preserve">(network_name</w:t>
+      </w:r>
+      <w:r>
+        <w:rPr>
+          <w:rStyle w:val="SpecialCharTok"/>
+        </w:rPr>
+        <w:t xml:space="preserve">==</w:t>
+      </w:r>
+      <w:r>
+        <w:rPr>
+          <w:rStyle w:val="NormalTok"/>
+        </w:rPr>
+        <w:t xml:space="preserve">params</w:t>
+      </w:r>
+      <w:r>
+        <w:rPr>
+          <w:rStyle w:val="SpecialCharTok"/>
+        </w:rPr>
+        <w:t xml:space="preserve">$</w:t>
+      </w:r>
+      <w:r>
+        <w:rPr>
+          <w:rStyle w:val="NormalTok"/>
+        </w:rPr>
+        <w:t xml:space="preserve">network_name)</w:t>
+      </w:r>
+      <w:r>
+        <w:br/>
+      </w:r>
+      <w:r>
+        <w:rPr>
+          <w:rStyle w:val="NormalTok"/>
+        </w:rPr>
+        <w:t xml:space="preserve">race_data</w:t>
+      </w:r>
+      <w:r>
+        <w:rPr>
+          <w:rStyle w:val="OtherTok"/>
+        </w:rPr>
+        <w:t xml:space="preserve">&lt;-</w:t>
+      </w:r>
+      <w:r>
+        <w:rPr>
+          <w:rStyle w:val="NormalTok"/>
+        </w:rPr>
+        <w:t xml:space="preserve">specific_network_data_2021</w:t>
+      </w:r>
+      <w:r>
+        <w:rPr>
+          <w:rStyle w:val="SpecialCharTok"/>
+        </w:rPr>
+        <w:t xml:space="preserve">%&gt;%</w:t>
+      </w:r>
+      <w:r>
+        <w:br/>
+      </w:r>
+      <w:r>
+        <w:rPr>
+          <w:rStyle w:val="NormalTok"/>
+        </w:rPr>
+        <w:t xml:space="preserve">  </w:t>
+      </w:r>
+      <w:r>
+        <w:rPr>
+          <w:rStyle w:val="FunctionTok"/>
+        </w:rPr>
+        <w:t xml:space="preserve">drop_na</w:t>
+      </w:r>
+      <w:r>
+        <w:rPr>
+          <w:rStyle w:val="NormalTok"/>
+        </w:rPr>
+        <w:t xml:space="preserve">(ethnicity_v3)</w:t>
+      </w:r>
+      <w:r>
+        <w:rPr>
+          <w:rStyle w:val="SpecialCharTok"/>
+        </w:rPr>
+        <w:t xml:space="preserve">%&gt;%</w:t>
+      </w:r>
+      <w:r>
+        <w:br/>
+      </w:r>
+      <w:r>
+        <w:rPr>
+          <w:rStyle w:val="NormalTok"/>
+        </w:rPr>
+        <w:t xml:space="preserve">  </w:t>
+      </w:r>
+      <w:r>
+        <w:rPr>
+          <w:rStyle w:val="FunctionTok"/>
+        </w:rPr>
+        <w:t xml:space="preserve">mutate</w:t>
+      </w:r>
+      <w:r>
+        <w:rPr>
+          <w:rStyle w:val="NormalTok"/>
+        </w:rPr>
+        <w:t xml:space="preserve">(</w:t>
+      </w:r>
+      <w:r>
+        <w:rPr>
+          <w:rStyle w:val="AttributeTok"/>
+        </w:rPr>
+        <w:t xml:space="preserve">Total=</w:t>
+      </w:r>
+      <w:r>
+        <w:rPr>
+          <w:rStyle w:val="FunctionTok"/>
+        </w:rPr>
+        <w:t xml:space="preserve">length</w:t>
+      </w:r>
+      <w:r>
+        <w:rPr>
+          <w:rStyle w:val="NormalTok"/>
+        </w:rPr>
+        <w:t xml:space="preserve">(ethnicity_v3))</w:t>
+      </w:r>
+      <w:r>
+        <w:br/>
+      </w:r>
+      <w:r>
+        <w:br/>
+      </w:r>
+      <w:r>
+        <w:rPr>
+          <w:rStyle w:val="NormalTok"/>
+        </w:rPr>
+        <w:t xml:space="preserve">tab_re</w:t>
+      </w:r>
+      <w:r>
+        <w:rPr>
+          <w:rStyle w:val="OtherTok"/>
+        </w:rPr>
+        <w:t xml:space="preserve">&lt;-</w:t>
+      </w:r>
+      <w:r>
+        <w:rPr>
+          <w:rStyle w:val="NormalTok"/>
+        </w:rPr>
+        <w:t xml:space="preserve">race_data</w:t>
+      </w:r>
+      <w:r>
+        <w:rPr>
+          <w:rStyle w:val="SpecialCharTok"/>
+        </w:rPr>
+        <w:t xml:space="preserve">%&gt;%</w:t>
+      </w:r>
+      <w:r>
+        <w:br/>
+      </w:r>
+      <w:r>
+        <w:rPr>
+          <w:rStyle w:val="NormalTok"/>
+        </w:rPr>
+        <w:t xml:space="preserve">  </w:t>
+      </w:r>
+      <w:r>
+        <w:rPr>
+          <w:rStyle w:val="FunctionTok"/>
+        </w:rPr>
+        <w:t xml:space="preserve">group_by</w:t>
+      </w:r>
+      <w:r>
+        <w:rPr>
+          <w:rStyle w:val="NormalTok"/>
+        </w:rPr>
+        <w:t xml:space="preserve">(race_ethnicity)</w:t>
+      </w:r>
+      <w:r>
+        <w:rPr>
+          <w:rStyle w:val="SpecialCharTok"/>
+        </w:rPr>
+        <w:t xml:space="preserve">%&gt;%</w:t>
+      </w:r>
+      <w:r>
+        <w:br/>
+      </w:r>
+      <w:r>
+        <w:rPr>
+          <w:rStyle w:val="NormalTok"/>
+        </w:rPr>
+        <w:t xml:space="preserve">  </w:t>
+      </w:r>
+      <w:r>
+        <w:rPr>
+          <w:rStyle w:val="FunctionTok"/>
+        </w:rPr>
+        <w:t xml:space="preserve">summarize</w:t>
+      </w:r>
+      <w:r>
+        <w:rPr>
+          <w:rStyle w:val="NormalTok"/>
+        </w:rPr>
+        <w:t xml:space="preserve">(</w:t>
+      </w:r>
+      <w:r>
+        <w:rPr>
+          <w:rStyle w:val="AttributeTok"/>
+        </w:rPr>
+        <w:t xml:space="preserve">Freq=</w:t>
+      </w:r>
+      <w:r>
+        <w:rPr>
+          <w:rStyle w:val="FunctionTok"/>
+        </w:rPr>
+        <w:t xml:space="preserve">n</w:t>
+      </w:r>
+      <w:r>
+        <w:rPr>
+          <w:rStyle w:val="NormalTok"/>
+        </w:rPr>
+        <w:t xml:space="preserve">())</w:t>
+      </w:r>
+      <w:r>
+        <w:rPr>
+          <w:rStyle w:val="SpecialCharTok"/>
+        </w:rPr>
+        <w:t xml:space="preserve">%&gt;%</w:t>
+      </w:r>
+      <w:r>
+        <w:br/>
+      </w:r>
+      <w:r>
+        <w:rPr>
+          <w:rStyle w:val="NormalTok"/>
+        </w:rPr>
+        <w:t xml:space="preserve">  </w:t>
+      </w:r>
+      <w:r>
+        <w:rPr>
+          <w:rStyle w:val="FunctionTok"/>
+        </w:rPr>
+        <w:t xml:space="preserve">mutate</w:t>
+      </w:r>
+      <w:r>
+        <w:rPr>
+          <w:rStyle w:val="NormalTok"/>
+        </w:rPr>
+        <w:t xml:space="preserve">(</w:t>
+      </w:r>
+      <w:r>
+        <w:rPr>
+          <w:rStyle w:val="AttributeTok"/>
+        </w:rPr>
+        <w:t xml:space="preserve">Prop=</w:t>
+      </w:r>
+      <w:r>
+        <w:rPr>
+          <w:rStyle w:val="NormalTok"/>
+        </w:rPr>
+        <w:t xml:space="preserve">Freq</w:t>
+      </w:r>
+      <w:r>
+        <w:rPr>
+          <w:rStyle w:val="SpecialCharTok"/>
+        </w:rPr>
+        <w:t xml:space="preserve">/</w:t>
+      </w:r>
+      <w:r>
+        <w:rPr>
+          <w:rStyle w:val="FunctionTok"/>
+        </w:rPr>
+        <w:t xml:space="preserve">sum</w:t>
+      </w:r>
+      <w:r>
+        <w:rPr>
+          <w:rStyle w:val="NormalTok"/>
+        </w:rPr>
+        <w:t xml:space="preserve">(Freq))</w:t>
+      </w:r>
+      <w:r>
+        <w:rPr>
+          <w:rStyle w:val="SpecialCharTok"/>
+        </w:rPr>
+        <w:t xml:space="preserve">%&gt;%</w:t>
+      </w:r>
+      <w:r>
+        <w:br/>
+      </w:r>
+      <w:r>
+        <w:rPr>
+          <w:rStyle w:val="NormalTok"/>
+        </w:rPr>
+        <w:t xml:space="preserve">  </w:t>
+      </w:r>
+      <w:r>
+        <w:rPr>
+          <w:rStyle w:val="FunctionTok"/>
+        </w:rPr>
+        <w:t xml:space="preserve">mutate</w:t>
+      </w:r>
+      <w:r>
+        <w:rPr>
+          <w:rStyle w:val="NormalTok"/>
+        </w:rPr>
+        <w:t xml:space="preserve">(</w:t>
+      </w:r>
+      <w:r>
+        <w:rPr>
+          <w:rStyle w:val="AttributeTok"/>
+        </w:rPr>
+        <w:t xml:space="preserve">Pct=</w:t>
+      </w:r>
+      <w:r>
+        <w:rPr>
+          <w:rStyle w:val="NormalTok"/>
+        </w:rPr>
+        <w:t xml:space="preserve">(</w:t>
+      </w:r>
+      <w:r>
+        <w:rPr>
+          <w:rStyle w:val="FunctionTok"/>
+        </w:rPr>
+        <w:t xml:space="preserve">percent</w:t>
+      </w:r>
+      <w:r>
+        <w:rPr>
+          <w:rStyle w:val="NormalTok"/>
+        </w:rPr>
+        <w:t xml:space="preserve">(Prop, </w:t>
+      </w:r>
+      <w:r>
+        <w:rPr>
+          <w:rStyle w:val="AttributeTok"/>
+        </w:rPr>
+        <w:t xml:space="preserve">accuracy=</w:t>
+      </w:r>
+      <w:r>
+        <w:rPr>
+          <w:rStyle w:val="DecValTok"/>
+        </w:rPr>
+        <w:t xml:space="preserve">1</w:t>
+      </w:r>
+      <w:r>
+        <w:rPr>
+          <w:rStyle w:val="NormalTok"/>
+        </w:rPr>
+        <w:t xml:space="preserve">)))</w:t>
+      </w:r>
+      <w:r>
+        <w:rPr>
+          <w:rStyle w:val="SpecialCharTok"/>
+        </w:rPr>
+        <w:t xml:space="preserve">%&gt;%</w:t>
+      </w:r>
+      <w:r>
+        <w:br/>
+      </w:r>
+      <w:r>
+        <w:rPr>
+          <w:rStyle w:val="NormalTok"/>
+        </w:rPr>
+        <w:t xml:space="preserve">  </w:t>
+      </w:r>
+      <w:r>
+        <w:rPr>
+          <w:rStyle w:val="FunctionTok"/>
+        </w:rPr>
+        <w:t xml:space="preserve">ungroup</w:t>
+      </w:r>
+      <w:r>
+        <w:rPr>
+          <w:rStyle w:val="NormalTok"/>
+        </w:rPr>
+        <w:t xml:space="preserve">()</w:t>
+      </w:r>
+      <w:r>
+        <w:rPr>
+          <w:rStyle w:val="SpecialCharTok"/>
+        </w:rPr>
+        <w:t xml:space="preserve">%&gt;%</w:t>
+      </w:r>
+      <w:r>
+        <w:br/>
+      </w:r>
+      <w:r>
+        <w:rPr>
+          <w:rStyle w:val="NormalTok"/>
+        </w:rPr>
+        <w:t xml:space="preserve">  </w:t>
+      </w:r>
+      <w:r>
+        <w:rPr>
+          <w:rStyle w:val="FunctionTok"/>
+        </w:rPr>
+        <w:t xml:space="preserve">complete</w:t>
+      </w:r>
+      <w:r>
+        <w:rPr>
+          <w:rStyle w:val="NormalTok"/>
+        </w:rPr>
+        <w:t xml:space="preserve">(race_ethnicity,</w:t>
+      </w:r>
+      <w:r>
+        <w:br/>
+      </w:r>
+      <w:r>
+        <w:rPr>
+          <w:rStyle w:val="NormalTok"/>
+        </w:rPr>
+        <w:t xml:space="preserve">           </w:t>
+      </w:r>
+      <w:r>
+        <w:rPr>
+          <w:rStyle w:val="AttributeTok"/>
+        </w:rPr>
+        <w:t xml:space="preserve">fill=</w:t>
+      </w:r>
+      <w:r>
+        <w:rPr>
+          <w:rStyle w:val="FunctionTok"/>
+        </w:rPr>
+        <w:t xml:space="preserve">list</w:t>
+      </w:r>
+      <w:r>
+        <w:rPr>
+          <w:rStyle w:val="NormalTok"/>
+        </w:rPr>
+        <w:t xml:space="preserve">(</w:t>
+      </w:r>
+      <w:r>
+        <w:rPr>
+          <w:rStyle w:val="AttributeTok"/>
+        </w:rPr>
+        <w:t xml:space="preserve">Freq=</w:t>
+      </w:r>
+      <w:r>
+        <w:rPr>
+          <w:rStyle w:val="DecValTok"/>
+        </w:rPr>
+        <w:t xml:space="preserve">0</w:t>
+      </w:r>
+      <w:r>
+        <w:rPr>
+          <w:rStyle w:val="NormalTok"/>
+        </w:rPr>
+        <w:t xml:space="preserve">, </w:t>
+      </w:r>
+      <w:r>
+        <w:rPr>
+          <w:rStyle w:val="AttributeTok"/>
+        </w:rPr>
+        <w:t xml:space="preserve">Prop=</w:t>
+      </w:r>
+      <w:r>
+        <w:rPr>
+          <w:rStyle w:val="DecValTok"/>
+        </w:rPr>
+        <w:t xml:space="preserve">0</w:t>
+      </w:r>
+      <w:r>
+        <w:rPr>
+          <w:rStyle w:val="NormalTok"/>
+        </w:rPr>
+        <w:t xml:space="preserve">, </w:t>
+      </w:r>
+      <w:r>
+        <w:rPr>
+          <w:rStyle w:val="AttributeTok"/>
+        </w:rPr>
+        <w:t xml:space="preserve">Pct=</w:t>
+      </w:r>
+      <w:r>
+        <w:rPr>
+          <w:rStyle w:val="DecValTok"/>
+        </w:rPr>
+        <w:t xml:space="preserve">0</w:t>
+      </w:r>
+      <w:r>
+        <w:rPr>
+          <w:rStyle w:val="NormalTok"/>
+        </w:rPr>
+        <w:t xml:space="preserve">))</w:t>
+      </w:r>
+      <w:r>
+        <w:br/>
+      </w:r>
+      <w:r>
+        <w:br/>
+      </w:r>
+      <w:r>
+        <w:rPr>
+          <w:rStyle w:val="NormalTok"/>
+        </w:rPr>
+        <w:t xml:space="preserve">tab_re</w:t>
+      </w:r>
+    </w:p>
+    <w:tbl>
+      <w:tblPr>
+        <w:tblStyle w:val="Table"/>
+        <w:tblLayout w:type="autofit"/>
+        <w:jc w:val="center"/>
+        <w:tblLook w:firstRow="1" w:lastRow="0" w:firstColumn="0" w:lastColumn="0" w:noHBand="0" w:noVBand="1"/>
+      </w:tblPr>
+      <w:tr>
+        <w:trPr>
+          <w:tblHeader/>
+        </w:trPr>
+        <w:tc>
+          <w:p>
+            <w:pPr>
+              <w:pStyle w:val="Normal"/>
+            </w:pPr>
+            <w:r>
+              <w:t>race_ethnicity</w:t>
+            </w:r>
+          </w:p>
+        </w:tc>
+        <w:tc>
+          <w:p>
+            <w:pPr>
+              <w:pStyle w:val="Normal"/>
+            </w:pPr>
+            <w:r>
+              <w:t>Freq</w:t>
+            </w:r>
+          </w:p>
+        </w:tc>
+        <w:tc>
+          <w:p>
+            <w:pPr>
+              <w:pStyle w:val="Normal"/>
+            </w:pPr>
+            <w:r>
+              <w:t>Prop</w:t>
+            </w:r>
+          </w:p>
+        </w:tc>
+        <w:tc>
+          <w:p>
+            <w:pPr>
+              <w:pStyle w:val="Normal"/>
+            </w:pPr>
+            <w:r>
+              <w:t>Pct</w:t>
+            </w:r>
+          </w:p>
+        </w:tc>
+      </w:tr>
+      <w:tr>
+        <w:tc>
+          <w:p>
+            <w:pPr>
+              <w:pStyle w:val="Normal"/>
+            </w:pPr>
+            <w:r>
+              <w:t>Prefer not to say</w:t>
+            </w:r>
+          </w:p>
+        </w:tc>
+        <w:tc>
+          <w:p>
+            <w:pPr>
+              <w:pStyle w:val="Normal"/>
+            </w:pPr>
+            <w:r>
+              <w:t>9</w:t>
+            </w:r>
+          </w:p>
+        </w:tc>
+        <w:tc>
+          <w:p>
+            <w:pPr>
+              <w:pStyle w:val="Normal"/>
+            </w:pPr>
+            <w:r>
+              <w:t>0.08181818</w:t>
+            </w:r>
+          </w:p>
+        </w:tc>
+        <w:tc>
+          <w:p>
+            <w:pPr>
+              <w:pStyle w:val="Normal"/>
+            </w:pPr>
+            <w:r>
+              <w:t>8%</w:t>
+            </w:r>
+          </w:p>
+        </w:tc>
+      </w:tr>
+      <w:tr>
+        <w:tc>
+          <w:p>
+            <w:pPr>
+              <w:pStyle w:val="Normal"/>
+            </w:pPr>
+            <w:r>
+              <w:t>Additional racial/ethnic identity</w:t>
+            </w:r>
+          </w:p>
+        </w:tc>
+        <w:tc>
+          <w:p>
+            <w:pPr>
+              <w:pStyle w:val="Normal"/>
+            </w:pPr>
+            <w:r>
+              <w:t>0</w:t>
+            </w:r>
+          </w:p>
+        </w:tc>
+        <w:tc>
+          <w:p>
+            <w:pPr>
+              <w:pStyle w:val="Normal"/>
+            </w:pPr>
+            <w:r>
+              <w:t>0.00000000</w:t>
+            </w:r>
+          </w:p>
+        </w:tc>
+        <w:tc>
+          <w:p>
+            <w:pPr>
+              <w:pStyle w:val="Normal"/>
+            </w:pPr>
+            <w:r>
+              <w:t>0</w:t>
+            </w:r>
+          </w:p>
+        </w:tc>
+      </w:tr>
+      <w:tr>
+        <w:tc>
+          <w:p>
+            <w:pPr>
+              <w:pStyle w:val="Normal"/>
+            </w:pPr>
+            <w:r>
+              <w:t>Multiple racial/ethnic identities</w:t>
+            </w:r>
+          </w:p>
+        </w:tc>
+        <w:tc>
+          <w:p>
+            <w:pPr>
+              <w:pStyle w:val="Normal"/>
+            </w:pPr>
+            <w:r>
+              <w:t>0</w:t>
+            </w:r>
+          </w:p>
+        </w:tc>
+        <w:tc>
+          <w:p>
+            <w:pPr>
+              <w:pStyle w:val="Normal"/>
+            </w:pPr>
+            <w:r>
+              <w:t>0.00000000</w:t>
+            </w:r>
+          </w:p>
+        </w:tc>
+        <w:tc>
+          <w:p>
+            <w:pPr>
+              <w:pStyle w:val="Normal"/>
+            </w:pPr>
+            <w:r>
+              <w:t>0</w:t>
+            </w:r>
+          </w:p>
+        </w:tc>
+      </w:tr>
+      <w:tr>
+        <w:tc>
+          <w:p>
+            <w:pPr>
+              <w:pStyle w:val="Normal"/>
+            </w:pPr>
+            <w:r>
+              <w:t>White</w:t>
+            </w:r>
+          </w:p>
+        </w:tc>
+        <w:tc>
+          <w:p>
+            <w:pPr>
+              <w:pStyle w:val="Normal"/>
+            </w:pPr>
+            <w:r>
+              <w:t>29</w:t>
+            </w:r>
+          </w:p>
+        </w:tc>
+        <w:tc>
+          <w:p>
+            <w:pPr>
+              <w:pStyle w:val="Normal"/>
+            </w:pPr>
+            <w:r>
+              <w:t>0.26363636</w:t>
+            </w:r>
+          </w:p>
+        </w:tc>
+        <w:tc>
+          <w:p>
+            <w:pPr>
+              <w:pStyle w:val="Normal"/>
+            </w:pPr>
+            <w:r>
+              <w:t>26%</w:t>
+            </w:r>
+          </w:p>
+        </w:tc>
+      </w:tr>
+      <w:tr>
+        <w:tc>
+          <w:p>
+            <w:pPr>
+              <w:pStyle w:val="Normal"/>
+            </w:pPr>
+            <w:r>
+              <w:t>Native American/ First Nation</w:t>
+            </w:r>
+          </w:p>
+        </w:tc>
+        <w:tc>
+          <w:p>
+            <w:pPr>
+              <w:pStyle w:val="Normal"/>
+            </w:pPr>
+            <w:r>
+              <w:t>0</w:t>
+            </w:r>
+          </w:p>
+        </w:tc>
+        <w:tc>
+          <w:p>
+            <w:pPr>
+              <w:pStyle w:val="Normal"/>
+            </w:pPr>
+            <w:r>
+              <w:t>0.00000000</w:t>
+            </w:r>
+          </w:p>
+        </w:tc>
+        <w:tc>
+          <w:p>
+            <w:pPr>
+              <w:pStyle w:val="Normal"/>
+            </w:pPr>
+            <w:r>
+              <w:t>0</w:t>
+            </w:r>
+          </w:p>
+        </w:tc>
+      </w:tr>
+      <w:tr>
+        <w:tc>
+          <w:p>
+            <w:pPr>
+              <w:pStyle w:val="Normal"/>
+            </w:pPr>
+            <w:r>
+              <w:t>Asian/ Hawaiian/ Pacific Islander</w:t>
+            </w:r>
+          </w:p>
+        </w:tc>
+        <w:tc>
+          <w:p>
+            <w:pPr>
+              <w:pStyle w:val="Normal"/>
+            </w:pPr>
+            <w:r>
+              <w:t>12</w:t>
+            </w:r>
+          </w:p>
+        </w:tc>
+        <w:tc>
+          <w:p>
+            <w:pPr>
+              <w:pStyle w:val="Normal"/>
+            </w:pPr>
+            <w:r>
+              <w:t>0.10909091</w:t>
+            </w:r>
+          </w:p>
+        </w:tc>
+        <w:tc>
+          <w:p>
+            <w:pPr>
+              <w:pStyle w:val="Normal"/>
+            </w:pPr>
+            <w:r>
+              <w:t>11%</w:t>
+            </w:r>
+          </w:p>
+        </w:tc>
+      </w:tr>
+      <w:tr>
+        <w:tc>
+          <w:p>
+            <w:pPr>
+              <w:pStyle w:val="Normal"/>
+            </w:pPr>
+            <w:r>
+              <w:t>Hispanic/ Latino/ Latina/ Latinx</w:t>
+            </w:r>
+          </w:p>
+        </w:tc>
+        <w:tc>
+          <w:p>
+            <w:pPr>
+              <w:pStyle w:val="Normal"/>
+            </w:pPr>
+            <w:r>
+              <w:t>27</w:t>
+            </w:r>
+          </w:p>
+        </w:tc>
+        <w:tc>
+          <w:p>
+            <w:pPr>
+              <w:pStyle w:val="Normal"/>
+            </w:pPr>
+            <w:r>
+              <w:t>0.24545455</w:t>
+            </w:r>
+          </w:p>
+        </w:tc>
+        <w:tc>
+          <w:p>
+            <w:pPr>
+              <w:pStyle w:val="Normal"/>
+            </w:pPr>
+            <w:r>
+              <w:t>25%</w:t>
+            </w:r>
+          </w:p>
+        </w:tc>
+      </w:tr>
+      <w:tr>
+        <w:tc>
+          <w:p>
+            <w:pPr>
+              <w:pStyle w:val="Normal"/>
+            </w:pPr>
+            <w:r>
+              <w:t>Black/ African American</w:t>
+            </w:r>
+          </w:p>
+        </w:tc>
+        <w:tc>
+          <w:p>
+            <w:pPr>
+              <w:pStyle w:val="Normal"/>
+            </w:pPr>
+            <w:r>
+              <w:t>25</w:t>
+            </w:r>
+          </w:p>
+        </w:tc>
+        <w:tc>
+          <w:p>
+            <w:pPr>
+              <w:pStyle w:val="Normal"/>
+            </w:pPr>
+            <w:r>
+              <w:t>0.22727273</w:t>
+            </w:r>
+          </w:p>
+        </w:tc>
+        <w:tc>
+          <w:p>
+            <w:pPr>
+              <w:pStyle w:val="Normal"/>
+            </w:pPr>
+            <w:r>
+              <w:t>23%</w:t>
+            </w:r>
+          </w:p>
+        </w:tc>
+      </w:tr>
+      <w:tr>
+        <w:tc>
+          <w:p>
+            <w:pPr>
+              <w:pStyle w:val="Normal"/>
+            </w:pPr>
+            <w:r>
+              <w:t>NA</w:t>
+            </w:r>
+          </w:p>
+        </w:tc>
+        <w:tc>
+          <w:p>
+            <w:pPr>
+              <w:pStyle w:val="Normal"/>
+            </w:pPr>
+            <w:r>
+              <w:t>8</w:t>
+            </w:r>
+          </w:p>
+        </w:tc>
+        <w:tc>
+          <w:p>
+            <w:pPr>
+              <w:pStyle w:val="Normal"/>
+            </w:pPr>
+            <w:r>
+              <w:t>0.07272727</w:t>
+            </w:r>
+          </w:p>
+        </w:tc>
+        <w:tc>
+          <w:p>
+            <w:pPr>
+              <w:pStyle w:val="Normal"/>
+            </w:pPr>
+            <w:r>
+              <w:t>7%</w:t>
+            </w:r>
+          </w:p>
+        </w:tc>
+      </w:tr>
+    </w:tbl>
     <w:p>
       <w:pPr>
         <w:pStyle w:val="FirstParagraph"/>
@@ -319,7 +3261,7 @@
           <w:bCs/>
           <w:b/>
         </w:rPr>
-        <w:t xml:space="preserve">68%</w:t>
+        <w:t xml:space="preserve">264%</w:t>
       </w:r>
       <w:r>
         <w:t xml:space="preserve">. This is an improvement over last year’s response rate, which was 65%.</w:t>
@@ -589,7 +3531,7 @@
                 <w:szCs w:val="22"/>
                 <w:color w:val="000000"/>
               </w:rPr>
-              <w:t xml:space="preserve">5</w:t>
+              <w:t xml:space="preserve">0</w:t>
             </w:r>
           </w:p>
         </w:tc>
@@ -653,7 +3595,7 @@
                 <w:szCs w:val="22"/>
                 <w:color w:val="000000"/>
               </w:rPr>
-              <w:t xml:space="preserve">9</w:t>
+              <w:t xml:space="preserve">12</w:t>
             </w:r>
           </w:p>
         </w:tc>
@@ -717,7 +3659,7 @@
                 <w:szCs w:val="22"/>
                 <w:color w:val="000000"/>
               </w:rPr>
-              <w:t xml:space="preserve">11</w:t>
+              <w:t xml:space="preserve">105</w:t>
             </w:r>
           </w:p>
         </w:tc>
@@ -785,7 +3727,7 @@
                 <w:szCs w:val="22"/>
                 <w:color w:val="000000"/>
               </w:rPr>
-              <w:t xml:space="preserve">32</w:t>
+              <w:t xml:space="preserve">124</w:t>
             </w:r>
           </w:p>
         </w:tc>
@@ -904,7 +3846,7 @@
         </w:rPr>
         <w:t xml:space="preserve">Figure </w:t>
       </w:r>
-      <w:bookmarkStart w:id="be40727b-4a64-40a9-a500-0014439d6112" w:name="rrRace"/>
+      <w:bookmarkStart w:id="654acfe4-9d6f-4439-bbf8-11fe214bf4b5" w:name="rrRace"/>
       <w:r xmlns:w="http://schemas.openxmlformats.org/wordprocessingml/2006/main" xmlns:wp="http://schemas.openxmlformats.org/drawingml/2006/wordprocessingDrawing" xmlns:r="http://schemas.openxmlformats.org/officeDocument/2006/relationships" xmlns:w14="http://schemas.microsoft.com/office/word/2010/wordml">
         <w:rPr>
           <w:rFonts/>
@@ -926,12 +3868,12 @@
         </w:rPr>
         <w:fldChar w:fldCharType="end" w:dirty="true"/>
       </w:r>
-      <w:bookmarkEnd w:id="be40727b-4a64-40a9-a500-0014439d6112"/>
+      <w:bookmarkEnd w:id="654acfe4-9d6f-4439-bbf8-11fe214bf4b5"/>
       <w:r>
         <w:t xml:space="preserve">: </w:t>
       </w:r>
       <w:r>
-        <w:t xml:space="preserve">Survey Respondents by Racial Ethnic Background (n= 27 respondents)</w:t>
+        <w:t xml:space="preserve">Survey Respondents by Racial Ethnic Background (n= 110 respondents)</w:t>
       </w:r>
     </w:p>
     <w:p>
@@ -1007,7 +3949,7 @@
         </w:rPr>
         <w:t xml:space="preserve">Figure </w:t>
       </w:r>
-      <w:bookmarkStart w:id="7e5ef912-f7fc-43f6-b3cd-3846c7e89416" w:name="rrGender"/>
+      <w:bookmarkStart w:id="6d04df03-1889-4a9b-8c6b-71757427b559" w:name="rrGender"/>
       <w:r xmlns:w="http://schemas.openxmlformats.org/wordprocessingml/2006/main" xmlns:wp="http://schemas.openxmlformats.org/drawingml/2006/wordprocessingDrawing" xmlns:r="http://schemas.openxmlformats.org/officeDocument/2006/relationships" xmlns:w14="http://schemas.microsoft.com/office/word/2010/wordml">
         <w:rPr>
           <w:rFonts/>
@@ -1029,12 +3971,12 @@
         </w:rPr>
         <w:fldChar w:fldCharType="end" w:dirty="true"/>
       </w:r>
-      <w:bookmarkEnd w:id="7e5ef912-f7fc-43f6-b3cd-3846c7e89416"/>
+      <w:bookmarkEnd w:id="6d04df03-1889-4a9b-8c6b-71757427b559"/>
       <w:r>
         <w:t xml:space="preserve">: </w:t>
       </w:r>
       <w:r>
-        <w:t xml:space="preserve">Survey Respondents by Gender (n= 27 respondents)</w:t>
+        <w:t xml:space="preserve">Survey Respondents by Gender (n= 112 respondents)</w:t>
       </w:r>
     </w:p>
     <w:p>
@@ -1100,6 +4042,20 @@
       </w:r>
     </w:p>
     <w:p>
+      <w:pPr>
+        <w:pStyle w:val="BodyText"/>
+      </w:pPr>
+      <w:r>
+        <w:t xml:space="preserve">You’ll notice on these figures and throughout the report, we list the sample size (n) for each question. These sample sizes vary between questions for two reasons: (1) Some questions were only asked of particular role groups (e.g., network members and team leads); (2) Some individuals skipped questions while taking the survey.</w:t>
+      </w:r>
+      <w:r>
+        <w:t xml:space="preserve"> </w:t>
+      </w:r>
+      <w:r>
+        <w:t xml:space="preserve">We’ve specified when questions only pertain to certain role groups throughout the report to aid your interpretation of the data.</w:t>
+      </w:r>
+    </w:p>
+    <w:p>
       <w:r>
         <w:br w:type="page"/>
       </w:r>
@@ -1271,14 +4227,14 @@
       <w:r>
         <w:t xml:space="preserve"> </w:t>
       </w:r>
-      <w:hyperlink w:anchor="expect">
+      <w:hyperlink w:anchor="time">
         <w:r xmlns:w="http://schemas.openxmlformats.org/wordprocessingml/2006/main" xmlns:wp="http://schemas.openxmlformats.org/drawingml/2006/wordprocessingDrawing" xmlns:r="http://schemas.openxmlformats.org/officeDocument/2006/relationships" xmlns:w14="http://schemas.microsoft.com/office/word/2010/wordml">
           <w:rPr/>
           <w:fldChar w:fldCharType="begin" w:dirty="true"/>
         </w:r>
         <w:r xmlns:w="http://schemas.openxmlformats.org/wordprocessingml/2006/main" xmlns:wp="http://schemas.openxmlformats.org/drawingml/2006/wordprocessingDrawing" xmlns:r="http://schemas.openxmlformats.org/officeDocument/2006/relationships" xmlns:w14="http://schemas.microsoft.com/office/word/2010/wordml">
           <w:rPr/>
-          <w:instrText xml:space="preserve" w:dirty="true"> REF expect \h</w:instrText>
+          <w:instrText xml:space="preserve" w:dirty="true"> REF time \h</w:instrText>
         </w:r>
         <w:r xmlns:w="http://schemas.openxmlformats.org/wordprocessingml/2006/main" xmlns:wp="http://schemas.openxmlformats.org/drawingml/2006/wordprocessingDrawing" xmlns:r="http://schemas.openxmlformats.org/officeDocument/2006/relationships" xmlns:w14="http://schemas.microsoft.com/office/word/2010/wordml">
           <w:rPr/>
@@ -1316,7 +4272,7 @@
         </w:rPr>
         <w:t xml:space="preserve">Figure </w:t>
       </w:r>
-      <w:bookmarkStart w:id="c4918887-588a-4b5b-8011-73549f6803ec" w:name="expect"/>
+      <w:bookmarkStart w:id="cd0d507e-c500-4820-9a77-ea6184fec2fe" w:name="time"/>
       <w:r xmlns:w="http://schemas.openxmlformats.org/wordprocessingml/2006/main" xmlns:wp="http://schemas.openxmlformats.org/drawingml/2006/wordprocessingDrawing" xmlns:r="http://schemas.openxmlformats.org/officeDocument/2006/relationships" xmlns:w14="http://schemas.microsoft.com/office/word/2010/wordml">
         <w:rPr>
           <w:rFonts/>
@@ -1338,12 +4294,12 @@
         </w:rPr>
         <w:fldChar w:fldCharType="end" w:dirty="true"/>
       </w:r>
-      <w:bookmarkEnd w:id="c4918887-588a-4b5b-8011-73549f6803ec"/>
+      <w:bookmarkEnd w:id="cd0d507e-c500-4820-9a77-ea6184fec2fe"/>
       <w:r>
         <w:t xml:space="preserve">: </w:t>
       </w:r>
       <w:r>
-        <w:t xml:space="preserve">Expected Participation in Network Activities (n= 32 respondents)</w:t>
+        <w:t xml:space="preserve">Estimated Weekly Network Participation (n= 117 respondents)</w:t>
       </w:r>
     </w:p>
     <w:p>
@@ -1403,14 +4359,14 @@
       <w:r>
         <w:t xml:space="preserve"> </w:t>
       </w:r>
-      <w:hyperlink w:anchor="useful">
+      <w:hyperlink w:anchor="expect">
         <w:r xmlns:w="http://schemas.openxmlformats.org/wordprocessingml/2006/main" xmlns:wp="http://schemas.openxmlformats.org/drawingml/2006/wordprocessingDrawing" xmlns:r="http://schemas.openxmlformats.org/officeDocument/2006/relationships" xmlns:w14="http://schemas.microsoft.com/office/word/2010/wordml">
           <w:rPr/>
           <w:fldChar w:fldCharType="begin" w:dirty="true"/>
         </w:r>
         <w:r xmlns:w="http://schemas.openxmlformats.org/wordprocessingml/2006/main" xmlns:wp="http://schemas.openxmlformats.org/drawingml/2006/wordprocessingDrawing" xmlns:r="http://schemas.openxmlformats.org/officeDocument/2006/relationships" xmlns:w14="http://schemas.microsoft.com/office/word/2010/wordml">
           <w:rPr/>
-          <w:instrText xml:space="preserve" w:dirty="true"> REF useful \h</w:instrText>
+          <w:instrText xml:space="preserve" w:dirty="true"> REF expect \h</w:instrText>
         </w:r>
         <w:r xmlns:w="http://schemas.openxmlformats.org/wordprocessingml/2006/main" xmlns:wp="http://schemas.openxmlformats.org/drawingml/2006/wordprocessingDrawing" xmlns:r="http://schemas.openxmlformats.org/officeDocument/2006/relationships" xmlns:w14="http://schemas.microsoft.com/office/word/2010/wordml">
           <w:rPr/>
@@ -1431,10 +4387,10 @@
           <w:bCs/>
           <w:b/>
         </w:rPr>
-        <w:t xml:space="preserve">the usefulness of various network activities from the perspective of network members</w:t>
-      </w:r>
-      <w:r>
-        <w:t xml:space="preserve">. Consider which activities network members find most useful: Are these the activities on which they spend the most time? Are there steps you could take to improve the utility of other network activities that members currently view as less useful?</w:t>
+        <w:t xml:space="preserve">how much time network members estimate they spend participating in the network weekly</w:t>
+      </w:r>
+      <w:r>
+        <w:t xml:space="preserve">.</w:t>
       </w:r>
     </w:p>
     <w:p>
@@ -1448,7 +4404,7 @@
         </w:rPr>
         <w:t xml:space="preserve">Figure </w:t>
       </w:r>
-      <w:bookmarkStart w:id="a4892b13-3252-4daf-a6e4-0aa17d9567d7" w:name="useful"/>
+      <w:bookmarkStart w:id="468a93d3-747f-4c00-825c-f43c9216713d" w:name="expect"/>
       <w:r xmlns:w="http://schemas.openxmlformats.org/wordprocessingml/2006/main" xmlns:wp="http://schemas.openxmlformats.org/drawingml/2006/wordprocessingDrawing" xmlns:r="http://schemas.openxmlformats.org/officeDocument/2006/relationships" xmlns:w14="http://schemas.microsoft.com/office/word/2010/wordml">
         <w:rPr>
           <w:rFonts/>
@@ -1470,12 +4426,12 @@
         </w:rPr>
         <w:fldChar w:fldCharType="end" w:dirty="true"/>
       </w:r>
-      <w:bookmarkEnd w:id="a4892b13-3252-4daf-a6e4-0aa17d9567d7"/>
+      <w:bookmarkEnd w:id="468a93d3-747f-4c00-825c-f43c9216713d"/>
       <w:r>
         <w:t xml:space="preserve">: </w:t>
       </w:r>
       <w:r>
-        <w:t xml:space="preserve">Usefulness of Various Network Activities (n= 25 respondents)</w:t>
+        <w:t xml:space="preserve">Expected Participation in Network Activities (n= 124 respondents)</w:t>
       </w:r>
     </w:p>
     <w:p>
@@ -1487,7 +4443,7 @@
         <w:rPr/>
         <w:drawing xmlns:r="http://schemas.openxmlformats.org/officeDocument/2006/relationships">
           <wp:inline distT="0" distB="0" distL="0" distR="0">
-            <wp:extent cx="5943600" cy="3657600"/>
+            <wp:extent cx="5943600" cy="2743200"/>
             <wp:docPr id="11" name="" descr=""/>
             <wp:cNvGraphicFramePr>
               <a:graphicFrameLocks xmlns:a="http://schemas.openxmlformats.org/drawingml/2006/main" noChangeAspect="1"/>
@@ -1511,7 +4467,7 @@
                   <pic:spPr bwMode="auto">
                     <a:xfrm>
                       <a:off x="0" y="0"/>
-                      <a:ext cx="82550" cy="50800"/>
+                      <a:ext cx="82550" cy="38100"/>
                     </a:xfrm>
                     <a:prstGeom prst="rect">
                       <a:avLst/>
@@ -1530,14 +4486,7 @@
         <w:pStyle w:val="BodyText"/>
       </w:pPr>
       <w:r>
-        <w:rPr>
-          <w:bCs/>
-          <w:b/>
-        </w:rPr>
-        <w:t xml:space="preserve">Note</w:t>
-      </w:r>
-      <w:r>
-        <w:t xml:space="preserve">: Activities are ordered from most to least useful.</w:t>
+        <w:t xml:space="preserve">Together, these questions give you an idea of whether members are spending a reasonable amount of time on network-related activities, and whether the hub or other network stakeholders might consider ways to manage participants’ expectations around network participation.</w:t>
       </w:r>
     </w:p>
     <w:p>
@@ -1545,19 +4494,19 @@
         <w:pStyle w:val="BodyText"/>
       </w:pPr>
       <w:r>
-        <w:t xml:space="preserve">Overall, network members’ satisfaction with network engagement is captured by their assessment of whether they would recommend this network to a colleague. Figure</w:t>
-      </w:r>
-      <w:r>
-        <w:t xml:space="preserve"> </w:t>
-      </w:r>
-      <w:hyperlink w:anchor="netRec">
+        <w:t xml:space="preserve">Figure</w:t>
+      </w:r>
+      <w:r>
+        <w:t xml:space="preserve"> </w:t>
+      </w:r>
+      <w:hyperlink w:anchor="useful">
         <w:r xmlns:w="http://schemas.openxmlformats.org/wordprocessingml/2006/main" xmlns:wp="http://schemas.openxmlformats.org/drawingml/2006/wordprocessingDrawing" xmlns:r="http://schemas.openxmlformats.org/officeDocument/2006/relationships" xmlns:w14="http://schemas.microsoft.com/office/word/2010/wordml">
           <w:rPr/>
           <w:fldChar w:fldCharType="begin" w:dirty="true"/>
         </w:r>
         <w:r xmlns:w="http://schemas.openxmlformats.org/wordprocessingml/2006/main" xmlns:wp="http://schemas.openxmlformats.org/drawingml/2006/wordprocessingDrawing" xmlns:r="http://schemas.openxmlformats.org/officeDocument/2006/relationships" xmlns:w14="http://schemas.microsoft.com/office/word/2010/wordml">
           <w:rPr/>
-          <w:instrText xml:space="preserve" w:dirty="true"> REF netRec \h</w:instrText>
+          <w:instrText xml:space="preserve" w:dirty="true"> REF useful \h</w:instrText>
         </w:r>
         <w:r xmlns:w="http://schemas.openxmlformats.org/wordprocessingml/2006/main" xmlns:wp="http://schemas.openxmlformats.org/drawingml/2006/wordprocessingDrawing" xmlns:r="http://schemas.openxmlformats.org/officeDocument/2006/relationships" xmlns:w14="http://schemas.microsoft.com/office/word/2010/wordml">
           <w:rPr/>
@@ -1568,7 +4517,7 @@
         <w:t xml:space="preserve"> </w:t>
       </w:r>
       <w:r>
-        <w:t xml:space="preserve">displays the</w:t>
+        <w:t xml:space="preserve">displays</w:t>
       </w:r>
       <w:r>
         <w:t xml:space="preserve"> </w:t>
@@ -1578,10 +4527,10 @@
           <w:bCs/>
           <w:b/>
         </w:rPr>
-        <w:t xml:space="preserve">distribution of network members (except hub members) who would recommend this network to a colleague</w:t>
-      </w:r>
-      <w:r>
-        <w:t xml:space="preserve">. Note that this figure divides responses by respondents’ roles within the network, allowing you to compare across role groups.</w:t>
+        <w:t xml:space="preserve">the usefulness of various network activities from the perspective of network members</w:t>
+      </w:r>
+      <w:r>
+        <w:t xml:space="preserve">. Consider which activities network members find most useful: Are these the activities on which they spend the most time? Are there steps you could take to improve the utility of other network activities that members currently view as less useful?</w:t>
       </w:r>
     </w:p>
     <w:p>
@@ -1595,7 +4544,7 @@
         </w:rPr>
         <w:t xml:space="preserve">Figure </w:t>
       </w:r>
-      <w:bookmarkStart w:id="91cd9e80-13f2-4c21-9c84-50c4e63829c0" w:name="netRec"/>
+      <w:bookmarkStart w:id="1ac7b64f-4487-4e36-b18d-ad82d2aea7dd" w:name="useful"/>
       <w:r xmlns:w="http://schemas.openxmlformats.org/wordprocessingml/2006/main" xmlns:wp="http://schemas.openxmlformats.org/drawingml/2006/wordprocessingDrawing" xmlns:r="http://schemas.openxmlformats.org/officeDocument/2006/relationships" xmlns:w14="http://schemas.microsoft.com/office/word/2010/wordml">
         <w:rPr>
           <w:rFonts/>
@@ -1617,12 +4566,12 @@
         </w:rPr>
         <w:fldChar w:fldCharType="end" w:dirty="true"/>
       </w:r>
-      <w:bookmarkEnd w:id="91cd9e80-13f2-4c21-9c84-50c4e63829c0"/>
+      <w:bookmarkEnd w:id="1ac7b64f-4487-4e36-b18d-ad82d2aea7dd"/>
       <w:r>
         <w:t xml:space="preserve">: </w:t>
       </w:r>
       <w:r>
-        <w:t xml:space="preserve">Network Recommendation (n= 22 respondents)</w:t>
+        <w:t xml:space="preserve">Usefulness of Various Network Activities (n= 117 respondents)</w:t>
       </w:r>
     </w:p>
     <w:p>
@@ -1634,7 +4583,7 @@
         <w:rPr/>
         <w:drawing xmlns:r="http://schemas.openxmlformats.org/officeDocument/2006/relationships">
           <wp:inline distT="0" distB="0" distL="0" distR="0">
-            <wp:extent cx="5943600" cy="2743200"/>
+            <wp:extent cx="5943600" cy="3657600"/>
             <wp:docPr id="13" name="" descr=""/>
             <wp:cNvGraphicFramePr>
               <a:graphicFrameLocks xmlns:a="http://schemas.openxmlformats.org/drawingml/2006/main" noChangeAspect="1"/>
@@ -1658,7 +4607,7 @@
                   <pic:spPr bwMode="auto">
                     <a:xfrm>
                       <a:off x="0" y="0"/>
-                      <a:ext cx="82550" cy="38100"/>
+                      <a:ext cx="82550" cy="50800"/>
                     </a:xfrm>
                     <a:prstGeom prst="rect">
                       <a:avLst/>
@@ -1674,6 +4623,65 @@
     </w:p>
     <w:p>
       <w:pPr>
+        <w:pStyle w:val="BodyText"/>
+      </w:pPr>
+      <w:r>
+        <w:rPr>
+          <w:bCs/>
+          <w:b/>
+        </w:rPr>
+        <w:t xml:space="preserve">Note</w:t>
+      </w:r>
+      <w:r>
+        <w:t xml:space="preserve">: Activities are ordered from most to least useful.</w:t>
+      </w:r>
+    </w:p>
+    <w:p>
+      <w:pPr>
+        <w:pStyle w:val="BodyText"/>
+      </w:pPr>
+      <w:r>
+        <w:t xml:space="preserve">Overall, network members’ satisfaction with network engagement is captured by their assessment of whether they would recommend this network to a colleague. Figure</w:t>
+      </w:r>
+      <w:r>
+        <w:t xml:space="preserve"> </w:t>
+      </w:r>
+      <w:hyperlink w:anchor="netRec">
+        <w:r xmlns:w="http://schemas.openxmlformats.org/wordprocessingml/2006/main" xmlns:wp="http://schemas.openxmlformats.org/drawingml/2006/wordprocessingDrawing" xmlns:r="http://schemas.openxmlformats.org/officeDocument/2006/relationships" xmlns:w14="http://schemas.microsoft.com/office/word/2010/wordml">
+          <w:rPr/>
+          <w:fldChar w:fldCharType="begin" w:dirty="true"/>
+        </w:r>
+        <w:r xmlns:w="http://schemas.openxmlformats.org/wordprocessingml/2006/main" xmlns:wp="http://schemas.openxmlformats.org/drawingml/2006/wordprocessingDrawing" xmlns:r="http://schemas.openxmlformats.org/officeDocument/2006/relationships" xmlns:w14="http://schemas.microsoft.com/office/word/2010/wordml">
+          <w:rPr/>
+          <w:instrText xml:space="preserve" w:dirty="true"> REF netRec \h</w:instrText>
+        </w:r>
+        <w:r xmlns:w="http://schemas.openxmlformats.org/wordprocessingml/2006/main" xmlns:wp="http://schemas.openxmlformats.org/drawingml/2006/wordprocessingDrawing" xmlns:r="http://schemas.openxmlformats.org/officeDocument/2006/relationships" xmlns:w14="http://schemas.microsoft.com/office/word/2010/wordml">
+          <w:rPr/>
+          <w:fldChar w:fldCharType="end" w:dirty="true"/>
+        </w:r>
+      </w:hyperlink>
+      <w:r>
+        <w:t xml:space="preserve"> </w:t>
+      </w:r>
+      <w:r>
+        <w:t xml:space="preserve">displays the</w:t>
+      </w:r>
+      <w:r>
+        <w:t xml:space="preserve"> </w:t>
+      </w:r>
+      <w:r>
+        <w:rPr>
+          <w:bCs/>
+          <w:b/>
+        </w:rPr>
+        <w:t xml:space="preserve">distribution of network members (except hub members) who would recommend this network to a colleague</w:t>
+      </w:r>
+      <w:r>
+        <w:t xml:space="preserve">. Note that this figure divides responses by respondents’ roles within the network, allowing you to compare across role groups.</w:t>
+      </w:r>
+    </w:p>
+    <w:p>
+      <w:pPr>
         <w:pStyle w:val="ImageCaption"/>
       </w:pPr>
       <w:r>
@@ -1683,7 +4691,7 @@
         </w:rPr>
         <w:t xml:space="preserve">Figure </w:t>
       </w:r>
-      <w:bookmarkStart w:id="b37d290a-44fa-4054-8e00-51a0f2bace32" w:name="netRec"/>
+      <w:bookmarkStart w:id="02fea02f-9ec4-4cf5-ba0a-f86461004c23" w:name="netRec"/>
       <w:r xmlns:w="http://schemas.openxmlformats.org/wordprocessingml/2006/main" xmlns:wp="http://schemas.openxmlformats.org/drawingml/2006/wordprocessingDrawing" xmlns:r="http://schemas.openxmlformats.org/officeDocument/2006/relationships" xmlns:w14="http://schemas.microsoft.com/office/word/2010/wordml">
         <w:rPr>
           <w:rFonts/>
@@ -1705,12 +4713,12 @@
         </w:rPr>
         <w:fldChar w:fldCharType="end" w:dirty="true"/>
       </w:r>
-      <w:bookmarkEnd w:id="b37d290a-44fa-4054-8e00-51a0f2bace32"/>
+      <w:bookmarkEnd w:id="02fea02f-9ec4-4cf5-ba0a-f86461004c23"/>
       <w:r>
         <w:t xml:space="preserve">: </w:t>
       </w:r>
       <w:r>
-        <w:t xml:space="preserve">Network Recommendation (n= 22 respondents)</w:t>
+        <w:t xml:space="preserve">Network Recommendation (n= 105 respondents)</w:t>
       </w:r>
     </w:p>
     <w:p>
@@ -1762,6 +4770,94 @@
     </w:p>
     <w:p>
       <w:pPr>
+        <w:pStyle w:val="BodyText"/>
+      </w:pPr>
+      <w:r>
+        <w:t xml:space="preserve">On average, network members’ likelihood to recommend the network to a colleague was</w:t>
+      </w:r>
+      <w:r>
+        <w:t xml:space="preserve"> </w:t>
+      </w:r>
+      <w:r>
+        <w:rPr>
+          <w:bCs/>
+          <w:b/>
+        </w:rPr>
+        <w:t xml:space="preserve">8.21</w:t>
+      </w:r>
+      <w:r>
+        <w:t xml:space="preserve">. This is an [increase over/is consistent with/is below] network members’ likelihood to recommend the network last year, which was 8.0.</w:t>
+      </w:r>
+    </w:p>
+    <w:p>
+      <w:r>
+        <w:br w:type="page"/>
+      </w:r>
+    </w:p>
+    <w:bookmarkEnd w:id="26"/>
+    <w:bookmarkStart w:id="27" w:name="Xaa1081a555e29221e7746b9e0e7a2a1a78b625a"/>
+    <w:p>
+      <w:pPr>
+        <w:pStyle w:val="Heading1"/>
+      </w:pPr>
+      <w:r>
+        <w:t xml:space="preserve">How do network members perceive participation in local improvement team meetings?</w:t>
+      </w:r>
+    </w:p>
+    <w:p>
+      <w:pPr>
+        <w:pStyle w:val="FirstParagraph"/>
+      </w:pPr>
+      <w:r>
+        <w:t xml:space="preserve">Consistency of network participation is important to building internal team connections and helping improvement to flourish. Team meetings need to occur frequently enough to maintain momentum around network goals and allow for collaborative problem solving and discussion. However, if network meetings occur too frequently, members may not be able to consistently attend.</w:t>
+      </w:r>
+    </w:p>
+    <w:p>
+      <w:pPr>
+        <w:pStyle w:val="BodyText"/>
+      </w:pPr>
+      <w:r>
+        <w:t xml:space="preserve">Figure</w:t>
+      </w:r>
+      <w:r>
+        <w:t xml:space="preserve"> </w:t>
+      </w:r>
+      <w:hyperlink w:anchor="teamDonut">
+        <w:r xmlns:w="http://schemas.openxmlformats.org/wordprocessingml/2006/main" xmlns:wp="http://schemas.openxmlformats.org/drawingml/2006/wordprocessingDrawing" xmlns:r="http://schemas.openxmlformats.org/officeDocument/2006/relationships" xmlns:w14="http://schemas.microsoft.com/office/word/2010/wordml">
+          <w:rPr/>
+          <w:fldChar w:fldCharType="begin" w:dirty="true"/>
+        </w:r>
+        <w:r xmlns:w="http://schemas.openxmlformats.org/wordprocessingml/2006/main" xmlns:wp="http://schemas.openxmlformats.org/drawingml/2006/wordprocessingDrawing" xmlns:r="http://schemas.openxmlformats.org/officeDocument/2006/relationships" xmlns:w14="http://schemas.microsoft.com/office/word/2010/wordml">
+          <w:rPr/>
+          <w:instrText xml:space="preserve" w:dirty="true"> REF teamDonut \h</w:instrText>
+        </w:r>
+        <w:r xmlns:w="http://schemas.openxmlformats.org/wordprocessingml/2006/main" xmlns:wp="http://schemas.openxmlformats.org/drawingml/2006/wordprocessingDrawing" xmlns:r="http://schemas.openxmlformats.org/officeDocument/2006/relationships" xmlns:w14="http://schemas.microsoft.com/office/word/2010/wordml">
+          <w:rPr/>
+          <w:fldChar w:fldCharType="end" w:dirty="true"/>
+        </w:r>
+      </w:hyperlink>
+      <w:r>
+        <w:t xml:space="preserve"> </w:t>
+      </w:r>
+      <w:r>
+        <w:t xml:space="preserve">displays</w:t>
+      </w:r>
+      <w:r>
+        <w:t xml:space="preserve"> </w:t>
+      </w:r>
+      <w:r>
+        <w:rPr>
+          <w:bCs/>
+          <w:b/>
+        </w:rPr>
+        <w:t xml:space="preserve">the percentage of members (excluding the network hub) who indicated they are part of a local improvement team</w:t>
+      </w:r>
+      <w:r>
+        <w:t xml:space="preserve">.</w:t>
+      </w:r>
+    </w:p>
+    <w:p>
+      <w:pPr>
         <w:pStyle w:val="ImageCaption"/>
       </w:pPr>
       <w:r>
@@ -1771,7 +4867,7 @@
         </w:rPr>
         <w:t xml:space="preserve">Figure </w:t>
       </w:r>
-      <w:bookmarkStart w:id="7a96dba7-2b2a-4c53-9767-34991c66a28f" w:name="netRec"/>
+      <w:bookmarkStart w:id="6a58198a-f049-45d0-8c79-64b46feec2c3" w:name="teamDonut"/>
       <w:r xmlns:w="http://schemas.openxmlformats.org/wordprocessingml/2006/main" xmlns:wp="http://schemas.openxmlformats.org/drawingml/2006/wordprocessingDrawing" xmlns:r="http://schemas.openxmlformats.org/officeDocument/2006/relationships" xmlns:w14="http://schemas.microsoft.com/office/word/2010/wordml">
         <w:rPr>
           <w:rFonts/>
@@ -1793,12 +4889,12 @@
         </w:rPr>
         <w:fldChar w:fldCharType="end" w:dirty="true"/>
       </w:r>
-      <w:bookmarkEnd w:id="7a96dba7-2b2a-4c53-9767-34991c66a28f"/>
+      <w:bookmarkEnd w:id="6a58198a-f049-45d0-8c79-64b46feec2c3"/>
       <w:r>
         <w:t xml:space="preserve">: </w:t>
       </w:r>
       <w:r>
-        <w:t xml:space="preserve">Network Recommendation (n= 22 respondents)</w:t>
+        <w:t xml:space="preserve">Percentage of Members who Report Participating in Local Improvement Team Meetings (n= 109 respondents)</w:t>
       </w:r>
     </w:p>
     <w:p>
@@ -1810,7 +4906,7 @@
         <w:rPr/>
         <w:drawing xmlns:r="http://schemas.openxmlformats.org/officeDocument/2006/relationships">
           <wp:inline distT="0" distB="0" distL="0" distR="0">
-            <wp:extent cx="5943600" cy="2743200"/>
+            <wp:extent cx="5943600" cy="1828800"/>
             <wp:docPr id="17" name="" descr=""/>
             <wp:cNvGraphicFramePr>
               <a:graphicFrameLocks xmlns:a="http://schemas.openxmlformats.org/drawingml/2006/main" noChangeAspect="1"/>
@@ -1834,7 +4930,7 @@
                   <pic:spPr bwMode="auto">
                     <a:xfrm>
                       <a:off x="0" y="0"/>
-                      <a:ext cx="82550" cy="38100"/>
+                      <a:ext cx="82550" cy="25400"/>
                     </a:xfrm>
                     <a:prstGeom prst="rect">
                       <a:avLst/>
@@ -1859,7 +4955,7 @@
         </w:rPr>
         <w:t xml:space="preserve">Figure </w:t>
       </w:r>
-      <w:bookmarkStart w:id="aac53f8b-1e3d-4420-a9eb-45ac86a3260d" w:name="netRec"/>
+      <w:bookmarkStart w:id="40dadfc5-2eb0-40f6-8875-3e70dc5866c1" w:name="teamDonut"/>
       <w:r xmlns:w="http://schemas.openxmlformats.org/wordprocessingml/2006/main" xmlns:wp="http://schemas.openxmlformats.org/drawingml/2006/wordprocessingDrawing" xmlns:r="http://schemas.openxmlformats.org/officeDocument/2006/relationships" xmlns:w14="http://schemas.microsoft.com/office/word/2010/wordml">
         <w:rPr>
           <w:rFonts/>
@@ -1881,12 +4977,12 @@
         </w:rPr>
         <w:fldChar w:fldCharType="end" w:dirty="true"/>
       </w:r>
-      <w:bookmarkEnd w:id="aac53f8b-1e3d-4420-a9eb-45ac86a3260d"/>
+      <w:bookmarkEnd w:id="40dadfc5-2eb0-40f6-8875-3e70dc5866c1"/>
       <w:r>
         <w:t xml:space="preserve">: </w:t>
       </w:r>
       <w:r>
-        <w:t xml:space="preserve">Network Recommendation (n= 22 respondents)</w:t>
+        <w:t xml:space="preserve">Percentage of Members who Report Participating in Local Improvement Team Meetings (n= 109 respondents)</w:t>
       </w:r>
     </w:p>
     <w:p>
@@ -1898,7 +4994,7 @@
         <w:rPr/>
         <w:drawing xmlns:r="http://schemas.openxmlformats.org/officeDocument/2006/relationships">
           <wp:inline distT="0" distB="0" distL="0" distR="0">
-            <wp:extent cx="5943600" cy="2743200"/>
+            <wp:extent cx="5943600" cy="1828800"/>
             <wp:docPr id="19" name="" descr=""/>
             <wp:cNvGraphicFramePr>
               <a:graphicFrameLocks xmlns:a="http://schemas.openxmlformats.org/drawingml/2006/main" noChangeAspect="1"/>
@@ -1922,7 +5018,7 @@
                   <pic:spPr bwMode="auto">
                     <a:xfrm>
                       <a:off x="0" y="0"/>
-                      <a:ext cx="82550" cy="38100"/>
+                      <a:ext cx="82550" cy="25400"/>
                     </a:xfrm>
                     <a:prstGeom prst="rect">
                       <a:avLst/>
@@ -1941,63 +5037,19 @@
         <w:pStyle w:val="BodyText"/>
       </w:pPr>
       <w:r>
-        <w:t xml:space="preserve">On average, network members’ likelihood to recommend the network to a colleague was</w:t>
-      </w:r>
-      <w:r>
-        <w:t xml:space="preserve"> </w:t>
-      </w:r>
-      <w:r>
-        <w:rPr>
-          <w:bCs/>
-          <w:b/>
-        </w:rPr>
-        <w:t xml:space="preserve">8.23</w:t>
-      </w:r>
-      <w:r>
-        <w:t xml:space="preserve">. This is an [increase over/is consistent with/is below] network members’ likelihood to recommend the network last year, which was 8.0.</w:t>
-      </w:r>
-    </w:p>
-    <w:p>
-      <w:r>
-        <w:br w:type="page"/>
-      </w:r>
-    </w:p>
-    <w:bookmarkEnd w:id="26"/>
-    <w:bookmarkStart w:id="27" w:name="Xaa1081a555e29221e7746b9e0e7a2a1a78b625a"/>
-    <w:p>
-      <w:pPr>
-        <w:pStyle w:val="Heading1"/>
-      </w:pPr>
-      <w:r>
-        <w:t xml:space="preserve">How do network members perceive participation in local improvement team meetings?</w:t>
-      </w:r>
-    </w:p>
-    <w:p>
-      <w:pPr>
-        <w:pStyle w:val="FirstParagraph"/>
-      </w:pPr>
-      <w:r>
-        <w:t xml:space="preserve">Consistency of network participation is important to building internal team connections and helping improvement to flourish. Team meetings need to occur frequently enough to maintain momentum around network goals and allow for collaborative problem solving and discussion. However, if network meetings occur too frequently, members may not be able to consistently attend.</w:t>
-      </w:r>
-    </w:p>
-    <w:p>
-      <w:pPr>
-        <w:pStyle w:val="BodyText"/>
-      </w:pPr>
-      <w:r>
-        <w:t xml:space="preserve">Figure</w:t>
-      </w:r>
-      <w:r>
-        <w:t xml:space="preserve"> </w:t>
-      </w:r>
-      <w:hyperlink w:anchor="teamDonut">
+        <w:t xml:space="preserve">The following questions pertain to those members who indicated they were part of a local improvement team. Figure</w:t>
+      </w:r>
+      <w:r>
+        <w:t xml:space="preserve"> </w:t>
+      </w:r>
+      <w:hyperlink w:anchor="meetFreq">
         <w:r xmlns:w="http://schemas.openxmlformats.org/wordprocessingml/2006/main" xmlns:wp="http://schemas.openxmlformats.org/drawingml/2006/wordprocessingDrawing" xmlns:r="http://schemas.openxmlformats.org/officeDocument/2006/relationships" xmlns:w14="http://schemas.microsoft.com/office/word/2010/wordml">
           <w:rPr/>
           <w:fldChar w:fldCharType="begin" w:dirty="true"/>
         </w:r>
         <w:r xmlns:w="http://schemas.openxmlformats.org/wordprocessingml/2006/main" xmlns:wp="http://schemas.openxmlformats.org/drawingml/2006/wordprocessingDrawing" xmlns:r="http://schemas.openxmlformats.org/officeDocument/2006/relationships" xmlns:w14="http://schemas.microsoft.com/office/word/2010/wordml">
           <w:rPr/>
-          <w:instrText xml:space="preserve" w:dirty="true"> REF teamDonut \h</w:instrText>
+          <w:instrText xml:space="preserve" w:dirty="true"> REF meetFreq \h</w:instrText>
         </w:r>
         <w:r xmlns:w="http://schemas.openxmlformats.org/wordprocessingml/2006/main" xmlns:wp="http://schemas.openxmlformats.org/drawingml/2006/wordprocessingDrawing" xmlns:r="http://schemas.openxmlformats.org/officeDocument/2006/relationships" xmlns:w14="http://schemas.microsoft.com/office/word/2010/wordml">
           <w:rPr/>
@@ -2018,7 +5070,46 @@
           <w:bCs/>
           <w:b/>
         </w:rPr>
-        <w:t xml:space="preserve">the percentage of members (excluding the network hub) who indicated they are part of a local improvement team</w:t>
+        <w:t xml:space="preserve">how frequently local improvement team meetings occur</w:t>
+      </w:r>
+      <w:r>
+        <w:t xml:space="preserve"> </w:t>
+      </w:r>
+      <w:r>
+        <w:t xml:space="preserve">while Figure</w:t>
+      </w:r>
+      <w:r>
+        <w:t xml:space="preserve"> </w:t>
+      </w:r>
+      <w:hyperlink w:anchor="meetPart">
+        <w:r xmlns:w="http://schemas.openxmlformats.org/wordprocessingml/2006/main" xmlns:wp="http://schemas.openxmlformats.org/drawingml/2006/wordprocessingDrawing" xmlns:r="http://schemas.openxmlformats.org/officeDocument/2006/relationships" xmlns:w14="http://schemas.microsoft.com/office/word/2010/wordml">
+          <w:rPr/>
+          <w:fldChar w:fldCharType="begin" w:dirty="true"/>
+        </w:r>
+        <w:r xmlns:w="http://schemas.openxmlformats.org/wordprocessingml/2006/main" xmlns:wp="http://schemas.openxmlformats.org/drawingml/2006/wordprocessingDrawing" xmlns:r="http://schemas.openxmlformats.org/officeDocument/2006/relationships" xmlns:w14="http://schemas.microsoft.com/office/word/2010/wordml">
+          <w:rPr/>
+          <w:instrText xml:space="preserve" w:dirty="true"> REF meetPart \h</w:instrText>
+        </w:r>
+        <w:r xmlns:w="http://schemas.openxmlformats.org/wordprocessingml/2006/main" xmlns:wp="http://schemas.openxmlformats.org/drawingml/2006/wordprocessingDrawing" xmlns:r="http://schemas.openxmlformats.org/officeDocument/2006/relationships" xmlns:w14="http://schemas.microsoft.com/office/word/2010/wordml">
+          <w:rPr/>
+          <w:fldChar w:fldCharType="end" w:dirty="true"/>
+        </w:r>
+      </w:hyperlink>
+      <w:r>
+        <w:t xml:space="preserve"> </w:t>
+      </w:r>
+      <w:r>
+        <w:t xml:space="preserve">displays</w:t>
+      </w:r>
+      <w:r>
+        <w:t xml:space="preserve"> </w:t>
+      </w:r>
+      <w:r>
+        <w:rPr>
+          <w:bCs/>
+          <w:b/>
+        </w:rPr>
+        <w:t xml:space="preserve">how often members report participating in local improvement team meetings</w:t>
       </w:r>
       <w:r>
         <w:t xml:space="preserve">.</w:t>
@@ -2035,7 +5126,7 @@
         </w:rPr>
         <w:t xml:space="preserve">Figure </w:t>
       </w:r>
-      <w:bookmarkStart w:id="335f9d2a-48d1-486f-9c2e-8d3948bf6117" w:name="teamDonut"/>
+      <w:bookmarkStart w:id="fb1dcb69-a3aa-49b3-a1f0-d105ac7c534d" w:name="meetFreq"/>
       <w:r xmlns:w="http://schemas.openxmlformats.org/wordprocessingml/2006/main" xmlns:wp="http://schemas.openxmlformats.org/drawingml/2006/wordprocessingDrawing" xmlns:r="http://schemas.openxmlformats.org/officeDocument/2006/relationships" xmlns:w14="http://schemas.microsoft.com/office/word/2010/wordml">
         <w:rPr>
           <w:rFonts/>
@@ -2057,12 +5148,12 @@
         </w:rPr>
         <w:fldChar w:fldCharType="end" w:dirty="true"/>
       </w:r>
-      <w:bookmarkEnd w:id="335f9d2a-48d1-486f-9c2e-8d3948bf6117"/>
+      <w:bookmarkEnd w:id="fb1dcb69-a3aa-49b3-a1f0-d105ac7c534d"/>
       <w:r>
         <w:t xml:space="preserve">: </w:t>
       </w:r>
       <w:r>
-        <w:t xml:space="preserve">Percentage of Members who Report Participating in Local Improvement Team Meetings (n= 23 respondents)</w:t>
+        <w:t xml:space="preserve">Frequency of Local Improvement Team Meetings (n= 92 respondents)</w:t>
       </w:r>
     </w:p>
     <w:p>
@@ -2074,7 +5165,7 @@
         <w:rPr/>
         <w:drawing xmlns:r="http://schemas.openxmlformats.org/officeDocument/2006/relationships">
           <wp:inline distT="0" distB="0" distL="0" distR="0">
-            <wp:extent cx="5943600" cy="1828800"/>
+            <wp:extent cx="5943600" cy="2743200"/>
             <wp:docPr id="21" name="" descr=""/>
             <wp:cNvGraphicFramePr>
               <a:graphicFrameLocks xmlns:a="http://schemas.openxmlformats.org/drawingml/2006/main" noChangeAspect="1"/>
@@ -2098,7 +5189,7 @@
                   <pic:spPr bwMode="auto">
                     <a:xfrm>
                       <a:off x="0" y="0"/>
-                      <a:ext cx="82550" cy="25400"/>
+                      <a:ext cx="82550" cy="38100"/>
                     </a:xfrm>
                     <a:prstGeom prst="rect">
                       <a:avLst/>
@@ -2114,89 +5205,6 @@
     </w:p>
     <w:p>
       <w:pPr>
-        <w:pStyle w:val="BodyText"/>
-      </w:pPr>
-      <w:r>
-        <w:t xml:space="preserve">The following questions pertain to those members who indicated they were part of a local improvement team. Figure</w:t>
-      </w:r>
-      <w:r>
-        <w:t xml:space="preserve"> </w:t>
-      </w:r>
-      <w:hyperlink w:anchor="meetFreq">
-        <w:r xmlns:w="http://schemas.openxmlformats.org/wordprocessingml/2006/main" xmlns:wp="http://schemas.openxmlformats.org/drawingml/2006/wordprocessingDrawing" xmlns:r="http://schemas.openxmlformats.org/officeDocument/2006/relationships" xmlns:w14="http://schemas.microsoft.com/office/word/2010/wordml">
-          <w:rPr/>
-          <w:fldChar w:fldCharType="begin" w:dirty="true"/>
-        </w:r>
-        <w:r xmlns:w="http://schemas.openxmlformats.org/wordprocessingml/2006/main" xmlns:wp="http://schemas.openxmlformats.org/drawingml/2006/wordprocessingDrawing" xmlns:r="http://schemas.openxmlformats.org/officeDocument/2006/relationships" xmlns:w14="http://schemas.microsoft.com/office/word/2010/wordml">
-          <w:rPr/>
-          <w:instrText xml:space="preserve" w:dirty="true"> REF meetFreq \h</w:instrText>
-        </w:r>
-        <w:r xmlns:w="http://schemas.openxmlformats.org/wordprocessingml/2006/main" xmlns:wp="http://schemas.openxmlformats.org/drawingml/2006/wordprocessingDrawing" xmlns:r="http://schemas.openxmlformats.org/officeDocument/2006/relationships" xmlns:w14="http://schemas.microsoft.com/office/word/2010/wordml">
-          <w:rPr/>
-          <w:fldChar w:fldCharType="end" w:dirty="true"/>
-        </w:r>
-      </w:hyperlink>
-      <w:r>
-        <w:t xml:space="preserve"> </w:t>
-      </w:r>
-      <w:r>
-        <w:t xml:space="preserve">displays</w:t>
-      </w:r>
-      <w:r>
-        <w:t xml:space="preserve"> </w:t>
-      </w:r>
-      <w:r>
-        <w:rPr>
-          <w:bCs/>
-          <w:b/>
-        </w:rPr>
-        <w:t xml:space="preserve">how frequently local improvement team meetings occur</w:t>
-      </w:r>
-      <w:r>
-        <w:t xml:space="preserve"> </w:t>
-      </w:r>
-      <w:r>
-        <w:t xml:space="preserve">while Figure</w:t>
-      </w:r>
-      <w:r>
-        <w:t xml:space="preserve"> </w:t>
-      </w:r>
-      <w:hyperlink w:anchor="meetPart">
-        <w:r xmlns:w="http://schemas.openxmlformats.org/wordprocessingml/2006/main" xmlns:wp="http://schemas.openxmlformats.org/drawingml/2006/wordprocessingDrawing" xmlns:r="http://schemas.openxmlformats.org/officeDocument/2006/relationships" xmlns:w14="http://schemas.microsoft.com/office/word/2010/wordml">
-          <w:rPr/>
-          <w:fldChar w:fldCharType="begin" w:dirty="true"/>
-        </w:r>
-        <w:r xmlns:w="http://schemas.openxmlformats.org/wordprocessingml/2006/main" xmlns:wp="http://schemas.openxmlformats.org/drawingml/2006/wordprocessingDrawing" xmlns:r="http://schemas.openxmlformats.org/officeDocument/2006/relationships" xmlns:w14="http://schemas.microsoft.com/office/word/2010/wordml">
-          <w:rPr/>
-          <w:instrText xml:space="preserve" w:dirty="true"> REF meetPart \h</w:instrText>
-        </w:r>
-        <w:r xmlns:w="http://schemas.openxmlformats.org/wordprocessingml/2006/main" xmlns:wp="http://schemas.openxmlformats.org/drawingml/2006/wordprocessingDrawing" xmlns:r="http://schemas.openxmlformats.org/officeDocument/2006/relationships" xmlns:w14="http://schemas.microsoft.com/office/word/2010/wordml">
-          <w:rPr/>
-          <w:fldChar w:fldCharType="end" w:dirty="true"/>
-        </w:r>
-      </w:hyperlink>
-      <w:r>
-        <w:t xml:space="preserve"> </w:t>
-      </w:r>
-      <w:r>
-        <w:t xml:space="preserve">displays</w:t>
-      </w:r>
-      <w:r>
-        <w:t xml:space="preserve"> </w:t>
-      </w:r>
-      <w:r>
-        <w:rPr>
-          <w:bCs/>
-          <w:b/>
-        </w:rPr>
-        <w:t xml:space="preserve">how often members report participating in local improvement team meetings</w:t>
-      </w:r>
-      <w:r>
-        <w:t xml:space="preserve">.</w:t>
-      </w:r>
-    </w:p>
-    <w:p>
-      <w:pPr>
         <w:pStyle w:val="ImageCaption"/>
       </w:pPr>
       <w:r>
@@ -2206,7 +5214,7 @@
         </w:rPr>
         <w:t xml:space="preserve">Figure </w:t>
       </w:r>
-      <w:bookmarkStart w:id="a83cdf4f-9014-4c28-8a68-cbc45374c121" w:name="meetFreq"/>
+      <w:bookmarkStart w:id="c3715c0c-4a09-42e9-a02e-a547f82f6143" w:name="meetPart"/>
       <w:r xmlns:w="http://schemas.openxmlformats.org/wordprocessingml/2006/main" xmlns:wp="http://schemas.openxmlformats.org/drawingml/2006/wordprocessingDrawing" xmlns:r="http://schemas.openxmlformats.org/officeDocument/2006/relationships" xmlns:w14="http://schemas.microsoft.com/office/word/2010/wordml">
         <w:rPr>
           <w:rFonts/>
@@ -2228,12 +5236,12 @@
         </w:rPr>
         <w:fldChar w:fldCharType="end" w:dirty="true"/>
       </w:r>
-      <w:bookmarkEnd w:id="a83cdf4f-9014-4c28-8a68-cbc45374c121"/>
+      <w:bookmarkEnd w:id="c3715c0c-4a09-42e9-a02e-a547f82f6143"/>
       <w:r>
         <w:t xml:space="preserve">: </w:t>
       </w:r>
       <w:r>
-        <w:t xml:space="preserve">Frequency of Local Improvement Team Meetings (n= 18 respondents)</w:t>
+        <w:t xml:space="preserve">Participation in Local Improvement Team Meetings (n= 92 respondents)</w:t>
       </w:r>
     </w:p>
     <w:p>
@@ -2285,6 +5293,77 @@
     </w:p>
     <w:p>
       <w:pPr>
+        <w:pStyle w:val="BodyText"/>
+      </w:pPr>
+      <w:r>
+        <w:t xml:space="preserve">Additionally, it is important to not only consider frequency and attendance within improvement team meetings, but also the content of those meetings, or what members typically do or discuss when in attendance. Figure # displays members’ perceptions of the</w:t>
+      </w:r>
+      <w:r>
+        <w:t xml:space="preserve"> </w:t>
+      </w:r>
+      <w:r>
+        <w:rPr>
+          <w:bCs/>
+          <w:b/>
+        </w:rPr>
+        <w:t xml:space="preserve">frequency with which they discuss various topics related to equity during local improvement team meetings</w:t>
+      </w:r>
+      <w:r>
+        <w:t xml:space="preserve">. Given the centrality of diversity, equity, and inclusion to network improvement, consider whether local improvement teams need additional support around how to center equity in team meetings moving forward.</w:t>
+      </w:r>
+    </w:p>
+    <w:p>
+      <w:pPr>
+        <w:pStyle w:val="BodyText"/>
+      </w:pPr>
+      <w:r>
+        <w:t xml:space="preserve">Finally, Figure # displays</w:t>
+      </w:r>
+      <w:r>
+        <w:t xml:space="preserve"> </w:t>
+      </w:r>
+      <w:r>
+        <w:rPr>
+          <w:bCs/>
+          <w:b/>
+        </w:rPr>
+        <w:t xml:space="preserve">network members’ perceptions of relational trust within local improvement teams</w:t>
+      </w:r>
+      <w:r>
+        <w:t xml:space="preserve">. Consider whether this is sufficient to engage in productive dialogue and improvement routines.</w:t>
+      </w:r>
+    </w:p>
+    <w:p>
+      <w:pPr>
+        <w:pStyle w:val="BodyText"/>
+      </w:pPr>
+      <w:r>
+        <w:t xml:space="preserve">Inquiry routines are a key aspect of the continuous improvement process; however, they can be difficult to implement and master. These data summarize the degree to which your network members find various aspects of inquiry routines challenging.</w:t>
+      </w:r>
+    </w:p>
+    <w:p>
+      <w:pPr>
+        <w:pStyle w:val="BodyText"/>
+      </w:pPr>
+      <w:r>
+        <w:t xml:space="preserve">Figure # displays</w:t>
+      </w:r>
+      <w:r>
+        <w:t xml:space="preserve"> </w:t>
+      </w:r>
+      <w:r>
+        <w:rPr>
+          <w:bCs/>
+          <w:b/>
+        </w:rPr>
+        <w:t xml:space="preserve">the percentage of team members and team leads who indicated they engaged in inquiry cycle routines this year</w:t>
+      </w:r>
+      <w:r>
+        <w:t xml:space="preserve">.</w:t>
+      </w:r>
+    </w:p>
+    <w:p>
+      <w:pPr>
         <w:pStyle w:val="ImageCaption"/>
       </w:pPr>
       <w:r>
@@ -2294,7 +5373,7 @@
         </w:rPr>
         <w:t xml:space="preserve">Figure </w:t>
       </w:r>
-      <w:bookmarkStart w:id="50988a16-9de1-4266-aca9-381cf5563ccd" w:name="meetPart"/>
+      <w:bookmarkStart w:id="b794b460-6f2d-4cca-9e9f-cc5e3997d162" w:name="inqcycleyn"/>
       <w:r xmlns:w="http://schemas.openxmlformats.org/wordprocessingml/2006/main" xmlns:wp="http://schemas.openxmlformats.org/drawingml/2006/wordprocessingDrawing" xmlns:r="http://schemas.openxmlformats.org/officeDocument/2006/relationships" xmlns:w14="http://schemas.microsoft.com/office/word/2010/wordml">
         <w:rPr>
           <w:rFonts/>
@@ -2316,12 +5395,12 @@
         </w:rPr>
         <w:fldChar w:fldCharType="end" w:dirty="true"/>
       </w:r>
-      <w:bookmarkEnd w:id="50988a16-9de1-4266-aca9-381cf5563ccd"/>
+      <w:bookmarkEnd w:id="b794b460-6f2d-4cca-9e9f-cc5e3997d162"/>
       <w:r>
         <w:t xml:space="preserve">: </w:t>
       </w:r>
       <w:r>
-        <w:t xml:space="preserve">Participation in Local Improvement Team Meetings (n= 18 respondents)</w:t>
+        <w:t xml:space="preserve">Engagement in Inquiry Cycles (n= 111 respondents)</w:t>
       </w:r>
     </w:p>
     <w:p>
@@ -2349,165 +5428,6 @@
                   </pic:nvPicPr>
                   <pic:blipFill>
                     <a:blip r:embed="rId33"/>
-                    <a:srcRect/>
-                    <a:stretch>
-                      <a:fillRect/>
-                    </a:stretch>
-                  </pic:blipFill>
-                  <pic:spPr bwMode="auto">
-                    <a:xfrm>
-                      <a:off x="0" y="0"/>
-                      <a:ext cx="82550" cy="38100"/>
-                    </a:xfrm>
-                    <a:prstGeom prst="rect">
-                      <a:avLst/>
-                    </a:prstGeom>
-                    <a:noFill/>
-                  </pic:spPr>
-                </pic:pic>
-              </a:graphicData>
-            </a:graphic>
-          </wp:inline>
-        </w:drawing>
-      </w:r>
-    </w:p>
-    <w:p>
-      <w:pPr>
-        <w:pStyle w:val="BodyText"/>
-      </w:pPr>
-      <w:r>
-        <w:t xml:space="preserve">Additionally, it is important to not only consider frequency and attendance within improvement team meetings, but also the content of those meetings, or what members typically do or discuss when in attendance. Figure # displays members’ perceptions of the</w:t>
-      </w:r>
-      <w:r>
-        <w:t xml:space="preserve"> </w:t>
-      </w:r>
-      <w:r>
-        <w:rPr>
-          <w:bCs/>
-          <w:b/>
-        </w:rPr>
-        <w:t xml:space="preserve">frequency with which they discuss various topics related to equity during local improvement team meetings</w:t>
-      </w:r>
-      <w:r>
-        <w:t xml:space="preserve">. Given the centrality of diversity, equity, and inclusion to network improvement, consider whether local improvement teams need additional support around how to center equity in team meetings moving forward.</w:t>
-      </w:r>
-    </w:p>
-    <w:p>
-      <w:pPr>
-        <w:pStyle w:val="BodyText"/>
-      </w:pPr>
-      <w:r>
-        <w:t xml:space="preserve">Finally, Figure # displays</w:t>
-      </w:r>
-      <w:r>
-        <w:t xml:space="preserve"> </w:t>
-      </w:r>
-      <w:r>
-        <w:rPr>
-          <w:bCs/>
-          <w:b/>
-        </w:rPr>
-        <w:t xml:space="preserve">network members’ perceptions of relational trust within local improvement teams</w:t>
-      </w:r>
-      <w:r>
-        <w:t xml:space="preserve">. Consider whether this is sufficient to engage in productive dialogue and improvement routines.</w:t>
-      </w:r>
-    </w:p>
-    <w:p>
-      <w:pPr>
-        <w:pStyle w:val="BodyText"/>
-      </w:pPr>
-      <w:r>
-        <w:t xml:space="preserve">Inquiry routines are a key aspect of the continuous improvement process; however, they can be difficult to implement and master. These data summarize the degree to which your network members find various aspects of inquiry routines challenging.</w:t>
-      </w:r>
-    </w:p>
-    <w:p>
-      <w:pPr>
-        <w:pStyle w:val="BodyText"/>
-      </w:pPr>
-      <w:r>
-        <w:t xml:space="preserve">Figure # displays</w:t>
-      </w:r>
-      <w:r>
-        <w:t xml:space="preserve"> </w:t>
-      </w:r>
-      <w:r>
-        <w:rPr>
-          <w:bCs/>
-          <w:b/>
-        </w:rPr>
-        <w:t xml:space="preserve">the percentage of team members and team leads who indicated they engaged in inquiry cycle routines this year</w:t>
-      </w:r>
-      <w:r>
-        <w:t xml:space="preserve">.</w:t>
-      </w:r>
-    </w:p>
-    <w:p>
-      <w:pPr>
-        <w:pStyle w:val="ImageCaption"/>
-      </w:pPr>
-      <w:r>
-        <w:rPr>
-          <w:rFonts/>
-          <w:b w:val="true"/>
-        </w:rPr>
-        <w:t xml:space="preserve">Figure </w:t>
-      </w:r>
-      <w:bookmarkStart w:id="9ccca9eb-1692-4f5a-9147-c9f9bfea0f46" w:name="inqcycleyn"/>
-      <w:r xmlns:w="http://schemas.openxmlformats.org/wordprocessingml/2006/main" xmlns:wp="http://schemas.openxmlformats.org/drawingml/2006/wordprocessingDrawing" xmlns:r="http://schemas.openxmlformats.org/officeDocument/2006/relationships" xmlns:w14="http://schemas.microsoft.com/office/word/2010/wordml">
-        <w:rPr>
-          <w:rFonts/>
-          <w:b w:val="true"/>
-        </w:rPr>
-        <w:fldChar w:fldCharType="begin" w:dirty="true"/>
-      </w:r>
-      <w:r xmlns:w="http://schemas.openxmlformats.org/wordprocessingml/2006/main" xmlns:wp="http://schemas.openxmlformats.org/drawingml/2006/wordprocessingDrawing" xmlns:r="http://schemas.openxmlformats.org/officeDocument/2006/relationships" xmlns:w14="http://schemas.microsoft.com/office/word/2010/wordml">
-        <w:rPr>
-          <w:rFonts/>
-          <w:b w:val="true"/>
-        </w:rPr>
-        <w:instrText xml:space="preserve" w:dirty="true">SEQ fig \* Arabic</w:instrText>
-      </w:r>
-      <w:r xmlns:w="http://schemas.openxmlformats.org/wordprocessingml/2006/main" xmlns:wp="http://schemas.openxmlformats.org/drawingml/2006/wordprocessingDrawing" xmlns:r="http://schemas.openxmlformats.org/officeDocument/2006/relationships" xmlns:w14="http://schemas.microsoft.com/office/word/2010/wordml">
-        <w:rPr>
-          <w:rFonts/>
-          <w:b w:val="true"/>
-        </w:rPr>
-        <w:fldChar w:fldCharType="end" w:dirty="true"/>
-      </w:r>
-      <w:bookmarkEnd w:id="9ccca9eb-1692-4f5a-9147-c9f9bfea0f46"/>
-      <w:r>
-        <w:t xml:space="preserve">: </w:t>
-      </w:r>
-      <w:r>
-        <w:t xml:space="preserve">Engagement in Inquiry Cycles (n= 18 respondents)</w:t>
-      </w:r>
-    </w:p>
-    <w:p>
-      <w:pPr>
-        <w:jc w:val="left"/>
-        <w:pStyle w:val="Normal"/>
-      </w:pPr>
-      <w:r>
-        <w:rPr/>
-        <w:drawing xmlns:r="http://schemas.openxmlformats.org/officeDocument/2006/relationships">
-          <wp:inline distT="0" distB="0" distL="0" distR="0">
-            <wp:extent cx="5943600" cy="2743200"/>
-            <wp:docPr id="27" name="" descr=""/>
-            <wp:cNvGraphicFramePr>
-              <a:graphicFrameLocks xmlns:a="http://schemas.openxmlformats.org/drawingml/2006/main" noChangeAspect="1"/>
-            </wp:cNvGraphicFramePr>
-            <a:graphic xmlns:a="http://schemas.openxmlformats.org/drawingml/2006/main">
-              <a:graphicData uri="http://schemas.openxmlformats.org/drawingml/2006/picture">
-                <pic:pic xmlns:pic="http://schemas.openxmlformats.org/drawingml/2006/picture">
-                  <pic:nvPicPr>
-                    <pic:cNvPr id="28" name=""/>
-                    <pic:cNvPicPr>
-                      <a:picLocks noChangeAspect="1" noChangeArrowheads="1"/>
-                    </pic:cNvPicPr>
-                  </pic:nvPicPr>
-                  <pic:blipFill>
-                    <a:blip r:embed="rId34"/>
                     <a:srcRect/>
                     <a:stretch>
                       <a:fillRect/>

</xml_diff>

<commit_message>
Updated code and race/ethnicity
</commit_message>
<xml_diff>
--- a/aux_report_template_duff_2022.docx
+++ b/aux_report_template_duff_2022.docx
@@ -101,7 +101,7 @@
         <w:t xml:space="preserve"> </w:t>
       </w:r>
       <w:r>
-        <w:t xml:space="preserve">18,</w:t>
+        <w:t xml:space="preserve">23,</w:t>
       </w:r>
       <w:r>
         <w:t xml:space="preserve"> </w:t>
@@ -110,2948 +110,6 @@
         <w:t xml:space="preserve">2022</w:t>
       </w:r>
     </w:p>
-    <w:p>
-      <w:pPr>
-        <w:pStyle w:val="SourceCode"/>
-      </w:pPr>
-      <w:r>
-        <w:rPr>
-          <w:rStyle w:val="NormalTok"/>
-        </w:rPr>
-        <w:t xml:space="preserve">network_data_2021</w:t>
-      </w:r>
-      <w:r>
-        <w:rPr>
-          <w:rStyle w:val="OtherTok"/>
-        </w:rPr>
-        <w:t xml:space="preserve">&lt;-</w:t>
-      </w:r>
-      <w:r>
-        <w:rPr>
-          <w:rStyle w:val="NormalTok"/>
-        </w:rPr>
-        <w:t xml:space="preserve">network_data_2021</w:t>
-      </w:r>
-      <w:r>
-        <w:rPr>
-          <w:rStyle w:val="SpecialCharTok"/>
-        </w:rPr>
-        <w:t xml:space="preserve">%&gt;%</w:t>
-      </w:r>
-      <w:r>
-        <w:br/>
-      </w:r>
-      <w:r>
-        <w:rPr>
-          <w:rStyle w:val="NormalTok"/>
-        </w:rPr>
-        <w:t xml:space="preserve">  </w:t>
-      </w:r>
-      <w:r>
-        <w:rPr>
-          <w:rStyle w:val="FunctionTok"/>
-        </w:rPr>
-        <w:t xml:space="preserve">mutate</w:t>
-      </w:r>
-      <w:r>
-        <w:rPr>
-          <w:rStyle w:val="NormalTok"/>
-        </w:rPr>
-        <w:t xml:space="preserve">(</w:t>
-      </w:r>
-      <w:r>
-        <w:rPr>
-          <w:rStyle w:val="AttributeTok"/>
-        </w:rPr>
-        <w:t xml:space="preserve">race_ethnicity=</w:t>
-      </w:r>
-      <w:r>
-        <w:rPr>
-          <w:rStyle w:val="FunctionTok"/>
-        </w:rPr>
-        <w:t xml:space="preserve">case_when</w:t>
-      </w:r>
-      <w:r>
-        <w:rPr>
-          <w:rStyle w:val="NormalTok"/>
-        </w:rPr>
-        <w:t xml:space="preserve">(ethnicity_v3_1</w:t>
-      </w:r>
-      <w:r>
-        <w:rPr>
-          <w:rStyle w:val="SpecialCharTok"/>
-        </w:rPr>
-        <w:t xml:space="preserve">==</w:t>
-      </w:r>
-      <w:r>
-        <w:rPr>
-          <w:rStyle w:val="DecValTok"/>
-        </w:rPr>
-        <w:t xml:space="preserve">1</w:t>
-      </w:r>
-      <w:r>
-        <w:rPr>
-          <w:rStyle w:val="NormalTok"/>
-        </w:rPr>
-        <w:t xml:space="preserve"> </w:t>
-      </w:r>
-      <w:r>
-        <w:rPr>
-          <w:rStyle w:val="SpecialCharTok"/>
-        </w:rPr>
-        <w:t xml:space="preserve">&amp;</w:t>
-      </w:r>
-      <w:r>
-        <w:rPr>
-          <w:rStyle w:val="NormalTok"/>
-        </w:rPr>
-        <w:t xml:space="preserve"> ethnicity_v3_2</w:t>
-      </w:r>
-      <w:r>
-        <w:rPr>
-          <w:rStyle w:val="SpecialCharTok"/>
-        </w:rPr>
-        <w:t xml:space="preserve">!=</w:t>
-      </w:r>
-      <w:r>
-        <w:rPr>
-          <w:rStyle w:val="DecValTok"/>
-        </w:rPr>
-        <w:t xml:space="preserve">1</w:t>
-      </w:r>
-      <w:r>
-        <w:rPr>
-          <w:rStyle w:val="NormalTok"/>
-        </w:rPr>
-        <w:t xml:space="preserve"> </w:t>
-      </w:r>
-      <w:r>
-        <w:rPr>
-          <w:rStyle w:val="SpecialCharTok"/>
-        </w:rPr>
-        <w:t xml:space="preserve">&amp;</w:t>
-      </w:r>
-      <w:r>
-        <w:rPr>
-          <w:rStyle w:val="NormalTok"/>
-        </w:rPr>
-        <w:t xml:space="preserve"> ethnicity_v3_3</w:t>
-      </w:r>
-      <w:r>
-        <w:rPr>
-          <w:rStyle w:val="SpecialCharTok"/>
-        </w:rPr>
-        <w:t xml:space="preserve">!=</w:t>
-      </w:r>
-      <w:r>
-        <w:rPr>
-          <w:rStyle w:val="DecValTok"/>
-        </w:rPr>
-        <w:t xml:space="preserve">1</w:t>
-      </w:r>
-      <w:r>
-        <w:rPr>
-          <w:rStyle w:val="NormalTok"/>
-        </w:rPr>
-        <w:t xml:space="preserve"> </w:t>
-      </w:r>
-      <w:r>
-        <w:rPr>
-          <w:rStyle w:val="SpecialCharTok"/>
-        </w:rPr>
-        <w:t xml:space="preserve">&amp;</w:t>
-      </w:r>
-      <w:r>
-        <w:rPr>
-          <w:rStyle w:val="NormalTok"/>
-        </w:rPr>
-        <w:t xml:space="preserve"> ethnicity_v3_4</w:t>
-      </w:r>
-      <w:r>
-        <w:rPr>
-          <w:rStyle w:val="SpecialCharTok"/>
-        </w:rPr>
-        <w:t xml:space="preserve">!=</w:t>
-      </w:r>
-      <w:r>
-        <w:rPr>
-          <w:rStyle w:val="DecValTok"/>
-        </w:rPr>
-        <w:t xml:space="preserve">1</w:t>
-      </w:r>
-      <w:r>
-        <w:rPr>
-          <w:rStyle w:val="NormalTok"/>
-        </w:rPr>
-        <w:t xml:space="preserve"> </w:t>
-      </w:r>
-      <w:r>
-        <w:rPr>
-          <w:rStyle w:val="SpecialCharTok"/>
-        </w:rPr>
-        <w:t xml:space="preserve">&amp;</w:t>
-      </w:r>
-      <w:r>
-        <w:rPr>
-          <w:rStyle w:val="NormalTok"/>
-        </w:rPr>
-        <w:t xml:space="preserve"> ethnicity_v3_5</w:t>
-      </w:r>
-      <w:r>
-        <w:rPr>
-          <w:rStyle w:val="SpecialCharTok"/>
-        </w:rPr>
-        <w:t xml:space="preserve">!=</w:t>
-      </w:r>
-      <w:r>
-        <w:rPr>
-          <w:rStyle w:val="DecValTok"/>
-        </w:rPr>
-        <w:t xml:space="preserve">1</w:t>
-      </w:r>
-      <w:r>
-        <w:rPr>
-          <w:rStyle w:val="NormalTok"/>
-        </w:rPr>
-        <w:t xml:space="preserve"> </w:t>
-      </w:r>
-      <w:r>
-        <w:rPr>
-          <w:rStyle w:val="SpecialCharTok"/>
-        </w:rPr>
-        <w:t xml:space="preserve">&amp;</w:t>
-      </w:r>
-      <w:r>
-        <w:rPr>
-          <w:rStyle w:val="NormalTok"/>
-        </w:rPr>
-        <w:t xml:space="preserve"> ethnicity_v3_6</w:t>
-      </w:r>
-      <w:r>
-        <w:rPr>
-          <w:rStyle w:val="SpecialCharTok"/>
-        </w:rPr>
-        <w:t xml:space="preserve">!=</w:t>
-      </w:r>
-      <w:r>
-        <w:rPr>
-          <w:rStyle w:val="DecValTok"/>
-        </w:rPr>
-        <w:t xml:space="preserve">1</w:t>
-      </w:r>
-      <w:r>
-        <w:rPr>
-          <w:rStyle w:val="NormalTok"/>
-        </w:rPr>
-        <w:t xml:space="preserve"> </w:t>
-      </w:r>
-      <w:r>
-        <w:rPr>
-          <w:rStyle w:val="SpecialCharTok"/>
-        </w:rPr>
-        <w:t xml:space="preserve">&amp;</w:t>
-      </w:r>
-      <w:r>
-        <w:rPr>
-          <w:rStyle w:val="NormalTok"/>
-        </w:rPr>
-        <w:t xml:space="preserve"> ethnicity_v3_7</w:t>
-      </w:r>
-      <w:r>
-        <w:rPr>
-          <w:rStyle w:val="SpecialCharTok"/>
-        </w:rPr>
-        <w:t xml:space="preserve">!=</w:t>
-      </w:r>
-      <w:r>
-        <w:rPr>
-          <w:rStyle w:val="DecValTok"/>
-        </w:rPr>
-        <w:t xml:space="preserve">1</w:t>
-      </w:r>
-      <w:r>
-        <w:rPr>
-          <w:rStyle w:val="NormalTok"/>
-        </w:rPr>
-        <w:t xml:space="preserve"> </w:t>
-      </w:r>
-      <w:r>
-        <w:rPr>
-          <w:rStyle w:val="SpecialCharTok"/>
-        </w:rPr>
-        <w:t xml:space="preserve">~</w:t>
-      </w:r>
-      <w:r>
-        <w:rPr>
-          <w:rStyle w:val="NormalTok"/>
-        </w:rPr>
-        <w:t xml:space="preserve"> </w:t>
-      </w:r>
-      <w:r>
-        <w:rPr>
-          <w:rStyle w:val="StringTok"/>
-        </w:rPr>
-        <w:t xml:space="preserve">"Black/ African American"</w:t>
-      </w:r>
-      <w:r>
-        <w:rPr>
-          <w:rStyle w:val="NormalTok"/>
-        </w:rPr>
-        <w:t xml:space="preserve">,</w:t>
-      </w:r>
-      <w:r>
-        <w:br/>
-      </w:r>
-      <w:r>
-        <w:rPr>
-          <w:rStyle w:val="NormalTok"/>
-        </w:rPr>
-        <w:t xml:space="preserve">   ethnicity_v3_1</w:t>
-      </w:r>
-      <w:r>
-        <w:rPr>
-          <w:rStyle w:val="SpecialCharTok"/>
-        </w:rPr>
-        <w:t xml:space="preserve">!=</w:t>
-      </w:r>
-      <w:r>
-        <w:rPr>
-          <w:rStyle w:val="DecValTok"/>
-        </w:rPr>
-        <w:t xml:space="preserve">1</w:t>
-      </w:r>
-      <w:r>
-        <w:rPr>
-          <w:rStyle w:val="NormalTok"/>
-        </w:rPr>
-        <w:t xml:space="preserve"> </w:t>
-      </w:r>
-      <w:r>
-        <w:rPr>
-          <w:rStyle w:val="SpecialCharTok"/>
-        </w:rPr>
-        <w:t xml:space="preserve">&amp;</w:t>
-      </w:r>
-      <w:r>
-        <w:rPr>
-          <w:rStyle w:val="NormalTok"/>
-        </w:rPr>
-        <w:t xml:space="preserve"> ethnicity_v3_2</w:t>
-      </w:r>
-      <w:r>
-        <w:rPr>
-          <w:rStyle w:val="SpecialCharTok"/>
-        </w:rPr>
-        <w:t xml:space="preserve">==</w:t>
-      </w:r>
-      <w:r>
-        <w:rPr>
-          <w:rStyle w:val="DecValTok"/>
-        </w:rPr>
-        <w:t xml:space="preserve">1</w:t>
-      </w:r>
-      <w:r>
-        <w:rPr>
-          <w:rStyle w:val="NormalTok"/>
-        </w:rPr>
-        <w:t xml:space="preserve"> </w:t>
-      </w:r>
-      <w:r>
-        <w:rPr>
-          <w:rStyle w:val="SpecialCharTok"/>
-        </w:rPr>
-        <w:t xml:space="preserve">&amp;</w:t>
-      </w:r>
-      <w:r>
-        <w:rPr>
-          <w:rStyle w:val="NormalTok"/>
-        </w:rPr>
-        <w:t xml:space="preserve"> ethnicity_v3_3</w:t>
-      </w:r>
-      <w:r>
-        <w:rPr>
-          <w:rStyle w:val="SpecialCharTok"/>
-        </w:rPr>
-        <w:t xml:space="preserve">!=</w:t>
-      </w:r>
-      <w:r>
-        <w:rPr>
-          <w:rStyle w:val="DecValTok"/>
-        </w:rPr>
-        <w:t xml:space="preserve">1</w:t>
-      </w:r>
-      <w:r>
-        <w:rPr>
-          <w:rStyle w:val="NormalTok"/>
-        </w:rPr>
-        <w:t xml:space="preserve"> </w:t>
-      </w:r>
-      <w:r>
-        <w:rPr>
-          <w:rStyle w:val="SpecialCharTok"/>
-        </w:rPr>
-        <w:t xml:space="preserve">&amp;</w:t>
-      </w:r>
-      <w:r>
-        <w:rPr>
-          <w:rStyle w:val="NormalTok"/>
-        </w:rPr>
-        <w:t xml:space="preserve"> ethnicity_v3_4</w:t>
-      </w:r>
-      <w:r>
-        <w:rPr>
-          <w:rStyle w:val="SpecialCharTok"/>
-        </w:rPr>
-        <w:t xml:space="preserve">!=</w:t>
-      </w:r>
-      <w:r>
-        <w:rPr>
-          <w:rStyle w:val="DecValTok"/>
-        </w:rPr>
-        <w:t xml:space="preserve">1</w:t>
-      </w:r>
-      <w:r>
-        <w:rPr>
-          <w:rStyle w:val="NormalTok"/>
-        </w:rPr>
-        <w:t xml:space="preserve"> </w:t>
-      </w:r>
-      <w:r>
-        <w:rPr>
-          <w:rStyle w:val="SpecialCharTok"/>
-        </w:rPr>
-        <w:t xml:space="preserve">&amp;</w:t>
-      </w:r>
-      <w:r>
-        <w:rPr>
-          <w:rStyle w:val="NormalTok"/>
-        </w:rPr>
-        <w:t xml:space="preserve"> ethnicity_v3_5</w:t>
-      </w:r>
-      <w:r>
-        <w:rPr>
-          <w:rStyle w:val="SpecialCharTok"/>
-        </w:rPr>
-        <w:t xml:space="preserve">!=</w:t>
-      </w:r>
-      <w:r>
-        <w:rPr>
-          <w:rStyle w:val="DecValTok"/>
-        </w:rPr>
-        <w:t xml:space="preserve">1</w:t>
-      </w:r>
-      <w:r>
-        <w:rPr>
-          <w:rStyle w:val="NormalTok"/>
-        </w:rPr>
-        <w:t xml:space="preserve"> </w:t>
-      </w:r>
-      <w:r>
-        <w:rPr>
-          <w:rStyle w:val="SpecialCharTok"/>
-        </w:rPr>
-        <w:t xml:space="preserve">&amp;</w:t>
-      </w:r>
-      <w:r>
-        <w:rPr>
-          <w:rStyle w:val="NormalTok"/>
-        </w:rPr>
-        <w:t xml:space="preserve"> ethnicity_v3_6</w:t>
-      </w:r>
-      <w:r>
-        <w:rPr>
-          <w:rStyle w:val="SpecialCharTok"/>
-        </w:rPr>
-        <w:t xml:space="preserve">!=</w:t>
-      </w:r>
-      <w:r>
-        <w:rPr>
-          <w:rStyle w:val="DecValTok"/>
-        </w:rPr>
-        <w:t xml:space="preserve">1</w:t>
-      </w:r>
-      <w:r>
-        <w:rPr>
-          <w:rStyle w:val="NormalTok"/>
-        </w:rPr>
-        <w:t xml:space="preserve"> </w:t>
-      </w:r>
-      <w:r>
-        <w:rPr>
-          <w:rStyle w:val="SpecialCharTok"/>
-        </w:rPr>
-        <w:t xml:space="preserve">&amp;</w:t>
-      </w:r>
-      <w:r>
-        <w:rPr>
-          <w:rStyle w:val="NormalTok"/>
-        </w:rPr>
-        <w:t xml:space="preserve"> ethnicity_v3_7</w:t>
-      </w:r>
-      <w:r>
-        <w:rPr>
-          <w:rStyle w:val="SpecialCharTok"/>
-        </w:rPr>
-        <w:t xml:space="preserve">!=</w:t>
-      </w:r>
-      <w:r>
-        <w:rPr>
-          <w:rStyle w:val="DecValTok"/>
-        </w:rPr>
-        <w:t xml:space="preserve">1</w:t>
-      </w:r>
-      <w:r>
-        <w:rPr>
-          <w:rStyle w:val="NormalTok"/>
-        </w:rPr>
-        <w:t xml:space="preserve"> </w:t>
-      </w:r>
-      <w:r>
-        <w:rPr>
-          <w:rStyle w:val="SpecialCharTok"/>
-        </w:rPr>
-        <w:t xml:space="preserve">~</w:t>
-      </w:r>
-      <w:r>
-        <w:rPr>
-          <w:rStyle w:val="NormalTok"/>
-        </w:rPr>
-        <w:t xml:space="preserve"> </w:t>
-      </w:r>
-      <w:r>
-        <w:rPr>
-          <w:rStyle w:val="StringTok"/>
-        </w:rPr>
-        <w:t xml:space="preserve">"Hispanic/ Latino/ Latina/ Latinx"</w:t>
-      </w:r>
-      <w:r>
-        <w:rPr>
-          <w:rStyle w:val="NormalTok"/>
-        </w:rPr>
-        <w:t xml:space="preserve">,</w:t>
-      </w:r>
-      <w:r>
-        <w:br/>
-      </w:r>
-      <w:r>
-        <w:rPr>
-          <w:rStyle w:val="NormalTok"/>
-        </w:rPr>
-        <w:t xml:space="preserve">   ethnicity_v3_1</w:t>
-      </w:r>
-      <w:r>
-        <w:rPr>
-          <w:rStyle w:val="SpecialCharTok"/>
-        </w:rPr>
-        <w:t xml:space="preserve">!=</w:t>
-      </w:r>
-      <w:r>
-        <w:rPr>
-          <w:rStyle w:val="DecValTok"/>
-        </w:rPr>
-        <w:t xml:space="preserve">1</w:t>
-      </w:r>
-      <w:r>
-        <w:rPr>
-          <w:rStyle w:val="NormalTok"/>
-        </w:rPr>
-        <w:t xml:space="preserve"> </w:t>
-      </w:r>
-      <w:r>
-        <w:rPr>
-          <w:rStyle w:val="SpecialCharTok"/>
-        </w:rPr>
-        <w:t xml:space="preserve">&amp;</w:t>
-      </w:r>
-      <w:r>
-        <w:rPr>
-          <w:rStyle w:val="NormalTok"/>
-        </w:rPr>
-        <w:t xml:space="preserve"> ethnicity_v3_2</w:t>
-      </w:r>
-      <w:r>
-        <w:rPr>
-          <w:rStyle w:val="SpecialCharTok"/>
-        </w:rPr>
-        <w:t xml:space="preserve">!=</w:t>
-      </w:r>
-      <w:r>
-        <w:rPr>
-          <w:rStyle w:val="DecValTok"/>
-        </w:rPr>
-        <w:t xml:space="preserve">1</w:t>
-      </w:r>
-      <w:r>
-        <w:rPr>
-          <w:rStyle w:val="NormalTok"/>
-        </w:rPr>
-        <w:t xml:space="preserve"> </w:t>
-      </w:r>
-      <w:r>
-        <w:rPr>
-          <w:rStyle w:val="SpecialCharTok"/>
-        </w:rPr>
-        <w:t xml:space="preserve">&amp;</w:t>
-      </w:r>
-      <w:r>
-        <w:rPr>
-          <w:rStyle w:val="NormalTok"/>
-        </w:rPr>
-        <w:t xml:space="preserve"> ethnicity_v3_3</w:t>
-      </w:r>
-      <w:r>
-        <w:rPr>
-          <w:rStyle w:val="SpecialCharTok"/>
-        </w:rPr>
-        <w:t xml:space="preserve">==</w:t>
-      </w:r>
-      <w:r>
-        <w:rPr>
-          <w:rStyle w:val="DecValTok"/>
-        </w:rPr>
-        <w:t xml:space="preserve">1</w:t>
-      </w:r>
-      <w:r>
-        <w:rPr>
-          <w:rStyle w:val="NormalTok"/>
-        </w:rPr>
-        <w:t xml:space="preserve"> </w:t>
-      </w:r>
-      <w:r>
-        <w:rPr>
-          <w:rStyle w:val="SpecialCharTok"/>
-        </w:rPr>
-        <w:t xml:space="preserve">&amp;</w:t>
-      </w:r>
-      <w:r>
-        <w:rPr>
-          <w:rStyle w:val="NormalTok"/>
-        </w:rPr>
-        <w:t xml:space="preserve"> ethnicity_v3_4</w:t>
-      </w:r>
-      <w:r>
-        <w:rPr>
-          <w:rStyle w:val="SpecialCharTok"/>
-        </w:rPr>
-        <w:t xml:space="preserve">!=</w:t>
-      </w:r>
-      <w:r>
-        <w:rPr>
-          <w:rStyle w:val="DecValTok"/>
-        </w:rPr>
-        <w:t xml:space="preserve">1</w:t>
-      </w:r>
-      <w:r>
-        <w:rPr>
-          <w:rStyle w:val="NormalTok"/>
-        </w:rPr>
-        <w:t xml:space="preserve"> </w:t>
-      </w:r>
-      <w:r>
-        <w:rPr>
-          <w:rStyle w:val="SpecialCharTok"/>
-        </w:rPr>
-        <w:t xml:space="preserve">&amp;</w:t>
-      </w:r>
-      <w:r>
-        <w:rPr>
-          <w:rStyle w:val="NormalTok"/>
-        </w:rPr>
-        <w:t xml:space="preserve"> ethnicity_v3_5</w:t>
-      </w:r>
-      <w:r>
-        <w:rPr>
-          <w:rStyle w:val="SpecialCharTok"/>
-        </w:rPr>
-        <w:t xml:space="preserve">!=</w:t>
-      </w:r>
-      <w:r>
-        <w:rPr>
-          <w:rStyle w:val="DecValTok"/>
-        </w:rPr>
-        <w:t xml:space="preserve">1</w:t>
-      </w:r>
-      <w:r>
-        <w:rPr>
-          <w:rStyle w:val="NormalTok"/>
-        </w:rPr>
-        <w:t xml:space="preserve"> </w:t>
-      </w:r>
-      <w:r>
-        <w:rPr>
-          <w:rStyle w:val="SpecialCharTok"/>
-        </w:rPr>
-        <w:t xml:space="preserve">&amp;</w:t>
-      </w:r>
-      <w:r>
-        <w:rPr>
-          <w:rStyle w:val="NormalTok"/>
-        </w:rPr>
-        <w:t xml:space="preserve"> ethnicity_v3_6</w:t>
-      </w:r>
-      <w:r>
-        <w:rPr>
-          <w:rStyle w:val="SpecialCharTok"/>
-        </w:rPr>
-        <w:t xml:space="preserve">!=</w:t>
-      </w:r>
-      <w:r>
-        <w:rPr>
-          <w:rStyle w:val="DecValTok"/>
-        </w:rPr>
-        <w:t xml:space="preserve">1</w:t>
-      </w:r>
-      <w:r>
-        <w:rPr>
-          <w:rStyle w:val="NormalTok"/>
-        </w:rPr>
-        <w:t xml:space="preserve"> </w:t>
-      </w:r>
-      <w:r>
-        <w:rPr>
-          <w:rStyle w:val="SpecialCharTok"/>
-        </w:rPr>
-        <w:t xml:space="preserve">&amp;</w:t>
-      </w:r>
-      <w:r>
-        <w:rPr>
-          <w:rStyle w:val="NormalTok"/>
-        </w:rPr>
-        <w:t xml:space="preserve"> ethnicity_v3_7</w:t>
-      </w:r>
-      <w:r>
-        <w:rPr>
-          <w:rStyle w:val="SpecialCharTok"/>
-        </w:rPr>
-        <w:t xml:space="preserve">!=</w:t>
-      </w:r>
-      <w:r>
-        <w:rPr>
-          <w:rStyle w:val="DecValTok"/>
-        </w:rPr>
-        <w:t xml:space="preserve">1</w:t>
-      </w:r>
-      <w:r>
-        <w:rPr>
-          <w:rStyle w:val="NormalTok"/>
-        </w:rPr>
-        <w:t xml:space="preserve"> </w:t>
-      </w:r>
-      <w:r>
-        <w:rPr>
-          <w:rStyle w:val="SpecialCharTok"/>
-        </w:rPr>
-        <w:t xml:space="preserve">~</w:t>
-      </w:r>
-      <w:r>
-        <w:rPr>
-          <w:rStyle w:val="NormalTok"/>
-        </w:rPr>
-        <w:t xml:space="preserve"> </w:t>
-      </w:r>
-      <w:r>
-        <w:rPr>
-          <w:rStyle w:val="StringTok"/>
-        </w:rPr>
-        <w:t xml:space="preserve">"Asian/ Hawaiian/ Pacific Islander"</w:t>
-      </w:r>
-      <w:r>
-        <w:rPr>
-          <w:rStyle w:val="NormalTok"/>
-        </w:rPr>
-        <w:t xml:space="preserve">,</w:t>
-      </w:r>
-      <w:r>
-        <w:br/>
-      </w:r>
-      <w:r>
-        <w:rPr>
-          <w:rStyle w:val="NormalTok"/>
-        </w:rPr>
-        <w:t xml:space="preserve">   ethnicity_v3_1</w:t>
-      </w:r>
-      <w:r>
-        <w:rPr>
-          <w:rStyle w:val="SpecialCharTok"/>
-        </w:rPr>
-        <w:t xml:space="preserve">!=</w:t>
-      </w:r>
-      <w:r>
-        <w:rPr>
-          <w:rStyle w:val="DecValTok"/>
-        </w:rPr>
-        <w:t xml:space="preserve">1</w:t>
-      </w:r>
-      <w:r>
-        <w:rPr>
-          <w:rStyle w:val="NormalTok"/>
-        </w:rPr>
-        <w:t xml:space="preserve"> </w:t>
-      </w:r>
-      <w:r>
-        <w:rPr>
-          <w:rStyle w:val="SpecialCharTok"/>
-        </w:rPr>
-        <w:t xml:space="preserve">&amp;</w:t>
-      </w:r>
-      <w:r>
-        <w:rPr>
-          <w:rStyle w:val="NormalTok"/>
-        </w:rPr>
-        <w:t xml:space="preserve"> ethnicity_v3_2</w:t>
-      </w:r>
-      <w:r>
-        <w:rPr>
-          <w:rStyle w:val="SpecialCharTok"/>
-        </w:rPr>
-        <w:t xml:space="preserve">!=</w:t>
-      </w:r>
-      <w:r>
-        <w:rPr>
-          <w:rStyle w:val="DecValTok"/>
-        </w:rPr>
-        <w:t xml:space="preserve">1</w:t>
-      </w:r>
-      <w:r>
-        <w:rPr>
-          <w:rStyle w:val="NormalTok"/>
-        </w:rPr>
-        <w:t xml:space="preserve"> </w:t>
-      </w:r>
-      <w:r>
-        <w:rPr>
-          <w:rStyle w:val="SpecialCharTok"/>
-        </w:rPr>
-        <w:t xml:space="preserve">&amp;</w:t>
-      </w:r>
-      <w:r>
-        <w:rPr>
-          <w:rStyle w:val="NormalTok"/>
-        </w:rPr>
-        <w:t xml:space="preserve"> ethnicity_v3_3</w:t>
-      </w:r>
-      <w:r>
-        <w:rPr>
-          <w:rStyle w:val="SpecialCharTok"/>
-        </w:rPr>
-        <w:t xml:space="preserve">!=</w:t>
-      </w:r>
-      <w:r>
-        <w:rPr>
-          <w:rStyle w:val="DecValTok"/>
-        </w:rPr>
-        <w:t xml:space="preserve">1</w:t>
-      </w:r>
-      <w:r>
-        <w:rPr>
-          <w:rStyle w:val="NormalTok"/>
-        </w:rPr>
-        <w:t xml:space="preserve"> </w:t>
-      </w:r>
-      <w:r>
-        <w:rPr>
-          <w:rStyle w:val="SpecialCharTok"/>
-        </w:rPr>
-        <w:t xml:space="preserve">&amp;</w:t>
-      </w:r>
-      <w:r>
-        <w:rPr>
-          <w:rStyle w:val="NormalTok"/>
-        </w:rPr>
-        <w:t xml:space="preserve"> ethnicity_v3_4</w:t>
-      </w:r>
-      <w:r>
-        <w:rPr>
-          <w:rStyle w:val="SpecialCharTok"/>
-        </w:rPr>
-        <w:t xml:space="preserve">==</w:t>
-      </w:r>
-      <w:r>
-        <w:rPr>
-          <w:rStyle w:val="DecValTok"/>
-        </w:rPr>
-        <w:t xml:space="preserve">1</w:t>
-      </w:r>
-      <w:r>
-        <w:rPr>
-          <w:rStyle w:val="NormalTok"/>
-        </w:rPr>
-        <w:t xml:space="preserve"> </w:t>
-      </w:r>
-      <w:r>
-        <w:rPr>
-          <w:rStyle w:val="SpecialCharTok"/>
-        </w:rPr>
-        <w:t xml:space="preserve">&amp;</w:t>
-      </w:r>
-      <w:r>
-        <w:rPr>
-          <w:rStyle w:val="NormalTok"/>
-        </w:rPr>
-        <w:t xml:space="preserve"> ethnicity_v3_5</w:t>
-      </w:r>
-      <w:r>
-        <w:rPr>
-          <w:rStyle w:val="SpecialCharTok"/>
-        </w:rPr>
-        <w:t xml:space="preserve">!=</w:t>
-      </w:r>
-      <w:r>
-        <w:rPr>
-          <w:rStyle w:val="DecValTok"/>
-        </w:rPr>
-        <w:t xml:space="preserve">1</w:t>
-      </w:r>
-      <w:r>
-        <w:rPr>
-          <w:rStyle w:val="NormalTok"/>
-        </w:rPr>
-        <w:t xml:space="preserve"> </w:t>
-      </w:r>
-      <w:r>
-        <w:rPr>
-          <w:rStyle w:val="SpecialCharTok"/>
-        </w:rPr>
-        <w:t xml:space="preserve">&amp;</w:t>
-      </w:r>
-      <w:r>
-        <w:rPr>
-          <w:rStyle w:val="NormalTok"/>
-        </w:rPr>
-        <w:t xml:space="preserve"> ethnicity_v3_6</w:t>
-      </w:r>
-      <w:r>
-        <w:rPr>
-          <w:rStyle w:val="SpecialCharTok"/>
-        </w:rPr>
-        <w:t xml:space="preserve">!=</w:t>
-      </w:r>
-      <w:r>
-        <w:rPr>
-          <w:rStyle w:val="DecValTok"/>
-        </w:rPr>
-        <w:t xml:space="preserve">1</w:t>
-      </w:r>
-      <w:r>
-        <w:rPr>
-          <w:rStyle w:val="NormalTok"/>
-        </w:rPr>
-        <w:t xml:space="preserve"> </w:t>
-      </w:r>
-      <w:r>
-        <w:rPr>
-          <w:rStyle w:val="SpecialCharTok"/>
-        </w:rPr>
-        <w:t xml:space="preserve">&amp;</w:t>
-      </w:r>
-      <w:r>
-        <w:rPr>
-          <w:rStyle w:val="NormalTok"/>
-        </w:rPr>
-        <w:t xml:space="preserve"> ethnicity_v3_7</w:t>
-      </w:r>
-      <w:r>
-        <w:rPr>
-          <w:rStyle w:val="SpecialCharTok"/>
-        </w:rPr>
-        <w:t xml:space="preserve">!=</w:t>
-      </w:r>
-      <w:r>
-        <w:rPr>
-          <w:rStyle w:val="DecValTok"/>
-        </w:rPr>
-        <w:t xml:space="preserve">1</w:t>
-      </w:r>
-      <w:r>
-        <w:rPr>
-          <w:rStyle w:val="NormalTok"/>
-        </w:rPr>
-        <w:t xml:space="preserve"> </w:t>
-      </w:r>
-      <w:r>
-        <w:rPr>
-          <w:rStyle w:val="SpecialCharTok"/>
-        </w:rPr>
-        <w:t xml:space="preserve">~</w:t>
-      </w:r>
-      <w:r>
-        <w:rPr>
-          <w:rStyle w:val="NormalTok"/>
-        </w:rPr>
-        <w:t xml:space="preserve"> </w:t>
-      </w:r>
-      <w:r>
-        <w:rPr>
-          <w:rStyle w:val="StringTok"/>
-        </w:rPr>
-        <w:t xml:space="preserve">"Native American/ First Nation"</w:t>
-      </w:r>
-      <w:r>
-        <w:rPr>
-          <w:rStyle w:val="NormalTok"/>
-        </w:rPr>
-        <w:t xml:space="preserve">,</w:t>
-      </w:r>
-      <w:r>
-        <w:br/>
-      </w:r>
-      <w:r>
-        <w:rPr>
-          <w:rStyle w:val="NormalTok"/>
-        </w:rPr>
-        <w:t xml:space="preserve">   ethnicity_v3_1</w:t>
-      </w:r>
-      <w:r>
-        <w:rPr>
-          <w:rStyle w:val="SpecialCharTok"/>
-        </w:rPr>
-        <w:t xml:space="preserve">!=</w:t>
-      </w:r>
-      <w:r>
-        <w:rPr>
-          <w:rStyle w:val="DecValTok"/>
-        </w:rPr>
-        <w:t xml:space="preserve">1</w:t>
-      </w:r>
-      <w:r>
-        <w:rPr>
-          <w:rStyle w:val="NormalTok"/>
-        </w:rPr>
-        <w:t xml:space="preserve"> </w:t>
-      </w:r>
-      <w:r>
-        <w:rPr>
-          <w:rStyle w:val="SpecialCharTok"/>
-        </w:rPr>
-        <w:t xml:space="preserve">&amp;</w:t>
-      </w:r>
-      <w:r>
-        <w:rPr>
-          <w:rStyle w:val="NormalTok"/>
-        </w:rPr>
-        <w:t xml:space="preserve"> ethnicity_v3_2</w:t>
-      </w:r>
-      <w:r>
-        <w:rPr>
-          <w:rStyle w:val="SpecialCharTok"/>
-        </w:rPr>
-        <w:t xml:space="preserve">!=</w:t>
-      </w:r>
-      <w:r>
-        <w:rPr>
-          <w:rStyle w:val="DecValTok"/>
-        </w:rPr>
-        <w:t xml:space="preserve">1</w:t>
-      </w:r>
-      <w:r>
-        <w:rPr>
-          <w:rStyle w:val="NormalTok"/>
-        </w:rPr>
-        <w:t xml:space="preserve"> </w:t>
-      </w:r>
-      <w:r>
-        <w:rPr>
-          <w:rStyle w:val="SpecialCharTok"/>
-        </w:rPr>
-        <w:t xml:space="preserve">&amp;</w:t>
-      </w:r>
-      <w:r>
-        <w:rPr>
-          <w:rStyle w:val="NormalTok"/>
-        </w:rPr>
-        <w:t xml:space="preserve"> ethnicity_v3_3</w:t>
-      </w:r>
-      <w:r>
-        <w:rPr>
-          <w:rStyle w:val="SpecialCharTok"/>
-        </w:rPr>
-        <w:t xml:space="preserve">!=</w:t>
-      </w:r>
-      <w:r>
-        <w:rPr>
-          <w:rStyle w:val="DecValTok"/>
-        </w:rPr>
-        <w:t xml:space="preserve">1</w:t>
-      </w:r>
-      <w:r>
-        <w:rPr>
-          <w:rStyle w:val="NormalTok"/>
-        </w:rPr>
-        <w:t xml:space="preserve"> </w:t>
-      </w:r>
-      <w:r>
-        <w:rPr>
-          <w:rStyle w:val="SpecialCharTok"/>
-        </w:rPr>
-        <w:t xml:space="preserve">&amp;</w:t>
-      </w:r>
-      <w:r>
-        <w:rPr>
-          <w:rStyle w:val="NormalTok"/>
-        </w:rPr>
-        <w:t xml:space="preserve"> ethnicity_v3_4</w:t>
-      </w:r>
-      <w:r>
-        <w:rPr>
-          <w:rStyle w:val="SpecialCharTok"/>
-        </w:rPr>
-        <w:t xml:space="preserve">!=</w:t>
-      </w:r>
-      <w:r>
-        <w:rPr>
-          <w:rStyle w:val="DecValTok"/>
-        </w:rPr>
-        <w:t xml:space="preserve">1</w:t>
-      </w:r>
-      <w:r>
-        <w:rPr>
-          <w:rStyle w:val="NormalTok"/>
-        </w:rPr>
-        <w:t xml:space="preserve"> </w:t>
-      </w:r>
-      <w:r>
-        <w:rPr>
-          <w:rStyle w:val="SpecialCharTok"/>
-        </w:rPr>
-        <w:t xml:space="preserve">&amp;</w:t>
-      </w:r>
-      <w:r>
-        <w:rPr>
-          <w:rStyle w:val="NormalTok"/>
-        </w:rPr>
-        <w:t xml:space="preserve"> ethnicity_v3_5</w:t>
-      </w:r>
-      <w:r>
-        <w:rPr>
-          <w:rStyle w:val="SpecialCharTok"/>
-        </w:rPr>
-        <w:t xml:space="preserve">==</w:t>
-      </w:r>
-      <w:r>
-        <w:rPr>
-          <w:rStyle w:val="DecValTok"/>
-        </w:rPr>
-        <w:t xml:space="preserve">1</w:t>
-      </w:r>
-      <w:r>
-        <w:rPr>
-          <w:rStyle w:val="NormalTok"/>
-        </w:rPr>
-        <w:t xml:space="preserve"> </w:t>
-      </w:r>
-      <w:r>
-        <w:rPr>
-          <w:rStyle w:val="SpecialCharTok"/>
-        </w:rPr>
-        <w:t xml:space="preserve">&amp;</w:t>
-      </w:r>
-      <w:r>
-        <w:rPr>
-          <w:rStyle w:val="NormalTok"/>
-        </w:rPr>
-        <w:t xml:space="preserve"> ethnicity_v3_6</w:t>
-      </w:r>
-      <w:r>
-        <w:rPr>
-          <w:rStyle w:val="SpecialCharTok"/>
-        </w:rPr>
-        <w:t xml:space="preserve">!=</w:t>
-      </w:r>
-      <w:r>
-        <w:rPr>
-          <w:rStyle w:val="DecValTok"/>
-        </w:rPr>
-        <w:t xml:space="preserve">1</w:t>
-      </w:r>
-      <w:r>
-        <w:rPr>
-          <w:rStyle w:val="NormalTok"/>
-        </w:rPr>
-        <w:t xml:space="preserve"> </w:t>
-      </w:r>
-      <w:r>
-        <w:rPr>
-          <w:rStyle w:val="SpecialCharTok"/>
-        </w:rPr>
-        <w:t xml:space="preserve">&amp;</w:t>
-      </w:r>
-      <w:r>
-        <w:rPr>
-          <w:rStyle w:val="NormalTok"/>
-        </w:rPr>
-        <w:t xml:space="preserve"> ethnicity_v3_7</w:t>
-      </w:r>
-      <w:r>
-        <w:rPr>
-          <w:rStyle w:val="SpecialCharTok"/>
-        </w:rPr>
-        <w:t xml:space="preserve">!=</w:t>
-      </w:r>
-      <w:r>
-        <w:rPr>
-          <w:rStyle w:val="DecValTok"/>
-        </w:rPr>
-        <w:t xml:space="preserve">1</w:t>
-      </w:r>
-      <w:r>
-        <w:rPr>
-          <w:rStyle w:val="NormalTok"/>
-        </w:rPr>
-        <w:t xml:space="preserve"> </w:t>
-      </w:r>
-      <w:r>
-        <w:rPr>
-          <w:rStyle w:val="SpecialCharTok"/>
-        </w:rPr>
-        <w:t xml:space="preserve">~</w:t>
-      </w:r>
-      <w:r>
-        <w:rPr>
-          <w:rStyle w:val="NormalTok"/>
-        </w:rPr>
-        <w:t xml:space="preserve"> </w:t>
-      </w:r>
-      <w:r>
-        <w:rPr>
-          <w:rStyle w:val="StringTok"/>
-        </w:rPr>
-        <w:t xml:space="preserve">"White"</w:t>
-      </w:r>
-      <w:r>
-        <w:rPr>
-          <w:rStyle w:val="NormalTok"/>
-        </w:rPr>
-        <w:t xml:space="preserve">,</w:t>
-      </w:r>
-      <w:r>
-        <w:br/>
-      </w:r>
-      <w:r>
-        <w:rPr>
-          <w:rStyle w:val="NormalTok"/>
-        </w:rPr>
-        <w:t xml:space="preserve">   ethnicity_v3_1</w:t>
-      </w:r>
-      <w:r>
-        <w:rPr>
-          <w:rStyle w:val="SpecialCharTok"/>
-        </w:rPr>
-        <w:t xml:space="preserve">!=</w:t>
-      </w:r>
-      <w:r>
-        <w:rPr>
-          <w:rStyle w:val="DecValTok"/>
-        </w:rPr>
-        <w:t xml:space="preserve">1</w:t>
-      </w:r>
-      <w:r>
-        <w:rPr>
-          <w:rStyle w:val="NormalTok"/>
-        </w:rPr>
-        <w:t xml:space="preserve"> </w:t>
-      </w:r>
-      <w:r>
-        <w:rPr>
-          <w:rStyle w:val="SpecialCharTok"/>
-        </w:rPr>
-        <w:t xml:space="preserve">&amp;</w:t>
-      </w:r>
-      <w:r>
-        <w:rPr>
-          <w:rStyle w:val="NormalTok"/>
-        </w:rPr>
-        <w:t xml:space="preserve"> ethnicity_v3_2</w:t>
-      </w:r>
-      <w:r>
-        <w:rPr>
-          <w:rStyle w:val="SpecialCharTok"/>
-        </w:rPr>
-        <w:t xml:space="preserve">!=</w:t>
-      </w:r>
-      <w:r>
-        <w:rPr>
-          <w:rStyle w:val="DecValTok"/>
-        </w:rPr>
-        <w:t xml:space="preserve">1</w:t>
-      </w:r>
-      <w:r>
-        <w:rPr>
-          <w:rStyle w:val="NormalTok"/>
-        </w:rPr>
-        <w:t xml:space="preserve"> </w:t>
-      </w:r>
-      <w:r>
-        <w:rPr>
-          <w:rStyle w:val="SpecialCharTok"/>
-        </w:rPr>
-        <w:t xml:space="preserve">&amp;</w:t>
-      </w:r>
-      <w:r>
-        <w:rPr>
-          <w:rStyle w:val="NormalTok"/>
-        </w:rPr>
-        <w:t xml:space="preserve"> ethnicity_v3_3</w:t>
-      </w:r>
-      <w:r>
-        <w:rPr>
-          <w:rStyle w:val="SpecialCharTok"/>
-        </w:rPr>
-        <w:t xml:space="preserve">!=</w:t>
-      </w:r>
-      <w:r>
-        <w:rPr>
-          <w:rStyle w:val="DecValTok"/>
-        </w:rPr>
-        <w:t xml:space="preserve">1</w:t>
-      </w:r>
-      <w:r>
-        <w:rPr>
-          <w:rStyle w:val="NormalTok"/>
-        </w:rPr>
-        <w:t xml:space="preserve"> </w:t>
-      </w:r>
-      <w:r>
-        <w:rPr>
-          <w:rStyle w:val="SpecialCharTok"/>
-        </w:rPr>
-        <w:t xml:space="preserve">&amp;</w:t>
-      </w:r>
-      <w:r>
-        <w:rPr>
-          <w:rStyle w:val="NormalTok"/>
-        </w:rPr>
-        <w:t xml:space="preserve"> ethnicity_v3_4</w:t>
-      </w:r>
-      <w:r>
-        <w:rPr>
-          <w:rStyle w:val="SpecialCharTok"/>
-        </w:rPr>
-        <w:t xml:space="preserve">!=</w:t>
-      </w:r>
-      <w:r>
-        <w:rPr>
-          <w:rStyle w:val="DecValTok"/>
-        </w:rPr>
-        <w:t xml:space="preserve">1</w:t>
-      </w:r>
-      <w:r>
-        <w:rPr>
-          <w:rStyle w:val="NormalTok"/>
-        </w:rPr>
-        <w:t xml:space="preserve"> </w:t>
-      </w:r>
-      <w:r>
-        <w:rPr>
-          <w:rStyle w:val="SpecialCharTok"/>
-        </w:rPr>
-        <w:t xml:space="preserve">&amp;</w:t>
-      </w:r>
-      <w:r>
-        <w:rPr>
-          <w:rStyle w:val="NormalTok"/>
-        </w:rPr>
-        <w:t xml:space="preserve"> ethnicity_v3_5</w:t>
-      </w:r>
-      <w:r>
-        <w:rPr>
-          <w:rStyle w:val="SpecialCharTok"/>
-        </w:rPr>
-        <w:t xml:space="preserve">!=</w:t>
-      </w:r>
-      <w:r>
-        <w:rPr>
-          <w:rStyle w:val="DecValTok"/>
-        </w:rPr>
-        <w:t xml:space="preserve">1</w:t>
-      </w:r>
-      <w:r>
-        <w:rPr>
-          <w:rStyle w:val="NormalTok"/>
-        </w:rPr>
-        <w:t xml:space="preserve"> </w:t>
-      </w:r>
-      <w:r>
-        <w:rPr>
-          <w:rStyle w:val="SpecialCharTok"/>
-        </w:rPr>
-        <w:t xml:space="preserve">&amp;</w:t>
-      </w:r>
-      <w:r>
-        <w:rPr>
-          <w:rStyle w:val="NormalTok"/>
-        </w:rPr>
-        <w:t xml:space="preserve"> ethnicity_v3_6</w:t>
-      </w:r>
-      <w:r>
-        <w:rPr>
-          <w:rStyle w:val="SpecialCharTok"/>
-        </w:rPr>
-        <w:t xml:space="preserve">==</w:t>
-      </w:r>
-      <w:r>
-        <w:rPr>
-          <w:rStyle w:val="DecValTok"/>
-        </w:rPr>
-        <w:t xml:space="preserve">1</w:t>
-      </w:r>
-      <w:r>
-        <w:rPr>
-          <w:rStyle w:val="NormalTok"/>
-        </w:rPr>
-        <w:t xml:space="preserve"> </w:t>
-      </w:r>
-      <w:r>
-        <w:rPr>
-          <w:rStyle w:val="SpecialCharTok"/>
-        </w:rPr>
-        <w:t xml:space="preserve">&amp;</w:t>
-      </w:r>
-      <w:r>
-        <w:rPr>
-          <w:rStyle w:val="NormalTok"/>
-        </w:rPr>
-        <w:t xml:space="preserve"> ethnicity_v3_7</w:t>
-      </w:r>
-      <w:r>
-        <w:rPr>
-          <w:rStyle w:val="SpecialCharTok"/>
-        </w:rPr>
-        <w:t xml:space="preserve">!=</w:t>
-      </w:r>
-      <w:r>
-        <w:rPr>
-          <w:rStyle w:val="DecValTok"/>
-        </w:rPr>
-        <w:t xml:space="preserve">1</w:t>
-      </w:r>
-      <w:r>
-        <w:rPr>
-          <w:rStyle w:val="NormalTok"/>
-        </w:rPr>
-        <w:t xml:space="preserve"> </w:t>
-      </w:r>
-      <w:r>
-        <w:rPr>
-          <w:rStyle w:val="SpecialCharTok"/>
-        </w:rPr>
-        <w:t xml:space="preserve">~</w:t>
-      </w:r>
-      <w:r>
-        <w:rPr>
-          <w:rStyle w:val="NormalTok"/>
-        </w:rPr>
-        <w:t xml:space="preserve"> </w:t>
-      </w:r>
-      <w:r>
-        <w:rPr>
-          <w:rStyle w:val="StringTok"/>
-        </w:rPr>
-        <w:t xml:space="preserve">"Prefer not to say"</w:t>
-      </w:r>
-      <w:r>
-        <w:rPr>
-          <w:rStyle w:val="NormalTok"/>
-        </w:rPr>
-        <w:t xml:space="preserve">,</w:t>
-      </w:r>
-      <w:r>
-        <w:br/>
-      </w:r>
-      <w:r>
-        <w:rPr>
-          <w:rStyle w:val="NormalTok"/>
-        </w:rPr>
-        <w:t xml:space="preserve">   ethnicity_v3_1</w:t>
-      </w:r>
-      <w:r>
-        <w:rPr>
-          <w:rStyle w:val="SpecialCharTok"/>
-        </w:rPr>
-        <w:t xml:space="preserve">!=</w:t>
-      </w:r>
-      <w:r>
-        <w:rPr>
-          <w:rStyle w:val="DecValTok"/>
-        </w:rPr>
-        <w:t xml:space="preserve">1</w:t>
-      </w:r>
-      <w:r>
-        <w:rPr>
-          <w:rStyle w:val="NormalTok"/>
-        </w:rPr>
-        <w:t xml:space="preserve"> </w:t>
-      </w:r>
-      <w:r>
-        <w:rPr>
-          <w:rStyle w:val="SpecialCharTok"/>
-        </w:rPr>
-        <w:t xml:space="preserve">&amp;</w:t>
-      </w:r>
-      <w:r>
-        <w:rPr>
-          <w:rStyle w:val="NormalTok"/>
-        </w:rPr>
-        <w:t xml:space="preserve"> ethnicity_v3_2</w:t>
-      </w:r>
-      <w:r>
-        <w:rPr>
-          <w:rStyle w:val="SpecialCharTok"/>
-        </w:rPr>
-        <w:t xml:space="preserve">!=</w:t>
-      </w:r>
-      <w:r>
-        <w:rPr>
-          <w:rStyle w:val="DecValTok"/>
-        </w:rPr>
-        <w:t xml:space="preserve">1</w:t>
-      </w:r>
-      <w:r>
-        <w:rPr>
-          <w:rStyle w:val="NormalTok"/>
-        </w:rPr>
-        <w:t xml:space="preserve"> </w:t>
-      </w:r>
-      <w:r>
-        <w:rPr>
-          <w:rStyle w:val="SpecialCharTok"/>
-        </w:rPr>
-        <w:t xml:space="preserve">&amp;</w:t>
-      </w:r>
-      <w:r>
-        <w:rPr>
-          <w:rStyle w:val="NormalTok"/>
-        </w:rPr>
-        <w:t xml:space="preserve"> ethnicity_v3_3</w:t>
-      </w:r>
-      <w:r>
-        <w:rPr>
-          <w:rStyle w:val="SpecialCharTok"/>
-        </w:rPr>
-        <w:t xml:space="preserve">!=</w:t>
-      </w:r>
-      <w:r>
-        <w:rPr>
-          <w:rStyle w:val="DecValTok"/>
-        </w:rPr>
-        <w:t xml:space="preserve">1</w:t>
-      </w:r>
-      <w:r>
-        <w:rPr>
-          <w:rStyle w:val="NormalTok"/>
-        </w:rPr>
-        <w:t xml:space="preserve"> </w:t>
-      </w:r>
-      <w:r>
-        <w:rPr>
-          <w:rStyle w:val="SpecialCharTok"/>
-        </w:rPr>
-        <w:t xml:space="preserve">&amp;</w:t>
-      </w:r>
-      <w:r>
-        <w:rPr>
-          <w:rStyle w:val="NormalTok"/>
-        </w:rPr>
-        <w:t xml:space="preserve"> ethnicity_v3_4</w:t>
-      </w:r>
-      <w:r>
-        <w:rPr>
-          <w:rStyle w:val="SpecialCharTok"/>
-        </w:rPr>
-        <w:t xml:space="preserve">!=</w:t>
-      </w:r>
-      <w:r>
-        <w:rPr>
-          <w:rStyle w:val="DecValTok"/>
-        </w:rPr>
-        <w:t xml:space="preserve">1</w:t>
-      </w:r>
-      <w:r>
-        <w:rPr>
-          <w:rStyle w:val="NormalTok"/>
-        </w:rPr>
-        <w:t xml:space="preserve"> </w:t>
-      </w:r>
-      <w:r>
-        <w:rPr>
-          <w:rStyle w:val="SpecialCharTok"/>
-        </w:rPr>
-        <w:t xml:space="preserve">&amp;</w:t>
-      </w:r>
-      <w:r>
-        <w:rPr>
-          <w:rStyle w:val="NormalTok"/>
-        </w:rPr>
-        <w:t xml:space="preserve"> ethnicity_v3_5</w:t>
-      </w:r>
-      <w:r>
-        <w:rPr>
-          <w:rStyle w:val="SpecialCharTok"/>
-        </w:rPr>
-        <w:t xml:space="preserve">!=</w:t>
-      </w:r>
-      <w:r>
-        <w:rPr>
-          <w:rStyle w:val="DecValTok"/>
-        </w:rPr>
-        <w:t xml:space="preserve">1</w:t>
-      </w:r>
-      <w:r>
-        <w:rPr>
-          <w:rStyle w:val="NormalTok"/>
-        </w:rPr>
-        <w:t xml:space="preserve"> </w:t>
-      </w:r>
-      <w:r>
-        <w:rPr>
-          <w:rStyle w:val="SpecialCharTok"/>
-        </w:rPr>
-        <w:t xml:space="preserve">&amp;</w:t>
-      </w:r>
-      <w:r>
-        <w:rPr>
-          <w:rStyle w:val="NormalTok"/>
-        </w:rPr>
-        <w:t xml:space="preserve"> ethnicity_v3_6</w:t>
-      </w:r>
-      <w:r>
-        <w:rPr>
-          <w:rStyle w:val="SpecialCharTok"/>
-        </w:rPr>
-        <w:t xml:space="preserve">!=</w:t>
-      </w:r>
-      <w:r>
-        <w:rPr>
-          <w:rStyle w:val="DecValTok"/>
-        </w:rPr>
-        <w:t xml:space="preserve">1</w:t>
-      </w:r>
-      <w:r>
-        <w:rPr>
-          <w:rStyle w:val="NormalTok"/>
-        </w:rPr>
-        <w:t xml:space="preserve"> </w:t>
-      </w:r>
-      <w:r>
-        <w:rPr>
-          <w:rStyle w:val="SpecialCharTok"/>
-        </w:rPr>
-        <w:t xml:space="preserve">&amp;</w:t>
-      </w:r>
-      <w:r>
-        <w:rPr>
-          <w:rStyle w:val="NormalTok"/>
-        </w:rPr>
-        <w:t xml:space="preserve"> ethnicity_v3_7</w:t>
-      </w:r>
-      <w:r>
-        <w:rPr>
-          <w:rStyle w:val="SpecialCharTok"/>
-        </w:rPr>
-        <w:t xml:space="preserve">==</w:t>
-      </w:r>
-      <w:r>
-        <w:rPr>
-          <w:rStyle w:val="DecValTok"/>
-        </w:rPr>
-        <w:t xml:space="preserve">1</w:t>
-      </w:r>
-      <w:r>
-        <w:rPr>
-          <w:rStyle w:val="NormalTok"/>
-        </w:rPr>
-        <w:t xml:space="preserve"> </w:t>
-      </w:r>
-      <w:r>
-        <w:rPr>
-          <w:rStyle w:val="SpecialCharTok"/>
-        </w:rPr>
-        <w:t xml:space="preserve">~</w:t>
-      </w:r>
-      <w:r>
-        <w:rPr>
-          <w:rStyle w:val="NormalTok"/>
-        </w:rPr>
-        <w:t xml:space="preserve"> </w:t>
-      </w:r>
-      <w:r>
-        <w:rPr>
-          <w:rStyle w:val="StringTok"/>
-        </w:rPr>
-        <w:t xml:space="preserve">"Additional racial/ ethnic identity"</w:t>
-      </w:r>
-      <w:r>
-        <w:rPr>
-          <w:rStyle w:val="NormalTok"/>
-        </w:rPr>
-        <w:t xml:space="preserve">))</w:t>
-      </w:r>
-      <w:r>
-        <w:br/>
-      </w:r>
-      <w:r>
-        <w:rPr>
-          <w:rStyle w:val="NormalTok"/>
-        </w:rPr>
-        <w:t xml:space="preserve">network_data_2021</w:t>
-      </w:r>
-      <w:r>
-        <w:rPr>
-          <w:rStyle w:val="OtherTok"/>
-        </w:rPr>
-        <w:t xml:space="preserve">&lt;-</w:t>
-      </w:r>
-      <w:r>
-        <w:rPr>
-          <w:rStyle w:val="NormalTok"/>
-        </w:rPr>
-        <w:t xml:space="preserve">network_data_2021</w:t>
-      </w:r>
-      <w:r>
-        <w:rPr>
-          <w:rStyle w:val="SpecialCharTok"/>
-        </w:rPr>
-        <w:t xml:space="preserve">%&gt;%</w:t>
-      </w:r>
-      <w:r>
-        <w:br/>
-      </w:r>
-      <w:r>
-        <w:rPr>
-          <w:rStyle w:val="NormalTok"/>
-        </w:rPr>
-        <w:t xml:space="preserve">  </w:t>
-      </w:r>
-      <w:r>
-        <w:rPr>
-          <w:rStyle w:val="FunctionTok"/>
-        </w:rPr>
-        <w:t xml:space="preserve">mutate</w:t>
-      </w:r>
-      <w:r>
-        <w:rPr>
-          <w:rStyle w:val="NormalTok"/>
-        </w:rPr>
-        <w:t xml:space="preserve">(</w:t>
-      </w:r>
-      <w:r>
-        <w:rPr>
-          <w:rStyle w:val="StringTok"/>
-        </w:rPr>
-        <w:t xml:space="preserve">"race_ethnicity"</w:t>
-      </w:r>
-      <w:r>
-        <w:rPr>
-          <w:rStyle w:val="OtherTok"/>
-        </w:rPr>
-        <w:t xml:space="preserve">=</w:t>
-      </w:r>
-      <w:r>
-        <w:rPr>
-          <w:rStyle w:val="FunctionTok"/>
-        </w:rPr>
-        <w:t xml:space="preserve">replace_na</w:t>
-      </w:r>
-      <w:r>
-        <w:rPr>
-          <w:rStyle w:val="NormalTok"/>
-        </w:rPr>
-        <w:t xml:space="preserve">(race_ethnicity, </w:t>
-      </w:r>
-      <w:r>
-        <w:rPr>
-          <w:rStyle w:val="StringTok"/>
-        </w:rPr>
-        <w:t xml:space="preserve">"Multiple racial/ ethnic identities"</w:t>
-      </w:r>
-      <w:r>
-        <w:rPr>
-          <w:rStyle w:val="NormalTok"/>
-        </w:rPr>
-        <w:t xml:space="preserve">))</w:t>
-      </w:r>
-      <w:r>
-        <w:br/>
-      </w:r>
-      <w:r>
-        <w:rPr>
-          <w:rStyle w:val="NormalTok"/>
-        </w:rPr>
-        <w:t xml:space="preserve">network_data_2021</w:t>
-      </w:r>
-      <w:r>
-        <w:rPr>
-          <w:rStyle w:val="SpecialCharTok"/>
-        </w:rPr>
-        <w:t xml:space="preserve">$</w:t>
-      </w:r>
-      <w:r>
-        <w:rPr>
-          <w:rStyle w:val="NormalTok"/>
-        </w:rPr>
-        <w:t xml:space="preserve">race_ethnicity</w:t>
-      </w:r>
-      <w:r>
-        <w:rPr>
-          <w:rStyle w:val="OtherTok"/>
-        </w:rPr>
-        <w:t xml:space="preserve">&lt;-</w:t>
-      </w:r>
-      <w:r>
-        <w:rPr>
-          <w:rStyle w:val="FunctionTok"/>
-        </w:rPr>
-        <w:t xml:space="preserve">factor</w:t>
-      </w:r>
-      <w:r>
-        <w:rPr>
-          <w:rStyle w:val="NormalTok"/>
-        </w:rPr>
-        <w:t xml:space="preserve">(network_data_2021</w:t>
-      </w:r>
-      <w:r>
-        <w:rPr>
-          <w:rStyle w:val="SpecialCharTok"/>
-        </w:rPr>
-        <w:t xml:space="preserve">$</w:t>
-      </w:r>
-      <w:r>
-        <w:rPr>
-          <w:rStyle w:val="NormalTok"/>
-        </w:rPr>
-        <w:t xml:space="preserve">race_ethnicity,</w:t>
-      </w:r>
-      <w:r>
-        <w:br/>
-      </w:r>
-      <w:r>
-        <w:rPr>
-          <w:rStyle w:val="NormalTok"/>
-        </w:rPr>
-        <w:t xml:space="preserve">                                         </w:t>
-      </w:r>
-      <w:r>
-        <w:rPr>
-          <w:rStyle w:val="AttributeTok"/>
-        </w:rPr>
-        <w:t xml:space="preserve">levels=</w:t>
-      </w:r>
-      <w:r>
-        <w:rPr>
-          <w:rStyle w:val="FunctionTok"/>
-        </w:rPr>
-        <w:t xml:space="preserve">c</w:t>
-      </w:r>
-      <w:r>
-        <w:rPr>
-          <w:rStyle w:val="NormalTok"/>
-        </w:rPr>
-        <w:t xml:space="preserve">(</w:t>
-      </w:r>
-      <w:r>
-        <w:rPr>
-          <w:rStyle w:val="StringTok"/>
-        </w:rPr>
-        <w:t xml:space="preserve">"Prefer not to say"</w:t>
-      </w:r>
-      <w:r>
-        <w:rPr>
-          <w:rStyle w:val="NormalTok"/>
-        </w:rPr>
-        <w:t xml:space="preserve">, </w:t>
-      </w:r>
-      <w:r>
-        <w:rPr>
-          <w:rStyle w:val="StringTok"/>
-        </w:rPr>
-        <w:t xml:space="preserve">"Additional racial/ethnic identity"</w:t>
-      </w:r>
-      <w:r>
-        <w:rPr>
-          <w:rStyle w:val="NormalTok"/>
-        </w:rPr>
-        <w:t xml:space="preserve">, </w:t>
-      </w:r>
-      <w:r>
-        <w:rPr>
-          <w:rStyle w:val="StringTok"/>
-        </w:rPr>
-        <w:t xml:space="preserve">"Multiple racial/ethnic identities"</w:t>
-      </w:r>
-      <w:r>
-        <w:rPr>
-          <w:rStyle w:val="NormalTok"/>
-        </w:rPr>
-        <w:t xml:space="preserve">, </w:t>
-      </w:r>
-      <w:r>
-        <w:rPr>
-          <w:rStyle w:val="StringTok"/>
-        </w:rPr>
-        <w:t xml:space="preserve">"White"</w:t>
-      </w:r>
-      <w:r>
-        <w:rPr>
-          <w:rStyle w:val="NormalTok"/>
-        </w:rPr>
-        <w:t xml:space="preserve">, </w:t>
-      </w:r>
-      <w:r>
-        <w:rPr>
-          <w:rStyle w:val="StringTok"/>
-        </w:rPr>
-        <w:t xml:space="preserve">"Native American/ First Nation"</w:t>
-      </w:r>
-      <w:r>
-        <w:rPr>
-          <w:rStyle w:val="NormalTok"/>
-        </w:rPr>
-        <w:t xml:space="preserve">, </w:t>
-      </w:r>
-      <w:r>
-        <w:rPr>
-          <w:rStyle w:val="StringTok"/>
-        </w:rPr>
-        <w:t xml:space="preserve">"Asian/ Hawaiian/ Pacific Islander"</w:t>
-      </w:r>
-      <w:r>
-        <w:rPr>
-          <w:rStyle w:val="NormalTok"/>
-        </w:rPr>
-        <w:t xml:space="preserve">, </w:t>
-      </w:r>
-      <w:r>
-        <w:rPr>
-          <w:rStyle w:val="StringTok"/>
-        </w:rPr>
-        <w:t xml:space="preserve">"Hispanic/ Latino/ Latina/ Latinx"</w:t>
-      </w:r>
-      <w:r>
-        <w:rPr>
-          <w:rStyle w:val="NormalTok"/>
-        </w:rPr>
-        <w:t xml:space="preserve">, </w:t>
-      </w:r>
-      <w:r>
-        <w:rPr>
-          <w:rStyle w:val="StringTok"/>
-        </w:rPr>
-        <w:t xml:space="preserve">"Black/ African American"</w:t>
-      </w:r>
-      <w:r>
-        <w:rPr>
-          <w:rStyle w:val="NormalTok"/>
-        </w:rPr>
-        <w:t xml:space="preserve">))</w:t>
-      </w:r>
-      <w:r>
-        <w:br/>
-      </w:r>
-      <w:r>
-        <w:br/>
-      </w:r>
-      <w:r>
-        <w:rPr>
-          <w:rStyle w:val="FunctionTok"/>
-        </w:rPr>
-        <w:t xml:space="preserve">is.factor</w:t>
-      </w:r>
-      <w:r>
-        <w:rPr>
-          <w:rStyle w:val="NormalTok"/>
-        </w:rPr>
-        <w:t xml:space="preserve">(network_data_2021</w:t>
-      </w:r>
-      <w:r>
-        <w:rPr>
-          <w:rStyle w:val="SpecialCharTok"/>
-        </w:rPr>
-        <w:t xml:space="preserve">$</w:t>
-      </w:r>
-      <w:r>
-        <w:rPr>
-          <w:rStyle w:val="NormalTok"/>
-        </w:rPr>
-        <w:t xml:space="preserve">race_ethnicity)</w:t>
-      </w:r>
-    </w:p>
-    <w:p>
-      <w:pPr>
-        <w:pStyle w:val="SourceCode"/>
-      </w:pPr>
-      <w:r>
-        <w:rPr>
-          <w:rStyle w:val="VerbatimChar"/>
-        </w:rPr>
-        <w:t xml:space="preserve">## [1] TRUE</w:t>
-      </w:r>
-    </w:p>
-    <w:p>
-      <w:pPr>
-        <w:pStyle w:val="SourceCode"/>
-      </w:pPr>
-      <w:r>
-        <w:rPr>
-          <w:rStyle w:val="NormalTok"/>
-        </w:rPr>
-        <w:t xml:space="preserve">specific_network_data_2021</w:t>
-      </w:r>
-      <w:r>
-        <w:rPr>
-          <w:rStyle w:val="OtherTok"/>
-        </w:rPr>
-        <w:t xml:space="preserve">&lt;-</w:t>
-      </w:r>
-      <w:r>
-        <w:rPr>
-          <w:rStyle w:val="NormalTok"/>
-        </w:rPr>
-        <w:t xml:space="preserve">network_data_2021</w:t>
-      </w:r>
-      <w:r>
-        <w:rPr>
-          <w:rStyle w:val="SpecialCharTok"/>
-        </w:rPr>
-        <w:t xml:space="preserve">%&gt;%</w:t>
-      </w:r>
-      <w:r>
-        <w:br/>
-      </w:r>
-      <w:r>
-        <w:rPr>
-          <w:rStyle w:val="NormalTok"/>
-        </w:rPr>
-        <w:t xml:space="preserve">  </w:t>
-      </w:r>
-      <w:r>
-        <w:rPr>
-          <w:rStyle w:val="FunctionTok"/>
-        </w:rPr>
-        <w:t xml:space="preserve">filter</w:t>
-      </w:r>
-      <w:r>
-        <w:rPr>
-          <w:rStyle w:val="NormalTok"/>
-        </w:rPr>
-        <w:t xml:space="preserve">(network_name</w:t>
-      </w:r>
-      <w:r>
-        <w:rPr>
-          <w:rStyle w:val="SpecialCharTok"/>
-        </w:rPr>
-        <w:t xml:space="preserve">==</w:t>
-      </w:r>
-      <w:r>
-        <w:rPr>
-          <w:rStyle w:val="NormalTok"/>
-        </w:rPr>
-        <w:t xml:space="preserve">params</w:t>
-      </w:r>
-      <w:r>
-        <w:rPr>
-          <w:rStyle w:val="SpecialCharTok"/>
-        </w:rPr>
-        <w:t xml:space="preserve">$</w:t>
-      </w:r>
-      <w:r>
-        <w:rPr>
-          <w:rStyle w:val="NormalTok"/>
-        </w:rPr>
-        <w:t xml:space="preserve">network_name)</w:t>
-      </w:r>
-      <w:r>
-        <w:br/>
-      </w:r>
-      <w:r>
-        <w:rPr>
-          <w:rStyle w:val="NormalTok"/>
-        </w:rPr>
-        <w:t xml:space="preserve">race_data</w:t>
-      </w:r>
-      <w:r>
-        <w:rPr>
-          <w:rStyle w:val="OtherTok"/>
-        </w:rPr>
-        <w:t xml:space="preserve">&lt;-</w:t>
-      </w:r>
-      <w:r>
-        <w:rPr>
-          <w:rStyle w:val="NormalTok"/>
-        </w:rPr>
-        <w:t xml:space="preserve">specific_network_data_2021</w:t>
-      </w:r>
-      <w:r>
-        <w:rPr>
-          <w:rStyle w:val="SpecialCharTok"/>
-        </w:rPr>
-        <w:t xml:space="preserve">%&gt;%</w:t>
-      </w:r>
-      <w:r>
-        <w:br/>
-      </w:r>
-      <w:r>
-        <w:rPr>
-          <w:rStyle w:val="NormalTok"/>
-        </w:rPr>
-        <w:t xml:space="preserve">  </w:t>
-      </w:r>
-      <w:r>
-        <w:rPr>
-          <w:rStyle w:val="FunctionTok"/>
-        </w:rPr>
-        <w:t xml:space="preserve">drop_na</w:t>
-      </w:r>
-      <w:r>
-        <w:rPr>
-          <w:rStyle w:val="NormalTok"/>
-        </w:rPr>
-        <w:t xml:space="preserve">(ethnicity_v3)</w:t>
-      </w:r>
-      <w:r>
-        <w:rPr>
-          <w:rStyle w:val="SpecialCharTok"/>
-        </w:rPr>
-        <w:t xml:space="preserve">%&gt;%</w:t>
-      </w:r>
-      <w:r>
-        <w:br/>
-      </w:r>
-      <w:r>
-        <w:rPr>
-          <w:rStyle w:val="NormalTok"/>
-        </w:rPr>
-        <w:t xml:space="preserve">  </w:t>
-      </w:r>
-      <w:r>
-        <w:rPr>
-          <w:rStyle w:val="FunctionTok"/>
-        </w:rPr>
-        <w:t xml:space="preserve">mutate</w:t>
-      </w:r>
-      <w:r>
-        <w:rPr>
-          <w:rStyle w:val="NormalTok"/>
-        </w:rPr>
-        <w:t xml:space="preserve">(</w:t>
-      </w:r>
-      <w:r>
-        <w:rPr>
-          <w:rStyle w:val="AttributeTok"/>
-        </w:rPr>
-        <w:t xml:space="preserve">Total=</w:t>
-      </w:r>
-      <w:r>
-        <w:rPr>
-          <w:rStyle w:val="FunctionTok"/>
-        </w:rPr>
-        <w:t xml:space="preserve">length</w:t>
-      </w:r>
-      <w:r>
-        <w:rPr>
-          <w:rStyle w:val="NormalTok"/>
-        </w:rPr>
-        <w:t xml:space="preserve">(ethnicity_v3))</w:t>
-      </w:r>
-      <w:r>
-        <w:br/>
-      </w:r>
-      <w:r>
-        <w:br/>
-      </w:r>
-      <w:r>
-        <w:rPr>
-          <w:rStyle w:val="NormalTok"/>
-        </w:rPr>
-        <w:t xml:space="preserve">tab_re</w:t>
-      </w:r>
-      <w:r>
-        <w:rPr>
-          <w:rStyle w:val="OtherTok"/>
-        </w:rPr>
-        <w:t xml:space="preserve">&lt;-</w:t>
-      </w:r>
-      <w:r>
-        <w:rPr>
-          <w:rStyle w:val="NormalTok"/>
-        </w:rPr>
-        <w:t xml:space="preserve">race_data</w:t>
-      </w:r>
-      <w:r>
-        <w:rPr>
-          <w:rStyle w:val="SpecialCharTok"/>
-        </w:rPr>
-        <w:t xml:space="preserve">%&gt;%</w:t>
-      </w:r>
-      <w:r>
-        <w:br/>
-      </w:r>
-      <w:r>
-        <w:rPr>
-          <w:rStyle w:val="NormalTok"/>
-        </w:rPr>
-        <w:t xml:space="preserve">  </w:t>
-      </w:r>
-      <w:r>
-        <w:rPr>
-          <w:rStyle w:val="FunctionTok"/>
-        </w:rPr>
-        <w:t xml:space="preserve">group_by</w:t>
-      </w:r>
-      <w:r>
-        <w:rPr>
-          <w:rStyle w:val="NormalTok"/>
-        </w:rPr>
-        <w:t xml:space="preserve">(race_ethnicity)</w:t>
-      </w:r>
-      <w:r>
-        <w:rPr>
-          <w:rStyle w:val="SpecialCharTok"/>
-        </w:rPr>
-        <w:t xml:space="preserve">%&gt;%</w:t>
-      </w:r>
-      <w:r>
-        <w:br/>
-      </w:r>
-      <w:r>
-        <w:rPr>
-          <w:rStyle w:val="NormalTok"/>
-        </w:rPr>
-        <w:t xml:space="preserve">  </w:t>
-      </w:r>
-      <w:r>
-        <w:rPr>
-          <w:rStyle w:val="FunctionTok"/>
-        </w:rPr>
-        <w:t xml:space="preserve">summarize</w:t>
-      </w:r>
-      <w:r>
-        <w:rPr>
-          <w:rStyle w:val="NormalTok"/>
-        </w:rPr>
-        <w:t xml:space="preserve">(</w:t>
-      </w:r>
-      <w:r>
-        <w:rPr>
-          <w:rStyle w:val="AttributeTok"/>
-        </w:rPr>
-        <w:t xml:space="preserve">Freq=</w:t>
-      </w:r>
-      <w:r>
-        <w:rPr>
-          <w:rStyle w:val="FunctionTok"/>
-        </w:rPr>
-        <w:t xml:space="preserve">n</w:t>
-      </w:r>
-      <w:r>
-        <w:rPr>
-          <w:rStyle w:val="NormalTok"/>
-        </w:rPr>
-        <w:t xml:space="preserve">())</w:t>
-      </w:r>
-      <w:r>
-        <w:rPr>
-          <w:rStyle w:val="SpecialCharTok"/>
-        </w:rPr>
-        <w:t xml:space="preserve">%&gt;%</w:t>
-      </w:r>
-      <w:r>
-        <w:br/>
-      </w:r>
-      <w:r>
-        <w:rPr>
-          <w:rStyle w:val="NormalTok"/>
-        </w:rPr>
-        <w:t xml:space="preserve">  </w:t>
-      </w:r>
-      <w:r>
-        <w:rPr>
-          <w:rStyle w:val="FunctionTok"/>
-        </w:rPr>
-        <w:t xml:space="preserve">mutate</w:t>
-      </w:r>
-      <w:r>
-        <w:rPr>
-          <w:rStyle w:val="NormalTok"/>
-        </w:rPr>
-        <w:t xml:space="preserve">(</w:t>
-      </w:r>
-      <w:r>
-        <w:rPr>
-          <w:rStyle w:val="AttributeTok"/>
-        </w:rPr>
-        <w:t xml:space="preserve">Prop=</w:t>
-      </w:r>
-      <w:r>
-        <w:rPr>
-          <w:rStyle w:val="NormalTok"/>
-        </w:rPr>
-        <w:t xml:space="preserve">Freq</w:t>
-      </w:r>
-      <w:r>
-        <w:rPr>
-          <w:rStyle w:val="SpecialCharTok"/>
-        </w:rPr>
-        <w:t xml:space="preserve">/</w:t>
-      </w:r>
-      <w:r>
-        <w:rPr>
-          <w:rStyle w:val="FunctionTok"/>
-        </w:rPr>
-        <w:t xml:space="preserve">sum</w:t>
-      </w:r>
-      <w:r>
-        <w:rPr>
-          <w:rStyle w:val="NormalTok"/>
-        </w:rPr>
-        <w:t xml:space="preserve">(Freq))</w:t>
-      </w:r>
-      <w:r>
-        <w:rPr>
-          <w:rStyle w:val="SpecialCharTok"/>
-        </w:rPr>
-        <w:t xml:space="preserve">%&gt;%</w:t>
-      </w:r>
-      <w:r>
-        <w:br/>
-      </w:r>
-      <w:r>
-        <w:rPr>
-          <w:rStyle w:val="NormalTok"/>
-        </w:rPr>
-        <w:t xml:space="preserve">  </w:t>
-      </w:r>
-      <w:r>
-        <w:rPr>
-          <w:rStyle w:val="FunctionTok"/>
-        </w:rPr>
-        <w:t xml:space="preserve">mutate</w:t>
-      </w:r>
-      <w:r>
-        <w:rPr>
-          <w:rStyle w:val="NormalTok"/>
-        </w:rPr>
-        <w:t xml:space="preserve">(</w:t>
-      </w:r>
-      <w:r>
-        <w:rPr>
-          <w:rStyle w:val="AttributeTok"/>
-        </w:rPr>
-        <w:t xml:space="preserve">Pct=</w:t>
-      </w:r>
-      <w:r>
-        <w:rPr>
-          <w:rStyle w:val="NormalTok"/>
-        </w:rPr>
-        <w:t xml:space="preserve">(</w:t>
-      </w:r>
-      <w:r>
-        <w:rPr>
-          <w:rStyle w:val="FunctionTok"/>
-        </w:rPr>
-        <w:t xml:space="preserve">percent</w:t>
-      </w:r>
-      <w:r>
-        <w:rPr>
-          <w:rStyle w:val="NormalTok"/>
-        </w:rPr>
-        <w:t xml:space="preserve">(Prop, </w:t>
-      </w:r>
-      <w:r>
-        <w:rPr>
-          <w:rStyle w:val="AttributeTok"/>
-        </w:rPr>
-        <w:t xml:space="preserve">accuracy=</w:t>
-      </w:r>
-      <w:r>
-        <w:rPr>
-          <w:rStyle w:val="DecValTok"/>
-        </w:rPr>
-        <w:t xml:space="preserve">1</w:t>
-      </w:r>
-      <w:r>
-        <w:rPr>
-          <w:rStyle w:val="NormalTok"/>
-        </w:rPr>
-        <w:t xml:space="preserve">)))</w:t>
-      </w:r>
-      <w:r>
-        <w:rPr>
-          <w:rStyle w:val="SpecialCharTok"/>
-        </w:rPr>
-        <w:t xml:space="preserve">%&gt;%</w:t>
-      </w:r>
-      <w:r>
-        <w:br/>
-      </w:r>
-      <w:r>
-        <w:rPr>
-          <w:rStyle w:val="NormalTok"/>
-        </w:rPr>
-        <w:t xml:space="preserve">  </w:t>
-      </w:r>
-      <w:r>
-        <w:rPr>
-          <w:rStyle w:val="FunctionTok"/>
-        </w:rPr>
-        <w:t xml:space="preserve">ungroup</w:t>
-      </w:r>
-      <w:r>
-        <w:rPr>
-          <w:rStyle w:val="NormalTok"/>
-        </w:rPr>
-        <w:t xml:space="preserve">()</w:t>
-      </w:r>
-      <w:r>
-        <w:rPr>
-          <w:rStyle w:val="SpecialCharTok"/>
-        </w:rPr>
-        <w:t xml:space="preserve">%&gt;%</w:t>
-      </w:r>
-      <w:r>
-        <w:br/>
-      </w:r>
-      <w:r>
-        <w:rPr>
-          <w:rStyle w:val="NormalTok"/>
-        </w:rPr>
-        <w:t xml:space="preserve">  </w:t>
-      </w:r>
-      <w:r>
-        <w:rPr>
-          <w:rStyle w:val="FunctionTok"/>
-        </w:rPr>
-        <w:t xml:space="preserve">complete</w:t>
-      </w:r>
-      <w:r>
-        <w:rPr>
-          <w:rStyle w:val="NormalTok"/>
-        </w:rPr>
-        <w:t xml:space="preserve">(race_ethnicity,</w:t>
-      </w:r>
-      <w:r>
-        <w:br/>
-      </w:r>
-      <w:r>
-        <w:rPr>
-          <w:rStyle w:val="NormalTok"/>
-        </w:rPr>
-        <w:t xml:space="preserve">           </w:t>
-      </w:r>
-      <w:r>
-        <w:rPr>
-          <w:rStyle w:val="AttributeTok"/>
-        </w:rPr>
-        <w:t xml:space="preserve">fill=</w:t>
-      </w:r>
-      <w:r>
-        <w:rPr>
-          <w:rStyle w:val="FunctionTok"/>
-        </w:rPr>
-        <w:t xml:space="preserve">list</w:t>
-      </w:r>
-      <w:r>
-        <w:rPr>
-          <w:rStyle w:val="NormalTok"/>
-        </w:rPr>
-        <w:t xml:space="preserve">(</w:t>
-      </w:r>
-      <w:r>
-        <w:rPr>
-          <w:rStyle w:val="AttributeTok"/>
-        </w:rPr>
-        <w:t xml:space="preserve">Freq=</w:t>
-      </w:r>
-      <w:r>
-        <w:rPr>
-          <w:rStyle w:val="DecValTok"/>
-        </w:rPr>
-        <w:t xml:space="preserve">0</w:t>
-      </w:r>
-      <w:r>
-        <w:rPr>
-          <w:rStyle w:val="NormalTok"/>
-        </w:rPr>
-        <w:t xml:space="preserve">, </w:t>
-      </w:r>
-      <w:r>
-        <w:rPr>
-          <w:rStyle w:val="AttributeTok"/>
-        </w:rPr>
-        <w:t xml:space="preserve">Prop=</w:t>
-      </w:r>
-      <w:r>
-        <w:rPr>
-          <w:rStyle w:val="DecValTok"/>
-        </w:rPr>
-        <w:t xml:space="preserve">0</w:t>
-      </w:r>
-      <w:r>
-        <w:rPr>
-          <w:rStyle w:val="NormalTok"/>
-        </w:rPr>
-        <w:t xml:space="preserve">, </w:t>
-      </w:r>
-      <w:r>
-        <w:rPr>
-          <w:rStyle w:val="AttributeTok"/>
-        </w:rPr>
-        <w:t xml:space="preserve">Pct=</w:t>
-      </w:r>
-      <w:r>
-        <w:rPr>
-          <w:rStyle w:val="DecValTok"/>
-        </w:rPr>
-        <w:t xml:space="preserve">0</w:t>
-      </w:r>
-      <w:r>
-        <w:rPr>
-          <w:rStyle w:val="NormalTok"/>
-        </w:rPr>
-        <w:t xml:space="preserve">))</w:t>
-      </w:r>
-      <w:r>
-        <w:br/>
-      </w:r>
-      <w:r>
-        <w:br/>
-      </w:r>
-      <w:r>
-        <w:rPr>
-          <w:rStyle w:val="NormalTok"/>
-        </w:rPr>
-        <w:t xml:space="preserve">tab_re</w:t>
-      </w:r>
-    </w:p>
-    <w:tbl>
-      <w:tblPr>
-        <w:tblStyle w:val="Table"/>
-        <w:tblLayout w:type="autofit"/>
-        <w:jc w:val="center"/>
-        <w:tblLook w:firstRow="1" w:lastRow="0" w:firstColumn="0" w:lastColumn="0" w:noHBand="0" w:noVBand="1"/>
-      </w:tblPr>
-      <w:tr>
-        <w:trPr>
-          <w:tblHeader/>
-        </w:trPr>
-        <w:tc>
-          <w:p>
-            <w:pPr>
-              <w:pStyle w:val="Normal"/>
-            </w:pPr>
-            <w:r>
-              <w:t>race_ethnicity</w:t>
-            </w:r>
-          </w:p>
-        </w:tc>
-        <w:tc>
-          <w:p>
-            <w:pPr>
-              <w:pStyle w:val="Normal"/>
-            </w:pPr>
-            <w:r>
-              <w:t>Freq</w:t>
-            </w:r>
-          </w:p>
-        </w:tc>
-        <w:tc>
-          <w:p>
-            <w:pPr>
-              <w:pStyle w:val="Normal"/>
-            </w:pPr>
-            <w:r>
-              <w:t>Prop</w:t>
-            </w:r>
-          </w:p>
-        </w:tc>
-        <w:tc>
-          <w:p>
-            <w:pPr>
-              <w:pStyle w:val="Normal"/>
-            </w:pPr>
-            <w:r>
-              <w:t>Pct</w:t>
-            </w:r>
-          </w:p>
-        </w:tc>
-      </w:tr>
-      <w:tr>
-        <w:tc>
-          <w:p>
-            <w:pPr>
-              <w:pStyle w:val="Normal"/>
-            </w:pPr>
-            <w:r>
-              <w:t>Prefer not to say</w:t>
-            </w:r>
-          </w:p>
-        </w:tc>
-        <w:tc>
-          <w:p>
-            <w:pPr>
-              <w:pStyle w:val="Normal"/>
-            </w:pPr>
-            <w:r>
-              <w:t>9</w:t>
-            </w:r>
-          </w:p>
-        </w:tc>
-        <w:tc>
-          <w:p>
-            <w:pPr>
-              <w:pStyle w:val="Normal"/>
-            </w:pPr>
-            <w:r>
-              <w:t>0.08181818</w:t>
-            </w:r>
-          </w:p>
-        </w:tc>
-        <w:tc>
-          <w:p>
-            <w:pPr>
-              <w:pStyle w:val="Normal"/>
-            </w:pPr>
-            <w:r>
-              <w:t>8%</w:t>
-            </w:r>
-          </w:p>
-        </w:tc>
-      </w:tr>
-      <w:tr>
-        <w:tc>
-          <w:p>
-            <w:pPr>
-              <w:pStyle w:val="Normal"/>
-            </w:pPr>
-            <w:r>
-              <w:t>Additional racial/ethnic identity</w:t>
-            </w:r>
-          </w:p>
-        </w:tc>
-        <w:tc>
-          <w:p>
-            <w:pPr>
-              <w:pStyle w:val="Normal"/>
-            </w:pPr>
-            <w:r>
-              <w:t>0</w:t>
-            </w:r>
-          </w:p>
-        </w:tc>
-        <w:tc>
-          <w:p>
-            <w:pPr>
-              <w:pStyle w:val="Normal"/>
-            </w:pPr>
-            <w:r>
-              <w:t>0.00000000</w:t>
-            </w:r>
-          </w:p>
-        </w:tc>
-        <w:tc>
-          <w:p>
-            <w:pPr>
-              <w:pStyle w:val="Normal"/>
-            </w:pPr>
-            <w:r>
-              <w:t>0</w:t>
-            </w:r>
-          </w:p>
-        </w:tc>
-      </w:tr>
-      <w:tr>
-        <w:tc>
-          <w:p>
-            <w:pPr>
-              <w:pStyle w:val="Normal"/>
-            </w:pPr>
-            <w:r>
-              <w:t>Multiple racial/ethnic identities</w:t>
-            </w:r>
-          </w:p>
-        </w:tc>
-        <w:tc>
-          <w:p>
-            <w:pPr>
-              <w:pStyle w:val="Normal"/>
-            </w:pPr>
-            <w:r>
-              <w:t>0</w:t>
-            </w:r>
-          </w:p>
-        </w:tc>
-        <w:tc>
-          <w:p>
-            <w:pPr>
-              <w:pStyle w:val="Normal"/>
-            </w:pPr>
-            <w:r>
-              <w:t>0.00000000</w:t>
-            </w:r>
-          </w:p>
-        </w:tc>
-        <w:tc>
-          <w:p>
-            <w:pPr>
-              <w:pStyle w:val="Normal"/>
-            </w:pPr>
-            <w:r>
-              <w:t>0</w:t>
-            </w:r>
-          </w:p>
-        </w:tc>
-      </w:tr>
-      <w:tr>
-        <w:tc>
-          <w:p>
-            <w:pPr>
-              <w:pStyle w:val="Normal"/>
-            </w:pPr>
-            <w:r>
-              <w:t>White</w:t>
-            </w:r>
-          </w:p>
-        </w:tc>
-        <w:tc>
-          <w:p>
-            <w:pPr>
-              <w:pStyle w:val="Normal"/>
-            </w:pPr>
-            <w:r>
-              <w:t>29</w:t>
-            </w:r>
-          </w:p>
-        </w:tc>
-        <w:tc>
-          <w:p>
-            <w:pPr>
-              <w:pStyle w:val="Normal"/>
-            </w:pPr>
-            <w:r>
-              <w:t>0.26363636</w:t>
-            </w:r>
-          </w:p>
-        </w:tc>
-        <w:tc>
-          <w:p>
-            <w:pPr>
-              <w:pStyle w:val="Normal"/>
-            </w:pPr>
-            <w:r>
-              <w:t>26%</w:t>
-            </w:r>
-          </w:p>
-        </w:tc>
-      </w:tr>
-      <w:tr>
-        <w:tc>
-          <w:p>
-            <w:pPr>
-              <w:pStyle w:val="Normal"/>
-            </w:pPr>
-            <w:r>
-              <w:t>Native American/ First Nation</w:t>
-            </w:r>
-          </w:p>
-        </w:tc>
-        <w:tc>
-          <w:p>
-            <w:pPr>
-              <w:pStyle w:val="Normal"/>
-            </w:pPr>
-            <w:r>
-              <w:t>0</w:t>
-            </w:r>
-          </w:p>
-        </w:tc>
-        <w:tc>
-          <w:p>
-            <w:pPr>
-              <w:pStyle w:val="Normal"/>
-            </w:pPr>
-            <w:r>
-              <w:t>0.00000000</w:t>
-            </w:r>
-          </w:p>
-        </w:tc>
-        <w:tc>
-          <w:p>
-            <w:pPr>
-              <w:pStyle w:val="Normal"/>
-            </w:pPr>
-            <w:r>
-              <w:t>0</w:t>
-            </w:r>
-          </w:p>
-        </w:tc>
-      </w:tr>
-      <w:tr>
-        <w:tc>
-          <w:p>
-            <w:pPr>
-              <w:pStyle w:val="Normal"/>
-            </w:pPr>
-            <w:r>
-              <w:t>Asian/ Hawaiian/ Pacific Islander</w:t>
-            </w:r>
-          </w:p>
-        </w:tc>
-        <w:tc>
-          <w:p>
-            <w:pPr>
-              <w:pStyle w:val="Normal"/>
-            </w:pPr>
-            <w:r>
-              <w:t>12</w:t>
-            </w:r>
-          </w:p>
-        </w:tc>
-        <w:tc>
-          <w:p>
-            <w:pPr>
-              <w:pStyle w:val="Normal"/>
-            </w:pPr>
-            <w:r>
-              <w:t>0.10909091</w:t>
-            </w:r>
-          </w:p>
-        </w:tc>
-        <w:tc>
-          <w:p>
-            <w:pPr>
-              <w:pStyle w:val="Normal"/>
-            </w:pPr>
-            <w:r>
-              <w:t>11%</w:t>
-            </w:r>
-          </w:p>
-        </w:tc>
-      </w:tr>
-      <w:tr>
-        <w:tc>
-          <w:p>
-            <w:pPr>
-              <w:pStyle w:val="Normal"/>
-            </w:pPr>
-            <w:r>
-              <w:t>Hispanic/ Latino/ Latina/ Latinx</w:t>
-            </w:r>
-          </w:p>
-        </w:tc>
-        <w:tc>
-          <w:p>
-            <w:pPr>
-              <w:pStyle w:val="Normal"/>
-            </w:pPr>
-            <w:r>
-              <w:t>27</w:t>
-            </w:r>
-          </w:p>
-        </w:tc>
-        <w:tc>
-          <w:p>
-            <w:pPr>
-              <w:pStyle w:val="Normal"/>
-            </w:pPr>
-            <w:r>
-              <w:t>0.24545455</w:t>
-            </w:r>
-          </w:p>
-        </w:tc>
-        <w:tc>
-          <w:p>
-            <w:pPr>
-              <w:pStyle w:val="Normal"/>
-            </w:pPr>
-            <w:r>
-              <w:t>25%</w:t>
-            </w:r>
-          </w:p>
-        </w:tc>
-      </w:tr>
-      <w:tr>
-        <w:tc>
-          <w:p>
-            <w:pPr>
-              <w:pStyle w:val="Normal"/>
-            </w:pPr>
-            <w:r>
-              <w:t>Black/ African American</w:t>
-            </w:r>
-          </w:p>
-        </w:tc>
-        <w:tc>
-          <w:p>
-            <w:pPr>
-              <w:pStyle w:val="Normal"/>
-            </w:pPr>
-            <w:r>
-              <w:t>25</w:t>
-            </w:r>
-          </w:p>
-        </w:tc>
-        <w:tc>
-          <w:p>
-            <w:pPr>
-              <w:pStyle w:val="Normal"/>
-            </w:pPr>
-            <w:r>
-              <w:t>0.22727273</w:t>
-            </w:r>
-          </w:p>
-        </w:tc>
-        <w:tc>
-          <w:p>
-            <w:pPr>
-              <w:pStyle w:val="Normal"/>
-            </w:pPr>
-            <w:r>
-              <w:t>23%</w:t>
-            </w:r>
-          </w:p>
-        </w:tc>
-      </w:tr>
-      <w:tr>
-        <w:tc>
-          <w:p>
-            <w:pPr>
-              <w:pStyle w:val="Normal"/>
-            </w:pPr>
-            <w:r>
-              <w:t>NA</w:t>
-            </w:r>
-          </w:p>
-        </w:tc>
-        <w:tc>
-          <w:p>
-            <w:pPr>
-              <w:pStyle w:val="Normal"/>
-            </w:pPr>
-            <w:r>
-              <w:t>8</w:t>
-            </w:r>
-          </w:p>
-        </w:tc>
-        <w:tc>
-          <w:p>
-            <w:pPr>
-              <w:pStyle w:val="Normal"/>
-            </w:pPr>
-            <w:r>
-              <w:t>0.07272727</w:t>
-            </w:r>
-          </w:p>
-        </w:tc>
-        <w:tc>
-          <w:p>
-            <w:pPr>
-              <w:pStyle w:val="Normal"/>
-            </w:pPr>
-            <w:r>
-              <w:t>7%</w:t>
-            </w:r>
-          </w:p>
-        </w:tc>
-      </w:tr>
-    </w:tbl>
     <w:p>
       <w:pPr>
         <w:pStyle w:val="FirstParagraph"/>
@@ -3846,7 +904,7 @@
         </w:rPr>
         <w:t xml:space="preserve">Figure </w:t>
       </w:r>
-      <w:bookmarkStart w:id="654acfe4-9d6f-4439-bbf8-11fe214bf4b5" w:name="rrRace"/>
+      <w:bookmarkStart w:id="900e4730-1364-4f67-bb8b-175c2aa50786" w:name="rrRace"/>
       <w:r xmlns:w="http://schemas.openxmlformats.org/wordprocessingml/2006/main" xmlns:wp="http://schemas.openxmlformats.org/drawingml/2006/wordprocessingDrawing" xmlns:r="http://schemas.openxmlformats.org/officeDocument/2006/relationships" xmlns:w14="http://schemas.microsoft.com/office/word/2010/wordml">
         <w:rPr>
           <w:rFonts/>
@@ -3868,7 +926,7 @@
         </w:rPr>
         <w:fldChar w:fldCharType="end" w:dirty="true"/>
       </w:r>
-      <w:bookmarkEnd w:id="654acfe4-9d6f-4439-bbf8-11fe214bf4b5"/>
+      <w:bookmarkEnd w:id="900e4730-1364-4f67-bb8b-175c2aa50786"/>
       <w:r>
         <w:t xml:space="preserve">: </w:t>
       </w:r>
@@ -3949,7 +1007,7 @@
         </w:rPr>
         <w:t xml:space="preserve">Figure </w:t>
       </w:r>
-      <w:bookmarkStart w:id="6d04df03-1889-4a9b-8c6b-71757427b559" w:name="rrGender"/>
+      <w:bookmarkStart w:id="f34503ac-32e8-41fd-bdd0-135b1e632dc0" w:name="rrGender"/>
       <w:r xmlns:w="http://schemas.openxmlformats.org/wordprocessingml/2006/main" xmlns:wp="http://schemas.openxmlformats.org/drawingml/2006/wordprocessingDrawing" xmlns:r="http://schemas.openxmlformats.org/officeDocument/2006/relationships" xmlns:w14="http://schemas.microsoft.com/office/word/2010/wordml">
         <w:rPr>
           <w:rFonts/>
@@ -3971,7 +1029,7 @@
         </w:rPr>
         <w:fldChar w:fldCharType="end" w:dirty="true"/>
       </w:r>
-      <w:bookmarkEnd w:id="6d04df03-1889-4a9b-8c6b-71757427b559"/>
+      <w:bookmarkEnd w:id="f34503ac-32e8-41fd-bdd0-135b1e632dc0"/>
       <w:r>
         <w:t xml:space="preserve">: </w:t>
       </w:r>
@@ -4180,89 +1238,6 @@
     </w:p>
     <w:p>
       <w:pPr>
-        <w:pStyle w:val="BodyText"/>
-      </w:pPr>
-      <w:r>
-        <w:t xml:space="preserve">[INSERT NL_NETOPS_GROUPCOM_n HERE (FIGURE #)]</w:t>
-      </w:r>
-    </w:p>
-    <w:p>
-      <w:pPr>
-        <w:pStyle w:val="BodyText"/>
-      </w:pPr>
-      <w:r>
-        <w:t xml:space="preserve">Together, these data show how well your members know and understand the function of leaders in your network. If your results are lower than you would expect on these measures, consider whether you can do anything to bolster connections with and support from network leaders.</w:t>
-      </w:r>
-    </w:p>
-    <w:p>
-      <w:r>
-        <w:br w:type="page"/>
-      </w:r>
-    </w:p>
-    <w:bookmarkEnd w:id="25"/>
-    <w:bookmarkStart w:id="26" w:name="X2a66df024acea85105df0c3f944930d99f629c0"/>
-    <w:p>
-      <w:pPr>
-        <w:pStyle w:val="Heading1"/>
-      </w:pPr>
-      <w:r>
-        <w:t xml:space="preserve">How do respondents perceive their engagement with the network?</w:t>
-      </w:r>
-    </w:p>
-    <w:p>
-      <w:pPr>
-        <w:pStyle w:val="FirstParagraph"/>
-      </w:pPr>
-      <w:r>
-        <w:t xml:space="preserve">These data summarize network members’ perceptions of time spent on network activities. Network members have multiple responsibilities, and it is crucial they view their participation as valuable if they are going to prioritize network activities amongst competing professional demands.</w:t>
-      </w:r>
-    </w:p>
-    <w:p>
-      <w:pPr>
-        <w:pStyle w:val="BodyText"/>
-      </w:pPr>
-      <w:r>
-        <w:t xml:space="preserve">Figure</w:t>
-      </w:r>
-      <w:r>
-        <w:t xml:space="preserve"> </w:t>
-      </w:r>
-      <w:hyperlink w:anchor="time">
-        <w:r xmlns:w="http://schemas.openxmlformats.org/wordprocessingml/2006/main" xmlns:wp="http://schemas.openxmlformats.org/drawingml/2006/wordprocessingDrawing" xmlns:r="http://schemas.openxmlformats.org/officeDocument/2006/relationships" xmlns:w14="http://schemas.microsoft.com/office/word/2010/wordml">
-          <w:rPr/>
-          <w:fldChar w:fldCharType="begin" w:dirty="true"/>
-        </w:r>
-        <w:r xmlns:w="http://schemas.openxmlformats.org/wordprocessingml/2006/main" xmlns:wp="http://schemas.openxmlformats.org/drawingml/2006/wordprocessingDrawing" xmlns:r="http://schemas.openxmlformats.org/officeDocument/2006/relationships" xmlns:w14="http://schemas.microsoft.com/office/word/2010/wordml">
-          <w:rPr/>
-          <w:instrText xml:space="preserve" w:dirty="true"> REF time \h</w:instrText>
-        </w:r>
-        <w:r xmlns:w="http://schemas.openxmlformats.org/wordprocessingml/2006/main" xmlns:wp="http://schemas.openxmlformats.org/drawingml/2006/wordprocessingDrawing" xmlns:r="http://schemas.openxmlformats.org/officeDocument/2006/relationships" xmlns:w14="http://schemas.microsoft.com/office/word/2010/wordml">
-          <w:rPr/>
-          <w:fldChar w:fldCharType="end" w:dirty="true"/>
-        </w:r>
-      </w:hyperlink>
-      <w:r>
-        <w:t xml:space="preserve"> </w:t>
-      </w:r>
-      <w:r>
-        <w:t xml:space="preserve">displays</w:t>
-      </w:r>
-      <w:r>
-        <w:t xml:space="preserve"> </w:t>
-      </w:r>
-      <w:r>
-        <w:rPr>
-          <w:bCs/>
-          <w:b/>
-        </w:rPr>
-        <w:t xml:space="preserve">how much time network members estimate they spend participating in the network weekly</w:t>
-      </w:r>
-      <w:r>
-        <w:t xml:space="preserve">.</w:t>
-      </w:r>
-    </w:p>
-    <w:p>
-      <w:pPr>
         <w:pStyle w:val="ImageCaption"/>
       </w:pPr>
       <w:r>
@@ -4272,7 +1247,7 @@
         </w:rPr>
         <w:t xml:space="preserve">Figure </w:t>
       </w:r>
-      <w:bookmarkStart w:id="cd0d507e-c500-4820-9a77-ea6184fec2fe" w:name="time"/>
+      <w:bookmarkStart w:id="82c0ac5f-2043-46b9-a551-72ae6c73e987" w:name="gcom"/>
       <w:r xmlns:w="http://schemas.openxmlformats.org/wordprocessingml/2006/main" xmlns:wp="http://schemas.openxmlformats.org/drawingml/2006/wordprocessingDrawing" xmlns:r="http://schemas.openxmlformats.org/officeDocument/2006/relationships" xmlns:w14="http://schemas.microsoft.com/office/word/2010/wordml">
         <w:rPr>
           <w:rFonts/>
@@ -4294,12 +1269,12 @@
         </w:rPr>
         <w:fldChar w:fldCharType="end" w:dirty="true"/>
       </w:r>
-      <w:bookmarkEnd w:id="cd0d507e-c500-4820-9a77-ea6184fec2fe"/>
+      <w:bookmarkEnd w:id="82c0ac5f-2043-46b9-a551-72ae6c73e987"/>
       <w:r>
         <w:t xml:space="preserve">: </w:t>
       </w:r>
       <w:r>
-        <w:t xml:space="preserve">Estimated Weekly Network Participation (n= 117 respondents)</w:t>
+        <w:t xml:space="preserve">Amount of Communication with Network Sources (n= 87 respondents)</w:t>
       </w:r>
     </w:p>
     <w:p>
@@ -4311,7 +1286,7 @@
         <w:rPr/>
         <w:drawing xmlns:r="http://schemas.openxmlformats.org/officeDocument/2006/relationships">
           <wp:inline distT="0" distB="0" distL="0" distR="0">
-            <wp:extent cx="5943600" cy="2743200"/>
+            <wp:extent cx="5943600" cy="3657600"/>
             <wp:docPr id="9" name="" descr=""/>
             <wp:cNvGraphicFramePr>
               <a:graphicFrameLocks xmlns:a="http://schemas.openxmlformats.org/drawingml/2006/main" noChangeAspect="1"/>
@@ -4335,7 +1310,7 @@
                   <pic:spPr bwMode="auto">
                     <a:xfrm>
                       <a:off x="0" y="0"/>
-                      <a:ext cx="82550" cy="38100"/>
+                      <a:ext cx="82550" cy="50800"/>
                     </a:xfrm>
                     <a:prstGeom prst="rect">
                       <a:avLst/>
@@ -4354,19 +1329,50 @@
         <w:pStyle w:val="BodyText"/>
       </w:pPr>
       <w:r>
+        <w:t xml:space="preserve">Together, these data show how well your members know and understand the function of leaders in your network. If your results are lower than you would expect on these measures, consider whether you can do anything to bolster connections with and support from network leaders.</w:t>
+      </w:r>
+    </w:p>
+    <w:p>
+      <w:r>
+        <w:br w:type="page"/>
+      </w:r>
+    </w:p>
+    <w:bookmarkEnd w:id="25"/>
+    <w:bookmarkStart w:id="26" w:name="X2a66df024acea85105df0c3f944930d99f629c0"/>
+    <w:p>
+      <w:pPr>
+        <w:pStyle w:val="Heading1"/>
+      </w:pPr>
+      <w:r>
+        <w:t xml:space="preserve">How do respondents perceive their engagement with the network?</w:t>
+      </w:r>
+    </w:p>
+    <w:p>
+      <w:pPr>
+        <w:pStyle w:val="FirstParagraph"/>
+      </w:pPr>
+      <w:r>
+        <w:t xml:space="preserve">These data summarize network members’ perceptions of time spent on network activities. Network members have multiple responsibilities, and it is crucial they view their participation as valuable if they are going to prioritize network activities amongst competing professional demands.</w:t>
+      </w:r>
+    </w:p>
+    <w:p>
+      <w:pPr>
+        <w:pStyle w:val="BodyText"/>
+      </w:pPr>
+      <w:r>
         <w:t xml:space="preserve">Figure</w:t>
       </w:r>
       <w:r>
         <w:t xml:space="preserve"> </w:t>
       </w:r>
-      <w:hyperlink w:anchor="expect">
+      <w:hyperlink w:anchor="time">
         <w:r xmlns:w="http://schemas.openxmlformats.org/wordprocessingml/2006/main" xmlns:wp="http://schemas.openxmlformats.org/drawingml/2006/wordprocessingDrawing" xmlns:r="http://schemas.openxmlformats.org/officeDocument/2006/relationships" xmlns:w14="http://schemas.microsoft.com/office/word/2010/wordml">
           <w:rPr/>
           <w:fldChar w:fldCharType="begin" w:dirty="true"/>
         </w:r>
         <w:r xmlns:w="http://schemas.openxmlformats.org/wordprocessingml/2006/main" xmlns:wp="http://schemas.openxmlformats.org/drawingml/2006/wordprocessingDrawing" xmlns:r="http://schemas.openxmlformats.org/officeDocument/2006/relationships" xmlns:w14="http://schemas.microsoft.com/office/word/2010/wordml">
           <w:rPr/>
-          <w:instrText xml:space="preserve" w:dirty="true"> REF expect \h</w:instrText>
+          <w:instrText xml:space="preserve" w:dirty="true"> REF time \h</w:instrText>
         </w:r>
         <w:r xmlns:w="http://schemas.openxmlformats.org/wordprocessingml/2006/main" xmlns:wp="http://schemas.openxmlformats.org/drawingml/2006/wordprocessingDrawing" xmlns:r="http://schemas.openxmlformats.org/officeDocument/2006/relationships" xmlns:w14="http://schemas.microsoft.com/office/word/2010/wordml">
           <w:rPr/>
@@ -4404,7 +1410,7 @@
         </w:rPr>
         <w:t xml:space="preserve">Figure </w:t>
       </w:r>
-      <w:bookmarkStart w:id="468a93d3-747f-4c00-825c-f43c9216713d" w:name="expect"/>
+      <w:bookmarkStart w:id="2d6fad86-b168-4f74-95c6-6910e1936f86" w:name="time"/>
       <w:r xmlns:w="http://schemas.openxmlformats.org/wordprocessingml/2006/main" xmlns:wp="http://schemas.openxmlformats.org/drawingml/2006/wordprocessingDrawing" xmlns:r="http://schemas.openxmlformats.org/officeDocument/2006/relationships" xmlns:w14="http://schemas.microsoft.com/office/word/2010/wordml">
         <w:rPr>
           <w:rFonts/>
@@ -4426,12 +1432,12 @@
         </w:rPr>
         <w:fldChar w:fldCharType="end" w:dirty="true"/>
       </w:r>
-      <w:bookmarkEnd w:id="468a93d3-747f-4c00-825c-f43c9216713d"/>
+      <w:bookmarkEnd w:id="2d6fad86-b168-4f74-95c6-6910e1936f86"/>
       <w:r>
         <w:t xml:space="preserve">: </w:t>
       </w:r>
       <w:r>
-        <w:t xml:space="preserve">Expected Participation in Network Activities (n= 124 respondents)</w:t>
+        <w:t xml:space="preserve">Estimated Weekly Network Participation (n= 117 respondents)</w:t>
       </w:r>
     </w:p>
     <w:p>
@@ -4486,27 +1492,19 @@
         <w:pStyle w:val="BodyText"/>
       </w:pPr>
       <w:r>
-        <w:t xml:space="preserve">Together, these questions give you an idea of whether members are spending a reasonable amount of time on network-related activities, and whether the hub or other network stakeholders might consider ways to manage participants’ expectations around network participation.</w:t>
-      </w:r>
-    </w:p>
-    <w:p>
-      <w:pPr>
-        <w:pStyle w:val="BodyText"/>
-      </w:pPr>
-      <w:r>
         <w:t xml:space="preserve">Figure</w:t>
       </w:r>
       <w:r>
         <w:t xml:space="preserve"> </w:t>
       </w:r>
-      <w:hyperlink w:anchor="useful">
+      <w:hyperlink w:anchor="expect">
         <w:r xmlns:w="http://schemas.openxmlformats.org/wordprocessingml/2006/main" xmlns:wp="http://schemas.openxmlformats.org/drawingml/2006/wordprocessingDrawing" xmlns:r="http://schemas.openxmlformats.org/officeDocument/2006/relationships" xmlns:w14="http://schemas.microsoft.com/office/word/2010/wordml">
           <w:rPr/>
           <w:fldChar w:fldCharType="begin" w:dirty="true"/>
         </w:r>
         <w:r xmlns:w="http://schemas.openxmlformats.org/wordprocessingml/2006/main" xmlns:wp="http://schemas.openxmlformats.org/drawingml/2006/wordprocessingDrawing" xmlns:r="http://schemas.openxmlformats.org/officeDocument/2006/relationships" xmlns:w14="http://schemas.microsoft.com/office/word/2010/wordml">
           <w:rPr/>
-          <w:instrText xml:space="preserve" w:dirty="true"> REF useful \h</w:instrText>
+          <w:instrText xml:space="preserve" w:dirty="true"> REF expect \h</w:instrText>
         </w:r>
         <w:r xmlns:w="http://schemas.openxmlformats.org/wordprocessingml/2006/main" xmlns:wp="http://schemas.openxmlformats.org/drawingml/2006/wordprocessingDrawing" xmlns:r="http://schemas.openxmlformats.org/officeDocument/2006/relationships" xmlns:w14="http://schemas.microsoft.com/office/word/2010/wordml">
           <w:rPr/>
@@ -4527,10 +1525,10 @@
           <w:bCs/>
           <w:b/>
         </w:rPr>
-        <w:t xml:space="preserve">the usefulness of various network activities from the perspective of network members</w:t>
-      </w:r>
-      <w:r>
-        <w:t xml:space="preserve">. Consider which activities network members find most useful: Are these the activities on which they spend the most time? Are there steps you could take to improve the utility of other network activities that members currently view as less useful?</w:t>
+        <w:t xml:space="preserve">how much time network members estimate they spend participating in the network weekly</w:t>
+      </w:r>
+      <w:r>
+        <w:t xml:space="preserve">.</w:t>
       </w:r>
     </w:p>
     <w:p>
@@ -4544,7 +1542,7 @@
         </w:rPr>
         <w:t xml:space="preserve">Figure </w:t>
       </w:r>
-      <w:bookmarkStart w:id="1ac7b64f-4487-4e36-b18d-ad82d2aea7dd" w:name="useful"/>
+      <w:bookmarkStart w:id="6ea8a870-e5e2-4471-85cc-8e79961dbd84" w:name="expect"/>
       <w:r xmlns:w="http://schemas.openxmlformats.org/wordprocessingml/2006/main" xmlns:wp="http://schemas.openxmlformats.org/drawingml/2006/wordprocessingDrawing" xmlns:r="http://schemas.openxmlformats.org/officeDocument/2006/relationships" xmlns:w14="http://schemas.microsoft.com/office/word/2010/wordml">
         <w:rPr>
           <w:rFonts/>
@@ -4566,12 +1564,12 @@
         </w:rPr>
         <w:fldChar w:fldCharType="end" w:dirty="true"/>
       </w:r>
-      <w:bookmarkEnd w:id="1ac7b64f-4487-4e36-b18d-ad82d2aea7dd"/>
+      <w:bookmarkEnd w:id="6ea8a870-e5e2-4471-85cc-8e79961dbd84"/>
       <w:r>
         <w:t xml:space="preserve">: </w:t>
       </w:r>
       <w:r>
-        <w:t xml:space="preserve">Usefulness of Various Network Activities (n= 117 respondents)</w:t>
+        <w:t xml:space="preserve">Expected Participation in Network Activities (n= 124 respondents)</w:t>
       </w:r>
     </w:p>
     <w:p>
@@ -4583,7 +1581,7 @@
         <w:rPr/>
         <w:drawing xmlns:r="http://schemas.openxmlformats.org/officeDocument/2006/relationships">
           <wp:inline distT="0" distB="0" distL="0" distR="0">
-            <wp:extent cx="5943600" cy="3657600"/>
+            <wp:extent cx="5943600" cy="2743200"/>
             <wp:docPr id="13" name="" descr=""/>
             <wp:cNvGraphicFramePr>
               <a:graphicFrameLocks xmlns:a="http://schemas.openxmlformats.org/drawingml/2006/main" noChangeAspect="1"/>
@@ -4607,7 +1605,7 @@
                   <pic:spPr bwMode="auto">
                     <a:xfrm>
                       <a:off x="0" y="0"/>
-                      <a:ext cx="82550" cy="50800"/>
+                      <a:ext cx="82550" cy="38100"/>
                     </a:xfrm>
                     <a:prstGeom prst="rect">
                       <a:avLst/>
@@ -4626,14 +1624,7 @@
         <w:pStyle w:val="BodyText"/>
       </w:pPr>
       <w:r>
-        <w:rPr>
-          <w:bCs/>
-          <w:b/>
-        </w:rPr>
-        <w:t xml:space="preserve">Note</w:t>
-      </w:r>
-      <w:r>
-        <w:t xml:space="preserve">: Activities are ordered from most to least useful.</w:t>
+        <w:t xml:space="preserve">Together, these questions give you an idea of whether members are spending a reasonable amount of time on network-related activities, and whether the hub or other network stakeholders might consider ways to manage participants’ expectations around network participation.</w:t>
       </w:r>
     </w:p>
     <w:p>
@@ -4641,19 +1632,19 @@
         <w:pStyle w:val="BodyText"/>
       </w:pPr>
       <w:r>
-        <w:t xml:space="preserve">Overall, network members’ satisfaction with network engagement is captured by their assessment of whether they would recommend this network to a colleague. Figure</w:t>
-      </w:r>
-      <w:r>
-        <w:t xml:space="preserve"> </w:t>
-      </w:r>
-      <w:hyperlink w:anchor="netRec">
+        <w:t xml:space="preserve">Figure</w:t>
+      </w:r>
+      <w:r>
+        <w:t xml:space="preserve"> </w:t>
+      </w:r>
+      <w:hyperlink w:anchor="useful">
         <w:r xmlns:w="http://schemas.openxmlformats.org/wordprocessingml/2006/main" xmlns:wp="http://schemas.openxmlformats.org/drawingml/2006/wordprocessingDrawing" xmlns:r="http://schemas.openxmlformats.org/officeDocument/2006/relationships" xmlns:w14="http://schemas.microsoft.com/office/word/2010/wordml">
           <w:rPr/>
           <w:fldChar w:fldCharType="begin" w:dirty="true"/>
         </w:r>
         <w:r xmlns:w="http://schemas.openxmlformats.org/wordprocessingml/2006/main" xmlns:wp="http://schemas.openxmlformats.org/drawingml/2006/wordprocessingDrawing" xmlns:r="http://schemas.openxmlformats.org/officeDocument/2006/relationships" xmlns:w14="http://schemas.microsoft.com/office/word/2010/wordml">
           <w:rPr/>
-          <w:instrText xml:space="preserve" w:dirty="true"> REF netRec \h</w:instrText>
+          <w:instrText xml:space="preserve" w:dirty="true"> REF useful \h</w:instrText>
         </w:r>
         <w:r xmlns:w="http://schemas.openxmlformats.org/wordprocessingml/2006/main" xmlns:wp="http://schemas.openxmlformats.org/drawingml/2006/wordprocessingDrawing" xmlns:r="http://schemas.openxmlformats.org/officeDocument/2006/relationships" xmlns:w14="http://schemas.microsoft.com/office/word/2010/wordml">
           <w:rPr/>
@@ -4664,7 +1655,7 @@
         <w:t xml:space="preserve"> </w:t>
       </w:r>
       <w:r>
-        <w:t xml:space="preserve">displays the</w:t>
+        <w:t xml:space="preserve">displays</w:t>
       </w:r>
       <w:r>
         <w:t xml:space="preserve"> </w:t>
@@ -4674,10 +1665,10 @@
           <w:bCs/>
           <w:b/>
         </w:rPr>
-        <w:t xml:space="preserve">distribution of network members (except hub members) who would recommend this network to a colleague</w:t>
-      </w:r>
-      <w:r>
-        <w:t xml:space="preserve">. Note that this figure divides responses by respondents’ roles within the network, allowing you to compare across role groups.</w:t>
+        <w:t xml:space="preserve">the usefulness of various network activities from the perspective of network members</w:t>
+      </w:r>
+      <w:r>
+        <w:t xml:space="preserve">. Consider which activities network members find most useful: Are these the activities on which they spend the most time? Are there steps you could take to improve the utility of other network activities that members currently view as less useful?</w:t>
       </w:r>
     </w:p>
     <w:p>
@@ -4691,7 +1682,7 @@
         </w:rPr>
         <w:t xml:space="preserve">Figure </w:t>
       </w:r>
-      <w:bookmarkStart w:id="02fea02f-9ec4-4cf5-ba0a-f86461004c23" w:name="netRec"/>
+      <w:bookmarkStart w:id="2b2ac36a-db60-4d25-ba96-8a3428e37f78" w:name="useful"/>
       <w:r xmlns:w="http://schemas.openxmlformats.org/wordprocessingml/2006/main" xmlns:wp="http://schemas.openxmlformats.org/drawingml/2006/wordprocessingDrawing" xmlns:r="http://schemas.openxmlformats.org/officeDocument/2006/relationships" xmlns:w14="http://schemas.microsoft.com/office/word/2010/wordml">
         <w:rPr>
           <w:rFonts/>
@@ -4713,12 +1704,12 @@
         </w:rPr>
         <w:fldChar w:fldCharType="end" w:dirty="true"/>
       </w:r>
-      <w:bookmarkEnd w:id="02fea02f-9ec4-4cf5-ba0a-f86461004c23"/>
+      <w:bookmarkEnd w:id="2b2ac36a-db60-4d25-ba96-8a3428e37f78"/>
       <w:r>
         <w:t xml:space="preserve">: </w:t>
       </w:r>
       <w:r>
-        <w:t xml:space="preserve">Network Recommendation (n= 105 respondents)</w:t>
+        <w:t xml:space="preserve">Usefulness of Various Network Activities (n= 117 respondents)</w:t>
       </w:r>
     </w:p>
     <w:p>
@@ -4730,7 +1721,7 @@
         <w:rPr/>
         <w:drawing xmlns:r="http://schemas.openxmlformats.org/officeDocument/2006/relationships">
           <wp:inline distT="0" distB="0" distL="0" distR="0">
-            <wp:extent cx="5943600" cy="2743200"/>
+            <wp:extent cx="5943600" cy="3657600"/>
             <wp:docPr id="15" name="" descr=""/>
             <wp:cNvGraphicFramePr>
               <a:graphicFrameLocks xmlns:a="http://schemas.openxmlformats.org/drawingml/2006/main" noChangeAspect="1"/>
@@ -4754,7 +1745,7 @@
                   <pic:spPr bwMode="auto">
                     <a:xfrm>
                       <a:off x="0" y="0"/>
-                      <a:ext cx="82550" cy="38100"/>
+                      <a:ext cx="82550" cy="50800"/>
                     </a:xfrm>
                     <a:prstGeom prst="rect">
                       <a:avLst/>
@@ -4773,43 +1764,14 @@
         <w:pStyle w:val="BodyText"/>
       </w:pPr>
       <w:r>
-        <w:t xml:space="preserve">On average, network members’ likelihood to recommend the network to a colleague was</w:t>
-      </w:r>
-      <w:r>
-        <w:t xml:space="preserve"> </w:t>
-      </w:r>
-      <w:r>
         <w:rPr>
           <w:bCs/>
           <w:b/>
         </w:rPr>
-        <w:t xml:space="preserve">8.21</w:t>
-      </w:r>
-      <w:r>
-        <w:t xml:space="preserve">. This is an [increase over/is consistent with/is below] network members’ likelihood to recommend the network last year, which was 8.0.</w:t>
-      </w:r>
-    </w:p>
-    <w:p>
-      <w:r>
-        <w:br w:type="page"/>
-      </w:r>
-    </w:p>
-    <w:bookmarkEnd w:id="26"/>
-    <w:bookmarkStart w:id="27" w:name="Xaa1081a555e29221e7746b9e0e7a2a1a78b625a"/>
-    <w:p>
-      <w:pPr>
-        <w:pStyle w:val="Heading1"/>
-      </w:pPr>
-      <w:r>
-        <w:t xml:space="preserve">How do network members perceive participation in local improvement team meetings?</w:t>
-      </w:r>
-    </w:p>
-    <w:p>
-      <w:pPr>
-        <w:pStyle w:val="FirstParagraph"/>
-      </w:pPr>
-      <w:r>
-        <w:t xml:space="preserve">Consistency of network participation is important to building internal team connections and helping improvement to flourish. Team meetings need to occur frequently enough to maintain momentum around network goals and allow for collaborative problem solving and discussion. However, if network meetings occur too frequently, members may not be able to consistently attend.</w:t>
+        <w:t xml:space="preserve">Note</w:t>
+      </w:r>
+      <w:r>
+        <w:t xml:space="preserve">: Activities are ordered from most to least useful.</w:t>
       </w:r>
     </w:p>
     <w:p>
@@ -4817,19 +1779,19 @@
         <w:pStyle w:val="BodyText"/>
       </w:pPr>
       <w:r>
-        <w:t xml:space="preserve">Figure</w:t>
-      </w:r>
-      <w:r>
-        <w:t xml:space="preserve"> </w:t>
-      </w:r>
-      <w:hyperlink w:anchor="teamDonut">
+        <w:t xml:space="preserve">Overall, network members’ satisfaction with network engagement is captured by their assessment of whether they would recommend this network to a colleague. Figure</w:t>
+      </w:r>
+      <w:r>
+        <w:t xml:space="preserve"> </w:t>
+      </w:r>
+      <w:hyperlink w:anchor="netRec">
         <w:r xmlns:w="http://schemas.openxmlformats.org/wordprocessingml/2006/main" xmlns:wp="http://schemas.openxmlformats.org/drawingml/2006/wordprocessingDrawing" xmlns:r="http://schemas.openxmlformats.org/officeDocument/2006/relationships" xmlns:w14="http://schemas.microsoft.com/office/word/2010/wordml">
           <w:rPr/>
           <w:fldChar w:fldCharType="begin" w:dirty="true"/>
         </w:r>
         <w:r xmlns:w="http://schemas.openxmlformats.org/wordprocessingml/2006/main" xmlns:wp="http://schemas.openxmlformats.org/drawingml/2006/wordprocessingDrawing" xmlns:r="http://schemas.openxmlformats.org/officeDocument/2006/relationships" xmlns:w14="http://schemas.microsoft.com/office/word/2010/wordml">
           <w:rPr/>
-          <w:instrText xml:space="preserve" w:dirty="true"> REF teamDonut \h</w:instrText>
+          <w:instrText xml:space="preserve" w:dirty="true"> REF netRec \h</w:instrText>
         </w:r>
         <w:r xmlns:w="http://schemas.openxmlformats.org/wordprocessingml/2006/main" xmlns:wp="http://schemas.openxmlformats.org/drawingml/2006/wordprocessingDrawing" xmlns:r="http://schemas.openxmlformats.org/officeDocument/2006/relationships" xmlns:w14="http://schemas.microsoft.com/office/word/2010/wordml">
           <w:rPr/>
@@ -4840,7 +1802,7 @@
         <w:t xml:space="preserve"> </w:t>
       </w:r>
       <w:r>
-        <w:t xml:space="preserve">displays</w:t>
+        <w:t xml:space="preserve">displays the</w:t>
       </w:r>
       <w:r>
         <w:t xml:space="preserve"> </w:t>
@@ -4850,10 +1812,10 @@
           <w:bCs/>
           <w:b/>
         </w:rPr>
-        <w:t xml:space="preserve">the percentage of members (excluding the network hub) who indicated they are part of a local improvement team</w:t>
-      </w:r>
-      <w:r>
-        <w:t xml:space="preserve">.</w:t>
+        <w:t xml:space="preserve">distribution of network members (except hub members) who would recommend this network to a colleague</w:t>
+      </w:r>
+      <w:r>
+        <w:t xml:space="preserve">. Note that this figure divides responses by respondents’ roles within the network, allowing you to compare across role groups.</w:t>
       </w:r>
     </w:p>
     <w:p>
@@ -4867,7 +1829,7 @@
         </w:rPr>
         <w:t xml:space="preserve">Figure </w:t>
       </w:r>
-      <w:bookmarkStart w:id="6a58198a-f049-45d0-8c79-64b46feec2c3" w:name="teamDonut"/>
+      <w:bookmarkStart w:id="8d5e6218-52f7-40b0-bd19-8f5b6dfdd212" w:name="netRec"/>
       <w:r xmlns:w="http://schemas.openxmlformats.org/wordprocessingml/2006/main" xmlns:wp="http://schemas.openxmlformats.org/drawingml/2006/wordprocessingDrawing" xmlns:r="http://schemas.openxmlformats.org/officeDocument/2006/relationships" xmlns:w14="http://schemas.microsoft.com/office/word/2010/wordml">
         <w:rPr>
           <w:rFonts/>
@@ -4889,12 +1851,12 @@
         </w:rPr>
         <w:fldChar w:fldCharType="end" w:dirty="true"/>
       </w:r>
-      <w:bookmarkEnd w:id="6a58198a-f049-45d0-8c79-64b46feec2c3"/>
+      <w:bookmarkEnd w:id="8d5e6218-52f7-40b0-bd19-8f5b6dfdd212"/>
       <w:r>
         <w:t xml:space="preserve">: </w:t>
       </w:r>
       <w:r>
-        <w:t xml:space="preserve">Percentage of Members who Report Participating in Local Improvement Team Meetings (n= 109 respondents)</w:t>
+        <w:t xml:space="preserve">Network Recommendation (n= 105 respondents)</w:t>
       </w:r>
     </w:p>
     <w:p>
@@ -4906,7 +1868,7 @@
         <w:rPr/>
         <w:drawing xmlns:r="http://schemas.openxmlformats.org/officeDocument/2006/relationships">
           <wp:inline distT="0" distB="0" distL="0" distR="0">
-            <wp:extent cx="5943600" cy="1828800"/>
+            <wp:extent cx="5943600" cy="2743200"/>
             <wp:docPr id="17" name="" descr=""/>
             <wp:cNvGraphicFramePr>
               <a:graphicFrameLocks xmlns:a="http://schemas.openxmlformats.org/drawingml/2006/main" noChangeAspect="1"/>
@@ -4930,7 +1892,7 @@
                   <pic:spPr bwMode="auto">
                     <a:xfrm>
                       <a:off x="0" y="0"/>
-                      <a:ext cx="82550" cy="25400"/>
+                      <a:ext cx="82550" cy="38100"/>
                     </a:xfrm>
                     <a:prstGeom prst="rect">
                       <a:avLst/>
@@ -4946,6 +1908,94 @@
     </w:p>
     <w:p>
       <w:pPr>
+        <w:pStyle w:val="BodyText"/>
+      </w:pPr>
+      <w:r>
+        <w:t xml:space="preserve">On average, network members’ likelihood to recommend the network to a colleague was</w:t>
+      </w:r>
+      <w:r>
+        <w:t xml:space="preserve"> </w:t>
+      </w:r>
+      <w:r>
+        <w:rPr>
+          <w:bCs/>
+          <w:b/>
+        </w:rPr>
+        <w:t xml:space="preserve">8.21</w:t>
+      </w:r>
+      <w:r>
+        <w:t xml:space="preserve">. This is an [increase over/is consistent with/is below] network members’ likelihood to recommend the network last year, which was 8.0.</w:t>
+      </w:r>
+    </w:p>
+    <w:p>
+      <w:r>
+        <w:br w:type="page"/>
+      </w:r>
+    </w:p>
+    <w:bookmarkEnd w:id="26"/>
+    <w:bookmarkStart w:id="27" w:name="Xaa1081a555e29221e7746b9e0e7a2a1a78b625a"/>
+    <w:p>
+      <w:pPr>
+        <w:pStyle w:val="Heading1"/>
+      </w:pPr>
+      <w:r>
+        <w:t xml:space="preserve">How do network members perceive participation in local improvement team meetings?</w:t>
+      </w:r>
+    </w:p>
+    <w:p>
+      <w:pPr>
+        <w:pStyle w:val="FirstParagraph"/>
+      </w:pPr>
+      <w:r>
+        <w:t xml:space="preserve">Consistency of network participation is important to building internal team connections and helping improvement to flourish. Team meetings need to occur frequently enough to maintain momentum around network goals and allow for collaborative problem solving and discussion. However, if network meetings occur too frequently, members may not be able to consistently attend.</w:t>
+      </w:r>
+    </w:p>
+    <w:p>
+      <w:pPr>
+        <w:pStyle w:val="BodyText"/>
+      </w:pPr>
+      <w:r>
+        <w:t xml:space="preserve">Figure</w:t>
+      </w:r>
+      <w:r>
+        <w:t xml:space="preserve"> </w:t>
+      </w:r>
+      <w:hyperlink w:anchor="teamDonut">
+        <w:r xmlns:w="http://schemas.openxmlformats.org/wordprocessingml/2006/main" xmlns:wp="http://schemas.openxmlformats.org/drawingml/2006/wordprocessingDrawing" xmlns:r="http://schemas.openxmlformats.org/officeDocument/2006/relationships" xmlns:w14="http://schemas.microsoft.com/office/word/2010/wordml">
+          <w:rPr/>
+          <w:fldChar w:fldCharType="begin" w:dirty="true"/>
+        </w:r>
+        <w:r xmlns:w="http://schemas.openxmlformats.org/wordprocessingml/2006/main" xmlns:wp="http://schemas.openxmlformats.org/drawingml/2006/wordprocessingDrawing" xmlns:r="http://schemas.openxmlformats.org/officeDocument/2006/relationships" xmlns:w14="http://schemas.microsoft.com/office/word/2010/wordml">
+          <w:rPr/>
+          <w:instrText xml:space="preserve" w:dirty="true"> REF teamDonut \h</w:instrText>
+        </w:r>
+        <w:r xmlns:w="http://schemas.openxmlformats.org/wordprocessingml/2006/main" xmlns:wp="http://schemas.openxmlformats.org/drawingml/2006/wordprocessingDrawing" xmlns:r="http://schemas.openxmlformats.org/officeDocument/2006/relationships" xmlns:w14="http://schemas.microsoft.com/office/word/2010/wordml">
+          <w:rPr/>
+          <w:fldChar w:fldCharType="end" w:dirty="true"/>
+        </w:r>
+      </w:hyperlink>
+      <w:r>
+        <w:t xml:space="preserve"> </w:t>
+      </w:r>
+      <w:r>
+        <w:t xml:space="preserve">displays</w:t>
+      </w:r>
+      <w:r>
+        <w:t xml:space="preserve"> </w:t>
+      </w:r>
+      <w:r>
+        <w:rPr>
+          <w:bCs/>
+          <w:b/>
+        </w:rPr>
+        <w:t xml:space="preserve">the number of members (excluding the network hub) who indicated they are part of a local improvement team</w:t>
+      </w:r>
+      <w:r>
+        <w:t xml:space="preserve">.</w:t>
+      </w:r>
+    </w:p>
+    <w:p>
+      <w:pPr>
         <w:pStyle w:val="ImageCaption"/>
       </w:pPr>
       <w:r>
@@ -4955,7 +2005,7 @@
         </w:rPr>
         <w:t xml:space="preserve">Figure </w:t>
       </w:r>
-      <w:bookmarkStart w:id="40dadfc5-2eb0-40f6-8875-3e70dc5866c1" w:name="teamDonut"/>
+      <w:bookmarkStart w:id="0f109c23-516f-44d7-a70d-f47aa889a531" w:name="teamDonut"/>
       <w:r xmlns:w="http://schemas.openxmlformats.org/wordprocessingml/2006/main" xmlns:wp="http://schemas.openxmlformats.org/drawingml/2006/wordprocessingDrawing" xmlns:r="http://schemas.openxmlformats.org/officeDocument/2006/relationships" xmlns:w14="http://schemas.microsoft.com/office/word/2010/wordml">
         <w:rPr>
           <w:rFonts/>
@@ -4977,12 +2027,12 @@
         </w:rPr>
         <w:fldChar w:fldCharType="end" w:dirty="true"/>
       </w:r>
-      <w:bookmarkEnd w:id="40dadfc5-2eb0-40f6-8875-3e70dc5866c1"/>
+      <w:bookmarkEnd w:id="0f109c23-516f-44d7-a70d-f47aa889a531"/>
       <w:r>
         <w:t xml:space="preserve">: </w:t>
       </w:r>
       <w:r>
-        <w:t xml:space="preserve">Percentage of Members who Report Participating in Local Improvement Team Meetings (n= 109 respondents)</w:t>
+        <w:t xml:space="preserve">Number of Members who Report Participating in Local Improvement Team Meetings (n= 109 respondents)</w:t>
       </w:r>
     </w:p>
     <w:p>
@@ -5126,7 +2176,7 @@
         </w:rPr>
         <w:t xml:space="preserve">Figure </w:t>
       </w:r>
-      <w:bookmarkStart w:id="fb1dcb69-a3aa-49b3-a1f0-d105ac7c534d" w:name="meetFreq"/>
+      <w:bookmarkStart w:id="ca18a95a-769e-463c-9f1c-b7a46af9a971" w:name="meetFreq"/>
       <w:r xmlns:w="http://schemas.openxmlformats.org/wordprocessingml/2006/main" xmlns:wp="http://schemas.openxmlformats.org/drawingml/2006/wordprocessingDrawing" xmlns:r="http://schemas.openxmlformats.org/officeDocument/2006/relationships" xmlns:w14="http://schemas.microsoft.com/office/word/2010/wordml">
         <w:rPr>
           <w:rFonts/>
@@ -5148,7 +2198,7 @@
         </w:rPr>
         <w:fldChar w:fldCharType="end" w:dirty="true"/>
       </w:r>
-      <w:bookmarkEnd w:id="fb1dcb69-a3aa-49b3-a1f0-d105ac7c534d"/>
+      <w:bookmarkEnd w:id="ca18a95a-769e-463c-9f1c-b7a46af9a971"/>
       <w:r>
         <w:t xml:space="preserve">: </w:t>
       </w:r>
@@ -5214,7 +2264,7 @@
         </w:rPr>
         <w:t xml:space="preserve">Figure </w:t>
       </w:r>
-      <w:bookmarkStart w:id="c3715c0c-4a09-42e9-a02e-a547f82f6143" w:name="meetPart"/>
+      <w:bookmarkStart w:id="a995a731-69a9-4737-b008-3fe3aaa83a83" w:name="meetPart"/>
       <w:r xmlns:w="http://schemas.openxmlformats.org/wordprocessingml/2006/main" xmlns:wp="http://schemas.openxmlformats.org/drawingml/2006/wordprocessingDrawing" xmlns:r="http://schemas.openxmlformats.org/officeDocument/2006/relationships" xmlns:w14="http://schemas.microsoft.com/office/word/2010/wordml">
         <w:rPr>
           <w:rFonts/>
@@ -5236,7 +2286,7 @@
         </w:rPr>
         <w:fldChar w:fldCharType="end" w:dirty="true"/>
       </w:r>
-      <w:bookmarkEnd w:id="c3715c0c-4a09-42e9-a02e-a547f82f6143"/>
+      <w:bookmarkEnd w:id="a995a731-69a9-4737-b008-3fe3aaa83a83"/>
       <w:r>
         <w:t xml:space="preserve">: </w:t>
       </w:r>
@@ -5317,6 +2367,14 @@
         <w:pStyle w:val="BodyText"/>
       </w:pPr>
       <w:r>
+        <w:t xml:space="preserve">[INSERT EQUITY_DIS_n HERE (FIGURE #)]</w:t>
+      </w:r>
+    </w:p>
+    <w:p>
+      <w:pPr>
+        <w:pStyle w:val="BodyText"/>
+      </w:pPr>
+      <w:r>
         <w:t xml:space="preserve">Finally, Figure # displays</w:t>
       </w:r>
       <w:r>
@@ -5338,6 +2396,14 @@
         <w:pStyle w:val="BodyText"/>
       </w:pPr>
       <w:r>
+        <w:t xml:space="preserve">[INSERT SO_RT_n HERE (FIGURE #)]</w:t>
+      </w:r>
+    </w:p>
+    <w:p>
+      <w:pPr>
+        <w:pStyle w:val="BodyText"/>
+      </w:pPr>
+      <w:r>
         <w:t xml:space="preserve">Inquiry routines are a key aspect of the continuous improvement process; however, they can be difficult to implement and master. These data summarize the degree to which your network members find various aspects of inquiry routines challenging.</w:t>
       </w:r>
     </w:p>
@@ -5346,7 +2412,30 @@
         <w:pStyle w:val="BodyText"/>
       </w:pPr>
       <w:r>
-        <w:t xml:space="preserve">Figure # displays</w:t>
+        <w:t xml:space="preserve">Figure</w:t>
+      </w:r>
+      <w:r>
+        <w:t xml:space="preserve"> </w:t>
+      </w:r>
+      <w:hyperlink w:anchor="inqcycleyn">
+        <w:r xmlns:w="http://schemas.openxmlformats.org/wordprocessingml/2006/main" xmlns:wp="http://schemas.openxmlformats.org/drawingml/2006/wordprocessingDrawing" xmlns:r="http://schemas.openxmlformats.org/officeDocument/2006/relationships" xmlns:w14="http://schemas.microsoft.com/office/word/2010/wordml">
+          <w:rPr/>
+          <w:fldChar w:fldCharType="begin" w:dirty="true"/>
+        </w:r>
+        <w:r xmlns:w="http://schemas.openxmlformats.org/wordprocessingml/2006/main" xmlns:wp="http://schemas.openxmlformats.org/drawingml/2006/wordprocessingDrawing" xmlns:r="http://schemas.openxmlformats.org/officeDocument/2006/relationships" xmlns:w14="http://schemas.microsoft.com/office/word/2010/wordml">
+          <w:rPr/>
+          <w:instrText xml:space="preserve" w:dirty="true"> REF inqcycleyn \h</w:instrText>
+        </w:r>
+        <w:r xmlns:w="http://schemas.openxmlformats.org/wordprocessingml/2006/main" xmlns:wp="http://schemas.openxmlformats.org/drawingml/2006/wordprocessingDrawing" xmlns:r="http://schemas.openxmlformats.org/officeDocument/2006/relationships" xmlns:w14="http://schemas.microsoft.com/office/word/2010/wordml">
+          <w:rPr/>
+          <w:fldChar w:fldCharType="end" w:dirty="true"/>
+        </w:r>
+      </w:hyperlink>
+      <w:r>
+        <w:t xml:space="preserve"> </w:t>
+      </w:r>
+      <w:r>
+        <w:t xml:space="preserve">displays</w:t>
       </w:r>
       <w:r>
         <w:t xml:space="preserve"> </w:t>
@@ -5356,7 +2445,7 @@
           <w:bCs/>
           <w:b/>
         </w:rPr>
-        <w:t xml:space="preserve">the percentage of team members and team leads who indicated they engaged in inquiry cycle routines this year</w:t>
+        <w:t xml:space="preserve">the number of team members and team leads who indicated they engaged in inquiry cycle routines this year</w:t>
       </w:r>
       <w:r>
         <w:t xml:space="preserve">.</w:t>
@@ -5373,7 +2462,7 @@
         </w:rPr>
         <w:t xml:space="preserve">Figure </w:t>
       </w:r>
-      <w:bookmarkStart w:id="b794b460-6f2d-4cca-9e9f-cc5e3997d162" w:name="inqcycleyn"/>
+      <w:bookmarkStart w:id="b062c9cd-0d0c-45d2-b6c3-584e0c589617" w:name="inqcycleyn"/>
       <w:r xmlns:w="http://schemas.openxmlformats.org/wordprocessingml/2006/main" xmlns:wp="http://schemas.openxmlformats.org/drawingml/2006/wordprocessingDrawing" xmlns:r="http://schemas.openxmlformats.org/officeDocument/2006/relationships" xmlns:w14="http://schemas.microsoft.com/office/word/2010/wordml">
         <w:rPr>
           <w:rFonts/>
@@ -5395,7 +2484,7 @@
         </w:rPr>
         <w:fldChar w:fldCharType="end" w:dirty="true"/>
       </w:r>
-      <w:bookmarkEnd w:id="b794b460-6f2d-4cca-9e9f-cc5e3997d162"/>
+      <w:bookmarkEnd w:id="b062c9cd-0d0c-45d2-b6c3-584e0c589617"/>
       <w:r>
         <w:t xml:space="preserve">: </w:t>
       </w:r>
@@ -5455,6 +2544,125 @@
         <w:pStyle w:val="BodyText"/>
       </w:pPr>
       <w:r>
+        <w:t xml:space="preserve">Figure</w:t>
+      </w:r>
+      <w:r>
+        <w:t xml:space="preserve"> </w:t>
+      </w:r>
+      <w:hyperlink w:anchor="inqcycNr">
+        <w:r xmlns:w="http://schemas.openxmlformats.org/wordprocessingml/2006/main" xmlns:wp="http://schemas.openxmlformats.org/drawingml/2006/wordprocessingDrawing" xmlns:r="http://schemas.openxmlformats.org/officeDocument/2006/relationships" xmlns:w14="http://schemas.microsoft.com/office/word/2010/wordml">
+          <w:rPr/>
+          <w:fldChar w:fldCharType="begin" w:dirty="true"/>
+        </w:r>
+        <w:r xmlns:w="http://schemas.openxmlformats.org/wordprocessingml/2006/main" xmlns:wp="http://schemas.openxmlformats.org/drawingml/2006/wordprocessingDrawing" xmlns:r="http://schemas.openxmlformats.org/officeDocument/2006/relationships" xmlns:w14="http://schemas.microsoft.com/office/word/2010/wordml">
+          <w:rPr/>
+          <w:instrText xml:space="preserve" w:dirty="true"> REF inqcycNr \h</w:instrText>
+        </w:r>
+        <w:r xmlns:w="http://schemas.openxmlformats.org/wordprocessingml/2006/main" xmlns:wp="http://schemas.openxmlformats.org/drawingml/2006/wordprocessingDrawing" xmlns:r="http://schemas.openxmlformats.org/officeDocument/2006/relationships" xmlns:w14="http://schemas.microsoft.com/office/word/2010/wordml">
+          <w:rPr/>
+          <w:fldChar w:fldCharType="end" w:dirty="true"/>
+        </w:r>
+      </w:hyperlink>
+      <w:r>
+        <w:t xml:space="preserve"> </w:t>
+      </w:r>
+      <w:r>
+        <w:t xml:space="preserve">shows this same data disaggregated by network role.</w:t>
+      </w:r>
+    </w:p>
+    <w:p>
+      <w:pPr>
+        <w:pStyle w:val="ImageCaption"/>
+      </w:pPr>
+      <w:r>
+        <w:rPr>
+          <w:rFonts/>
+          <w:b w:val="true"/>
+        </w:rPr>
+        <w:t xml:space="preserve">Figure </w:t>
+      </w:r>
+      <w:bookmarkStart w:id="0c74e5f1-3965-4d0e-ba0e-d6c8afe4913f" w:name="inqcycNr"/>
+      <w:r xmlns:w="http://schemas.openxmlformats.org/wordprocessingml/2006/main" xmlns:wp="http://schemas.openxmlformats.org/drawingml/2006/wordprocessingDrawing" xmlns:r="http://schemas.openxmlformats.org/officeDocument/2006/relationships" xmlns:w14="http://schemas.microsoft.com/office/word/2010/wordml">
+        <w:rPr>
+          <w:rFonts/>
+          <w:b w:val="true"/>
+        </w:rPr>
+        <w:fldChar w:fldCharType="begin" w:dirty="true"/>
+      </w:r>
+      <w:r xmlns:w="http://schemas.openxmlformats.org/wordprocessingml/2006/main" xmlns:wp="http://schemas.openxmlformats.org/drawingml/2006/wordprocessingDrawing" xmlns:r="http://schemas.openxmlformats.org/officeDocument/2006/relationships" xmlns:w14="http://schemas.microsoft.com/office/word/2010/wordml">
+        <w:rPr>
+          <w:rFonts/>
+          <w:b w:val="true"/>
+        </w:rPr>
+        <w:instrText xml:space="preserve" w:dirty="true">SEQ fig \* Arabic</w:instrText>
+      </w:r>
+      <w:r xmlns:w="http://schemas.openxmlformats.org/wordprocessingml/2006/main" xmlns:wp="http://schemas.openxmlformats.org/drawingml/2006/wordprocessingDrawing" xmlns:r="http://schemas.openxmlformats.org/officeDocument/2006/relationships" xmlns:w14="http://schemas.microsoft.com/office/word/2010/wordml">
+        <w:rPr>
+          <w:rFonts/>
+          <w:b w:val="true"/>
+        </w:rPr>
+        <w:fldChar w:fldCharType="end" w:dirty="true"/>
+      </w:r>
+      <w:bookmarkEnd w:id="0c74e5f1-3965-4d0e-ba0e-d6c8afe4913f"/>
+      <w:r>
+        <w:t xml:space="preserve">: </w:t>
+      </w:r>
+      <w:r>
+        <w:t xml:space="preserve">Engagement in Inquiry Cycles by Network Role (n= 111 respondents)</w:t>
+      </w:r>
+    </w:p>
+    <w:p>
+      <w:pPr>
+        <w:jc w:val="left"/>
+        <w:pStyle w:val="Normal"/>
+      </w:pPr>
+      <w:r>
+        <w:rPr/>
+        <w:drawing xmlns:r="http://schemas.openxmlformats.org/officeDocument/2006/relationships">
+          <wp:inline distT="0" distB="0" distL="0" distR="0">
+            <wp:extent cx="5943600" cy="2743200"/>
+            <wp:docPr id="27" name="" descr=""/>
+            <wp:cNvGraphicFramePr>
+              <a:graphicFrameLocks xmlns:a="http://schemas.openxmlformats.org/drawingml/2006/main" noChangeAspect="1"/>
+            </wp:cNvGraphicFramePr>
+            <a:graphic xmlns:a="http://schemas.openxmlformats.org/drawingml/2006/main">
+              <a:graphicData uri="http://schemas.openxmlformats.org/drawingml/2006/picture">
+                <pic:pic xmlns:pic="http://schemas.openxmlformats.org/drawingml/2006/picture">
+                  <pic:nvPicPr>
+                    <pic:cNvPr id="28" name=""/>
+                    <pic:cNvPicPr>
+                      <a:picLocks noChangeAspect="1" noChangeArrowheads="1"/>
+                    </pic:cNvPicPr>
+                  </pic:nvPicPr>
+                  <pic:blipFill>
+                    <a:blip r:embed="rId34"/>
+                    <a:srcRect/>
+                    <a:stretch>
+                      <a:fillRect/>
+                    </a:stretch>
+                  </pic:blipFill>
+                  <pic:spPr bwMode="auto">
+                    <a:xfrm>
+                      <a:off x="0" y="0"/>
+                      <a:ext cx="82550" cy="38100"/>
+                    </a:xfrm>
+                    <a:prstGeom prst="rect">
+                      <a:avLst/>
+                    </a:prstGeom>
+                    <a:noFill/>
+                  </pic:spPr>
+                </pic:pic>
+              </a:graphicData>
+            </a:graphic>
+          </wp:inline>
+        </w:drawing>
+      </w:r>
+    </w:p>
+    <w:p>
+      <w:pPr>
+        <w:pStyle w:val="BodyText"/>
+      </w:pPr>
+      <w:r>
         <w:t xml:space="preserve">The remaining data in this section provide further insights from those members who shared that they do participate in inquiry routines. Team members and team leads were asked to</w:t>
       </w:r>
       <w:r>
@@ -5472,6 +2680,14 @@
       </w:r>
       <w:r>
         <w:t xml:space="preserve">(Figure #). Within your network, we found the following responses:</w:t>
+      </w:r>
+    </w:p>
+    <w:p>
+      <w:pPr>
+        <w:pStyle w:val="BodyText"/>
+      </w:pPr>
+      <w:r>
+        <w:t xml:space="preserve">[INSERT IS_INQCYCLECHAL_12021, IS_INQCYCLECHAL_52021, IS_INQCYCLECHAL_32021, IS_INQCYCLECHAL_42021, IS_INQCYCLECHAL_82021 HERE (FIGURE #)]</w:t>
       </w:r>
     </w:p>
     <w:p>

</xml_diff>